<commit_message>
higher costs sensitivity analysis
</commit_message>
<xml_diff>
--- a/Kindsvater tuna model draft 22 Oct.docx
+++ b/Kindsvater tuna model draft 22 Oct.docx
@@ -830,19 +830,7 @@
         <w:rPr>
           <w:rFonts w:ascii="Times New Roman" w:hAnsi="Times New Roman" w:cs="Times New Roman"/>
         </w:rPr>
-        <w:t xml:space="preserve"> the effect of changes in productivity </w:t>
-      </w:r>
-      <w:r>
-        <w:rPr>
-          <w:rFonts w:ascii="Times New Roman" w:hAnsi="Times New Roman" w:cs="Times New Roman"/>
-        </w:rPr>
-        <w:t xml:space="preserve">(prey availability) to mortality risk (predator abundance). </w:t>
-      </w:r>
-      <w:r>
-        <w:rPr>
-          <w:rFonts w:ascii="Times New Roman" w:hAnsi="Times New Roman" w:cs="Times New Roman"/>
-        </w:rPr>
-        <w:t xml:space="preserve"> </w:t>
+        <w:t xml:space="preserve"> the effect of changes in productivity (prey availability) to mortality risk (predator abundance).  </w:t>
       </w:r>
       <w:r>
         <w:rPr>
@@ -2023,7 +2011,7 @@
           <w:noProof/>
           <w:position w:val="-12"/>
         </w:rPr>
-        <w:object w:dxaOrig="300" w:dyaOrig="400" w14:anchorId="0D7568FE">
+        <w:object w:dxaOrig="300" w:dyaOrig="400" w14:anchorId="418FE91A">
           <v:shapetype id="_x0000_t75" coordsize="21600,21600" o:spt="75" o:preferrelative="t" path="m@4@5l@4@11@9@11@9@5xe" filled="f" stroked="f">
             <v:stroke joinstyle="miter"/>
             <v:formulas>
@@ -2046,7 +2034,7 @@
           <v:shape id="_x0000_i1083" type="#_x0000_t75" alt="" style="width:14.45pt;height:19.75pt;mso-width-percent:0;mso-height-percent:0;mso-width-percent:0;mso-height-percent:0" o:ole="">
             <v:imagedata r:id="rId10" o:title=""/>
           </v:shape>
-          <o:OLEObject Type="Embed" ProgID="Equation.DSMT4" ShapeID="_x0000_i1083" DrawAspect="Content" ObjectID="_1633273256" r:id="rId11"/>
+          <o:OLEObject Type="Embed" ProgID="Equation.DSMT4" ShapeID="_x0000_i1083" DrawAspect="Content" ObjectID="_1633425632" r:id="rId11"/>
         </w:object>
       </w:r>
       <w:r>
@@ -2061,11 +2049,11 @@
           <w:noProof/>
           <w:position w:val="-6"/>
         </w:rPr>
-        <w:object w:dxaOrig="220" w:dyaOrig="280" w14:anchorId="1FDB4D4C">
+        <w:object w:dxaOrig="220" w:dyaOrig="280" w14:anchorId="78ACBD89">
           <v:shape id="_x0000_i1082" type="#_x0000_t75" alt="" style="width:10.95pt;height:14.1pt;mso-width-percent:0;mso-height-percent:0;mso-width-percent:0;mso-height-percent:0" o:ole="">
             <v:imagedata r:id="rId12" o:title=""/>
           </v:shape>
-          <o:OLEObject Type="Embed" ProgID="Equation.DSMT4" ShapeID="_x0000_i1082" DrawAspect="Content" ObjectID="_1633273257" r:id="rId13"/>
+          <o:OLEObject Type="Embed" ProgID="Equation.DSMT4" ShapeID="_x0000_i1082" DrawAspect="Content" ObjectID="_1633425633" r:id="rId13"/>
         </w:object>
       </w:r>
       <w:r>
@@ -2089,11 +2077,11 @@
           <w:noProof/>
           <w:position w:val="-12"/>
         </w:rPr>
-        <w:object w:dxaOrig="1420" w:dyaOrig="400" w14:anchorId="6A57C0CA">
+        <w:object w:dxaOrig="1420" w:dyaOrig="400" w14:anchorId="601B141D">
           <v:shape id="_x0000_i1081" type="#_x0000_t75" alt="" style="width:1in;height:19.75pt;mso-width-percent:0;mso-height-percent:0;mso-width-percent:0;mso-height-percent:0" o:ole="">
             <v:imagedata r:id="rId14" o:title=""/>
           </v:shape>
-          <o:OLEObject Type="Embed" ProgID="Equation.DSMT4" ShapeID="_x0000_i1081" DrawAspect="Content" ObjectID="_1633273258" r:id="rId15"/>
+          <o:OLEObject Type="Embed" ProgID="Equation.DSMT4" ShapeID="_x0000_i1081" DrawAspect="Content" ObjectID="_1633425634" r:id="rId15"/>
         </w:object>
       </w:r>
       <w:r>
@@ -2808,11 +2796,11 @@
           <w:noProof/>
           <w:position w:val="-12"/>
         </w:rPr>
-        <w:object w:dxaOrig="280" w:dyaOrig="380" w14:anchorId="0561CF76">
+        <w:object w:dxaOrig="280" w:dyaOrig="380" w14:anchorId="04D945FB">
           <v:shape id="_x0000_i1080" type="#_x0000_t75" alt="" style="width:14.1pt;height:19.05pt;mso-width-percent:0;mso-height-percent:0;mso-width-percent:0;mso-height-percent:0" o:ole="">
             <v:imagedata r:id="rId16" o:title=""/>
           </v:shape>
-          <o:OLEObject Type="Embed" ProgID="Equation.DSMT4" ShapeID="_x0000_i1080" DrawAspect="Content" ObjectID="_1633273259" r:id="rId17"/>
+          <o:OLEObject Type="Embed" ProgID="Equation.DSMT4" ShapeID="_x0000_i1080" DrawAspect="Content" ObjectID="_1633425635" r:id="rId17"/>
         </w:object>
       </w:r>
       <w:bookmarkEnd w:id="3"/>
@@ -2828,11 +2816,11 @@
           <w:noProof/>
           <w:position w:val="-6"/>
         </w:rPr>
-        <w:object w:dxaOrig="220" w:dyaOrig="280" w14:anchorId="26076CD1">
+        <w:object w:dxaOrig="220" w:dyaOrig="280" w14:anchorId="11C1D39E">
           <v:shape id="_x0000_i1079" type="#_x0000_t75" alt="" style="width:10.95pt;height:14.1pt;mso-width-percent:0;mso-height-percent:0;mso-width-percent:0;mso-height-percent:0" o:ole="">
             <v:imagedata r:id="rId18" o:title=""/>
           </v:shape>
-          <o:OLEObject Type="Embed" ProgID="Equation.DSMT4" ShapeID="_x0000_i1079" DrawAspect="Content" ObjectID="_1633273260" r:id="rId19"/>
+          <o:OLEObject Type="Embed" ProgID="Equation.DSMT4" ShapeID="_x0000_i1079" DrawAspect="Content" ObjectID="_1633425636" r:id="rId19"/>
         </w:object>
       </w:r>
       <w:r>
@@ -2847,11 +2835,11 @@
           <w:noProof/>
           <w:position w:val="-12"/>
         </w:rPr>
-        <w:object w:dxaOrig="340" w:dyaOrig="380" w14:anchorId="2EC440C3">
+        <w:object w:dxaOrig="340" w:dyaOrig="380" w14:anchorId="43BA3857">
           <v:shape id="_x0000_i1078" type="#_x0000_t75" alt="" style="width:16.95pt;height:19.05pt;mso-width-percent:0;mso-height-percent:0;mso-width-percent:0;mso-height-percent:0" o:ole="">
             <v:imagedata r:id="rId20" o:title=""/>
           </v:shape>
-          <o:OLEObject Type="Embed" ProgID="Equation.DSMT4" ShapeID="_x0000_i1078" DrawAspect="Content" ObjectID="_1633273261" r:id="rId21"/>
+          <o:OLEObject Type="Embed" ProgID="Equation.DSMT4" ShapeID="_x0000_i1078" DrawAspect="Content" ObjectID="_1633425637" r:id="rId21"/>
         </w:object>
       </w:r>
       <w:r>
@@ -2897,11 +2885,11 @@
           <w:noProof/>
           <w:position w:val="-16"/>
         </w:rPr>
-        <w:object w:dxaOrig="1980" w:dyaOrig="440" w14:anchorId="54605D14">
+        <w:object w:dxaOrig="1980" w:dyaOrig="440" w14:anchorId="528838B7">
           <v:shape id="_x0000_i1077" type="#_x0000_t75" alt="" style="width:99.55pt;height:22.25pt;mso-width-percent:0;mso-height-percent:0;mso-width-percent:0;mso-height-percent:0" o:ole="">
             <v:imagedata r:id="rId22" o:title=""/>
           </v:shape>
-          <o:OLEObject Type="Embed" ProgID="Equation.DSMT4" ShapeID="_x0000_i1077" DrawAspect="Content" ObjectID="_1633273262" r:id="rId23"/>
+          <o:OLEObject Type="Embed" ProgID="Equation.DSMT4" ShapeID="_x0000_i1077" DrawAspect="Content" ObjectID="_1633425638" r:id="rId23"/>
         </w:object>
       </w:r>
       <w:r>
@@ -2927,11 +2915,11 @@
           <w:noProof/>
           <w:position w:val="-16"/>
         </w:rPr>
-        <w:object w:dxaOrig="860" w:dyaOrig="420" w14:anchorId="1FDDD33F">
+        <w:object w:dxaOrig="860" w:dyaOrig="420" w14:anchorId="34F6474A">
           <v:shape id="_x0000_i1076" type="#_x0000_t75" alt="" style="width:42.7pt;height:21.2pt;mso-width-percent:0;mso-height-percent:0;mso-width-percent:0;mso-height-percent:0" o:ole="">
             <v:imagedata r:id="rId24" o:title=""/>
           </v:shape>
-          <o:OLEObject Type="Embed" ProgID="Equation.DSMT4" ShapeID="_x0000_i1076" DrawAspect="Content" ObjectID="_1633273263" r:id="rId25"/>
+          <o:OLEObject Type="Embed" ProgID="Equation.DSMT4" ShapeID="_x0000_i1076" DrawAspect="Content" ObjectID="_1633425639" r:id="rId25"/>
         </w:object>
       </w:r>
       <w:r>
@@ -3034,11 +3022,11 @@
           <w:noProof/>
           <w:position w:val="-6"/>
         </w:rPr>
-        <w:object w:dxaOrig="880" w:dyaOrig="340" w14:anchorId="03387586">
+        <w:object w:dxaOrig="880" w:dyaOrig="340" w14:anchorId="5CBB8224">
           <v:shape id="_x0000_i1075" type="#_x0000_t75" alt="" style="width:43.75pt;height:16.95pt;mso-width-percent:0;mso-height-percent:0;mso-width-percent:0;mso-height-percent:0" o:ole="">
             <v:imagedata r:id="rId26" o:title=""/>
           </v:shape>
-          <o:OLEObject Type="Embed" ProgID="Equation.DSMT4" ShapeID="_x0000_i1075" DrawAspect="Content" ObjectID="_1633273264" r:id="rId27"/>
+          <o:OLEObject Type="Embed" ProgID="Equation.DSMT4" ShapeID="_x0000_i1075" DrawAspect="Content" ObjectID="_1633425640" r:id="rId27"/>
         </w:object>
       </w:r>
       <w:r>
@@ -3229,11 +3217,11 @@
           <w:noProof/>
           <w:position w:val="-12"/>
         </w:rPr>
-        <w:object w:dxaOrig="280" w:dyaOrig="380" w14:anchorId="18135DFF">
+        <w:object w:dxaOrig="280" w:dyaOrig="380" w14:anchorId="10685F85">
           <v:shape id="_x0000_i1074" type="#_x0000_t75" alt="" style="width:14.1pt;height:19.05pt;mso-width-percent:0;mso-height-percent:0;mso-width-percent:0;mso-height-percent:0" o:ole="">
             <v:imagedata r:id="rId28" o:title=""/>
           </v:shape>
-          <o:OLEObject Type="Embed" ProgID="Equation.DSMT4" ShapeID="_x0000_i1074" DrawAspect="Content" ObjectID="_1633273265" r:id="rId29"/>
+          <o:OLEObject Type="Embed" ProgID="Equation.DSMT4" ShapeID="_x0000_i1074" DrawAspect="Content" ObjectID="_1633425641" r:id="rId29"/>
         </w:object>
       </w:r>
       <w:r>
@@ -3275,11 +3263,11 @@
           <w:noProof/>
           <w:position w:val="-28"/>
         </w:rPr>
-        <w:object w:dxaOrig="2800" w:dyaOrig="600" w14:anchorId="28F9D8DB">
+        <w:object w:dxaOrig="2800" w:dyaOrig="600" w14:anchorId="74CBDC9F">
           <v:shape id="_x0000_i1073" type="#_x0000_t75" alt="" style="width:140.45pt;height:30pt;mso-width-percent:0;mso-height-percent:0;mso-width-percent:0;mso-height-percent:0" o:ole="">
             <v:imagedata r:id="rId30" o:title=""/>
           </v:shape>
-          <o:OLEObject Type="Embed" ProgID="Equation.DSMT4" ShapeID="_x0000_i1073" DrawAspect="Content" ObjectID="_1633273266" r:id="rId31"/>
+          <o:OLEObject Type="Embed" ProgID="Equation.DSMT4" ShapeID="_x0000_i1073" DrawAspect="Content" ObjectID="_1633425642" r:id="rId31"/>
         </w:object>
       </w:r>
       <w:r>
@@ -3419,11 +3407,11 @@
           <w:noProof/>
           <w:position w:val="-16"/>
         </w:rPr>
-        <w:object w:dxaOrig="360" w:dyaOrig="420" w14:anchorId="2DA32946">
+        <w:object w:dxaOrig="360" w:dyaOrig="420" w14:anchorId="6FFABBCA">
           <v:shape id="_x0000_i1072" type="#_x0000_t75" alt="" style="width:17.65pt;height:20.8pt;mso-width-percent:0;mso-height-percent:0;mso-width-percent:0;mso-height-percent:0" o:ole="">
             <v:imagedata r:id="rId32" o:title=""/>
           </v:shape>
-          <o:OLEObject Type="Embed" ProgID="Equation.DSMT4" ShapeID="_x0000_i1072" DrawAspect="Content" ObjectID="_1633273267" r:id="rId33"/>
+          <o:OLEObject Type="Embed" ProgID="Equation.DSMT4" ShapeID="_x0000_i1072" DrawAspect="Content" ObjectID="_1633425643" r:id="rId33"/>
         </w:object>
       </w:r>
       <w:r>
@@ -3434,11 +3422,11 @@
           <w:noProof/>
           <w:position w:val="-12"/>
         </w:rPr>
-        <w:object w:dxaOrig="260" w:dyaOrig="380" w14:anchorId="7D2A32C8">
+        <w:object w:dxaOrig="260" w:dyaOrig="380" w14:anchorId="6EEE2DE3">
           <v:shape id="_x0000_i1071" type="#_x0000_t75" alt="" style="width:13.4pt;height:19.05pt;mso-width-percent:0;mso-height-percent:0;mso-width-percent:0;mso-height-percent:0" o:ole="">
             <v:imagedata r:id="rId34" o:title=""/>
           </v:shape>
-          <o:OLEObject Type="Embed" ProgID="Equation.DSMT4" ShapeID="_x0000_i1071" DrawAspect="Content" ObjectID="_1633273268" r:id="rId35"/>
+          <o:OLEObject Type="Embed" ProgID="Equation.DSMT4" ShapeID="_x0000_i1071" DrawAspect="Content" ObjectID="_1633425644" r:id="rId35"/>
         </w:object>
       </w:r>
       <w:r>
@@ -3482,11 +3470,11 @@
           <w:noProof/>
           <w:position w:val="-16"/>
         </w:rPr>
-        <w:object w:dxaOrig="1880" w:dyaOrig="440" w14:anchorId="23B89D2C">
+        <w:object w:dxaOrig="1880" w:dyaOrig="440" w14:anchorId="4440DE22">
           <v:shape id="_x0000_i1070" type="#_x0000_t75" alt="" style="width:94.25pt;height:22.25pt;mso-width-percent:0;mso-height-percent:0;mso-width-percent:0;mso-height-percent:0" o:ole="">
             <v:imagedata r:id="rId36" o:title=""/>
           </v:shape>
-          <o:OLEObject Type="Embed" ProgID="Equation.DSMT4" ShapeID="_x0000_i1070" DrawAspect="Content" ObjectID="_1633273269" r:id="rId37"/>
+          <o:OLEObject Type="Embed" ProgID="Equation.DSMT4" ShapeID="_x0000_i1070" DrawAspect="Content" ObjectID="_1633425645" r:id="rId37"/>
         </w:object>
       </w:r>
       <w:r>
@@ -3566,11 +3554,11 @@
           <w:noProof/>
           <w:position w:val="-12"/>
         </w:rPr>
-        <w:object w:dxaOrig="260" w:dyaOrig="380" w14:anchorId="7DACCEB2">
+        <w:object w:dxaOrig="260" w:dyaOrig="380" w14:anchorId="62397476">
           <v:shape id="_x0000_i1069" type="#_x0000_t75" alt="" style="width:13.4pt;height:19.05pt;mso-width-percent:0;mso-height-percent:0;mso-width-percent:0;mso-height-percent:0" o:ole="">
             <v:imagedata r:id="rId34" o:title=""/>
           </v:shape>
-          <o:OLEObject Type="Embed" ProgID="Equation.DSMT4" ShapeID="_x0000_i1069" DrawAspect="Content" ObjectID="_1633273270" r:id="rId38"/>
+          <o:OLEObject Type="Embed" ProgID="Equation.DSMT4" ShapeID="_x0000_i1069" DrawAspect="Content" ObjectID="_1633425646" r:id="rId38"/>
         </w:object>
       </w:r>
       <w:r>
@@ -3608,11 +3596,11 @@
           <w:noProof/>
           <w:position w:val="-12"/>
         </w:rPr>
-        <w:object w:dxaOrig="260" w:dyaOrig="380" w14:anchorId="2488E0FE">
+        <w:object w:dxaOrig="260" w:dyaOrig="380" w14:anchorId="0D94D229">
           <v:shape id="_x0000_i1068" type="#_x0000_t75" alt="" style="width:13.4pt;height:19.05pt;mso-width-percent:0;mso-height-percent:0;mso-width-percent:0;mso-height-percent:0" o:ole="">
             <v:imagedata r:id="rId34" o:title=""/>
           </v:shape>
-          <o:OLEObject Type="Embed" ProgID="Equation.DSMT4" ShapeID="_x0000_i1068" DrawAspect="Content" ObjectID="_1633273271" r:id="rId39"/>
+          <o:OLEObject Type="Embed" ProgID="Equation.DSMT4" ShapeID="_x0000_i1068" DrawAspect="Content" ObjectID="_1633425647" r:id="rId39"/>
         </w:object>
       </w:r>
       <w:r>
@@ -3820,11 +3808,11 @@
           <w:noProof/>
           <w:position w:val="-12"/>
         </w:rPr>
-        <w:object w:dxaOrig="260" w:dyaOrig="380" w14:anchorId="59C4211F">
+        <w:object w:dxaOrig="260" w:dyaOrig="380" w14:anchorId="22D37E60">
           <v:shape id="_x0000_i1067" type="#_x0000_t75" alt="" style="width:13.4pt;height:19.05pt;mso-width-percent:0;mso-height-percent:0;mso-width-percent:0;mso-height-percent:0" o:ole="">
             <v:imagedata r:id="rId40" o:title=""/>
           </v:shape>
-          <o:OLEObject Type="Embed" ProgID="Equation.DSMT4" ShapeID="_x0000_i1067" DrawAspect="Content" ObjectID="_1633273272" r:id="rId41"/>
+          <o:OLEObject Type="Embed" ProgID="Equation.DSMT4" ShapeID="_x0000_i1067" DrawAspect="Content" ObjectID="_1633425648" r:id="rId41"/>
         </w:object>
       </w:r>
       <w:r>
@@ -3882,11 +3870,11 @@
           <w:noProof/>
           <w:position w:val="-4"/>
         </w:rPr>
-        <w:object w:dxaOrig="540" w:dyaOrig="240" w14:anchorId="0B71CD66">
+        <w:object w:dxaOrig="540" w:dyaOrig="240" w14:anchorId="7F86E41F">
           <v:shape id="_x0000_i1066" type="#_x0000_t75" alt="" style="width:26.8pt;height:12.35pt;mso-width-percent:0;mso-height-percent:0;mso-width-percent:0;mso-height-percent:0" o:ole="">
             <v:imagedata r:id="rId42" o:title=""/>
           </v:shape>
-          <o:OLEObject Type="Embed" ProgID="Equation.DSMT4" ShapeID="_x0000_i1066" DrawAspect="Content" ObjectID="_1633273273" r:id="rId43"/>
+          <o:OLEObject Type="Embed" ProgID="Equation.DSMT4" ShapeID="_x0000_i1066" DrawAspect="Content" ObjectID="_1633425649" r:id="rId43"/>
         </w:object>
       </w:r>
       <w:r>
@@ -3925,11 +3913,11 @@
           <w:noProof/>
           <w:position w:val="-12"/>
         </w:rPr>
-        <w:object w:dxaOrig="280" w:dyaOrig="380" w14:anchorId="3D683493">
+        <w:object w:dxaOrig="280" w:dyaOrig="380" w14:anchorId="7F45ECC5">
           <v:shape id="_x0000_i1065" type="#_x0000_t75" alt="" style="width:14.1pt;height:19.05pt;mso-width-percent:0;mso-height-percent:0;mso-width-percent:0;mso-height-percent:0" o:ole="">
             <v:imagedata r:id="rId16" o:title=""/>
           </v:shape>
-          <o:OLEObject Type="Embed" ProgID="Equation.DSMT4" ShapeID="_x0000_i1065" DrawAspect="Content" ObjectID="_1633273274" r:id="rId44"/>
+          <o:OLEObject Type="Embed" ProgID="Equation.DSMT4" ShapeID="_x0000_i1065" DrawAspect="Content" ObjectID="_1633425650" r:id="rId44"/>
         </w:object>
       </w:r>
       <w:r>
@@ -4324,11 +4312,11 @@
           <w:noProof/>
           <w:position w:val="-12"/>
         </w:rPr>
-        <w:object w:dxaOrig="1380" w:dyaOrig="400" w14:anchorId="472491D5">
+        <w:object w:dxaOrig="1380" w:dyaOrig="400" w14:anchorId="42CCE9D6">
           <v:shape id="_x0000_i1064" type="#_x0000_t75" alt="" style="width:68.8pt;height:20.45pt;mso-width-percent:0;mso-height-percent:0;mso-width-percent:0;mso-height-percent:0" o:ole="">
             <v:imagedata r:id="rId45" o:title=""/>
           </v:shape>
-          <o:OLEObject Type="Embed" ProgID="Equation.DSMT4" ShapeID="_x0000_i1064" DrawAspect="Content" ObjectID="_1633273275" r:id="rId46"/>
+          <o:OLEObject Type="Embed" ProgID="Equation.DSMT4" ShapeID="_x0000_i1064" DrawAspect="Content" ObjectID="_1633425651" r:id="rId46"/>
         </w:object>
       </w:r>
       <w:r>
@@ -4445,11 +4433,11 @@
           <w:noProof/>
           <w:position w:val="-12"/>
         </w:rPr>
-        <w:object w:dxaOrig="720" w:dyaOrig="380" w14:anchorId="72110391">
+        <w:object w:dxaOrig="720" w:dyaOrig="380" w14:anchorId="3669B23D">
           <v:shape id="_x0000_i1063" type="#_x0000_t75" alt="" style="width:36.35pt;height:19.05pt;mso-width-percent:0;mso-height-percent:0;mso-width-percent:0;mso-height-percent:0" o:ole="">
             <v:imagedata r:id="rId47" o:title=""/>
           </v:shape>
-          <o:OLEObject Type="Embed" ProgID="Equation.DSMT4" ShapeID="_x0000_i1063" DrawAspect="Content" ObjectID="_1633273276" r:id="rId48"/>
+          <o:OLEObject Type="Embed" ProgID="Equation.DSMT4" ShapeID="_x0000_i1063" DrawAspect="Content" ObjectID="_1633425652" r:id="rId48"/>
         </w:object>
       </w:r>
       <w:r>
@@ -4498,11 +4486,11 @@
           <w:noProof/>
           <w:position w:val="-12"/>
         </w:rPr>
-        <w:object w:dxaOrig="1520" w:dyaOrig="380" w14:anchorId="7B075F1B">
+        <w:object w:dxaOrig="1520" w:dyaOrig="380" w14:anchorId="54543498">
           <v:shape id="_x0000_i1062" type="#_x0000_t75" alt="" style="width:75.55pt;height:19.05pt;mso-width-percent:0;mso-height-percent:0;mso-width-percent:0;mso-height-percent:0" o:ole="">
             <v:imagedata r:id="rId49" o:title=""/>
           </v:shape>
-          <o:OLEObject Type="Embed" ProgID="Equation.DSMT4" ShapeID="_x0000_i1062" DrawAspect="Content" ObjectID="_1633273277" r:id="rId50"/>
+          <o:OLEObject Type="Embed" ProgID="Equation.DSMT4" ShapeID="_x0000_i1062" DrawAspect="Content" ObjectID="_1633425653" r:id="rId50"/>
         </w:object>
       </w:r>
       <w:r>
@@ -4517,11 +4505,11 @@
           <w:noProof/>
           <w:position w:val="-12"/>
         </w:rPr>
-        <w:object w:dxaOrig="2220" w:dyaOrig="380" w14:anchorId="23085F32">
+        <w:object w:dxaOrig="2220" w:dyaOrig="380" w14:anchorId="43EEAE8E">
           <v:shape id="_x0000_i1061" type="#_x0000_t75" alt="" style="width:111.9pt;height:19.05pt;mso-width-percent:0;mso-height-percent:0;mso-width-percent:0;mso-height-percent:0" o:ole="">
             <v:imagedata r:id="rId51" o:title=""/>
           </v:shape>
-          <o:OLEObject Type="Embed" ProgID="Equation.DSMT4" ShapeID="_x0000_i1061" DrawAspect="Content" ObjectID="_1633273278" r:id="rId52"/>
+          <o:OLEObject Type="Embed" ProgID="Equation.DSMT4" ShapeID="_x0000_i1061" DrawAspect="Content" ObjectID="_1633425654" r:id="rId52"/>
         </w:object>
       </w:r>
       <w:r>
@@ -4559,11 +4547,11 @@
           <w:noProof/>
           <w:position w:val="-4"/>
         </w:rPr>
-        <w:object w:dxaOrig="1060" w:dyaOrig="380" w14:anchorId="609A236B">
+        <w:object w:dxaOrig="1060" w:dyaOrig="380" w14:anchorId="4609B6AD">
           <v:shape id="_x0000_i1060" type="#_x0000_t75" alt="" style="width:52.95pt;height:19.05pt;mso-width-percent:0;mso-height-percent:0;mso-width-percent:0;mso-height-percent:0" o:ole="">
             <v:imagedata r:id="rId53" o:title=""/>
           </v:shape>
-          <o:OLEObject Type="Embed" ProgID="Equation.DSMT4" ShapeID="_x0000_i1060" DrawAspect="Content" ObjectID="_1633273279" r:id="rId54"/>
+          <o:OLEObject Type="Embed" ProgID="Equation.DSMT4" ShapeID="_x0000_i1060" DrawAspect="Content" ObjectID="_1633425655" r:id="rId54"/>
         </w:object>
       </w:r>
       <w:r>
@@ -4607,11 +4595,11 @@
           <w:noProof/>
           <w:position w:val="-4"/>
         </w:rPr>
-        <w:object w:dxaOrig="1140" w:dyaOrig="420" w14:anchorId="3CC19DAF">
+        <w:object w:dxaOrig="1140" w:dyaOrig="420" w14:anchorId="7B8E196D">
           <v:shape id="_x0000_i1059" type="#_x0000_t75" alt="" style="width:57.2pt;height:21.2pt;mso-width-percent:0;mso-height-percent:0;mso-width-percent:0;mso-height-percent:0" o:ole="">
             <v:imagedata r:id="rId55" o:title=""/>
           </v:shape>
-          <o:OLEObject Type="Embed" ProgID="Equation.DSMT4" ShapeID="_x0000_i1059" DrawAspect="Content" ObjectID="_1633273280" r:id="rId56"/>
+          <o:OLEObject Type="Embed" ProgID="Equation.DSMT4" ShapeID="_x0000_i1059" DrawAspect="Content" ObjectID="_1633425656" r:id="rId56"/>
         </w:object>
       </w:r>
       <w:r>
@@ -4655,11 +4643,11 @@
           <w:noProof/>
           <w:position w:val="-12"/>
         </w:rPr>
-        <w:object w:dxaOrig="300" w:dyaOrig="400" w14:anchorId="6C883187">
+        <w:object w:dxaOrig="300" w:dyaOrig="400" w14:anchorId="38162A15">
           <v:shape id="_x0000_i1058" type="#_x0000_t75" alt="" style="width:14.45pt;height:19.75pt;mso-width-percent:0;mso-height-percent:0;mso-width-percent:0;mso-height-percent:0" o:ole="">
             <v:imagedata r:id="rId10" o:title=""/>
           </v:shape>
-          <o:OLEObject Type="Embed" ProgID="Equation.DSMT4" ShapeID="_x0000_i1058" DrawAspect="Content" ObjectID="_1633273281" r:id="rId57"/>
+          <o:OLEObject Type="Embed" ProgID="Equation.DSMT4" ShapeID="_x0000_i1058" DrawAspect="Content" ObjectID="_1633425657" r:id="rId57"/>
         </w:object>
       </w:r>
       <w:r>
@@ -5139,11 +5127,11 @@
           <w:noProof/>
           <w:position w:val="-14"/>
         </w:rPr>
-        <w:object w:dxaOrig="2040" w:dyaOrig="560" w14:anchorId="102270AB">
+        <w:object w:dxaOrig="2040" w:dyaOrig="560" w14:anchorId="2D061AAF">
           <v:shape id="_x0000_i1057" type="#_x0000_t75" alt="" style="width:102pt;height:28.25pt;mso-width-percent:0;mso-height-percent:0;mso-width-percent:0;mso-height-percent:0" o:ole="">
             <v:imagedata r:id="rId58" o:title=""/>
           </v:shape>
-          <o:OLEObject Type="Embed" ProgID="Equation.DSMT4" ShapeID="_x0000_i1057" DrawAspect="Content" ObjectID="_1633273282" r:id="rId59"/>
+          <o:OLEObject Type="Embed" ProgID="Equation.DSMT4" ShapeID="_x0000_i1057" DrawAspect="Content" ObjectID="_1633425658" r:id="rId59"/>
         </w:object>
       </w:r>
       <w:r>
@@ -5204,11 +5192,11 @@
           <w:noProof/>
           <w:position w:val="-32"/>
         </w:rPr>
-        <w:object w:dxaOrig="5100" w:dyaOrig="780" w14:anchorId="0C231CDC">
+        <w:object w:dxaOrig="5100" w:dyaOrig="780" w14:anchorId="2F4B139D">
           <v:shape id="_x0000_i1056" type="#_x0000_t75" alt="" style="width:254.8pt;height:38.8pt;mso-width-percent:0;mso-height-percent:0;mso-width-percent:0;mso-height-percent:0" o:ole="">
             <v:imagedata r:id="rId60" o:title=""/>
           </v:shape>
-          <o:OLEObject Type="Embed" ProgID="Equation.DSMT4" ShapeID="_x0000_i1056" DrawAspect="Content" ObjectID="_1633273283" r:id="rId61"/>
+          <o:OLEObject Type="Embed" ProgID="Equation.DSMT4" ShapeID="_x0000_i1056" DrawAspect="Content" ObjectID="_1633425659" r:id="rId61"/>
         </w:object>
       </w:r>
       <w:r>
@@ -5353,11 +5341,11 @@
           <w:noProof/>
           <w:position w:val="-12"/>
         </w:rPr>
-        <w:object w:dxaOrig="3240" w:dyaOrig="380" w14:anchorId="789FF8E6">
+        <w:object w:dxaOrig="3240" w:dyaOrig="380" w14:anchorId="63D362F8">
           <v:shape id="_x0000_i1055" type="#_x0000_t75" alt="" style="width:161.65pt;height:19.05pt;mso-width-percent:0;mso-height-percent:0;mso-width-percent:0;mso-height-percent:0" o:ole="">
             <v:imagedata r:id="rId62" o:title=""/>
           </v:shape>
-          <o:OLEObject Type="Embed" ProgID="Equation.DSMT4" ShapeID="_x0000_i1055" DrawAspect="Content" ObjectID="_1633273284" r:id="rId63"/>
+          <o:OLEObject Type="Embed" ProgID="Equation.DSMT4" ShapeID="_x0000_i1055" DrawAspect="Content" ObjectID="_1633425660" r:id="rId63"/>
         </w:object>
       </w:r>
       <w:r>
@@ -5409,11 +5397,11 @@
           <w:noProof/>
           <w:position w:val="-10"/>
         </w:rPr>
-        <w:object w:dxaOrig="560" w:dyaOrig="320" w14:anchorId="5C02F8CF">
+        <w:object w:dxaOrig="560" w:dyaOrig="320" w14:anchorId="6B6D428C">
           <v:shape id="_x0000_i1054" type="#_x0000_t75" alt="" style="width:28.25pt;height:15.9pt;mso-width-percent:0;mso-height-percent:0;mso-width-percent:0;mso-height-percent:0" o:ole="">
             <v:imagedata r:id="rId64" o:title=""/>
           </v:shape>
-          <o:OLEObject Type="Embed" ProgID="Equation.DSMT4" ShapeID="_x0000_i1054" DrawAspect="Content" ObjectID="_1633273285" r:id="rId65"/>
+          <o:OLEObject Type="Embed" ProgID="Equation.DSMT4" ShapeID="_x0000_i1054" DrawAspect="Content" ObjectID="_1633425661" r:id="rId65"/>
         </w:object>
       </w:r>
       <w:r>
@@ -5735,11 +5723,11 @@
           <w:noProof/>
           <w:position w:val="-12"/>
         </w:rPr>
-        <w:object w:dxaOrig="560" w:dyaOrig="380" w14:anchorId="63A1A0FD">
+        <w:object w:dxaOrig="560" w:dyaOrig="380" w14:anchorId="19035466">
           <v:shape id="_x0000_i1053" type="#_x0000_t75" alt="" style="width:28.25pt;height:19.05pt;mso-width-percent:0;mso-height-percent:0;mso-width-percent:0;mso-height-percent:0" o:ole="">
             <v:imagedata r:id="rId66" o:title=""/>
           </v:shape>
-          <o:OLEObject Type="Embed" ProgID="Equation.DSMT4" ShapeID="_x0000_i1053" DrawAspect="Content" ObjectID="_1633273286" r:id="rId67"/>
+          <o:OLEObject Type="Embed" ProgID="Equation.DSMT4" ShapeID="_x0000_i1053" DrawAspect="Content" ObjectID="_1633425662" r:id="rId67"/>
         </w:object>
       </w:r>
       <w:r>
@@ -5801,11 +5789,11 @@
           <w:noProof/>
           <w:position w:val="-16"/>
         </w:rPr>
-        <w:object w:dxaOrig="2660" w:dyaOrig="420" w14:anchorId="05E9A398">
+        <w:object w:dxaOrig="2660" w:dyaOrig="420" w14:anchorId="49E07E8F">
           <v:shape id="_x0000_i1052" type="#_x0000_t75" alt="" style="width:133.05pt;height:20.8pt;mso-width-percent:0;mso-height-percent:0;mso-width-percent:0;mso-height-percent:0" o:ole="">
             <v:imagedata r:id="rId68" o:title=""/>
           </v:shape>
-          <o:OLEObject Type="Embed" ProgID="Equation.DSMT4" ShapeID="_x0000_i1052" DrawAspect="Content" ObjectID="_1633273287" r:id="rId69"/>
+          <o:OLEObject Type="Embed" ProgID="Equation.DSMT4" ShapeID="_x0000_i1052" DrawAspect="Content" ObjectID="_1633425663" r:id="rId69"/>
         </w:object>
       </w:r>
       <w:r>
@@ -5992,11 +5980,11 @@
           <w:noProof/>
           <w:position w:val="-10"/>
         </w:rPr>
-        <w:object w:dxaOrig="820" w:dyaOrig="320" w14:anchorId="219B8C43">
+        <w:object w:dxaOrig="820" w:dyaOrig="320" w14:anchorId="72806CF7">
           <v:shape id="_x0000_i1051" type="#_x0000_t75" alt="" style="width:40.95pt;height:15.9pt;mso-width-percent:0;mso-height-percent:0;mso-width-percent:0;mso-height-percent:0" o:ole="">
             <v:imagedata r:id="rId70" o:title=""/>
           </v:shape>
-          <o:OLEObject Type="Embed" ProgID="Equation.DSMT4" ShapeID="_x0000_i1051" DrawAspect="Content" ObjectID="_1633273288" r:id="rId71"/>
+          <o:OLEObject Type="Embed" ProgID="Equation.DSMT4" ShapeID="_x0000_i1051" DrawAspect="Content" ObjectID="_1633425664" r:id="rId71"/>
         </w:object>
       </w:r>
       <w:r>
@@ -6042,11 +6030,11 @@
           <w:noProof/>
           <w:position w:val="-4"/>
         </w:rPr>
-        <w:object w:dxaOrig="220" w:dyaOrig="240" w14:anchorId="6F57F423">
+        <w:object w:dxaOrig="220" w:dyaOrig="240" w14:anchorId="22A567C0">
           <v:shape id="_x0000_i1050" type="#_x0000_t75" alt="" style="width:10.95pt;height:12.35pt;mso-width-percent:0;mso-height-percent:0;mso-width-percent:0;mso-height-percent:0" o:ole="">
             <v:imagedata r:id="rId72" o:title=""/>
           </v:shape>
-          <o:OLEObject Type="Embed" ProgID="Equation.DSMT4" ShapeID="_x0000_i1050" DrawAspect="Content" ObjectID="_1633273289" r:id="rId73"/>
+          <o:OLEObject Type="Embed" ProgID="Equation.DSMT4" ShapeID="_x0000_i1050" DrawAspect="Content" ObjectID="_1633425665" r:id="rId73"/>
         </w:object>
       </w:r>
       <w:r>
@@ -6085,11 +6073,11 @@
           <w:noProof/>
           <w:position w:val="-10"/>
         </w:rPr>
-        <w:object w:dxaOrig="780" w:dyaOrig="320" w14:anchorId="5DA1CBC0">
+        <w:object w:dxaOrig="780" w:dyaOrig="320" w14:anchorId="04ADFCBC">
           <v:shape id="_x0000_i1049" type="#_x0000_t75" alt="" style="width:39.2pt;height:15.9pt;mso-width-percent:0;mso-height-percent:0;mso-width-percent:0;mso-height-percent:0" o:ole="">
             <v:imagedata r:id="rId74" o:title=""/>
           </v:shape>
-          <o:OLEObject Type="Embed" ProgID="Equation.DSMT4" ShapeID="_x0000_i1049" DrawAspect="Content" ObjectID="_1633273290" r:id="rId75"/>
+          <o:OLEObject Type="Embed" ProgID="Equation.DSMT4" ShapeID="_x0000_i1049" DrawAspect="Content" ObjectID="_1633425666" r:id="rId75"/>
         </w:object>
       </w:r>
       <w:r>
@@ -6110,11 +6098,11 @@
           <w:noProof/>
           <w:position w:val="-10"/>
         </w:rPr>
-        <w:object w:dxaOrig="800" w:dyaOrig="320" w14:anchorId="5618E047">
+        <w:object w:dxaOrig="800" w:dyaOrig="320" w14:anchorId="1392F834">
           <v:shape id="_x0000_i1048" type="#_x0000_t75" alt="" style="width:39.9pt;height:15.9pt;mso-width-percent:0;mso-height-percent:0;mso-width-percent:0;mso-height-percent:0" o:ole="">
             <v:imagedata r:id="rId76" o:title=""/>
           </v:shape>
-          <o:OLEObject Type="Embed" ProgID="Equation.DSMT4" ShapeID="_x0000_i1048" DrawAspect="Content" ObjectID="_1633273291" r:id="rId77"/>
+          <o:OLEObject Type="Embed" ProgID="Equation.DSMT4" ShapeID="_x0000_i1048" DrawAspect="Content" ObjectID="_1633425667" r:id="rId77"/>
         </w:object>
       </w:r>
       <w:r>
@@ -6135,11 +6123,11 @@
           <w:noProof/>
           <w:position w:val="-10"/>
         </w:rPr>
-        <w:object w:dxaOrig="1240" w:dyaOrig="320" w14:anchorId="20BBB440">
+        <w:object w:dxaOrig="1240" w:dyaOrig="320" w14:anchorId="51CBEB55">
           <v:shape id="_x0000_i1047" type="#_x0000_t75" alt="" style="width:62.45pt;height:15.9pt;mso-width-percent:0;mso-height-percent:0;mso-width-percent:0;mso-height-percent:0" o:ole="">
             <v:imagedata r:id="rId78" o:title=""/>
           </v:shape>
-          <o:OLEObject Type="Embed" ProgID="Equation.DSMT4" ShapeID="_x0000_i1047" DrawAspect="Content" ObjectID="_1633273292" r:id="rId79"/>
+          <o:OLEObject Type="Embed" ProgID="Equation.DSMT4" ShapeID="_x0000_i1047" DrawAspect="Content" ObjectID="_1633425668" r:id="rId79"/>
         </w:object>
       </w:r>
       <w:r>
@@ -6180,11 +6168,11 @@
           <w:noProof/>
           <w:position w:val="-10"/>
         </w:rPr>
-        <w:object w:dxaOrig="820" w:dyaOrig="320" w14:anchorId="5AAEC2E3">
+        <w:object w:dxaOrig="820" w:dyaOrig="320" w14:anchorId="324B3AAE">
           <v:shape id="_x0000_i1046" type="#_x0000_t75" alt="" style="width:40.95pt;height:15.9pt;mso-width-percent:0;mso-height-percent:0;mso-width-percent:0;mso-height-percent:0" o:ole="">
             <v:imagedata r:id="rId70" o:title=""/>
           </v:shape>
-          <o:OLEObject Type="Embed" ProgID="Equation.DSMT4" ShapeID="_x0000_i1046" DrawAspect="Content" ObjectID="_1633273293" r:id="rId80"/>
+          <o:OLEObject Type="Embed" ProgID="Equation.DSMT4" ShapeID="_x0000_i1046" DrawAspect="Content" ObjectID="_1633425669" r:id="rId80"/>
         </w:object>
       </w:r>
       <w:r>
@@ -6208,11 +6196,11 @@
           <w:noProof/>
           <w:position w:val="-32"/>
         </w:rPr>
-        <w:object w:dxaOrig="5300" w:dyaOrig="620" w14:anchorId="40BFFF17">
+        <w:object w:dxaOrig="5300" w:dyaOrig="620" w14:anchorId="51FDAC73">
           <v:shape id="_x0000_i1045" type="#_x0000_t75" alt="" style="width:189.2pt;height:22.25pt;mso-width-percent:0;mso-height-percent:0;mso-width-percent:0;mso-height-percent:0" o:ole="">
             <v:imagedata r:id="rId81" o:title=""/>
           </v:shape>
-          <o:OLEObject Type="Embed" ProgID="Equation.DSMT4" ShapeID="_x0000_i1045" DrawAspect="Content" ObjectID="_1633273294" r:id="rId82"/>
+          <o:OLEObject Type="Embed" ProgID="Equation.DSMT4" ShapeID="_x0000_i1045" DrawAspect="Content" ObjectID="_1633425670" r:id="rId82"/>
         </w:object>
       </w:r>
       <w:r>
@@ -6318,11 +6306,11 @@
           <w:noProof/>
           <w:position w:val="-10"/>
         </w:rPr>
-        <w:object w:dxaOrig="1620" w:dyaOrig="320" w14:anchorId="6754CD61">
+        <w:object w:dxaOrig="1620" w:dyaOrig="320" w14:anchorId="6D564F12">
           <v:shape id="_x0000_i1044" type="#_x0000_t75" alt="" style="width:81.2pt;height:15.9pt;mso-width-percent:0;mso-height-percent:0;mso-width-percent:0;mso-height-percent:0" o:ole="">
             <v:imagedata r:id="rId83" o:title=""/>
           </v:shape>
-          <o:OLEObject Type="Embed" ProgID="Equation.DSMT4" ShapeID="_x0000_i1044" DrawAspect="Content" ObjectID="_1633273295" r:id="rId84"/>
+          <o:OLEObject Type="Embed" ProgID="Equation.DSMT4" ShapeID="_x0000_i1044" DrawAspect="Content" ObjectID="_1633425671" r:id="rId84"/>
         </w:object>
       </w:r>
       <w:r>
@@ -6393,11 +6381,11 @@
           <w:noProof/>
           <w:position w:val="-16"/>
         </w:rPr>
-        <w:object w:dxaOrig="5460" w:dyaOrig="420" w14:anchorId="199965EC">
+        <w:object w:dxaOrig="5460" w:dyaOrig="420" w14:anchorId="186157E2">
           <v:shape id="_x0000_i1043" type="#_x0000_t75" alt="" style="width:273.2pt;height:20.8pt;mso-width-percent:0;mso-height-percent:0;mso-width-percent:0;mso-height-percent:0" o:ole="">
             <v:imagedata r:id="rId85" o:title=""/>
           </v:shape>
-          <o:OLEObject Type="Embed" ProgID="Equation.DSMT4" ShapeID="_x0000_i1043" DrawAspect="Content" ObjectID="_1633273296" r:id="rId86"/>
+          <o:OLEObject Type="Embed" ProgID="Equation.DSMT4" ShapeID="_x0000_i1043" DrawAspect="Content" ObjectID="_1633425672" r:id="rId86"/>
         </w:object>
       </w:r>
       <w:r>
@@ -6425,11 +6413,11 @@
           <w:noProof/>
           <w:position w:val="-10"/>
         </w:rPr>
-        <w:object w:dxaOrig="940" w:dyaOrig="320" w14:anchorId="4559F707">
+        <w:object w:dxaOrig="940" w:dyaOrig="320" w14:anchorId="68170E19">
           <v:shape id="_x0000_i1042" type="#_x0000_t75" alt="" style="width:46.95pt;height:15.9pt;mso-width-percent:0;mso-height-percent:0;mso-width-percent:0;mso-height-percent:0" o:ole="">
             <v:imagedata r:id="rId87" o:title=""/>
           </v:shape>
-          <o:OLEObject Type="Embed" ProgID="Equation.DSMT4" ShapeID="_x0000_i1042" DrawAspect="Content" ObjectID="_1633273297" r:id="rId88"/>
+          <o:OLEObject Type="Embed" ProgID="Equation.DSMT4" ShapeID="_x0000_i1042" DrawAspect="Content" ObjectID="_1633425673" r:id="rId88"/>
         </w:object>
       </w:r>
       <w:r>
@@ -6444,11 +6432,11 @@
           <w:noProof/>
           <w:position w:val="-10"/>
         </w:rPr>
-        <w:object w:dxaOrig="960" w:dyaOrig="320" w14:anchorId="121D639C">
+        <w:object w:dxaOrig="960" w:dyaOrig="320" w14:anchorId="1DFDB5A0">
           <v:shape id="_x0000_i1041" type="#_x0000_t75" alt="" style="width:47.65pt;height:15.9pt;mso-width-percent:0;mso-height-percent:0;mso-width-percent:0;mso-height-percent:0" o:ole="">
             <v:imagedata r:id="rId89" o:title=""/>
           </v:shape>
-          <o:OLEObject Type="Embed" ProgID="Equation.DSMT4" ShapeID="_x0000_i1041" DrawAspect="Content" ObjectID="_1633273298" r:id="rId90"/>
+          <o:OLEObject Type="Embed" ProgID="Equation.DSMT4" ShapeID="_x0000_i1041" DrawAspect="Content" ObjectID="_1633425674" r:id="rId90"/>
         </w:object>
       </w:r>
       <w:r>
@@ -7263,9 +7251,9 @@
         <w:tblLook w:val="04A0" w:firstRow="1" w:lastRow="0" w:firstColumn="1" w:lastColumn="0" w:noHBand="0" w:noVBand="1"/>
       </w:tblPr>
       <w:tblGrid>
-        <w:gridCol w:w="1172"/>
-        <w:gridCol w:w="6796"/>
-        <w:gridCol w:w="1245"/>
+        <w:gridCol w:w="1127"/>
+        <w:gridCol w:w="6406"/>
+        <w:gridCol w:w="1635"/>
       </w:tblGrid>
       <w:tr>
         <w:tc>
@@ -7279,16 +7267,16 @@
               <w:rPr>
                 <w:rFonts w:ascii="Times New Roman" w:hAnsi="Times New Roman" w:cs="Times New Roman"/>
                 <w:b/>
-                <w:sz w:val="21"/>
-                <w:szCs w:val="21"/>
+                <w:sz w:val="20"/>
+                <w:szCs w:val="20"/>
               </w:rPr>
             </w:pPr>
             <w:r>
               <w:rPr>
                 <w:rFonts w:ascii="Times New Roman" w:hAnsi="Times New Roman" w:cs="Times New Roman"/>
                 <w:b/>
-                <w:sz w:val="21"/>
-                <w:szCs w:val="21"/>
+                <w:sz w:val="20"/>
+                <w:szCs w:val="20"/>
               </w:rPr>
               <w:lastRenderedPageBreak/>
               <w:t>Parameter</w:t>
@@ -7297,7 +7285,7 @@
         </w:tc>
         <w:tc>
           <w:tcPr>
-            <w:tcW w:w="6796" w:type="dxa"/>
+            <w:tcW w:w="6406" w:type="dxa"/>
             <w:vAlign w:val="center"/>
           </w:tcPr>
           <w:p>
@@ -7306,16 +7294,16 @@
               <w:rPr>
                 <w:rFonts w:ascii="Times New Roman" w:hAnsi="Times New Roman" w:cs="Times New Roman"/>
                 <w:b/>
-                <w:sz w:val="21"/>
-                <w:szCs w:val="21"/>
+                <w:sz w:val="20"/>
+                <w:szCs w:val="20"/>
               </w:rPr>
             </w:pPr>
             <w:r>
               <w:rPr>
                 <w:rFonts w:ascii="Times New Roman" w:hAnsi="Times New Roman" w:cs="Times New Roman"/>
                 <w:b/>
-                <w:sz w:val="21"/>
-                <w:szCs w:val="21"/>
+                <w:sz w:val="20"/>
+                <w:szCs w:val="20"/>
               </w:rPr>
               <w:t>Description</w:t>
             </w:r>
@@ -7323,7 +7311,7 @@
         </w:tc>
         <w:tc>
           <w:tcPr>
-            <w:tcW w:w="1245" w:type="dxa"/>
+            <w:tcW w:w="1635" w:type="dxa"/>
             <w:vAlign w:val="center"/>
           </w:tcPr>
           <w:p>
@@ -7332,16 +7320,16 @@
               <w:rPr>
                 <w:rFonts w:ascii="Times New Roman" w:hAnsi="Times New Roman" w:cs="Times New Roman"/>
                 <w:b/>
-                <w:sz w:val="21"/>
-                <w:szCs w:val="21"/>
+                <w:sz w:val="20"/>
+                <w:szCs w:val="20"/>
               </w:rPr>
             </w:pPr>
             <w:r>
               <w:rPr>
                 <w:rFonts w:ascii="Times New Roman" w:hAnsi="Times New Roman" w:cs="Times New Roman"/>
                 <w:b/>
-                <w:sz w:val="21"/>
-                <w:szCs w:val="21"/>
+                <w:sz w:val="20"/>
+                <w:szCs w:val="20"/>
               </w:rPr>
               <w:t>Value</w:t>
             </w:r>
@@ -7360,16 +7348,16 @@
               <w:rPr>
                 <w:rFonts w:ascii="Times New Roman" w:hAnsi="Times New Roman" w:cs="Times New Roman"/>
                 <w:i/>
-                <w:sz w:val="21"/>
-                <w:szCs w:val="21"/>
+                <w:sz w:val="20"/>
+                <w:szCs w:val="20"/>
               </w:rPr>
             </w:pPr>
             <w:r>
               <w:rPr>
                 <w:rFonts w:ascii="Times New Roman" w:hAnsi="Times New Roman" w:cs="Times New Roman"/>
                 <w:i/>
-                <w:sz w:val="21"/>
-                <w:szCs w:val="21"/>
+                <w:sz w:val="20"/>
+                <w:szCs w:val="20"/>
               </w:rPr>
               <w:t xml:space="preserve">w </w:t>
             </w:r>
@@ -7377,22 +7365,22 @@
         </w:tc>
         <w:tc>
           <w:tcPr>
-            <w:tcW w:w="6796" w:type="dxa"/>
+            <w:tcW w:w="6406" w:type="dxa"/>
             <w:vAlign w:val="center"/>
           </w:tcPr>
           <w:p>
             <w:pPr>
               <w:rPr>
                 <w:rFonts w:ascii="Times New Roman" w:hAnsi="Times New Roman" w:cs="Times New Roman"/>
-                <w:sz w:val="21"/>
-                <w:szCs w:val="21"/>
+                <w:sz w:val="20"/>
+                <w:szCs w:val="20"/>
               </w:rPr>
             </w:pPr>
             <w:r>
               <w:rPr>
                 <w:rFonts w:ascii="Times New Roman" w:hAnsi="Times New Roman" w:cs="Times New Roman"/>
-                <w:sz w:val="21"/>
-                <w:szCs w:val="21"/>
+                <w:sz w:val="20"/>
+                <w:szCs w:val="20"/>
               </w:rPr>
               <w:t>Body mass in kg</w:t>
             </w:r>
@@ -7400,7 +7388,7 @@
         </w:tc>
         <w:tc>
           <w:tcPr>
-            <w:tcW w:w="1245" w:type="dxa"/>
+            <w:tcW w:w="1635" w:type="dxa"/>
             <w:vAlign w:val="center"/>
           </w:tcPr>
           <w:p>
@@ -7408,15 +7396,15 @@
               <w:jc w:val="center"/>
               <w:rPr>
                 <w:rFonts w:ascii="Times New Roman" w:hAnsi="Times New Roman" w:cs="Times New Roman"/>
-                <w:sz w:val="21"/>
-                <w:szCs w:val="21"/>
+                <w:sz w:val="20"/>
+                <w:szCs w:val="20"/>
               </w:rPr>
             </w:pPr>
             <w:r>
               <w:rPr>
                 <w:rFonts w:ascii="Times New Roman" w:hAnsi="Times New Roman" w:cs="Times New Roman"/>
-                <w:sz w:val="21"/>
-                <w:szCs w:val="21"/>
+                <w:sz w:val="20"/>
+                <w:szCs w:val="20"/>
               </w:rPr>
               <w:t>varies</w:t>
             </w:r>
@@ -7435,16 +7423,16 @@
               <w:rPr>
                 <w:rFonts w:ascii="Times New Roman" w:hAnsi="Times New Roman" w:cs="Times New Roman"/>
                 <w:i/>
-                <w:sz w:val="21"/>
-                <w:szCs w:val="21"/>
+                <w:sz w:val="20"/>
+                <w:szCs w:val="20"/>
               </w:rPr>
             </w:pPr>
             <w:r>
               <w:rPr>
                 <w:rFonts w:ascii="Times New Roman" w:hAnsi="Times New Roman" w:cs="Times New Roman"/>
                 <w:i/>
-                <w:sz w:val="21"/>
-                <w:szCs w:val="21"/>
+                <w:sz w:val="20"/>
+                <w:szCs w:val="20"/>
               </w:rPr>
               <w:t>B</w:t>
             </w:r>
@@ -7452,22 +7440,22 @@
         </w:tc>
         <w:tc>
           <w:tcPr>
-            <w:tcW w:w="6796" w:type="dxa"/>
+            <w:tcW w:w="6406" w:type="dxa"/>
             <w:vAlign w:val="center"/>
           </w:tcPr>
           <w:p>
             <w:pPr>
               <w:rPr>
                 <w:rFonts w:ascii="Times New Roman" w:hAnsi="Times New Roman" w:cs="Times New Roman"/>
-                <w:sz w:val="21"/>
-                <w:szCs w:val="21"/>
+                <w:sz w:val="20"/>
+                <w:szCs w:val="20"/>
               </w:rPr>
             </w:pPr>
             <w:r>
               <w:rPr>
                 <w:rFonts w:ascii="Times New Roman" w:hAnsi="Times New Roman" w:cs="Times New Roman"/>
-                <w:sz w:val="21"/>
-                <w:szCs w:val="21"/>
+                <w:sz w:val="20"/>
+                <w:szCs w:val="20"/>
               </w:rPr>
               <w:t xml:space="preserve">Absolute biomass in a trophic level (prey or predators) when considering a community size spectrum </w:t>
             </w:r>
@@ -7475,7 +7463,7 @@
         </w:tc>
         <w:tc>
           <w:tcPr>
-            <w:tcW w:w="1245" w:type="dxa"/>
+            <w:tcW w:w="1635" w:type="dxa"/>
             <w:vAlign w:val="center"/>
           </w:tcPr>
           <w:p>
@@ -7483,15 +7471,15 @@
               <w:jc w:val="center"/>
               <w:rPr>
                 <w:rFonts w:ascii="Times New Roman" w:hAnsi="Times New Roman" w:cs="Times New Roman"/>
-                <w:sz w:val="21"/>
-                <w:szCs w:val="21"/>
+                <w:sz w:val="20"/>
+                <w:szCs w:val="20"/>
               </w:rPr>
             </w:pPr>
             <w:r>
               <w:rPr>
                 <w:rFonts w:ascii="Times New Roman" w:hAnsi="Times New Roman" w:cs="Times New Roman"/>
-                <w:sz w:val="21"/>
-                <w:szCs w:val="21"/>
+                <w:sz w:val="20"/>
+                <w:szCs w:val="20"/>
               </w:rPr>
               <w:t>-</w:t>
             </w:r>
@@ -7509,15 +7497,15 @@
               <w:jc w:val="center"/>
               <w:rPr>
                 <w:rFonts w:ascii="Times New Roman" w:hAnsi="Times New Roman" w:cs="Times New Roman"/>
-                <w:sz w:val="21"/>
-                <w:szCs w:val="21"/>
+                <w:sz w:val="20"/>
+                <w:szCs w:val="20"/>
               </w:rPr>
             </w:pPr>
             <w:r>
               <w:rPr>
                 <w:rFonts w:ascii="Cambria Math" w:hAnsi="Cambria Math" w:cs="Cambria Math"/>
-                <w:sz w:val="21"/>
-                <w:szCs w:val="21"/>
+                <w:sz w:val="20"/>
+                <w:szCs w:val="20"/>
               </w:rPr>
               <w:t>𝜆</w:t>
             </w:r>
@@ -7525,22 +7513,22 @@
         </w:tc>
         <w:tc>
           <w:tcPr>
-            <w:tcW w:w="6796" w:type="dxa"/>
+            <w:tcW w:w="6406" w:type="dxa"/>
             <w:vAlign w:val="center"/>
           </w:tcPr>
           <w:p>
             <w:pPr>
               <w:rPr>
                 <w:rFonts w:ascii="Times New Roman" w:hAnsi="Times New Roman" w:cs="Times New Roman"/>
-                <w:sz w:val="21"/>
-                <w:szCs w:val="21"/>
+                <w:sz w:val="20"/>
+                <w:szCs w:val="20"/>
               </w:rPr>
             </w:pPr>
             <w:r>
               <w:rPr>
                 <w:rFonts w:ascii="Times New Roman" w:hAnsi="Times New Roman" w:cs="Times New Roman"/>
-                <w:sz w:val="21"/>
-                <w:szCs w:val="21"/>
+                <w:sz w:val="20"/>
+                <w:szCs w:val="20"/>
               </w:rPr>
               <w:t xml:space="preserve">The exponent that defines the shape of a biomass size spectrum, or its slope on a log-log plot of biomass as a function of body mass. Its value depends on the way the size spectrum is characterized, here the value in Eq. 2 is reported (following Andersen 2019). </w:t>
             </w:r>
@@ -7548,7 +7536,7 @@
         </w:tc>
         <w:tc>
           <w:tcPr>
-            <w:tcW w:w="1245" w:type="dxa"/>
+            <w:tcW w:w="1635" w:type="dxa"/>
             <w:vAlign w:val="center"/>
           </w:tcPr>
           <w:p>
@@ -7556,15 +7544,15 @@
               <w:jc w:val="center"/>
               <w:rPr>
                 <w:rFonts w:ascii="Times New Roman" w:hAnsi="Times New Roman" w:cs="Times New Roman"/>
-                <w:sz w:val="21"/>
-                <w:szCs w:val="21"/>
+                <w:sz w:val="20"/>
+                <w:szCs w:val="20"/>
               </w:rPr>
             </w:pPr>
             <w:r>
               <w:rPr>
                 <w:rFonts w:ascii="Times New Roman" w:hAnsi="Times New Roman" w:cs="Times New Roman"/>
-                <w:sz w:val="21"/>
-                <w:szCs w:val="21"/>
+                <w:sz w:val="20"/>
+                <w:szCs w:val="20"/>
               </w:rPr>
               <w:t>1.95</w:t>
             </w:r>
@@ -7583,8 +7571,8 @@
               <w:rPr>
                 <w:rFonts w:ascii="Times New Roman" w:hAnsi="Times New Roman" w:cs="Times New Roman"/>
                 <w:i/>
-                <w:sz w:val="21"/>
-                <w:szCs w:val="21"/>
+                <w:sz w:val="20"/>
+                <w:szCs w:val="20"/>
               </w:rPr>
             </w:pPr>
             <w:r>
@@ -7593,36 +7581,36 @@
                 <w:i/>
                 <w:noProof/>
                 <w:position w:val="-12"/>
-                <w:sz w:val="21"/>
-                <w:szCs w:val="21"/>
-              </w:rPr>
-              <w:object w:dxaOrig="300" w:dyaOrig="400" w14:anchorId="1D948C3A">
+                <w:sz w:val="20"/>
+                <w:szCs w:val="20"/>
+              </w:rPr>
+              <w:object w:dxaOrig="300" w:dyaOrig="400" w14:anchorId="72D98F7F">
                 <v:shape id="_x0000_i1040" type="#_x0000_t75" alt="" style="width:14.45pt;height:19.75pt;mso-width-percent:0;mso-height-percent:0;mso-width-percent:0;mso-height-percent:0" o:ole="">
                   <v:imagedata r:id="rId10" o:title=""/>
                 </v:shape>
-                <o:OLEObject Type="Embed" ProgID="Equation.DSMT4" ShapeID="_x0000_i1040" DrawAspect="Content" ObjectID="_1633273299" r:id="rId91"/>
+                <o:OLEObject Type="Embed" ProgID="Equation.DSMT4" ShapeID="_x0000_i1040" DrawAspect="Content" ObjectID="_1633425675" r:id="rId91"/>
               </w:object>
             </w:r>
           </w:p>
         </w:tc>
         <w:tc>
           <w:tcPr>
-            <w:tcW w:w="6796" w:type="dxa"/>
+            <w:tcW w:w="6406" w:type="dxa"/>
             <w:vAlign w:val="center"/>
           </w:tcPr>
           <w:p>
             <w:pPr>
               <w:rPr>
                 <w:rFonts w:ascii="Times New Roman" w:hAnsi="Times New Roman" w:cs="Times New Roman"/>
-                <w:sz w:val="21"/>
-                <w:szCs w:val="21"/>
+                <w:sz w:val="20"/>
+                <w:szCs w:val="20"/>
               </w:rPr>
             </w:pPr>
             <w:r>
               <w:rPr>
                 <w:rFonts w:ascii="Times New Roman" w:hAnsi="Times New Roman" w:cs="Times New Roman"/>
-                <w:sz w:val="21"/>
-                <w:szCs w:val="21"/>
+                <w:sz w:val="20"/>
+                <w:szCs w:val="20"/>
               </w:rPr>
               <w:t xml:space="preserve">The intercept of a biomass size spectrum, which defines the total biomass of organisms of the smallest body size </w:t>
             </w:r>
@@ -7631,16 +7619,16 @@
               <w:rPr>
                 <w:rFonts w:ascii="Times New Roman" w:hAnsi="Times New Roman" w:cs="Times New Roman"/>
                 <w:i/>
-                <w:sz w:val="21"/>
-                <w:szCs w:val="21"/>
+                <w:sz w:val="20"/>
+                <w:szCs w:val="20"/>
               </w:rPr>
               <w:t xml:space="preserve">w </w:t>
             </w:r>
             <w:r>
               <w:rPr>
                 <w:rFonts w:ascii="Times New Roman" w:hAnsi="Times New Roman" w:cs="Times New Roman"/>
-                <w:sz w:val="21"/>
-                <w:szCs w:val="21"/>
+                <w:sz w:val="20"/>
+                <w:szCs w:val="20"/>
               </w:rPr>
               <w:t xml:space="preserve"> in</w:t>
             </w:r>
@@ -7648,8 +7636,8 @@
             <w:r>
               <w:rPr>
                 <w:rFonts w:ascii="Times New Roman" w:hAnsi="Times New Roman" w:cs="Times New Roman"/>
-                <w:sz w:val="21"/>
-                <w:szCs w:val="21"/>
+                <w:sz w:val="20"/>
+                <w:szCs w:val="20"/>
               </w:rPr>
               <w:t xml:space="preserve"> a given ecosystem; Andersen (2019) gives an estimate of 10 gained by averaging over all PPMR estimates measured from gut contents. We vary it to represent ecosystem differences in overall ecosystem richness</w:t>
             </w:r>
@@ -7657,7 +7645,7 @@
         </w:tc>
         <w:tc>
           <w:tcPr>
-            <w:tcW w:w="1245" w:type="dxa"/>
+            <w:tcW w:w="1635" w:type="dxa"/>
             <w:vAlign w:val="center"/>
           </w:tcPr>
           <w:p>
@@ -7665,23 +7653,23 @@
               <w:jc w:val="center"/>
               <w:rPr>
                 <w:rFonts w:ascii="Times New Roman" w:hAnsi="Times New Roman" w:cs="Times New Roman"/>
-                <w:sz w:val="21"/>
-                <w:szCs w:val="21"/>
+                <w:sz w:val="20"/>
+                <w:szCs w:val="20"/>
               </w:rPr>
             </w:pPr>
             <w:r>
               <w:rPr>
                 <w:rFonts w:ascii="Times New Roman" w:hAnsi="Times New Roman" w:cs="Times New Roman"/>
-                <w:sz w:val="21"/>
-                <w:szCs w:val="21"/>
+                <w:sz w:val="20"/>
+                <w:szCs w:val="20"/>
               </w:rPr>
               <w:t xml:space="preserve"> 5,1</w:t>
             </w:r>
             <w:r>
               <w:rPr>
                 <w:rFonts w:ascii="Times New Roman" w:hAnsi="Times New Roman" w:cs="Times New Roman"/>
-                <w:sz w:val="21"/>
-                <w:szCs w:val="21"/>
+                <w:sz w:val="20"/>
+                <w:szCs w:val="20"/>
               </w:rPr>
               <w:t>5</w:t>
             </w:r>
@@ -7700,8 +7688,8 @@
               <w:rPr>
                 <w:rFonts w:ascii="Times New Roman" w:hAnsi="Times New Roman" w:cs="Times New Roman"/>
                 <w:i/>
-                <w:sz w:val="21"/>
-                <w:szCs w:val="21"/>
+                <w:sz w:val="20"/>
+                <w:szCs w:val="20"/>
               </w:rPr>
             </w:pPr>
             <w:r>
@@ -7709,36 +7697,36 @@
                 <w:rFonts w:ascii="Times New Roman" w:eastAsiaTheme="minorEastAsia" w:hAnsi="Times New Roman" w:cs="Times New Roman"/>
                 <w:noProof/>
                 <w:position w:val="-12"/>
-                <w:sz w:val="21"/>
-                <w:szCs w:val="21"/>
-              </w:rPr>
-              <w:object w:dxaOrig="340" w:dyaOrig="380" w14:anchorId="7C6EAD79">
+                <w:sz w:val="20"/>
+                <w:szCs w:val="20"/>
+              </w:rPr>
+              <w:object w:dxaOrig="340" w:dyaOrig="380" w14:anchorId="384E0705">
                 <v:shape id="_x0000_i1039" type="#_x0000_t75" alt="" style="width:16.95pt;height:19.05pt;mso-width-percent:0;mso-height-percent:0;mso-width-percent:0;mso-height-percent:0" o:ole="">
                   <v:imagedata r:id="rId20" o:title=""/>
                 </v:shape>
-                <o:OLEObject Type="Embed" ProgID="Equation.DSMT4" ShapeID="_x0000_i1039" DrawAspect="Content" ObjectID="_1633273300" r:id="rId92"/>
+                <o:OLEObject Type="Embed" ProgID="Equation.DSMT4" ShapeID="_x0000_i1039" DrawAspect="Content" ObjectID="_1633425676" r:id="rId92"/>
               </w:object>
             </w:r>
           </w:p>
         </w:tc>
         <w:tc>
           <w:tcPr>
-            <w:tcW w:w="6796" w:type="dxa"/>
+            <w:tcW w:w="6406" w:type="dxa"/>
             <w:vAlign w:val="center"/>
           </w:tcPr>
           <w:p>
             <w:pPr>
               <w:rPr>
                 <w:rFonts w:ascii="Times New Roman" w:hAnsi="Times New Roman" w:cs="Times New Roman"/>
-                <w:sz w:val="21"/>
-                <w:szCs w:val="21"/>
+                <w:sz w:val="20"/>
+                <w:szCs w:val="20"/>
               </w:rPr>
             </w:pPr>
             <w:r>
               <w:rPr>
                 <w:rFonts w:ascii="Times New Roman" w:hAnsi="Times New Roman" w:cs="Times New Roman"/>
-                <w:sz w:val="21"/>
-                <w:szCs w:val="21"/>
+                <w:sz w:val="20"/>
+                <w:szCs w:val="20"/>
               </w:rPr>
               <w:t xml:space="preserve">Size spectrum “abundance factor” that integrates prey encounter rates, predator prey mass ratios, and prey preferences (value derived from mechanistic principles in Andersen 2019; Ch. 2 Table 2.2). </w:t>
             </w:r>
@@ -7746,7 +7734,7 @@
         </w:tc>
         <w:tc>
           <w:tcPr>
-            <w:tcW w:w="1245" w:type="dxa"/>
+            <w:tcW w:w="1635" w:type="dxa"/>
             <w:vAlign w:val="center"/>
           </w:tcPr>
           <w:p>
@@ -7754,15 +7742,15 @@
               <w:jc w:val="center"/>
               <w:rPr>
                 <w:rFonts w:ascii="Times New Roman" w:hAnsi="Times New Roman" w:cs="Times New Roman"/>
-                <w:sz w:val="21"/>
-                <w:szCs w:val="21"/>
+                <w:sz w:val="20"/>
+                <w:szCs w:val="20"/>
               </w:rPr>
             </w:pPr>
             <w:r>
               <w:rPr>
                 <w:rFonts w:ascii="Times New Roman" w:hAnsi="Times New Roman" w:cs="Times New Roman"/>
-                <w:sz w:val="21"/>
-                <w:szCs w:val="21"/>
+                <w:sz w:val="20"/>
+                <w:szCs w:val="20"/>
               </w:rPr>
               <w:t>3</w:t>
             </w:r>
@@ -7781,8 +7769,8 @@
               <w:rPr>
                 <w:rFonts w:ascii="Times New Roman" w:hAnsi="Times New Roman" w:cs="Times New Roman"/>
                 <w:noProof/>
-                <w:sz w:val="21"/>
-                <w:szCs w:val="21"/>
+                <w:sz w:val="20"/>
+                <w:szCs w:val="20"/>
               </w:rPr>
             </w:pPr>
             <w:proofErr w:type="spellStart"/>
@@ -7790,8 +7778,8 @@
               <w:rPr>
                 <w:rFonts w:ascii="Times New Roman" w:hAnsi="Times New Roman" w:cs="Times New Roman"/>
                 <w:i/>
-                <w:sz w:val="21"/>
-                <w:szCs w:val="21"/>
+                <w:sz w:val="20"/>
+                <w:szCs w:val="20"/>
               </w:rPr>
               <w:t>B</w:t>
             </w:r>
@@ -7799,8 +7787,8 @@
               <w:rPr>
                 <w:rFonts w:ascii="Times New Roman" w:hAnsi="Times New Roman" w:cs="Times New Roman"/>
                 <w:i/>
-                <w:sz w:val="21"/>
-                <w:szCs w:val="21"/>
+                <w:sz w:val="20"/>
+                <w:szCs w:val="20"/>
                 <w:vertAlign w:val="subscript"/>
               </w:rPr>
               <w:t>prey</w:t>
@@ -7810,22 +7798,22 @@
         </w:tc>
         <w:tc>
           <w:tcPr>
-            <w:tcW w:w="6796" w:type="dxa"/>
+            <w:tcW w:w="6406" w:type="dxa"/>
             <w:vAlign w:val="center"/>
           </w:tcPr>
           <w:p>
             <w:pPr>
               <w:rPr>
                 <w:rFonts w:ascii="Times New Roman" w:hAnsi="Times New Roman" w:cs="Times New Roman"/>
-                <w:sz w:val="21"/>
-                <w:szCs w:val="21"/>
+                <w:sz w:val="20"/>
+                <w:szCs w:val="20"/>
               </w:rPr>
             </w:pPr>
             <w:r>
               <w:rPr>
                 <w:rFonts w:ascii="Times New Roman" w:hAnsi="Times New Roman" w:cs="Times New Roman"/>
-                <w:sz w:val="21"/>
-                <w:szCs w:val="21"/>
+                <w:sz w:val="20"/>
+                <w:szCs w:val="20"/>
               </w:rPr>
               <w:t xml:space="preserve">Biomass of prey expected by a focal individual </w:t>
             </w:r>
@@ -7833,7 +7821,7 @@
         </w:tc>
         <w:tc>
           <w:tcPr>
-            <w:tcW w:w="1245" w:type="dxa"/>
+            <w:tcW w:w="1635" w:type="dxa"/>
             <w:vAlign w:val="center"/>
           </w:tcPr>
           <w:p>
@@ -7841,15 +7829,15 @@
               <w:jc w:val="center"/>
               <w:rPr>
                 <w:rFonts w:ascii="Times New Roman" w:hAnsi="Times New Roman" w:cs="Times New Roman"/>
-                <w:sz w:val="21"/>
-                <w:szCs w:val="21"/>
+                <w:sz w:val="20"/>
+                <w:szCs w:val="20"/>
               </w:rPr>
             </w:pPr>
             <w:r>
               <w:rPr>
                 <w:rFonts w:ascii="Times New Roman" w:hAnsi="Times New Roman" w:cs="Times New Roman"/>
-                <w:sz w:val="21"/>
-                <w:szCs w:val="21"/>
+                <w:sz w:val="20"/>
+                <w:szCs w:val="20"/>
               </w:rPr>
               <w:t>-</w:t>
             </w:r>
@@ -7868,8 +7856,8 @@
               <w:rPr>
                 <w:rFonts w:ascii="Times New Roman" w:hAnsi="Times New Roman" w:cs="Times New Roman"/>
                 <w:noProof/>
-                <w:sz w:val="21"/>
-                <w:szCs w:val="21"/>
+                <w:sz w:val="20"/>
+                <w:szCs w:val="20"/>
                 <w:vertAlign w:val="subscript"/>
               </w:rPr>
             </w:pPr>
@@ -7878,22 +7866,22 @@
                 <w:rFonts w:ascii="Times New Roman" w:eastAsiaTheme="minorEastAsia" w:hAnsi="Times New Roman" w:cs="Times New Roman"/>
                 <w:noProof/>
                 <w:position w:val="-16"/>
-                <w:sz w:val="21"/>
-                <w:szCs w:val="21"/>
-              </w:rPr>
-              <w:object w:dxaOrig="320" w:dyaOrig="420" w14:anchorId="0F2FCFAD">
+                <w:sz w:val="20"/>
+                <w:szCs w:val="20"/>
+              </w:rPr>
+              <w:object w:dxaOrig="320" w:dyaOrig="420" w14:anchorId="632C0DA9">
                 <v:shape id="_x0000_i1038" type="#_x0000_t75" alt="" style="width:15.9pt;height:20.8pt;mso-width-percent:0;mso-height-percent:0;mso-width-percent:0;mso-height-percent:0" o:ole="">
                   <v:imagedata r:id="rId93" o:title=""/>
                 </v:shape>
-                <o:OLEObject Type="Embed" ProgID="Equation.DSMT4" ShapeID="_x0000_i1038" DrawAspect="Content" ObjectID="_1633273301" r:id="rId94"/>
+                <o:OLEObject Type="Embed" ProgID="Equation.DSMT4" ShapeID="_x0000_i1038" DrawAspect="Content" ObjectID="_1633425677" r:id="rId94"/>
               </w:object>
             </w:r>
             <w:r>
               <w:rPr>
                 <w:rFonts w:ascii="Times New Roman" w:hAnsi="Times New Roman" w:cs="Times New Roman"/>
                 <w:noProof/>
-                <w:sz w:val="21"/>
-                <w:szCs w:val="21"/>
+                <w:sz w:val="20"/>
+                <w:szCs w:val="20"/>
                 <w:vertAlign w:val="subscript"/>
               </w:rPr>
               <w:t xml:space="preserve"> </w:t>
@@ -7902,22 +7890,22 @@
         </w:tc>
         <w:tc>
           <w:tcPr>
-            <w:tcW w:w="6796" w:type="dxa"/>
+            <w:tcW w:w="6406" w:type="dxa"/>
             <w:vAlign w:val="center"/>
           </w:tcPr>
           <w:p>
             <w:pPr>
               <w:rPr>
                 <w:rFonts w:ascii="Times New Roman" w:hAnsi="Times New Roman" w:cs="Times New Roman"/>
-                <w:sz w:val="21"/>
-                <w:szCs w:val="21"/>
+                <w:sz w:val="20"/>
+                <w:szCs w:val="20"/>
               </w:rPr>
             </w:pPr>
             <w:r>
               <w:rPr>
                 <w:rFonts w:ascii="Times New Roman" w:hAnsi="Times New Roman" w:cs="Times New Roman"/>
-                <w:sz w:val="21"/>
-                <w:szCs w:val="21"/>
+                <w:sz w:val="20"/>
+                <w:szCs w:val="20"/>
               </w:rPr>
               <w:t>Risk of mortality due to predation, which depends on body mass and position in the size spectrum</w:t>
             </w:r>
@@ -7925,7 +7913,7 @@
         </w:tc>
         <w:tc>
           <w:tcPr>
-            <w:tcW w:w="1245" w:type="dxa"/>
+            <w:tcW w:w="1635" w:type="dxa"/>
             <w:vAlign w:val="center"/>
           </w:tcPr>
           <w:p>
@@ -7933,15 +7921,15 @@
               <w:jc w:val="center"/>
               <w:rPr>
                 <w:rFonts w:ascii="Times New Roman" w:hAnsi="Times New Roman" w:cs="Times New Roman"/>
-                <w:sz w:val="21"/>
-                <w:szCs w:val="21"/>
+                <w:sz w:val="20"/>
+                <w:szCs w:val="20"/>
               </w:rPr>
             </w:pPr>
             <w:r>
               <w:rPr>
                 <w:rFonts w:ascii="Times New Roman" w:hAnsi="Times New Roman" w:cs="Times New Roman"/>
-                <w:sz w:val="21"/>
-                <w:szCs w:val="21"/>
+                <w:sz w:val="20"/>
+                <w:szCs w:val="20"/>
               </w:rPr>
               <w:t>-</w:t>
             </w:r>
@@ -7960,8 +7948,8 @@
               <w:rPr>
                 <w:rFonts w:ascii="Times New Roman" w:hAnsi="Times New Roman" w:cs="Times New Roman"/>
                 <w:i/>
-                <w:sz w:val="21"/>
-                <w:szCs w:val="21"/>
+                <w:sz w:val="20"/>
+                <w:szCs w:val="20"/>
               </w:rPr>
             </w:pPr>
             <w:r>
@@ -7969,36 +7957,36 @@
                 <w:rFonts w:ascii="Times New Roman" w:eastAsiaTheme="minorEastAsia" w:hAnsi="Times New Roman" w:cs="Times New Roman"/>
                 <w:noProof/>
                 <w:position w:val="-16"/>
-                <w:sz w:val="21"/>
-                <w:szCs w:val="21"/>
-              </w:rPr>
-              <w:object w:dxaOrig="360" w:dyaOrig="420" w14:anchorId="60D2DF91">
+                <w:sz w:val="20"/>
+                <w:szCs w:val="20"/>
+              </w:rPr>
+              <w:object w:dxaOrig="360" w:dyaOrig="420" w14:anchorId="76E20B5F">
                 <v:shape id="_x0000_i1037" type="#_x0000_t75" alt="" style="width:17.65pt;height:20.8pt;mso-width-percent:0;mso-height-percent:0;mso-width-percent:0;mso-height-percent:0" o:ole="">
                   <v:imagedata r:id="rId32" o:title=""/>
                 </v:shape>
-                <o:OLEObject Type="Embed" ProgID="Equation.DSMT4" ShapeID="_x0000_i1037" DrawAspect="Content" ObjectID="_1633273302" r:id="rId95"/>
+                <o:OLEObject Type="Embed" ProgID="Equation.DSMT4" ShapeID="_x0000_i1037" DrawAspect="Content" ObjectID="_1633425678" r:id="rId95"/>
               </w:object>
             </w:r>
           </w:p>
         </w:tc>
         <w:tc>
           <w:tcPr>
-            <w:tcW w:w="6796" w:type="dxa"/>
+            <w:tcW w:w="6406" w:type="dxa"/>
             <w:vAlign w:val="center"/>
           </w:tcPr>
           <w:p>
             <w:pPr>
               <w:rPr>
                 <w:rFonts w:ascii="Times New Roman" w:hAnsi="Times New Roman" w:cs="Times New Roman"/>
-                <w:sz w:val="21"/>
-                <w:szCs w:val="21"/>
+                <w:sz w:val="20"/>
+                <w:szCs w:val="20"/>
               </w:rPr>
             </w:pPr>
             <w:r>
               <w:rPr>
                 <w:rFonts w:ascii="Times New Roman" w:hAnsi="Times New Roman" w:cs="Times New Roman"/>
-                <w:sz w:val="21"/>
-                <w:szCs w:val="21"/>
+                <w:sz w:val="20"/>
+                <w:szCs w:val="20"/>
               </w:rPr>
               <w:t xml:space="preserve">Size spectrum “predation factor” that is an </w:t>
             </w:r>
@@ -8006,8 +7994,8 @@
             <w:r>
               <w:rPr>
                 <w:rFonts w:ascii="Times New Roman" w:hAnsi="Times New Roman" w:cs="Times New Roman"/>
-                <w:sz w:val="21"/>
-                <w:szCs w:val="21"/>
+                <w:sz w:val="20"/>
+                <w:szCs w:val="20"/>
               </w:rPr>
               <w:t>anology</w:t>
             </w:r>
@@ -8015,8 +8003,8 @@
             <w:r>
               <w:rPr>
                 <w:rFonts w:ascii="Times New Roman" w:hAnsi="Times New Roman" w:cs="Times New Roman"/>
-                <w:sz w:val="21"/>
-                <w:szCs w:val="21"/>
+                <w:sz w:val="20"/>
+                <w:szCs w:val="20"/>
               </w:rPr>
               <w:t xml:space="preserve"> to </w:t>
             </w:r>
@@ -8025,21 +8013,21 @@
                 <w:rFonts w:ascii="Times New Roman" w:eastAsiaTheme="minorEastAsia" w:hAnsi="Times New Roman" w:cs="Times New Roman"/>
                 <w:noProof/>
                 <w:position w:val="-12"/>
-                <w:sz w:val="21"/>
-                <w:szCs w:val="21"/>
-              </w:rPr>
-              <w:object w:dxaOrig="340" w:dyaOrig="380" w14:anchorId="320124E8">
+                <w:sz w:val="20"/>
+                <w:szCs w:val="20"/>
+              </w:rPr>
+              <w:object w:dxaOrig="340" w:dyaOrig="380" w14:anchorId="3EDF3DDB">
                 <v:shape id="_x0000_i1036" type="#_x0000_t75" alt="" style="width:16.95pt;height:19.05pt;mso-width-percent:0;mso-height-percent:0;mso-width-percent:0;mso-height-percent:0" o:ole="">
                   <v:imagedata r:id="rId96" o:title=""/>
                 </v:shape>
-                <o:OLEObject Type="Embed" ProgID="Equation.DSMT4" ShapeID="_x0000_i1036" DrawAspect="Content" ObjectID="_1633273303" r:id="rId97"/>
+                <o:OLEObject Type="Embed" ProgID="Equation.DSMT4" ShapeID="_x0000_i1036" DrawAspect="Content" ObjectID="_1633425679" r:id="rId97"/>
               </w:object>
             </w:r>
             <w:r>
               <w:rPr>
                 <w:rFonts w:ascii="Times New Roman" w:hAnsi="Times New Roman" w:cs="Times New Roman"/>
-                <w:sz w:val="21"/>
-                <w:szCs w:val="21"/>
+                <w:sz w:val="20"/>
+                <w:szCs w:val="20"/>
               </w:rPr>
               <w:t>(value derived from mechanistic principles regarding predator preferences in Andersen 2019; reported Ch. 2 Table 2.2)</w:t>
             </w:r>
@@ -8047,7 +8035,7 @@
         </w:tc>
         <w:tc>
           <w:tcPr>
-            <w:tcW w:w="1245" w:type="dxa"/>
+            <w:tcW w:w="1635" w:type="dxa"/>
             <w:vAlign w:val="center"/>
           </w:tcPr>
           <w:p>
@@ -8055,15 +8043,15 @@
               <w:jc w:val="center"/>
               <w:rPr>
                 <w:rFonts w:ascii="Times New Roman" w:hAnsi="Times New Roman" w:cs="Times New Roman"/>
-                <w:sz w:val="21"/>
-                <w:szCs w:val="21"/>
+                <w:sz w:val="20"/>
+                <w:szCs w:val="20"/>
               </w:rPr>
             </w:pPr>
             <w:r>
               <w:rPr>
                 <w:rFonts w:ascii="Times New Roman" w:hAnsi="Times New Roman" w:cs="Times New Roman"/>
-                <w:sz w:val="21"/>
-                <w:szCs w:val="21"/>
+                <w:sz w:val="20"/>
+                <w:szCs w:val="20"/>
               </w:rPr>
               <w:t>0.07</w:t>
             </w:r>
@@ -8082,8 +8070,8 @@
               <w:rPr>
                 <w:rFonts w:ascii="Times New Roman" w:hAnsi="Times New Roman" w:cs="Times New Roman"/>
                 <w:i/>
-                <w:sz w:val="21"/>
-                <w:szCs w:val="21"/>
+                <w:sz w:val="20"/>
+                <w:szCs w:val="20"/>
               </w:rPr>
             </w:pPr>
             <w:r>
@@ -8091,68 +8079,68 @@
                 <w:rFonts w:ascii="Times New Roman" w:eastAsiaTheme="minorEastAsia" w:hAnsi="Times New Roman" w:cs="Times New Roman"/>
                 <w:noProof/>
                 <w:position w:val="-12"/>
-                <w:sz w:val="21"/>
-                <w:szCs w:val="21"/>
-              </w:rPr>
-              <w:object w:dxaOrig="400" w:dyaOrig="380" w14:anchorId="7F8DEBFF">
+                <w:sz w:val="20"/>
+                <w:szCs w:val="20"/>
+              </w:rPr>
+              <w:object w:dxaOrig="400" w:dyaOrig="380" w14:anchorId="41BBDCAC">
                 <v:shape id="_x0000_i1035" type="#_x0000_t75" alt="" style="width:20.1pt;height:19.05pt;mso-width-percent:0;mso-height-percent:0;mso-width-percent:0;mso-height-percent:0" o:ole="">
                   <v:imagedata r:id="rId98" o:title=""/>
                 </v:shape>
-                <o:OLEObject Type="Embed" ProgID="Equation.DSMT4" ShapeID="_x0000_i1035" DrawAspect="Content" ObjectID="_1633273304" r:id="rId99"/>
+                <o:OLEObject Type="Embed" ProgID="Equation.DSMT4" ShapeID="_x0000_i1035" DrawAspect="Content" ObjectID="_1633425680" r:id="rId99"/>
               </w:object>
             </w:r>
           </w:p>
         </w:tc>
         <w:tc>
           <w:tcPr>
-            <w:tcW w:w="6796" w:type="dxa"/>
+            <w:tcW w:w="6406" w:type="dxa"/>
             <w:vAlign w:val="center"/>
           </w:tcPr>
           <w:p>
             <w:pPr>
               <w:rPr>
                 <w:rFonts w:ascii="Times New Roman" w:hAnsi="Times New Roman" w:cs="Times New Roman"/>
-                <w:sz w:val="21"/>
-                <w:szCs w:val="21"/>
+                <w:sz w:val="20"/>
+                <w:szCs w:val="20"/>
               </w:rPr>
             </w:pPr>
             <w:r>
               <w:rPr>
                 <w:rFonts w:ascii="Times New Roman" w:hAnsi="Times New Roman" w:cs="Times New Roman"/>
-                <w:sz w:val="21"/>
-                <w:szCs w:val="21"/>
+                <w:sz w:val="20"/>
+                <w:szCs w:val="20"/>
               </w:rPr>
               <w:t>P</w:t>
             </w:r>
             <w:r>
               <w:rPr>
                 <w:rFonts w:ascii="Times New Roman" w:hAnsi="Times New Roman" w:cs="Times New Roman"/>
-                <w:sz w:val="21"/>
-                <w:szCs w:val="21"/>
+                <w:sz w:val="20"/>
+                <w:szCs w:val="20"/>
               </w:rPr>
               <w:t xml:space="preserve">redation risk, </w:t>
             </w:r>
             <w:r>
               <w:rPr>
                 <w:rFonts w:ascii="Times New Roman" w:hAnsi="Times New Roman" w:cs="Times New Roman"/>
-                <w:sz w:val="21"/>
-                <w:szCs w:val="21"/>
+                <w:sz w:val="20"/>
+                <w:szCs w:val="20"/>
               </w:rPr>
               <w:t>comprised of</w:t>
             </w:r>
             <w:r>
               <w:rPr>
                 <w:rFonts w:ascii="Times New Roman" w:hAnsi="Times New Roman" w:cs="Times New Roman"/>
-                <w:sz w:val="21"/>
-                <w:szCs w:val="21"/>
+                <w:sz w:val="20"/>
+                <w:szCs w:val="20"/>
               </w:rPr>
               <w:t xml:space="preserve"> predator satiation estimates</w:t>
             </w:r>
             <w:r>
               <w:rPr>
                 <w:rFonts w:ascii="Times New Roman" w:hAnsi="Times New Roman" w:cs="Times New Roman"/>
-                <w:sz w:val="21"/>
-                <w:szCs w:val="21"/>
+                <w:sz w:val="20"/>
+                <w:szCs w:val="20"/>
               </w:rPr>
               <w:t xml:space="preserve"> </w:t>
             </w:r>
@@ -8160,14 +8148,17 @@
             <w:bookmarkEnd w:id="5"/>
             <w:r>
               <w:rPr>
+                <w:rFonts w:ascii="Times New Roman" w:hAnsi="Times New Roman" w:cs="Times New Roman"/>
                 <w:noProof/>
                 <w:position w:val="-4"/>
-              </w:rPr>
-              <w:object w:dxaOrig="260" w:dyaOrig="380" w14:anchorId="441750C1">
+                <w:sz w:val="20"/>
+                <w:szCs w:val="20"/>
+              </w:rPr>
+              <w:object w:dxaOrig="260" w:dyaOrig="380" w14:anchorId="1AA91103">
                 <v:shape id="_x0000_i1034" type="#_x0000_t75" alt="" style="width:9.2pt;height:13.4pt;mso-width-percent:0;mso-height-percent:0;mso-width-percent:0;mso-height-percent:0" o:ole="">
                   <v:imagedata r:id="rId100" o:title=""/>
                 </v:shape>
-                <o:OLEObject Type="Embed" ProgID="Equation.DSMT4" ShapeID="_x0000_i1034" DrawAspect="Content" ObjectID="_1633273305" r:id="rId101"/>
+                <o:OLEObject Type="Embed" ProgID="Equation.DSMT4" ShapeID="_x0000_i1034" DrawAspect="Content" ObjectID="_1633425681" r:id="rId101"/>
               </w:object>
             </w:r>
             <w:bookmarkStart w:id="6" w:name="PasteEnd"/>
@@ -8175,32 +8166,32 @@
             <w:r>
               <w:rPr>
                 <w:rFonts w:ascii="Times New Roman" w:hAnsi="Times New Roman" w:cs="Times New Roman"/>
-                <w:sz w:val="21"/>
-                <w:szCs w:val="21"/>
+                <w:sz w:val="20"/>
+                <w:szCs w:val="20"/>
               </w:rPr>
               <w:t xml:space="preserve"> (estimated from gut contents) and predator preference (or effectiveness) </w:t>
             </w:r>
             <w:r>
               <w:rPr>
                 <w:rFonts w:ascii="Times New Roman" w:hAnsi="Times New Roman" w:cs="Times New Roman"/>
-                <w:sz w:val="21"/>
-                <w:szCs w:val="21"/>
+                <w:sz w:val="20"/>
+                <w:szCs w:val="20"/>
               </w:rPr>
               <w:t xml:space="preserve">for </w:t>
             </w:r>
             <w:r>
               <w:rPr>
                 <w:rFonts w:ascii="Times New Roman" w:hAnsi="Times New Roman" w:cs="Times New Roman"/>
-                <w:sz w:val="21"/>
-                <w:szCs w:val="21"/>
+                <w:sz w:val="20"/>
+                <w:szCs w:val="20"/>
               </w:rPr>
               <w:t>consuming prey of a given mass</w:t>
             </w:r>
             <w:r>
               <w:rPr>
                 <w:rFonts w:ascii="Times New Roman" w:hAnsi="Times New Roman" w:cs="Times New Roman"/>
-                <w:sz w:val="21"/>
-                <w:szCs w:val="21"/>
+                <w:sz w:val="20"/>
+                <w:szCs w:val="20"/>
               </w:rPr>
               <w:t xml:space="preserve"> </w:t>
             </w:r>
@@ -8209,16 +8200,16 @@
                 <w:rFonts w:ascii="Times New Roman" w:hAnsi="Times New Roman" w:cs="Times New Roman"/>
                 <w:i/>
                 <w:iCs/>
-                <w:sz w:val="21"/>
-                <w:szCs w:val="21"/>
+                <w:sz w:val="20"/>
+                <w:szCs w:val="20"/>
               </w:rPr>
               <w:t>h</w:t>
             </w:r>
             <w:r>
               <w:rPr>
                 <w:rFonts w:ascii="Times New Roman" w:hAnsi="Times New Roman" w:cs="Times New Roman"/>
-                <w:sz w:val="21"/>
-                <w:szCs w:val="21"/>
+                <w:sz w:val="20"/>
+                <w:szCs w:val="20"/>
               </w:rPr>
               <w:t xml:space="preserve"> (Andersen 2019)  </w:t>
             </w:r>
@@ -8226,7 +8217,7 @@
         </w:tc>
         <w:tc>
           <w:tcPr>
-            <w:tcW w:w="1245" w:type="dxa"/>
+            <w:tcW w:w="1635" w:type="dxa"/>
             <w:vAlign w:val="center"/>
           </w:tcPr>
           <w:p>
@@ -8234,31 +8225,31 @@
               <w:jc w:val="center"/>
               <w:rPr>
                 <w:rFonts w:ascii="Times New Roman" w:hAnsi="Times New Roman" w:cs="Times New Roman"/>
-                <w:sz w:val="21"/>
-                <w:szCs w:val="21"/>
+                <w:sz w:val="20"/>
+                <w:szCs w:val="20"/>
               </w:rPr>
             </w:pPr>
             <w:r>
               <w:rPr>
                 <w:rFonts w:ascii="Times New Roman" w:hAnsi="Times New Roman" w:cs="Times New Roman"/>
-                <w:sz w:val="21"/>
-                <w:szCs w:val="21"/>
+                <w:sz w:val="20"/>
+                <w:szCs w:val="20"/>
               </w:rPr>
               <w:t>1</w:t>
             </w:r>
             <w:r>
               <w:rPr>
                 <w:rFonts w:ascii="Times New Roman" w:hAnsi="Times New Roman" w:cs="Times New Roman"/>
-                <w:sz w:val="21"/>
-                <w:szCs w:val="21"/>
+                <w:sz w:val="20"/>
+                <w:szCs w:val="20"/>
               </w:rPr>
               <w:t>5,</w:t>
             </w:r>
             <w:r>
               <w:rPr>
                 <w:rFonts w:ascii="Times New Roman" w:hAnsi="Times New Roman" w:cs="Times New Roman"/>
-                <w:sz w:val="21"/>
-                <w:szCs w:val="21"/>
+                <w:sz w:val="20"/>
+                <w:szCs w:val="20"/>
               </w:rPr>
               <w:t>20</w:t>
             </w:r>
@@ -8277,16 +8268,16 @@
               <w:rPr>
                 <w:rFonts w:ascii="Times New Roman" w:hAnsi="Times New Roman" w:cs="Times New Roman"/>
                 <w:i/>
-                <w:sz w:val="21"/>
-                <w:szCs w:val="21"/>
+                <w:sz w:val="20"/>
+                <w:szCs w:val="20"/>
               </w:rPr>
             </w:pPr>
             <w:r>
               <w:rPr>
                 <w:rFonts w:ascii="Times New Roman" w:hAnsi="Times New Roman" w:cs="Times New Roman"/>
                 <w:i/>
-                <w:sz w:val="21"/>
-                <w:szCs w:val="21"/>
+                <w:sz w:val="20"/>
+                <w:szCs w:val="20"/>
               </w:rPr>
               <w:t>n</w:t>
             </w:r>
@@ -8294,22 +8285,22 @@
         </w:tc>
         <w:tc>
           <w:tcPr>
-            <w:tcW w:w="6796" w:type="dxa"/>
+            <w:tcW w:w="6406" w:type="dxa"/>
             <w:vAlign w:val="center"/>
           </w:tcPr>
           <w:p>
             <w:pPr>
               <w:rPr>
                 <w:rFonts w:ascii="Times New Roman" w:hAnsi="Times New Roman" w:cs="Times New Roman"/>
-                <w:sz w:val="21"/>
-                <w:szCs w:val="21"/>
+                <w:sz w:val="20"/>
+                <w:szCs w:val="20"/>
               </w:rPr>
             </w:pPr>
             <w:r>
               <w:rPr>
                 <w:rFonts w:ascii="Times New Roman" w:hAnsi="Times New Roman" w:cs="Times New Roman"/>
-                <w:sz w:val="21"/>
-                <w:szCs w:val="21"/>
+                <w:sz w:val="20"/>
+                <w:szCs w:val="20"/>
               </w:rPr>
               <w:t>Predator consumption exponent that determines how metabolic requirements increase with body mass (estimated in Andersen 2019; Ch. 2 Table 2.2)</w:t>
             </w:r>
@@ -8317,7 +8308,7 @@
         </w:tc>
         <w:tc>
           <w:tcPr>
-            <w:tcW w:w="1245" w:type="dxa"/>
+            <w:tcW w:w="1635" w:type="dxa"/>
             <w:vAlign w:val="center"/>
           </w:tcPr>
           <w:p>
@@ -8325,15 +8316,15 @@
               <w:jc w:val="center"/>
               <w:rPr>
                 <w:rFonts w:ascii="Times New Roman" w:hAnsi="Times New Roman" w:cs="Times New Roman"/>
-                <w:sz w:val="21"/>
-                <w:szCs w:val="21"/>
+                <w:sz w:val="20"/>
+                <w:szCs w:val="20"/>
               </w:rPr>
             </w:pPr>
             <w:r>
               <w:rPr>
                 <w:rFonts w:ascii="Times New Roman" w:hAnsi="Times New Roman" w:cs="Times New Roman"/>
-                <w:sz w:val="21"/>
-                <w:szCs w:val="21"/>
+                <w:sz w:val="20"/>
+                <w:szCs w:val="20"/>
               </w:rPr>
               <w:t>0.75</w:t>
             </w:r>
@@ -8351,15 +8342,15 @@
               <w:jc w:val="center"/>
               <w:rPr>
                 <w:rFonts w:ascii="Times New Roman" w:hAnsi="Times New Roman" w:cs="Times New Roman"/>
-                <w:sz w:val="21"/>
-                <w:szCs w:val="21"/>
+                <w:sz w:val="20"/>
+                <w:szCs w:val="20"/>
               </w:rPr>
             </w:pPr>
             <w:r>
               <w:rPr>
                 <w:rFonts w:ascii="Cambria Math" w:hAnsi="Cambria Math" w:cs="Cambria Math"/>
-                <w:sz w:val="21"/>
-                <w:szCs w:val="21"/>
+                <w:sz w:val="20"/>
+                <w:szCs w:val="20"/>
               </w:rPr>
               <w:t>𝜏</w:t>
             </w:r>
@@ -8367,40 +8358,30 @@
         </w:tc>
         <w:tc>
           <w:tcPr>
-            <w:tcW w:w="6796" w:type="dxa"/>
+            <w:tcW w:w="6406" w:type="dxa"/>
             <w:vAlign w:val="center"/>
           </w:tcPr>
           <w:p>
             <w:pPr>
               <w:rPr>
                 <w:rFonts w:ascii="Times New Roman" w:hAnsi="Times New Roman" w:cs="Times New Roman"/>
-                <w:sz w:val="21"/>
-                <w:szCs w:val="21"/>
+                <w:sz w:val="20"/>
+                <w:szCs w:val="20"/>
               </w:rPr>
             </w:pPr>
             <w:r>
               <w:rPr>
                 <w:rFonts w:ascii="Times New Roman" w:hAnsi="Times New Roman" w:cs="Times New Roman"/>
-                <w:sz w:val="21"/>
-                <w:szCs w:val="21"/>
-              </w:rPr>
-              <w:t>Temperature of the enviro</w:t>
-            </w:r>
-            <w:bookmarkStart w:id="7" w:name="_GoBack"/>
-            <w:bookmarkEnd w:id="7"/>
-            <w:r>
-              <w:rPr>
-                <w:rFonts w:ascii="Times New Roman" w:hAnsi="Times New Roman" w:cs="Times New Roman"/>
-                <w:sz w:val="21"/>
-                <w:szCs w:val="21"/>
-              </w:rPr>
-              <w:t>nment (in degrees Kelvin)</w:t>
+                <w:sz w:val="20"/>
+                <w:szCs w:val="20"/>
+              </w:rPr>
+              <w:t>Temperature of the environment (in degrees Kelvin)</w:t>
             </w:r>
           </w:p>
         </w:tc>
         <w:tc>
           <w:tcPr>
-            <w:tcW w:w="1245" w:type="dxa"/>
+            <w:tcW w:w="1635" w:type="dxa"/>
             <w:vAlign w:val="center"/>
           </w:tcPr>
           <w:p>
@@ -8408,15 +8389,15 @@
               <w:jc w:val="center"/>
               <w:rPr>
                 <w:rFonts w:ascii="Times New Roman" w:hAnsi="Times New Roman" w:cs="Times New Roman"/>
-                <w:sz w:val="21"/>
-                <w:szCs w:val="21"/>
+                <w:sz w:val="20"/>
+                <w:szCs w:val="20"/>
               </w:rPr>
             </w:pPr>
             <w:r>
               <w:rPr>
                 <w:rFonts w:ascii="Times New Roman" w:hAnsi="Times New Roman" w:cs="Times New Roman"/>
-                <w:sz w:val="21"/>
-                <w:szCs w:val="21"/>
+                <w:sz w:val="20"/>
+                <w:szCs w:val="20"/>
               </w:rPr>
               <w:t>290,295</w:t>
             </w:r>
@@ -8435,16 +8416,16 @@
               <w:rPr>
                 <w:rFonts w:ascii="Times New Roman" w:hAnsi="Times New Roman" w:cs="Times New Roman"/>
                 <w:i/>
-                <w:sz w:val="21"/>
-                <w:szCs w:val="21"/>
+                <w:sz w:val="20"/>
+                <w:szCs w:val="20"/>
               </w:rPr>
             </w:pPr>
             <w:r>
               <w:rPr>
                 <w:rFonts w:ascii="Times New Roman" w:hAnsi="Times New Roman" w:cs="Times New Roman"/>
                 <w:i/>
-                <w:sz w:val="21"/>
-                <w:szCs w:val="21"/>
+                <w:sz w:val="20"/>
+                <w:szCs w:val="20"/>
               </w:rPr>
               <w:t>C</w:t>
             </w:r>
@@ -8452,22 +8433,22 @@
         </w:tc>
         <w:tc>
           <w:tcPr>
-            <w:tcW w:w="6796" w:type="dxa"/>
+            <w:tcW w:w="6406" w:type="dxa"/>
             <w:vAlign w:val="center"/>
           </w:tcPr>
           <w:p>
             <w:pPr>
               <w:rPr>
                 <w:rFonts w:ascii="Times New Roman" w:hAnsi="Times New Roman" w:cs="Times New Roman"/>
-                <w:sz w:val="21"/>
-                <w:szCs w:val="21"/>
+                <w:sz w:val="20"/>
+                <w:szCs w:val="20"/>
               </w:rPr>
             </w:pPr>
             <w:r>
               <w:rPr>
                 <w:rFonts w:ascii="Times New Roman" w:hAnsi="Times New Roman" w:cs="Times New Roman"/>
-                <w:sz w:val="21"/>
-                <w:szCs w:val="21"/>
+                <w:sz w:val="20"/>
+                <w:szCs w:val="20"/>
               </w:rPr>
               <w:t>Metabolic requirements (costs) that scale with mass and temperature</w:t>
             </w:r>
@@ -8475,7 +8456,7 @@
         </w:tc>
         <w:tc>
           <w:tcPr>
-            <w:tcW w:w="1245" w:type="dxa"/>
+            <w:tcW w:w="1635" w:type="dxa"/>
             <w:vAlign w:val="center"/>
           </w:tcPr>
           <w:p>
@@ -8483,15 +8464,15 @@
               <w:jc w:val="center"/>
               <w:rPr>
                 <w:rFonts w:ascii="Times New Roman" w:hAnsi="Times New Roman" w:cs="Times New Roman"/>
-                <w:sz w:val="21"/>
-                <w:szCs w:val="21"/>
+                <w:sz w:val="20"/>
+                <w:szCs w:val="20"/>
               </w:rPr>
             </w:pPr>
             <w:r>
               <w:rPr>
                 <w:rFonts w:ascii="Times New Roman" w:hAnsi="Times New Roman" w:cs="Times New Roman"/>
-                <w:sz w:val="21"/>
-                <w:szCs w:val="21"/>
+                <w:sz w:val="20"/>
+                <w:szCs w:val="20"/>
               </w:rPr>
               <w:t>-</w:t>
             </w:r>
@@ -8510,16 +8491,16 @@
               <w:rPr>
                 <w:rFonts w:ascii="Times New Roman" w:hAnsi="Times New Roman" w:cs="Times New Roman"/>
                 <w:i/>
-                <w:sz w:val="21"/>
-                <w:szCs w:val="21"/>
+                <w:sz w:val="20"/>
+                <w:szCs w:val="20"/>
               </w:rPr>
             </w:pPr>
             <w:r>
               <w:rPr>
                 <w:rFonts w:ascii="Times New Roman" w:hAnsi="Times New Roman" w:cs="Times New Roman"/>
                 <w:i/>
-                <w:sz w:val="21"/>
-                <w:szCs w:val="21"/>
+                <w:sz w:val="20"/>
+                <w:szCs w:val="20"/>
               </w:rPr>
               <w:t>c</w:t>
             </w:r>
@@ -8527,39 +8508,73 @@
         </w:tc>
         <w:tc>
           <w:tcPr>
-            <w:tcW w:w="6796" w:type="dxa"/>
+            <w:tcW w:w="6406" w:type="dxa"/>
             <w:vAlign w:val="center"/>
           </w:tcPr>
           <w:p>
             <w:pPr>
               <w:rPr>
                 <w:rFonts w:ascii="Times New Roman" w:hAnsi="Times New Roman" w:cs="Times New Roman"/>
-                <w:sz w:val="21"/>
-                <w:szCs w:val="21"/>
+                <w:sz w:val="20"/>
+                <w:szCs w:val="20"/>
               </w:rPr>
             </w:pPr>
             <w:r>
               <w:rPr>
                 <w:rFonts w:ascii="Times New Roman" w:hAnsi="Times New Roman" w:cs="Times New Roman"/>
-                <w:sz w:val="21"/>
-                <w:szCs w:val="21"/>
+                <w:sz w:val="20"/>
+                <w:szCs w:val="20"/>
               </w:rPr>
               <w:t>Normalization constant scaling metabolic costs</w:t>
             </w:r>
             <w:r>
               <w:rPr>
                 <w:rFonts w:ascii="Times New Roman" w:hAnsi="Times New Roman" w:cs="Times New Roman"/>
-                <w:sz w:val="21"/>
-                <w:szCs w:val="21"/>
+                <w:sz w:val="20"/>
+                <w:szCs w:val="20"/>
+              </w:rPr>
+              <w:t xml:space="preserve"> (in J)</w:t>
+            </w:r>
+            <w:r>
+              <w:rPr>
+                <w:rFonts w:ascii="Times New Roman" w:hAnsi="Times New Roman" w:cs="Times New Roman"/>
+                <w:sz w:val="20"/>
+                <w:szCs w:val="20"/>
+              </w:rPr>
+              <w:t xml:space="preserve">, based on </w:t>
+            </w:r>
+            <w:r>
+              <w:rPr>
+                <w:rFonts w:ascii="Times New Roman" w:hAnsi="Times New Roman" w:cs="Times New Roman"/>
+                <w:sz w:val="20"/>
+                <w:szCs w:val="20"/>
+              </w:rPr>
+              <w:t xml:space="preserve">metabolic rate data </w:t>
+            </w:r>
+            <w:proofErr w:type="gramStart"/>
+            <w:r>
+              <w:rPr>
+                <w:rFonts w:ascii="Times New Roman" w:hAnsi="Times New Roman" w:cs="Times New Roman"/>
+                <w:sz w:val="20"/>
+                <w:szCs w:val="20"/>
+              </w:rPr>
+              <w:t xml:space="preserve">from </w:t>
+            </w:r>
+            <w:r>
+              <w:rPr>
+                <w:rFonts w:ascii="Times New Roman" w:hAnsi="Times New Roman" w:cs="Times New Roman"/>
+                <w:sz w:val="20"/>
+                <w:szCs w:val="20"/>
               </w:rPr>
               <w:t xml:space="preserve"> (</w:t>
             </w:r>
             <w:proofErr w:type="spellStart"/>
-            <w:r>
-              <w:rPr>
-                <w:rFonts w:ascii="Times New Roman" w:hAnsi="Times New Roman" w:cs="Times New Roman"/>
-                <w:sz w:val="21"/>
-                <w:szCs w:val="21"/>
+            <w:proofErr w:type="gramEnd"/>
+            <w:r>
+              <w:rPr>
+                <w:rFonts w:ascii="Times New Roman" w:hAnsi="Times New Roman" w:cs="Times New Roman"/>
+                <w:sz w:val="20"/>
+                <w:szCs w:val="20"/>
               </w:rPr>
               <w:t>Kitchell</w:t>
             </w:r>
@@ -8567,8 +8582,8 @@
             <w:r>
               <w:rPr>
                 <w:rFonts w:ascii="Times New Roman" w:hAnsi="Times New Roman" w:cs="Times New Roman"/>
-                <w:sz w:val="21"/>
-                <w:szCs w:val="21"/>
+                <w:sz w:val="20"/>
+                <w:szCs w:val="20"/>
               </w:rPr>
               <w:t xml:space="preserve"> et al. 1978)</w:t>
             </w:r>
@@ -8576,7 +8591,7 @@
         </w:tc>
         <w:tc>
           <w:tcPr>
-            <w:tcW w:w="1245" w:type="dxa"/>
+            <w:tcW w:w="1635" w:type="dxa"/>
             <w:vAlign w:val="center"/>
           </w:tcPr>
           <w:p>
@@ -8584,36 +8599,35 @@
               <w:jc w:val="center"/>
               <w:rPr>
                 <w:rFonts w:ascii="Times New Roman" w:hAnsi="Times New Roman" w:cs="Times New Roman"/>
-                <w:sz w:val="21"/>
-                <w:szCs w:val="21"/>
+                <w:color w:val="212121"/>
+                <w:sz w:val="20"/>
+                <w:szCs w:val="20"/>
               </w:rPr>
             </w:pPr>
-            <w:proofErr w:type="gramStart"/>
             <w:r>
               <w:rPr>
                 <w:rFonts w:ascii="Times New Roman" w:hAnsi="Times New Roman" w:cs="Times New Roman"/>
                 <w:color w:val="212121"/>
-                <w:sz w:val="21"/>
-                <w:szCs w:val="21"/>
-              </w:rPr>
-              <w:t>5  ×</w:t>
-            </w:r>
-            <w:proofErr w:type="gramEnd"/>
+                <w:sz w:val="20"/>
+                <w:szCs w:val="20"/>
+              </w:rPr>
+              <w:t>1.67</w:t>
+            </w:r>
             <w:r>
               <w:rPr>
                 <w:rFonts w:ascii="Times New Roman" w:hAnsi="Times New Roman" w:cs="Times New Roman"/>
                 <w:color w:val="212121"/>
-                <w:sz w:val="21"/>
-                <w:szCs w:val="21"/>
-              </w:rPr>
-              <w:t xml:space="preserve"> 10</w:t>
+                <w:sz w:val="20"/>
+                <w:szCs w:val="20"/>
+              </w:rPr>
+              <w:t xml:space="preserve"> × 10</w:t>
             </w:r>
             <w:r>
               <w:rPr>
                 <w:rFonts w:ascii="Times New Roman" w:hAnsi="Times New Roman" w:cs="Times New Roman"/>
                 <w:color w:val="212121"/>
-                <w:sz w:val="21"/>
-                <w:szCs w:val="21"/>
+                <w:sz w:val="20"/>
+                <w:szCs w:val="20"/>
                 <w:vertAlign w:val="superscript"/>
               </w:rPr>
               <w:t>1</w:t>
@@ -8622,8 +8636,8 @@
               <w:rPr>
                 <w:rFonts w:ascii="Times New Roman" w:hAnsi="Times New Roman" w:cs="Times New Roman"/>
                 <w:color w:val="212121"/>
-                <w:sz w:val="21"/>
-                <w:szCs w:val="21"/>
+                <w:sz w:val="20"/>
+                <w:szCs w:val="20"/>
                 <w:vertAlign w:val="superscript"/>
               </w:rPr>
               <w:t>6</w:t>
@@ -8632,10 +8646,50 @@
               <w:rPr>
                 <w:rFonts w:ascii="Times New Roman" w:hAnsi="Times New Roman" w:cs="Times New Roman"/>
                 <w:color w:val="212121"/>
-                <w:sz w:val="21"/>
-                <w:szCs w:val="21"/>
-              </w:rPr>
-              <w:t> </w:t>
+                <w:sz w:val="20"/>
+                <w:szCs w:val="20"/>
+              </w:rPr>
+              <w:t xml:space="preserve">, </w:t>
+            </w:r>
+          </w:p>
+          <w:p>
+            <w:pPr>
+              <w:jc w:val="center"/>
+              <w:rPr>
+                <w:rFonts w:ascii="Times New Roman" w:hAnsi="Times New Roman" w:cs="Times New Roman"/>
+                <w:sz w:val="20"/>
+                <w:szCs w:val="20"/>
+              </w:rPr>
+            </w:pPr>
+            <w:bookmarkStart w:id="7" w:name="_GoBack"/>
+            <w:bookmarkEnd w:id="7"/>
+            <w:r>
+              <w:rPr>
+                <w:rFonts w:ascii="Times New Roman" w:hAnsi="Times New Roman" w:cs="Times New Roman"/>
+                <w:color w:val="212121"/>
+                <w:sz w:val="20"/>
+                <w:szCs w:val="20"/>
+              </w:rPr>
+              <w:t>5</w:t>
+            </w:r>
+            <w:r>
+              <w:rPr>
+                <w:rFonts w:ascii="Times New Roman" w:hAnsi="Times New Roman" w:cs="Times New Roman"/>
+                <w:color w:val="212121"/>
+                <w:sz w:val="20"/>
+                <w:szCs w:val="20"/>
+              </w:rPr>
+              <w:t>× 10</w:t>
+            </w:r>
+            <w:r>
+              <w:rPr>
+                <w:rFonts w:ascii="Times New Roman" w:hAnsi="Times New Roman" w:cs="Times New Roman"/>
+                <w:color w:val="212121"/>
+                <w:sz w:val="20"/>
+                <w:szCs w:val="20"/>
+                <w:vertAlign w:val="superscript"/>
+              </w:rPr>
+              <w:t>16</w:t>
             </w:r>
           </w:p>
         </w:tc>
@@ -8652,16 +8706,16 @@
               <w:rPr>
                 <w:rFonts w:ascii="Times New Roman" w:hAnsi="Times New Roman" w:cs="Times New Roman"/>
                 <w:i/>
-                <w:sz w:val="21"/>
-                <w:szCs w:val="21"/>
+                <w:sz w:val="20"/>
+                <w:szCs w:val="20"/>
               </w:rPr>
             </w:pPr>
             <w:r>
               <w:rPr>
                 <w:rFonts w:ascii="Times New Roman" w:hAnsi="Times New Roman" w:cs="Times New Roman"/>
                 <w:i/>
-                <w:sz w:val="21"/>
-                <w:szCs w:val="21"/>
+                <w:sz w:val="20"/>
+                <w:szCs w:val="20"/>
               </w:rPr>
               <w:t>k</w:t>
             </w:r>
@@ -8669,7 +8723,7 @@
         </w:tc>
         <w:tc>
           <w:tcPr>
-            <w:tcW w:w="6796" w:type="dxa"/>
+            <w:tcW w:w="6406" w:type="dxa"/>
             <w:vAlign w:val="center"/>
           </w:tcPr>
           <w:p>
@@ -8678,15 +8732,15 @@
               <w:rPr>
                 <w:rFonts w:ascii="Times New Roman" w:hAnsi="Times New Roman" w:cs="Times New Roman"/>
                 <w:color w:val="212121"/>
-                <w:sz w:val="21"/>
-                <w:szCs w:val="21"/>
+                <w:sz w:val="20"/>
+                <w:szCs w:val="20"/>
               </w:rPr>
             </w:pPr>
             <w:r>
               <w:rPr>
                 <w:rFonts w:ascii="Times New Roman" w:hAnsi="Times New Roman" w:cs="Times New Roman"/>
-                <w:sz w:val="21"/>
-                <w:szCs w:val="21"/>
+                <w:sz w:val="20"/>
+                <w:szCs w:val="20"/>
               </w:rPr>
               <w:t xml:space="preserve">Boltzmann constant, relating particle energy to temperature in units of </w:t>
             </w:r>
@@ -8694,8 +8748,8 @@
               <w:rPr>
                 <w:rFonts w:ascii="Times New Roman" w:hAnsi="Times New Roman" w:cs="Times New Roman"/>
                 <w:color w:val="212121"/>
-                <w:sz w:val="21"/>
-                <w:szCs w:val="21"/>
+                <w:sz w:val="20"/>
+                <w:szCs w:val="20"/>
               </w:rPr>
               <w:t>m</w:t>
             </w:r>
@@ -8703,8 +8757,8 @@
               <w:rPr>
                 <w:rFonts w:ascii="Times New Roman" w:hAnsi="Times New Roman" w:cs="Times New Roman"/>
                 <w:color w:val="212121"/>
-                <w:sz w:val="21"/>
-                <w:szCs w:val="21"/>
+                <w:sz w:val="20"/>
+                <w:szCs w:val="20"/>
                 <w:vertAlign w:val="superscript"/>
               </w:rPr>
               <w:t>2</w:t>
@@ -8713,8 +8767,8 @@
               <w:rPr>
                 <w:rFonts w:ascii="Times New Roman" w:hAnsi="Times New Roman" w:cs="Times New Roman"/>
                 <w:color w:val="212121"/>
-                <w:sz w:val="21"/>
-                <w:szCs w:val="21"/>
+                <w:sz w:val="20"/>
+                <w:szCs w:val="20"/>
               </w:rPr>
               <w:t> kg s</w:t>
             </w:r>
@@ -8722,8 +8776,8 @@
               <w:rPr>
                 <w:rFonts w:ascii="Times New Roman" w:hAnsi="Times New Roman" w:cs="Times New Roman"/>
                 <w:color w:val="212121"/>
-                <w:sz w:val="21"/>
-                <w:szCs w:val="21"/>
+                <w:sz w:val="20"/>
+                <w:szCs w:val="20"/>
                 <w:vertAlign w:val="superscript"/>
               </w:rPr>
               <w:t>-2</w:t>
@@ -8732,8 +8786,8 @@
               <w:rPr>
                 <w:rFonts w:ascii="Times New Roman" w:hAnsi="Times New Roman" w:cs="Times New Roman"/>
                 <w:color w:val="212121"/>
-                <w:sz w:val="21"/>
-                <w:szCs w:val="21"/>
+                <w:sz w:val="20"/>
+                <w:szCs w:val="20"/>
               </w:rPr>
               <w:t> K</w:t>
             </w:r>
@@ -8741,8 +8795,8 @@
               <w:rPr>
                 <w:rFonts w:ascii="Times New Roman" w:hAnsi="Times New Roman" w:cs="Times New Roman"/>
                 <w:color w:val="212121"/>
-                <w:sz w:val="21"/>
-                <w:szCs w:val="21"/>
+                <w:sz w:val="20"/>
+                <w:szCs w:val="20"/>
                 <w:vertAlign w:val="superscript"/>
               </w:rPr>
               <w:t>-1</w:t>
@@ -8751,7 +8805,7 @@
         </w:tc>
         <w:tc>
           <w:tcPr>
-            <w:tcW w:w="1245" w:type="dxa"/>
+            <w:tcW w:w="1635" w:type="dxa"/>
             <w:vAlign w:val="center"/>
           </w:tcPr>
           <w:p>
@@ -8759,8 +8813,8 @@
               <w:jc w:val="center"/>
               <w:rPr>
                 <w:rFonts w:ascii="Times New Roman" w:hAnsi="Times New Roman" w:cs="Times New Roman"/>
-                <w:sz w:val="21"/>
-                <w:szCs w:val="21"/>
+                <w:sz w:val="20"/>
+                <w:szCs w:val="20"/>
               </w:rPr>
             </w:pPr>
             <w:proofErr w:type="gramStart"/>
@@ -8768,8 +8822,8 @@
               <w:rPr>
                 <w:rFonts w:ascii="Times New Roman" w:hAnsi="Times New Roman" w:cs="Times New Roman"/>
                 <w:color w:val="212121"/>
-                <w:sz w:val="21"/>
-                <w:szCs w:val="21"/>
+                <w:sz w:val="20"/>
+                <w:szCs w:val="20"/>
               </w:rPr>
               <w:t>1.3  ×</w:t>
             </w:r>
@@ -8778,8 +8832,8 @@
               <w:rPr>
                 <w:rFonts w:ascii="Times New Roman" w:hAnsi="Times New Roman" w:cs="Times New Roman"/>
                 <w:color w:val="212121"/>
-                <w:sz w:val="21"/>
-                <w:szCs w:val="21"/>
+                <w:sz w:val="20"/>
+                <w:szCs w:val="20"/>
               </w:rPr>
               <w:t xml:space="preserve"> 10</w:t>
             </w:r>
@@ -8787,8 +8841,8 @@
               <w:rPr>
                 <w:rFonts w:ascii="Times New Roman" w:hAnsi="Times New Roman" w:cs="Times New Roman"/>
                 <w:color w:val="212121"/>
-                <w:sz w:val="21"/>
-                <w:szCs w:val="21"/>
+                <w:sz w:val="20"/>
+                <w:szCs w:val="20"/>
                 <w:vertAlign w:val="superscript"/>
               </w:rPr>
               <w:t>-23</w:t>
@@ -8797,8 +8851,8 @@
               <w:rPr>
                 <w:rFonts w:ascii="Times New Roman" w:hAnsi="Times New Roman" w:cs="Times New Roman"/>
                 <w:color w:val="212121"/>
-                <w:sz w:val="21"/>
-                <w:szCs w:val="21"/>
+                <w:sz w:val="20"/>
+                <w:szCs w:val="20"/>
               </w:rPr>
               <w:t> </w:t>
             </w:r>
@@ -8817,16 +8871,16 @@
               <w:rPr>
                 <w:rFonts w:ascii="Times New Roman" w:hAnsi="Times New Roman" w:cs="Times New Roman"/>
                 <w:i/>
-                <w:sz w:val="21"/>
-                <w:szCs w:val="21"/>
+                <w:sz w:val="20"/>
+                <w:szCs w:val="20"/>
               </w:rPr>
             </w:pPr>
             <w:r>
               <w:rPr>
                 <w:rFonts w:ascii="Times New Roman" w:hAnsi="Times New Roman" w:cs="Times New Roman"/>
                 <w:i/>
-                <w:sz w:val="21"/>
-                <w:szCs w:val="21"/>
+                <w:sz w:val="20"/>
+                <w:szCs w:val="20"/>
               </w:rPr>
               <w:t>E</w:t>
             </w:r>
@@ -8834,22 +8888,22 @@
         </w:tc>
         <w:tc>
           <w:tcPr>
-            <w:tcW w:w="6796" w:type="dxa"/>
+            <w:tcW w:w="6406" w:type="dxa"/>
             <w:vAlign w:val="center"/>
           </w:tcPr>
           <w:p>
             <w:pPr>
               <w:rPr>
                 <w:rFonts w:ascii="Times New Roman" w:hAnsi="Times New Roman" w:cs="Times New Roman"/>
-                <w:sz w:val="21"/>
-                <w:szCs w:val="21"/>
+                <w:sz w:val="20"/>
+                <w:szCs w:val="20"/>
               </w:rPr>
             </w:pPr>
             <w:r>
               <w:rPr>
                 <w:rFonts w:ascii="Times New Roman" w:hAnsi="Times New Roman" w:cs="Times New Roman"/>
-                <w:sz w:val="21"/>
-                <w:szCs w:val="21"/>
+                <w:sz w:val="20"/>
+                <w:szCs w:val="20"/>
               </w:rPr>
               <w:t>The average activation energy for the rate limiting enzymes in metabolism in units of joules; from the metabolic theory of ecology (</w:t>
             </w:r>
@@ -8857,8 +8911,8 @@
             <w:r>
               <w:rPr>
                 <w:rFonts w:ascii="Times New Roman" w:hAnsi="Times New Roman" w:cs="Times New Roman"/>
-                <w:sz w:val="21"/>
-                <w:szCs w:val="21"/>
+                <w:sz w:val="20"/>
+                <w:szCs w:val="20"/>
               </w:rPr>
               <w:t>Gilooly</w:t>
             </w:r>
@@ -8866,8 +8920,8 @@
             <w:r>
               <w:rPr>
                 <w:rFonts w:ascii="Times New Roman" w:hAnsi="Times New Roman" w:cs="Times New Roman"/>
-                <w:sz w:val="21"/>
-                <w:szCs w:val="21"/>
+                <w:sz w:val="20"/>
+                <w:szCs w:val="20"/>
               </w:rPr>
               <w:t xml:space="preserve"> et al. 2001).</w:t>
             </w:r>
@@ -8875,7 +8929,7 @@
         </w:tc>
         <w:tc>
           <w:tcPr>
-            <w:tcW w:w="1245" w:type="dxa"/>
+            <w:tcW w:w="1635" w:type="dxa"/>
             <w:vAlign w:val="center"/>
           </w:tcPr>
           <w:p>
@@ -8883,8 +8937,8 @@
               <w:jc w:val="center"/>
               <w:rPr>
                 <w:rFonts w:ascii="Times New Roman" w:hAnsi="Times New Roman" w:cs="Times New Roman"/>
-                <w:sz w:val="21"/>
-                <w:szCs w:val="21"/>
+                <w:sz w:val="20"/>
+                <w:szCs w:val="20"/>
               </w:rPr>
             </w:pPr>
             <w:proofErr w:type="gramStart"/>
@@ -8892,8 +8946,8 @@
               <w:rPr>
                 <w:rFonts w:ascii="Times New Roman" w:hAnsi="Times New Roman" w:cs="Times New Roman"/>
                 <w:color w:val="212121"/>
-                <w:sz w:val="21"/>
-                <w:szCs w:val="21"/>
+                <w:sz w:val="20"/>
+                <w:szCs w:val="20"/>
               </w:rPr>
               <w:t>1.04  ×</w:t>
             </w:r>
@@ -8902,8 +8956,8 @@
               <w:rPr>
                 <w:rFonts w:ascii="Times New Roman" w:hAnsi="Times New Roman" w:cs="Times New Roman"/>
                 <w:color w:val="212121"/>
-                <w:sz w:val="21"/>
-                <w:szCs w:val="21"/>
+                <w:sz w:val="20"/>
+                <w:szCs w:val="20"/>
               </w:rPr>
               <w:t xml:space="preserve"> 10</w:t>
             </w:r>
@@ -8911,8 +8965,8 @@
               <w:rPr>
                 <w:rFonts w:ascii="Times New Roman" w:hAnsi="Times New Roman" w:cs="Times New Roman"/>
                 <w:color w:val="212121"/>
-                <w:sz w:val="21"/>
-                <w:szCs w:val="21"/>
+                <w:sz w:val="20"/>
+                <w:szCs w:val="20"/>
                 <w:vertAlign w:val="superscript"/>
               </w:rPr>
               <w:t>-19</w:t>
@@ -8921,8 +8975,8 @@
               <w:rPr>
                 <w:rFonts w:ascii="Times New Roman" w:hAnsi="Times New Roman" w:cs="Times New Roman"/>
                 <w:color w:val="212121"/>
-                <w:sz w:val="21"/>
-                <w:szCs w:val="21"/>
+                <w:sz w:val="20"/>
+                <w:szCs w:val="20"/>
               </w:rPr>
               <w:t> </w:t>
             </w:r>
@@ -8940,15 +8994,15 @@
               <w:jc w:val="center"/>
               <w:rPr>
                 <w:rFonts w:ascii="Times New Roman" w:hAnsi="Times New Roman" w:cs="Times New Roman"/>
-                <w:sz w:val="21"/>
-                <w:szCs w:val="21"/>
+                <w:sz w:val="20"/>
+                <w:szCs w:val="20"/>
               </w:rPr>
             </w:pPr>
             <w:r>
               <w:rPr>
                 <w:rFonts w:ascii="Cambria Math" w:hAnsi="Cambria Math" w:cs="Cambria Math"/>
-                <w:sz w:val="21"/>
-                <w:szCs w:val="21"/>
+                <w:sz w:val="20"/>
+                <w:szCs w:val="20"/>
               </w:rPr>
               <w:t>𝜃</w:t>
             </w:r>
@@ -8956,22 +9010,22 @@
         </w:tc>
         <w:tc>
           <w:tcPr>
-            <w:tcW w:w="6796" w:type="dxa"/>
+            <w:tcW w:w="6406" w:type="dxa"/>
             <w:vAlign w:val="center"/>
           </w:tcPr>
           <w:p>
             <w:pPr>
               <w:rPr>
                 <w:rFonts w:ascii="Times New Roman" w:hAnsi="Times New Roman" w:cs="Times New Roman"/>
-                <w:sz w:val="21"/>
-                <w:szCs w:val="21"/>
+                <w:sz w:val="20"/>
+                <w:szCs w:val="20"/>
               </w:rPr>
             </w:pPr>
             <w:r>
               <w:rPr>
                 <w:rFonts w:ascii="Times New Roman" w:hAnsi="Times New Roman" w:cs="Times New Roman"/>
-                <w:sz w:val="21"/>
-                <w:szCs w:val="21"/>
+                <w:sz w:val="20"/>
+                <w:szCs w:val="20"/>
               </w:rPr>
               <w:t xml:space="preserve">Metabolic scaling exponent; values vary among </w:t>
             </w:r>
@@ -8979,8 +9033,8 @@
             <w:r>
               <w:rPr>
                 <w:rFonts w:ascii="Times New Roman" w:hAnsi="Times New Roman" w:cs="Times New Roman"/>
-                <w:sz w:val="21"/>
-                <w:szCs w:val="21"/>
+                <w:sz w:val="20"/>
+                <w:szCs w:val="20"/>
               </w:rPr>
               <w:t>clade,</w:t>
             </w:r>
@@ -8988,8 +9042,8 @@
             <w:r>
               <w:rPr>
                 <w:rFonts w:ascii="Times New Roman" w:hAnsi="Times New Roman" w:cs="Times New Roman"/>
-                <w:sz w:val="21"/>
-                <w:szCs w:val="21"/>
+                <w:sz w:val="20"/>
+                <w:szCs w:val="20"/>
               </w:rPr>
               <w:t xml:space="preserve"> here we use a value reported for tunas (Clarke and Johnston 1999)</w:t>
             </w:r>
@@ -8997,7 +9051,7 @@
         </w:tc>
         <w:tc>
           <w:tcPr>
-            <w:tcW w:w="1245" w:type="dxa"/>
+            <w:tcW w:w="1635" w:type="dxa"/>
             <w:vAlign w:val="center"/>
           </w:tcPr>
           <w:p>
@@ -9005,15 +9059,15 @@
               <w:jc w:val="center"/>
               <w:rPr>
                 <w:rFonts w:ascii="Times New Roman" w:hAnsi="Times New Roman" w:cs="Times New Roman"/>
-                <w:sz w:val="21"/>
-                <w:szCs w:val="21"/>
+                <w:sz w:val="20"/>
+                <w:szCs w:val="20"/>
               </w:rPr>
             </w:pPr>
             <w:r>
               <w:rPr>
                 <w:rFonts w:ascii="Times New Roman" w:hAnsi="Times New Roman" w:cs="Times New Roman"/>
-                <w:sz w:val="21"/>
-                <w:szCs w:val="21"/>
+                <w:sz w:val="20"/>
+                <w:szCs w:val="20"/>
               </w:rPr>
               <w:t>0.66</w:t>
             </w:r>
@@ -9031,15 +9085,15 @@
               <w:jc w:val="center"/>
               <w:rPr>
                 <w:rFonts w:ascii="Times New Roman" w:hAnsi="Times New Roman" w:cs="Times New Roman"/>
-                <w:sz w:val="21"/>
-                <w:szCs w:val="21"/>
+                <w:sz w:val="20"/>
+                <w:szCs w:val="20"/>
               </w:rPr>
             </w:pPr>
             <w:r>
               <w:rPr>
                 <w:rFonts w:ascii="Cambria Math" w:hAnsi="Cambria Math" w:cs="Cambria Math"/>
-                <w:sz w:val="21"/>
-                <w:szCs w:val="21"/>
+                <w:sz w:val="20"/>
+                <w:szCs w:val="20"/>
               </w:rPr>
               <w:t>𝜌</w:t>
             </w:r>
@@ -9047,22 +9101,22 @@
         </w:tc>
         <w:tc>
           <w:tcPr>
-            <w:tcW w:w="6796" w:type="dxa"/>
+            <w:tcW w:w="6406" w:type="dxa"/>
             <w:vAlign w:val="center"/>
           </w:tcPr>
           <w:p>
             <w:pPr>
               <w:rPr>
                 <w:rFonts w:ascii="Times New Roman" w:hAnsi="Times New Roman" w:cs="Times New Roman"/>
-                <w:sz w:val="21"/>
-                <w:szCs w:val="21"/>
+                <w:sz w:val="20"/>
+                <w:szCs w:val="20"/>
               </w:rPr>
             </w:pPr>
             <w:r>
               <w:rPr>
                 <w:rFonts w:ascii="Times New Roman" w:hAnsi="Times New Roman" w:cs="Times New Roman"/>
-                <w:sz w:val="21"/>
-                <w:szCs w:val="21"/>
+                <w:sz w:val="20"/>
+                <w:szCs w:val="20"/>
               </w:rPr>
               <w:t>The energy density of tuna body mass in our model in J/kg (estimated empirically and reported in Chapman et al. 2011)</w:t>
             </w:r>
@@ -9070,7 +9124,7 @@
         </w:tc>
         <w:tc>
           <w:tcPr>
-            <w:tcW w:w="1245" w:type="dxa"/>
+            <w:tcW w:w="1635" w:type="dxa"/>
             <w:vAlign w:val="center"/>
           </w:tcPr>
           <w:p>
@@ -9078,8 +9132,8 @@
               <w:jc w:val="center"/>
               <w:rPr>
                 <w:rFonts w:ascii="Times New Roman" w:hAnsi="Times New Roman" w:cs="Times New Roman"/>
-                <w:sz w:val="21"/>
-                <w:szCs w:val="21"/>
+                <w:sz w:val="20"/>
+                <w:szCs w:val="20"/>
               </w:rPr>
             </w:pPr>
             <w:proofErr w:type="gramStart"/>
@@ -9087,8 +9141,8 @@
               <w:rPr>
                 <w:rFonts w:ascii="Times New Roman" w:hAnsi="Times New Roman" w:cs="Times New Roman"/>
                 <w:color w:val="212121"/>
-                <w:sz w:val="21"/>
-                <w:szCs w:val="21"/>
+                <w:sz w:val="20"/>
+                <w:szCs w:val="20"/>
               </w:rPr>
               <w:t>4.2  ×</w:t>
             </w:r>
@@ -9097,8 +9151,8 @@
               <w:rPr>
                 <w:rFonts w:ascii="Times New Roman" w:hAnsi="Times New Roman" w:cs="Times New Roman"/>
                 <w:color w:val="212121"/>
-                <w:sz w:val="21"/>
-                <w:szCs w:val="21"/>
+                <w:sz w:val="20"/>
+                <w:szCs w:val="20"/>
               </w:rPr>
               <w:t xml:space="preserve"> 10</w:t>
             </w:r>
@@ -9106,8 +9160,8 @@
               <w:rPr>
                 <w:rFonts w:ascii="Times New Roman" w:hAnsi="Times New Roman" w:cs="Times New Roman"/>
                 <w:color w:val="212121"/>
-                <w:sz w:val="21"/>
-                <w:szCs w:val="21"/>
+                <w:sz w:val="20"/>
+                <w:szCs w:val="20"/>
                 <w:vertAlign w:val="superscript"/>
               </w:rPr>
               <w:t>6</w:t>
@@ -9116,8 +9170,8 @@
               <w:rPr>
                 <w:rFonts w:ascii="Times New Roman" w:hAnsi="Times New Roman" w:cs="Times New Roman"/>
                 <w:color w:val="212121"/>
-                <w:sz w:val="21"/>
-                <w:szCs w:val="21"/>
+                <w:sz w:val="20"/>
+                <w:szCs w:val="20"/>
               </w:rPr>
               <w:t> </w:t>
             </w:r>
@@ -9136,16 +9190,16 @@
               <w:rPr>
                 <w:rFonts w:ascii="Times New Roman" w:hAnsi="Times New Roman" w:cs="Times New Roman"/>
                 <w:i/>
-                <w:sz w:val="21"/>
-                <w:szCs w:val="21"/>
+                <w:sz w:val="20"/>
+                <w:szCs w:val="20"/>
               </w:rPr>
             </w:pPr>
             <w:r>
               <w:rPr>
                 <w:rFonts w:ascii="Times New Roman" w:hAnsi="Times New Roman" w:cs="Times New Roman"/>
                 <w:i/>
-                <w:sz w:val="21"/>
-                <w:szCs w:val="21"/>
+                <w:sz w:val="20"/>
+                <w:szCs w:val="20"/>
               </w:rPr>
               <w:t>t</w:t>
             </w:r>
@@ -9153,22 +9207,22 @@
         </w:tc>
         <w:tc>
           <w:tcPr>
-            <w:tcW w:w="6796" w:type="dxa"/>
+            <w:tcW w:w="6406" w:type="dxa"/>
             <w:vAlign w:val="center"/>
           </w:tcPr>
           <w:p>
             <w:pPr>
               <w:rPr>
                 <w:rFonts w:ascii="Times New Roman" w:hAnsi="Times New Roman" w:cs="Times New Roman"/>
-                <w:sz w:val="21"/>
-                <w:szCs w:val="21"/>
+                <w:sz w:val="20"/>
+                <w:szCs w:val="20"/>
               </w:rPr>
             </w:pPr>
             <w:r>
               <w:rPr>
                 <w:rFonts w:ascii="Times New Roman" w:hAnsi="Times New Roman" w:cs="Times New Roman"/>
-                <w:sz w:val="21"/>
-                <w:szCs w:val="21"/>
+                <w:sz w:val="20"/>
+                <w:szCs w:val="20"/>
               </w:rPr>
               <w:t>Time in monthly time steps in the dynamic model</w:t>
             </w:r>
@@ -9176,7 +9230,7 @@
         </w:tc>
         <w:tc>
           <w:tcPr>
-            <w:tcW w:w="1245" w:type="dxa"/>
+            <w:tcW w:w="1635" w:type="dxa"/>
             <w:vAlign w:val="center"/>
           </w:tcPr>
           <w:p>
@@ -9185,16 +9239,16 @@
               <w:rPr>
                 <w:rFonts w:ascii="Times New Roman" w:hAnsi="Times New Roman" w:cs="Times New Roman"/>
                 <w:color w:val="212121"/>
-                <w:sz w:val="21"/>
-                <w:szCs w:val="21"/>
+                <w:sz w:val="20"/>
+                <w:szCs w:val="20"/>
               </w:rPr>
             </w:pPr>
             <w:r>
               <w:rPr>
                 <w:rFonts w:ascii="Times New Roman" w:hAnsi="Times New Roman" w:cs="Times New Roman"/>
                 <w:color w:val="212121"/>
-                <w:sz w:val="21"/>
-                <w:szCs w:val="21"/>
+                <w:sz w:val="20"/>
+                <w:szCs w:val="20"/>
               </w:rPr>
               <w:t>-</w:t>
             </w:r>
@@ -9213,8 +9267,8 @@
               <w:rPr>
                 <w:rFonts w:ascii="Times New Roman" w:hAnsi="Times New Roman" w:cs="Times New Roman"/>
                 <w:i/>
-                <w:sz w:val="21"/>
-                <w:szCs w:val="21"/>
+                <w:sz w:val="20"/>
+                <w:szCs w:val="20"/>
               </w:rPr>
             </w:pPr>
             <w:proofErr w:type="spellStart"/>
@@ -9222,8 +9276,8 @@
               <w:rPr>
                 <w:rFonts w:ascii="Times New Roman" w:hAnsi="Times New Roman" w:cs="Times New Roman"/>
                 <w:i/>
-                <w:sz w:val="21"/>
-                <w:szCs w:val="21"/>
+                <w:sz w:val="20"/>
+                <w:szCs w:val="20"/>
               </w:rPr>
               <w:t>T</w:t>
             </w:r>
@@ -9231,8 +9285,8 @@
               <w:rPr>
                 <w:rFonts w:ascii="Times New Roman" w:hAnsi="Times New Roman" w:cs="Times New Roman"/>
                 <w:i/>
-                <w:sz w:val="21"/>
-                <w:szCs w:val="21"/>
+                <w:sz w:val="20"/>
+                <w:szCs w:val="20"/>
                 <w:vertAlign w:val="subscript"/>
               </w:rPr>
               <w:t>max</w:t>
@@ -9242,22 +9296,22 @@
         </w:tc>
         <w:tc>
           <w:tcPr>
-            <w:tcW w:w="6796" w:type="dxa"/>
+            <w:tcW w:w="6406" w:type="dxa"/>
             <w:vAlign w:val="center"/>
           </w:tcPr>
           <w:p>
             <w:pPr>
               <w:rPr>
                 <w:rFonts w:ascii="Times New Roman" w:hAnsi="Times New Roman" w:cs="Times New Roman"/>
-                <w:sz w:val="21"/>
-                <w:szCs w:val="21"/>
+                <w:sz w:val="20"/>
+                <w:szCs w:val="20"/>
               </w:rPr>
             </w:pPr>
             <w:r>
               <w:rPr>
                 <w:rFonts w:ascii="Times New Roman" w:hAnsi="Times New Roman" w:cs="Times New Roman"/>
-                <w:sz w:val="21"/>
-                <w:szCs w:val="21"/>
+                <w:sz w:val="20"/>
+                <w:szCs w:val="20"/>
               </w:rPr>
               <w:t>Maximum lifespan in years</w:t>
             </w:r>
@@ -9265,7 +9319,7 @@
         </w:tc>
         <w:tc>
           <w:tcPr>
-            <w:tcW w:w="1245" w:type="dxa"/>
+            <w:tcW w:w="1635" w:type="dxa"/>
             <w:vAlign w:val="center"/>
           </w:tcPr>
           <w:p>
@@ -9274,27 +9328,18 @@
               <w:rPr>
                 <w:rFonts w:ascii="Times New Roman" w:hAnsi="Times New Roman" w:cs="Times New Roman"/>
                 <w:color w:val="212121"/>
-                <w:sz w:val="21"/>
-                <w:szCs w:val="21"/>
+                <w:sz w:val="20"/>
+                <w:szCs w:val="20"/>
               </w:rPr>
             </w:pPr>
             <w:r>
               <w:rPr>
                 <w:rFonts w:ascii="Times New Roman" w:hAnsi="Times New Roman" w:cs="Times New Roman"/>
                 <w:color w:val="212121"/>
-                <w:sz w:val="21"/>
-                <w:szCs w:val="21"/>
-              </w:rPr>
-              <w:t>1</w:t>
-            </w:r>
-            <w:r>
-              <w:rPr>
-                <w:rFonts w:ascii="Times New Roman" w:hAnsi="Times New Roman" w:cs="Times New Roman"/>
-                <w:color w:val="212121"/>
-                <w:sz w:val="21"/>
-                <w:szCs w:val="21"/>
-              </w:rPr>
-              <w:t>8</w:t>
+                <w:sz w:val="20"/>
+                <w:szCs w:val="20"/>
+              </w:rPr>
+              <w:t>18</w:t>
             </w:r>
           </w:p>
         </w:tc>
@@ -9311,16 +9356,16 @@
               <w:rPr>
                 <w:rFonts w:ascii="Times New Roman" w:hAnsi="Times New Roman" w:cs="Times New Roman"/>
                 <w:i/>
-                <w:sz w:val="21"/>
-                <w:szCs w:val="21"/>
+                <w:sz w:val="20"/>
+                <w:szCs w:val="20"/>
               </w:rPr>
             </w:pPr>
             <w:r>
               <w:rPr>
                 <w:rFonts w:ascii="Times New Roman" w:hAnsi="Times New Roman" w:cs="Times New Roman"/>
                 <w:i/>
-                <w:sz w:val="21"/>
-                <w:szCs w:val="21"/>
+                <w:sz w:val="20"/>
+                <w:szCs w:val="20"/>
               </w:rPr>
               <w:t>l</w:t>
             </w:r>
@@ -9328,22 +9373,22 @@
         </w:tc>
         <w:tc>
           <w:tcPr>
-            <w:tcW w:w="6796" w:type="dxa"/>
+            <w:tcW w:w="6406" w:type="dxa"/>
             <w:vAlign w:val="center"/>
           </w:tcPr>
           <w:p>
             <w:pPr>
               <w:rPr>
                 <w:rFonts w:ascii="Times New Roman" w:hAnsi="Times New Roman" w:cs="Times New Roman"/>
-                <w:sz w:val="21"/>
-                <w:szCs w:val="21"/>
+                <w:sz w:val="20"/>
+                <w:szCs w:val="20"/>
               </w:rPr>
             </w:pPr>
             <w:r>
               <w:rPr>
                 <w:rFonts w:ascii="Times New Roman" w:hAnsi="Times New Roman" w:cs="Times New Roman"/>
-                <w:sz w:val="21"/>
-                <w:szCs w:val="21"/>
+                <w:sz w:val="20"/>
+                <w:szCs w:val="20"/>
               </w:rPr>
               <w:t>Body length (in cm) – this is a dynamic state variable but can only increase with time. The maximum value is 375 cm.</w:t>
             </w:r>
@@ -9351,7 +9396,7 @@
         </w:tc>
         <w:tc>
           <w:tcPr>
-            <w:tcW w:w="1245" w:type="dxa"/>
+            <w:tcW w:w="1635" w:type="dxa"/>
             <w:vAlign w:val="center"/>
           </w:tcPr>
           <w:p>
@@ -9360,16 +9405,16 @@
               <w:rPr>
                 <w:rFonts w:ascii="Times New Roman" w:hAnsi="Times New Roman" w:cs="Times New Roman"/>
                 <w:color w:val="212121"/>
-                <w:sz w:val="21"/>
-                <w:szCs w:val="21"/>
+                <w:sz w:val="20"/>
+                <w:szCs w:val="20"/>
               </w:rPr>
             </w:pPr>
             <w:r>
               <w:rPr>
                 <w:rFonts w:ascii="Times New Roman" w:hAnsi="Times New Roman" w:cs="Times New Roman"/>
                 <w:color w:val="212121"/>
-                <w:sz w:val="21"/>
-                <w:szCs w:val="21"/>
+                <w:sz w:val="20"/>
+                <w:szCs w:val="20"/>
               </w:rPr>
               <w:t>-</w:t>
             </w:r>
@@ -9388,16 +9433,16 @@
               <w:rPr>
                 <w:rFonts w:ascii="Times New Roman" w:hAnsi="Times New Roman" w:cs="Times New Roman"/>
                 <w:i/>
-                <w:sz w:val="21"/>
-                <w:szCs w:val="21"/>
+                <w:sz w:val="20"/>
+                <w:szCs w:val="20"/>
               </w:rPr>
             </w:pPr>
             <w:r>
               <w:rPr>
                 <w:rFonts w:ascii="Times New Roman" w:hAnsi="Times New Roman" w:cs="Times New Roman"/>
                 <w:i/>
-                <w:sz w:val="21"/>
-                <w:szCs w:val="21"/>
+                <w:sz w:val="20"/>
+                <w:szCs w:val="20"/>
               </w:rPr>
               <w:t>s</w:t>
             </w:r>
@@ -9405,22 +9450,22 @@
         </w:tc>
         <w:tc>
           <w:tcPr>
-            <w:tcW w:w="6796" w:type="dxa"/>
+            <w:tcW w:w="6406" w:type="dxa"/>
             <w:vAlign w:val="center"/>
           </w:tcPr>
           <w:p>
             <w:pPr>
               <w:rPr>
                 <w:rFonts w:ascii="Times New Roman" w:hAnsi="Times New Roman" w:cs="Times New Roman"/>
-                <w:sz w:val="21"/>
-                <w:szCs w:val="21"/>
+                <w:sz w:val="20"/>
+                <w:szCs w:val="20"/>
               </w:rPr>
             </w:pPr>
             <w:r>
               <w:rPr>
                 <w:rFonts w:ascii="Times New Roman" w:hAnsi="Times New Roman" w:cs="Times New Roman"/>
-                <w:sz w:val="21"/>
-                <w:szCs w:val="21"/>
+                <w:sz w:val="20"/>
+                <w:szCs w:val="20"/>
               </w:rPr>
               <w:t xml:space="preserve">Lipid stores (in joules) – this is a dynamic state variable representing energy stores that can be used for metabolism, growth, and reproduction. </w:t>
             </w:r>
@@ -9428,7 +9473,7 @@
         </w:tc>
         <w:tc>
           <w:tcPr>
-            <w:tcW w:w="1245" w:type="dxa"/>
+            <w:tcW w:w="1635" w:type="dxa"/>
             <w:vAlign w:val="center"/>
           </w:tcPr>
           <w:p>
@@ -9437,16 +9482,16 @@
               <w:rPr>
                 <w:rFonts w:ascii="Times New Roman" w:hAnsi="Times New Roman" w:cs="Times New Roman"/>
                 <w:color w:val="212121"/>
-                <w:sz w:val="21"/>
-                <w:szCs w:val="21"/>
+                <w:sz w:val="20"/>
+                <w:szCs w:val="20"/>
               </w:rPr>
             </w:pPr>
             <w:r>
               <w:rPr>
                 <w:rFonts w:ascii="Times New Roman" w:hAnsi="Times New Roman" w:cs="Times New Roman"/>
                 <w:color w:val="212121"/>
-                <w:sz w:val="21"/>
-                <w:szCs w:val="21"/>
+                <w:sz w:val="20"/>
+                <w:szCs w:val="20"/>
               </w:rPr>
               <w:t>-</w:t>
             </w:r>
@@ -9465,8 +9510,8 @@
               <w:rPr>
                 <w:rFonts w:ascii="Times New Roman" w:hAnsi="Times New Roman" w:cs="Times New Roman"/>
                 <w:i/>
-                <w:sz w:val="21"/>
-                <w:szCs w:val="21"/>
+                <w:sz w:val="20"/>
+                <w:szCs w:val="20"/>
                 <w:vertAlign w:val="subscript"/>
               </w:rPr>
             </w:pPr>
@@ -9475,22 +9520,22 @@
                 <w:rFonts w:ascii="Times New Roman" w:eastAsiaTheme="minorEastAsia" w:hAnsi="Times New Roman" w:cs="Times New Roman"/>
                 <w:noProof/>
                 <w:position w:val="-12"/>
-                <w:sz w:val="21"/>
-                <w:szCs w:val="21"/>
-              </w:rPr>
-              <w:object w:dxaOrig="280" w:dyaOrig="380" w14:anchorId="57597AA1">
+                <w:sz w:val="20"/>
+                <w:szCs w:val="20"/>
+              </w:rPr>
+              <w:object w:dxaOrig="280" w:dyaOrig="380" w14:anchorId="01363D97">
                 <v:shape id="_x0000_i1033" type="#_x0000_t75" alt="" style="width:14.1pt;height:19.05pt;mso-width-percent:0;mso-height-percent:0;mso-width-percent:0;mso-height-percent:0" o:ole="">
                   <v:imagedata r:id="rId102" o:title=""/>
                 </v:shape>
-                <o:OLEObject Type="Embed" ProgID="Equation.DSMT4" ShapeID="_x0000_i1033" DrawAspect="Content" ObjectID="_1633273306" r:id="rId103"/>
+                <o:OLEObject Type="Embed" ProgID="Equation.DSMT4" ShapeID="_x0000_i1033" DrawAspect="Content" ObjectID="_1633425682" r:id="rId103"/>
               </w:object>
             </w:r>
             <w:r>
               <w:rPr>
                 <w:rFonts w:ascii="Times New Roman" w:hAnsi="Times New Roman" w:cs="Times New Roman"/>
                 <w:i/>
-                <w:sz w:val="21"/>
-                <w:szCs w:val="21"/>
+                <w:sz w:val="20"/>
+                <w:szCs w:val="20"/>
                 <w:vertAlign w:val="subscript"/>
               </w:rPr>
               <w:t xml:space="preserve"> </w:t>
@@ -9499,22 +9544,22 @@
         </w:tc>
         <w:tc>
           <w:tcPr>
-            <w:tcW w:w="6796" w:type="dxa"/>
+            <w:tcW w:w="6406" w:type="dxa"/>
             <w:vAlign w:val="center"/>
           </w:tcPr>
           <w:p>
             <w:pPr>
               <w:rPr>
                 <w:rFonts w:ascii="Times New Roman" w:hAnsi="Times New Roman" w:cs="Times New Roman"/>
-                <w:sz w:val="21"/>
-                <w:szCs w:val="21"/>
+                <w:sz w:val="20"/>
+                <w:szCs w:val="20"/>
               </w:rPr>
             </w:pPr>
             <w:r>
               <w:rPr>
                 <w:rFonts w:ascii="Times New Roman" w:hAnsi="Times New Roman" w:cs="Times New Roman"/>
-                <w:sz w:val="21"/>
-                <w:szCs w:val="21"/>
+                <w:sz w:val="20"/>
+                <w:szCs w:val="20"/>
               </w:rPr>
               <w:t>Structural mass of the individual (in kg); a cubic function of length</w:t>
             </w:r>
@@ -9522,7 +9567,7 @@
         </w:tc>
         <w:tc>
           <w:tcPr>
-            <w:tcW w:w="1245" w:type="dxa"/>
+            <w:tcW w:w="1635" w:type="dxa"/>
             <w:vAlign w:val="center"/>
           </w:tcPr>
           <w:p>
@@ -9531,16 +9576,16 @@
               <w:rPr>
                 <w:rFonts w:ascii="Times New Roman" w:hAnsi="Times New Roman" w:cs="Times New Roman"/>
                 <w:color w:val="212121"/>
-                <w:sz w:val="21"/>
-                <w:szCs w:val="21"/>
+                <w:sz w:val="20"/>
+                <w:szCs w:val="20"/>
               </w:rPr>
             </w:pPr>
             <w:r>
               <w:rPr>
                 <w:rFonts w:ascii="Times New Roman" w:hAnsi="Times New Roman" w:cs="Times New Roman"/>
                 <w:color w:val="212121"/>
-                <w:sz w:val="21"/>
-                <w:szCs w:val="21"/>
+                <w:sz w:val="20"/>
+                <w:szCs w:val="20"/>
               </w:rPr>
               <w:t>-</w:t>
             </w:r>
@@ -9559,16 +9604,16 @@
               <w:rPr>
                 <w:rFonts w:ascii="Times New Roman" w:hAnsi="Times New Roman" w:cs="Times New Roman"/>
                 <w:i/>
-                <w:sz w:val="21"/>
-                <w:szCs w:val="21"/>
+                <w:sz w:val="20"/>
+                <w:szCs w:val="20"/>
               </w:rPr>
             </w:pPr>
             <w:r>
               <w:rPr>
                 <w:rFonts w:ascii="Times New Roman" w:hAnsi="Times New Roman" w:cs="Times New Roman"/>
                 <w:i/>
-                <w:sz w:val="21"/>
-                <w:szCs w:val="21"/>
+                <w:sz w:val="20"/>
+                <w:szCs w:val="20"/>
               </w:rPr>
               <w:t>a</w:t>
             </w:r>
@@ -9576,22 +9621,22 @@
         </w:tc>
         <w:tc>
           <w:tcPr>
-            <w:tcW w:w="6796" w:type="dxa"/>
+            <w:tcW w:w="6406" w:type="dxa"/>
             <w:vAlign w:val="center"/>
           </w:tcPr>
           <w:p>
             <w:pPr>
               <w:rPr>
                 <w:rFonts w:ascii="Times New Roman" w:hAnsi="Times New Roman" w:cs="Times New Roman"/>
-                <w:sz w:val="21"/>
-                <w:szCs w:val="21"/>
+                <w:sz w:val="20"/>
+                <w:szCs w:val="20"/>
               </w:rPr>
             </w:pPr>
             <w:r>
               <w:rPr>
                 <w:rFonts w:ascii="Times New Roman" w:hAnsi="Times New Roman" w:cs="Times New Roman"/>
-                <w:sz w:val="21"/>
-                <w:szCs w:val="21"/>
+                <w:sz w:val="20"/>
+                <w:szCs w:val="20"/>
               </w:rPr>
               <w:t>Scale coefficient relating length to structural mass, estimated empirically for bluefin tuna and reported in ICCAT (2015)</w:t>
             </w:r>
@@ -9599,7 +9644,7 @@
         </w:tc>
         <w:tc>
           <w:tcPr>
-            <w:tcW w:w="1245" w:type="dxa"/>
+            <w:tcW w:w="1635" w:type="dxa"/>
             <w:vAlign w:val="center"/>
           </w:tcPr>
           <w:p>
@@ -9608,8 +9653,8 @@
               <w:rPr>
                 <w:rFonts w:ascii="Times New Roman" w:hAnsi="Times New Roman" w:cs="Times New Roman"/>
                 <w:color w:val="212121"/>
-                <w:sz w:val="21"/>
-                <w:szCs w:val="21"/>
+                <w:sz w:val="20"/>
+                <w:szCs w:val="20"/>
               </w:rPr>
             </w:pPr>
             <w:proofErr w:type="gramStart"/>
@@ -9617,8 +9662,8 @@
               <w:rPr>
                 <w:rFonts w:ascii="Times New Roman" w:hAnsi="Times New Roman" w:cs="Times New Roman"/>
                 <w:color w:val="212121"/>
-                <w:sz w:val="21"/>
-                <w:szCs w:val="21"/>
+                <w:sz w:val="20"/>
+                <w:szCs w:val="20"/>
               </w:rPr>
               <w:t>1.0  ×</w:t>
             </w:r>
@@ -9627,8 +9672,8 @@
               <w:rPr>
                 <w:rFonts w:ascii="Times New Roman" w:hAnsi="Times New Roman" w:cs="Times New Roman"/>
                 <w:color w:val="212121"/>
-                <w:sz w:val="21"/>
-                <w:szCs w:val="21"/>
+                <w:sz w:val="20"/>
+                <w:szCs w:val="20"/>
               </w:rPr>
               <w:t xml:space="preserve"> 10</w:t>
             </w:r>
@@ -9636,8 +9681,8 @@
               <w:rPr>
                 <w:rFonts w:ascii="Times New Roman" w:hAnsi="Times New Roman" w:cs="Times New Roman"/>
                 <w:color w:val="212121"/>
-                <w:sz w:val="21"/>
-                <w:szCs w:val="21"/>
+                <w:sz w:val="20"/>
+                <w:szCs w:val="20"/>
                 <w:vertAlign w:val="superscript"/>
               </w:rPr>
               <w:t>-5</w:t>
@@ -9657,8 +9702,8 @@
               <w:rPr>
                 <w:rFonts w:ascii="Times New Roman" w:hAnsi="Times New Roman" w:cs="Times New Roman"/>
                 <w:i/>
-                <w:sz w:val="21"/>
-                <w:szCs w:val="21"/>
+                <w:sz w:val="20"/>
+                <w:szCs w:val="20"/>
               </w:rPr>
             </w:pPr>
             <w:r>
@@ -9666,36 +9711,36 @@
                 <w:rFonts w:ascii="Times New Roman" w:eastAsiaTheme="minorEastAsia" w:hAnsi="Times New Roman" w:cs="Times New Roman"/>
                 <w:noProof/>
                 <w:position w:val="-12"/>
-                <w:sz w:val="21"/>
-                <w:szCs w:val="21"/>
-              </w:rPr>
-              <w:object w:dxaOrig="300" w:dyaOrig="380" w14:anchorId="208C68F5">
+                <w:sz w:val="20"/>
+                <w:szCs w:val="20"/>
+              </w:rPr>
+              <w:object w:dxaOrig="300" w:dyaOrig="380" w14:anchorId="0E69B405">
                 <v:shape id="_x0000_i1032" type="#_x0000_t75" alt="" style="width:14.45pt;height:19.05pt;mso-width-percent:0;mso-height-percent:0;mso-width-percent:0;mso-height-percent:0" o:ole="">
                   <v:imagedata r:id="rId104" o:title=""/>
                 </v:shape>
-                <o:OLEObject Type="Embed" ProgID="Equation.DSMT4" ShapeID="_x0000_i1032" DrawAspect="Content" ObjectID="_1633273307" r:id="rId105"/>
+                <o:OLEObject Type="Embed" ProgID="Equation.DSMT4" ShapeID="_x0000_i1032" DrawAspect="Content" ObjectID="_1633425683" r:id="rId105"/>
               </w:object>
             </w:r>
           </w:p>
         </w:tc>
         <w:tc>
           <w:tcPr>
-            <w:tcW w:w="6796" w:type="dxa"/>
+            <w:tcW w:w="6406" w:type="dxa"/>
             <w:vAlign w:val="center"/>
           </w:tcPr>
           <w:p>
             <w:pPr>
               <w:rPr>
                 <w:rFonts w:ascii="Times New Roman" w:hAnsi="Times New Roman" w:cs="Times New Roman"/>
-                <w:sz w:val="21"/>
-                <w:szCs w:val="21"/>
+                <w:sz w:val="20"/>
+                <w:szCs w:val="20"/>
               </w:rPr>
             </w:pPr>
             <w:r>
               <w:rPr>
                 <w:rFonts w:ascii="Times New Roman" w:hAnsi="Times New Roman" w:cs="Times New Roman"/>
-                <w:sz w:val="21"/>
-                <w:szCs w:val="21"/>
+                <w:sz w:val="20"/>
+                <w:szCs w:val="20"/>
               </w:rPr>
               <w:t xml:space="preserve">Lipid mass of the individual (in kg); </w:t>
             </w:r>
@@ -9704,21 +9749,21 @@
                 <w:rFonts w:ascii="Times New Roman" w:eastAsiaTheme="minorEastAsia" w:hAnsi="Times New Roman" w:cs="Times New Roman"/>
                 <w:noProof/>
                 <w:position w:val="-12"/>
-                <w:sz w:val="21"/>
-                <w:szCs w:val="21"/>
-              </w:rPr>
-              <w:object w:dxaOrig="300" w:dyaOrig="380" w14:anchorId="244F8244">
+                <w:sz w:val="20"/>
+                <w:szCs w:val="20"/>
+              </w:rPr>
+              <w:object w:dxaOrig="300" w:dyaOrig="380" w14:anchorId="4F56C328">
                 <v:shape id="_x0000_i1031" type="#_x0000_t75" alt="" style="width:14.45pt;height:19.05pt;mso-width-percent:0;mso-height-percent:0;mso-width-percent:0;mso-height-percent:0" o:ole="">
                   <v:imagedata r:id="rId106" o:title=""/>
                 </v:shape>
-                <o:OLEObject Type="Embed" ProgID="Equation.DSMT4" ShapeID="_x0000_i1031" DrawAspect="Content" ObjectID="_1633273308" r:id="rId107"/>
+                <o:OLEObject Type="Embed" ProgID="Equation.DSMT4" ShapeID="_x0000_i1031" DrawAspect="Content" ObjectID="_1633425684" r:id="rId107"/>
               </w:object>
             </w:r>
             <w:r>
               <w:rPr>
                 <w:rFonts w:ascii="Times New Roman" w:hAnsi="Times New Roman" w:cs="Times New Roman"/>
-                <w:sz w:val="21"/>
-                <w:szCs w:val="21"/>
+                <w:sz w:val="20"/>
+                <w:szCs w:val="20"/>
               </w:rPr>
               <w:t xml:space="preserve"> cannot exceed </w:t>
             </w:r>
@@ -9727,21 +9772,21 @@
                 <w:rFonts w:ascii="Times New Roman" w:eastAsiaTheme="minorEastAsia" w:hAnsi="Times New Roman" w:cs="Times New Roman"/>
                 <w:noProof/>
                 <w:position w:val="-12"/>
-                <w:sz w:val="21"/>
-                <w:szCs w:val="21"/>
-              </w:rPr>
-              <w:object w:dxaOrig="700" w:dyaOrig="380" w14:anchorId="0F976EDD">
+                <w:sz w:val="20"/>
+                <w:szCs w:val="20"/>
+              </w:rPr>
+              <w:object w:dxaOrig="700" w:dyaOrig="380" w14:anchorId="77EAF2C2">
                 <v:shape id="_x0000_i1030" type="#_x0000_t75" alt="" style="width:34.95pt;height:19.05pt;mso-width-percent:0;mso-height-percent:0;mso-width-percent:0;mso-height-percent:0" o:ole="">
                   <v:imagedata r:id="rId108" o:title=""/>
                 </v:shape>
-                <o:OLEObject Type="Embed" ProgID="Equation.DSMT4" ShapeID="_x0000_i1030" DrawAspect="Content" ObjectID="_1633273309" r:id="rId109"/>
+                <o:OLEObject Type="Embed" ProgID="Equation.DSMT4" ShapeID="_x0000_i1030" DrawAspect="Content" ObjectID="_1633425685" r:id="rId109"/>
               </w:object>
             </w:r>
             <w:r>
               <w:rPr>
                 <w:rFonts w:ascii="Times New Roman" w:hAnsi="Times New Roman" w:cs="Times New Roman"/>
-                <w:sz w:val="21"/>
-                <w:szCs w:val="21"/>
+                <w:sz w:val="20"/>
+                <w:szCs w:val="20"/>
               </w:rPr>
               <w:t xml:space="preserve"> </w:t>
             </w:r>
@@ -9749,7 +9794,7 @@
         </w:tc>
         <w:tc>
           <w:tcPr>
-            <w:tcW w:w="1245" w:type="dxa"/>
+            <w:tcW w:w="1635" w:type="dxa"/>
             <w:vAlign w:val="center"/>
           </w:tcPr>
           <w:p>
@@ -9758,16 +9803,16 @@
               <w:rPr>
                 <w:rFonts w:ascii="Times New Roman" w:hAnsi="Times New Roman" w:cs="Times New Roman"/>
                 <w:color w:val="212121"/>
-                <w:sz w:val="21"/>
-                <w:szCs w:val="21"/>
+                <w:sz w:val="20"/>
+                <w:szCs w:val="20"/>
               </w:rPr>
             </w:pPr>
             <w:r>
               <w:rPr>
                 <w:rFonts w:ascii="Times New Roman" w:hAnsi="Times New Roman" w:cs="Times New Roman"/>
                 <w:color w:val="212121"/>
-                <w:sz w:val="21"/>
-                <w:szCs w:val="21"/>
+                <w:sz w:val="20"/>
+                <w:szCs w:val="20"/>
               </w:rPr>
               <w:t>-</w:t>
             </w:r>
@@ -9786,8 +9831,8 @@
               <w:rPr>
                 <w:rFonts w:ascii="Times New Roman" w:hAnsi="Times New Roman" w:cs="Times New Roman"/>
                 <w:i/>
-                <w:sz w:val="21"/>
-                <w:szCs w:val="21"/>
+                <w:sz w:val="20"/>
+                <w:szCs w:val="20"/>
               </w:rPr>
             </w:pPr>
             <w:r>
@@ -9795,22 +9840,22 @@
                 <w:rFonts w:ascii="Times New Roman" w:eastAsiaTheme="minorEastAsia" w:hAnsi="Times New Roman" w:cs="Times New Roman"/>
                 <w:noProof/>
                 <w:position w:val="-12"/>
-                <w:sz w:val="21"/>
-                <w:szCs w:val="21"/>
-              </w:rPr>
-              <w:object w:dxaOrig="500" w:dyaOrig="380" w14:anchorId="64F309DF">
+                <w:sz w:val="20"/>
+                <w:szCs w:val="20"/>
+              </w:rPr>
+              <w:object w:dxaOrig="500" w:dyaOrig="380" w14:anchorId="7D4A39E5">
                 <v:shape id="_x0000_i1029" type="#_x0000_t75" alt="" style="width:25.05pt;height:19.05pt;mso-width-percent:0;mso-height-percent:0;mso-width-percent:0;mso-height-percent:0" o:ole="">
                   <v:imagedata r:id="rId110" o:title=""/>
                 </v:shape>
-                <o:OLEObject Type="Embed" ProgID="Equation.DSMT4" ShapeID="_x0000_i1029" DrawAspect="Content" ObjectID="_1633273310" r:id="rId111"/>
+                <o:OLEObject Type="Embed" ProgID="Equation.DSMT4" ShapeID="_x0000_i1029" DrawAspect="Content" ObjectID="_1633425686" r:id="rId111"/>
               </w:object>
             </w:r>
             <w:r>
               <w:rPr>
                 <w:rFonts w:ascii="Times New Roman" w:hAnsi="Times New Roman" w:cs="Times New Roman"/>
                 <w:i/>
-                <w:sz w:val="21"/>
-                <w:szCs w:val="21"/>
+                <w:sz w:val="20"/>
+                <w:szCs w:val="20"/>
               </w:rPr>
               <w:t xml:space="preserve"> </w:t>
             </w:r>
@@ -9818,22 +9863,22 @@
         </w:tc>
         <w:tc>
           <w:tcPr>
-            <w:tcW w:w="6796" w:type="dxa"/>
+            <w:tcW w:w="6406" w:type="dxa"/>
             <w:vAlign w:val="center"/>
           </w:tcPr>
           <w:p>
             <w:pPr>
               <w:rPr>
                 <w:rFonts w:ascii="Times New Roman" w:hAnsi="Times New Roman" w:cs="Times New Roman"/>
-                <w:sz w:val="21"/>
-                <w:szCs w:val="21"/>
+                <w:sz w:val="20"/>
+                <w:szCs w:val="20"/>
               </w:rPr>
             </w:pPr>
             <w:r>
               <w:rPr>
                 <w:rFonts w:ascii="Times New Roman" w:hAnsi="Times New Roman" w:cs="Times New Roman"/>
-                <w:sz w:val="21"/>
-                <w:szCs w:val="21"/>
+                <w:sz w:val="20"/>
+                <w:szCs w:val="20"/>
               </w:rPr>
               <w:t>Total mass of the individual (in kg)</w:t>
             </w:r>
@@ -9841,7 +9886,7 @@
         </w:tc>
         <w:tc>
           <w:tcPr>
-            <w:tcW w:w="1245" w:type="dxa"/>
+            <w:tcW w:w="1635" w:type="dxa"/>
             <w:vAlign w:val="center"/>
           </w:tcPr>
           <w:p>
@@ -9850,16 +9895,16 @@
               <w:rPr>
                 <w:rFonts w:ascii="Times New Roman" w:hAnsi="Times New Roman" w:cs="Times New Roman"/>
                 <w:color w:val="212121"/>
-                <w:sz w:val="21"/>
-                <w:szCs w:val="21"/>
+                <w:sz w:val="20"/>
+                <w:szCs w:val="20"/>
               </w:rPr>
             </w:pPr>
             <w:r>
               <w:rPr>
                 <w:rFonts w:ascii="Times New Roman" w:hAnsi="Times New Roman" w:cs="Times New Roman"/>
                 <w:color w:val="212121"/>
-                <w:sz w:val="21"/>
-                <w:szCs w:val="21"/>
+                <w:sz w:val="20"/>
+                <w:szCs w:val="20"/>
               </w:rPr>
               <w:t>-</w:t>
             </w:r>
@@ -9877,8 +9922,8 @@
               <w:jc w:val="center"/>
               <w:rPr>
                 <w:rFonts w:ascii="Times New Roman" w:hAnsi="Times New Roman" w:cs="Times New Roman"/>
-                <w:sz w:val="21"/>
-                <w:szCs w:val="21"/>
+                <w:sz w:val="20"/>
+                <w:szCs w:val="20"/>
               </w:rPr>
             </w:pPr>
             <w:r>
@@ -9886,44 +9931,44 @@
                 <w:rFonts w:ascii="Times New Roman" w:eastAsiaTheme="minorEastAsia" w:hAnsi="Times New Roman" w:cs="Times New Roman"/>
                 <w:noProof/>
                 <w:position w:val="-6"/>
-                <w:sz w:val="21"/>
-                <w:szCs w:val="21"/>
-              </w:rPr>
-              <w:object w:dxaOrig="200" w:dyaOrig="220" w14:anchorId="4262ACA8">
+                <w:sz w:val="20"/>
+                <w:szCs w:val="20"/>
+              </w:rPr>
+              <w:object w:dxaOrig="200" w:dyaOrig="220" w14:anchorId="4A2894CE">
                 <v:shape id="_x0000_i1028" type="#_x0000_t75" alt="" style="width:8.1pt;height:9.2pt;mso-width-percent:0;mso-height-percent:0;mso-width-percent:0;mso-height-percent:0" o:ole="">
                   <v:imagedata r:id="rId112" o:title=""/>
                 </v:shape>
-                <o:OLEObject Type="Embed" ProgID="Equation.DSMT4" ShapeID="_x0000_i1028" DrawAspect="Content" ObjectID="_1633273311" r:id="rId113"/>
+                <o:OLEObject Type="Embed" ProgID="Equation.DSMT4" ShapeID="_x0000_i1028" DrawAspect="Content" ObjectID="_1633425687" r:id="rId113"/>
               </w:object>
             </w:r>
           </w:p>
         </w:tc>
         <w:tc>
           <w:tcPr>
-            <w:tcW w:w="6796" w:type="dxa"/>
+            <w:tcW w:w="6406" w:type="dxa"/>
             <w:vAlign w:val="center"/>
           </w:tcPr>
           <w:p>
             <w:pPr>
               <w:rPr>
                 <w:rFonts w:ascii="Times New Roman" w:hAnsi="Times New Roman" w:cs="Times New Roman"/>
-                <w:sz w:val="21"/>
-                <w:szCs w:val="21"/>
+                <w:sz w:val="20"/>
+                <w:szCs w:val="20"/>
               </w:rPr>
             </w:pPr>
             <w:r>
               <w:rPr>
                 <w:rFonts w:ascii="Times New Roman" w:hAnsi="Times New Roman" w:cs="Times New Roman"/>
-                <w:sz w:val="21"/>
-                <w:szCs w:val="21"/>
+                <w:sz w:val="20"/>
+                <w:szCs w:val="20"/>
               </w:rPr>
               <w:t xml:space="preserve">The fraction of structural mass that determines the critical threshold of </w:t>
             </w:r>
             <w:r>
               <w:rPr>
                 <w:rFonts w:ascii="Times New Roman" w:hAnsi="Times New Roman" w:cs="Times New Roman"/>
-                <w:sz w:val="21"/>
-                <w:szCs w:val="21"/>
+                <w:sz w:val="20"/>
+                <w:szCs w:val="20"/>
               </w:rPr>
               <w:lastRenderedPageBreak/>
               <w:t xml:space="preserve">energetic mass needed for survival; if  </w:t>
@@ -9933,22 +9978,22 @@
                 <w:rFonts w:ascii="Times New Roman" w:eastAsiaTheme="minorEastAsia" w:hAnsi="Times New Roman" w:cs="Times New Roman"/>
                 <w:noProof/>
                 <w:position w:val="-12"/>
-                <w:sz w:val="21"/>
-                <w:szCs w:val="21"/>
+                <w:sz w:val="20"/>
+                <w:szCs w:val="20"/>
                 <w:vertAlign w:val="subscript"/>
               </w:rPr>
-              <w:object w:dxaOrig="880" w:dyaOrig="380" w14:anchorId="6B799E1C">
+              <w:object w:dxaOrig="880" w:dyaOrig="380" w14:anchorId="1E47EA1B">
                 <v:shape id="_x0000_i1027" type="#_x0000_t75" alt="" style="width:44.1pt;height:19.05pt;mso-width-percent:0;mso-height-percent:0;mso-width-percent:0;mso-height-percent:0" o:ole="">
                   <v:imagedata r:id="rId114" o:title=""/>
                 </v:shape>
-                <o:OLEObject Type="Embed" ProgID="Equation.DSMT4" ShapeID="_x0000_i1027" DrawAspect="Content" ObjectID="_1633273312" r:id="rId115"/>
+                <o:OLEObject Type="Embed" ProgID="Equation.DSMT4" ShapeID="_x0000_i1027" DrawAspect="Content" ObjectID="_1633425688" r:id="rId115"/>
               </w:object>
             </w:r>
             <w:r>
               <w:rPr>
                 <w:rFonts w:ascii="Times New Roman" w:hAnsi="Times New Roman" w:cs="Times New Roman"/>
-                <w:sz w:val="21"/>
-                <w:szCs w:val="21"/>
+                <w:sz w:val="20"/>
+                <w:szCs w:val="20"/>
               </w:rPr>
               <w:t xml:space="preserve"> the individual starves</w:t>
             </w:r>
@@ -9956,7 +10001,7 @@
         </w:tc>
         <w:tc>
           <w:tcPr>
-            <w:tcW w:w="1245" w:type="dxa"/>
+            <w:tcW w:w="1635" w:type="dxa"/>
             <w:vAlign w:val="center"/>
           </w:tcPr>
           <w:p>
@@ -9965,16 +10010,16 @@
               <w:rPr>
                 <w:rFonts w:ascii="Times New Roman" w:hAnsi="Times New Roman" w:cs="Times New Roman"/>
                 <w:color w:val="212121"/>
-                <w:sz w:val="21"/>
-                <w:szCs w:val="21"/>
+                <w:sz w:val="20"/>
+                <w:szCs w:val="20"/>
               </w:rPr>
             </w:pPr>
             <w:r>
               <w:rPr>
                 <w:rFonts w:ascii="Times New Roman" w:hAnsi="Times New Roman" w:cs="Times New Roman"/>
                 <w:color w:val="212121"/>
-                <w:sz w:val="21"/>
-                <w:szCs w:val="21"/>
+                <w:sz w:val="20"/>
+                <w:szCs w:val="20"/>
               </w:rPr>
               <w:lastRenderedPageBreak/>
               <w:t>0.1</w:t>
@@ -9994,8 +10039,8 @@
               <w:rPr>
                 <w:rFonts w:ascii="Times New Roman" w:eastAsiaTheme="minorEastAsia" w:hAnsi="Times New Roman" w:cs="Times New Roman"/>
                 <w:noProof/>
-                <w:sz w:val="21"/>
-                <w:szCs w:val="21"/>
+                <w:sz w:val="20"/>
+                <w:szCs w:val="20"/>
               </w:rPr>
             </w:pPr>
             <w:r>
@@ -10003,36 +10048,36 @@
                 <w:rFonts w:ascii="Times New Roman" w:eastAsiaTheme="minorEastAsia" w:hAnsi="Times New Roman" w:cs="Times New Roman"/>
                 <w:noProof/>
                 <w:position w:val="-6"/>
-                <w:sz w:val="21"/>
-                <w:szCs w:val="21"/>
-              </w:rPr>
-              <w:object w:dxaOrig="220" w:dyaOrig="260" w14:anchorId="097C888F">
+                <w:sz w:val="20"/>
+                <w:szCs w:val="20"/>
+              </w:rPr>
+              <w:object w:dxaOrig="220" w:dyaOrig="260" w14:anchorId="32F4967E">
                 <v:shape id="_x0000_i1026" type="#_x0000_t75" alt="" style="width:10.95pt;height:13.05pt;mso-width-percent:0;mso-height-percent:0;mso-width-percent:0;mso-height-percent:0" o:ole="">
                   <v:imagedata r:id="rId116" o:title=""/>
                 </v:shape>
-                <o:OLEObject Type="Embed" ProgID="Equation.DSMT4" ShapeID="_x0000_i1026" DrawAspect="Content" ObjectID="_1633273313" r:id="rId117"/>
+                <o:OLEObject Type="Embed" ProgID="Equation.DSMT4" ShapeID="_x0000_i1026" DrawAspect="Content" ObjectID="_1633425689" r:id="rId117"/>
               </w:object>
             </w:r>
           </w:p>
         </w:tc>
         <w:tc>
           <w:tcPr>
-            <w:tcW w:w="6796" w:type="dxa"/>
+            <w:tcW w:w="6406" w:type="dxa"/>
             <w:vAlign w:val="center"/>
           </w:tcPr>
           <w:p>
             <w:pPr>
               <w:rPr>
                 <w:rFonts w:ascii="Times New Roman" w:hAnsi="Times New Roman" w:cs="Times New Roman"/>
-                <w:sz w:val="21"/>
-                <w:szCs w:val="21"/>
+                <w:sz w:val="20"/>
+                <w:szCs w:val="20"/>
               </w:rPr>
             </w:pPr>
             <w:r>
               <w:rPr>
                 <w:rFonts w:ascii="Times New Roman" w:hAnsi="Times New Roman" w:cs="Times New Roman"/>
-                <w:sz w:val="21"/>
-                <w:szCs w:val="21"/>
+                <w:sz w:val="20"/>
+                <w:szCs w:val="20"/>
               </w:rPr>
               <w:t xml:space="preserve">The fraction of structural mass that determines the maximum limit on reproductive </w:t>
             </w:r>
@@ -10040,8 +10085,8 @@
             <w:r>
               <w:rPr>
                 <w:rFonts w:ascii="Times New Roman" w:hAnsi="Times New Roman" w:cs="Times New Roman"/>
-                <w:sz w:val="21"/>
-                <w:szCs w:val="21"/>
+                <w:sz w:val="20"/>
+                <w:szCs w:val="20"/>
               </w:rPr>
               <w:t>ouput</w:t>
             </w:r>
@@ -10049,8 +10094,8 @@
             <w:r>
               <w:rPr>
                 <w:rFonts w:ascii="Times New Roman" w:hAnsi="Times New Roman" w:cs="Times New Roman"/>
-                <w:sz w:val="21"/>
-                <w:szCs w:val="21"/>
+                <w:sz w:val="20"/>
+                <w:szCs w:val="20"/>
               </w:rPr>
               <w:t xml:space="preserve"> in a monthly time step.</w:t>
             </w:r>
@@ -10058,7 +10103,7 @@
         </w:tc>
         <w:tc>
           <w:tcPr>
-            <w:tcW w:w="1245" w:type="dxa"/>
+            <w:tcW w:w="1635" w:type="dxa"/>
             <w:vAlign w:val="center"/>
           </w:tcPr>
           <w:p>
@@ -10067,16 +10112,16 @@
               <w:rPr>
                 <w:rFonts w:ascii="Times New Roman" w:hAnsi="Times New Roman" w:cs="Times New Roman"/>
                 <w:color w:val="212121"/>
-                <w:sz w:val="21"/>
-                <w:szCs w:val="21"/>
+                <w:sz w:val="20"/>
+                <w:szCs w:val="20"/>
               </w:rPr>
             </w:pPr>
             <w:r>
               <w:rPr>
                 <w:rFonts w:ascii="Times New Roman" w:hAnsi="Times New Roman" w:cs="Times New Roman"/>
                 <w:color w:val="212121"/>
-                <w:sz w:val="21"/>
-                <w:szCs w:val="21"/>
+                <w:sz w:val="20"/>
+                <w:szCs w:val="20"/>
               </w:rPr>
               <w:t>0.2</w:t>
             </w:r>
@@ -10094,15 +10139,15 @@
               <w:jc w:val="center"/>
               <w:rPr>
                 <w:rFonts w:ascii="Times New Roman" w:hAnsi="Times New Roman" w:cs="Times New Roman"/>
-                <w:sz w:val="21"/>
-                <w:szCs w:val="21"/>
+                <w:sz w:val="20"/>
+                <w:szCs w:val="20"/>
               </w:rPr>
             </w:pPr>
             <w:r>
               <w:rPr>
                 <w:rFonts w:ascii="Times New Roman" w:hAnsi="Times New Roman" w:cs="Times New Roman"/>
-                <w:sz w:val="21"/>
-                <w:szCs w:val="21"/>
+                <w:sz w:val="20"/>
+                <w:szCs w:val="20"/>
               </w:rPr>
               <w:t>γ</w:t>
             </w:r>
@@ -10110,22 +10155,22 @@
         </w:tc>
         <w:tc>
           <w:tcPr>
-            <w:tcW w:w="6796" w:type="dxa"/>
+            <w:tcW w:w="6406" w:type="dxa"/>
             <w:vAlign w:val="center"/>
           </w:tcPr>
           <w:p>
             <w:pPr>
               <w:rPr>
                 <w:rFonts w:ascii="Times New Roman" w:hAnsi="Times New Roman" w:cs="Times New Roman"/>
-                <w:sz w:val="21"/>
-                <w:szCs w:val="21"/>
+                <w:sz w:val="20"/>
+                <w:szCs w:val="20"/>
               </w:rPr>
             </w:pPr>
             <w:r>
               <w:rPr>
                 <w:rFonts w:ascii="Times New Roman" w:hAnsi="Times New Roman" w:cs="Times New Roman"/>
-                <w:sz w:val="21"/>
-                <w:szCs w:val="21"/>
+                <w:sz w:val="20"/>
+                <w:szCs w:val="20"/>
               </w:rPr>
               <w:t xml:space="preserve">Survival from one month to the next, which is a function of predation risk </w:t>
             </w:r>
@@ -10135,14 +10180,14 @@
                 <w:i/>
                 <w:noProof/>
                 <w:position w:val="-16"/>
-                <w:sz w:val="21"/>
-                <w:szCs w:val="21"/>
-              </w:rPr>
-              <w:object w:dxaOrig="680" w:dyaOrig="420" w14:anchorId="64BCF391">
+                <w:sz w:val="20"/>
+                <w:szCs w:val="20"/>
+              </w:rPr>
+              <w:object w:dxaOrig="680" w:dyaOrig="420" w14:anchorId="736B4A78">
                 <v:shape id="_x0000_i1025" type="#_x0000_t75" alt="" style="width:25.75pt;height:15.9pt;mso-width-percent:0;mso-height-percent:0;mso-width-percent:0;mso-height-percent:0" o:ole="">
                   <v:imagedata r:id="rId118" o:title=""/>
                 </v:shape>
-                <o:OLEObject Type="Embed" ProgID="Equation.DSMT4" ShapeID="_x0000_i1025" DrawAspect="Content" ObjectID="_1633273314" r:id="rId119"/>
+                <o:OLEObject Type="Embed" ProgID="Equation.DSMT4" ShapeID="_x0000_i1025" DrawAspect="Content" ObjectID="_1633425690" r:id="rId119"/>
               </w:object>
             </w:r>
             <w:r>
@@ -10150,8 +10195,8 @@
                 <w:rFonts w:ascii="Times New Roman" w:hAnsi="Times New Roman" w:cs="Times New Roman"/>
                 <w:i/>
                 <w:noProof/>
-                <w:sz w:val="21"/>
-                <w:szCs w:val="21"/>
+                <w:sz w:val="20"/>
+                <w:szCs w:val="20"/>
               </w:rPr>
               <w:t xml:space="preserve"> </w:t>
             </w:r>
@@ -10159,7 +10204,7 @@
         </w:tc>
         <w:tc>
           <w:tcPr>
-            <w:tcW w:w="1245" w:type="dxa"/>
+            <w:tcW w:w="1635" w:type="dxa"/>
             <w:vAlign w:val="center"/>
           </w:tcPr>
           <w:p>
@@ -10168,8 +10213,8 @@
               <w:rPr>
                 <w:rFonts w:ascii="Times New Roman" w:hAnsi="Times New Roman" w:cs="Times New Roman"/>
                 <w:color w:val="212121"/>
-                <w:sz w:val="21"/>
-                <w:szCs w:val="21"/>
+                <w:sz w:val="20"/>
+                <w:szCs w:val="20"/>
               </w:rPr>
             </w:pPr>
           </w:p>
@@ -10186,16 +10231,16 @@
               <w:jc w:val="center"/>
               <w:rPr>
                 <w:rFonts w:ascii="Times New Roman" w:hAnsi="Times New Roman" w:cs="Times New Roman"/>
-                <w:sz w:val="21"/>
-                <w:szCs w:val="21"/>
+                <w:sz w:val="20"/>
+                <w:szCs w:val="20"/>
               </w:rPr>
             </w:pPr>
             <w:r>
               <w:rPr>
                 <w:rFonts w:ascii="Times New Roman" w:hAnsi="Times New Roman" w:cs="Times New Roman"/>
                 <w:i/>
-                <w:sz w:val="21"/>
-                <w:szCs w:val="21"/>
+                <w:sz w:val="20"/>
+                <w:szCs w:val="20"/>
               </w:rPr>
               <w:t>g</w:t>
             </w:r>
@@ -10203,22 +10248,22 @@
         </w:tc>
         <w:tc>
           <w:tcPr>
-            <w:tcW w:w="6796" w:type="dxa"/>
+            <w:tcW w:w="6406" w:type="dxa"/>
             <w:vAlign w:val="center"/>
           </w:tcPr>
           <w:p>
             <w:pPr>
               <w:rPr>
                 <w:rFonts w:ascii="Times New Roman" w:hAnsi="Times New Roman" w:cs="Times New Roman"/>
-                <w:sz w:val="21"/>
-                <w:szCs w:val="21"/>
+                <w:sz w:val="20"/>
+                <w:szCs w:val="20"/>
               </w:rPr>
             </w:pPr>
             <w:r>
               <w:rPr>
                 <w:rFonts w:ascii="Times New Roman" w:hAnsi="Times New Roman" w:cs="Times New Roman"/>
-                <w:sz w:val="21"/>
-                <w:szCs w:val="21"/>
+                <w:sz w:val="20"/>
+                <w:szCs w:val="20"/>
               </w:rPr>
               <w:t>Proportion of lipid stores allocated to growth (this allocation decision is optimized by the dynamic programming equation); can take values between 0 and 1</w:t>
             </w:r>
@@ -10226,7 +10271,7 @@
         </w:tc>
         <w:tc>
           <w:tcPr>
-            <w:tcW w:w="1245" w:type="dxa"/>
+            <w:tcW w:w="1635" w:type="dxa"/>
             <w:vAlign w:val="center"/>
           </w:tcPr>
           <w:p>
@@ -10235,8 +10280,8 @@
               <w:rPr>
                 <w:rFonts w:ascii="Times New Roman" w:hAnsi="Times New Roman" w:cs="Times New Roman"/>
                 <w:color w:val="212121"/>
-                <w:sz w:val="21"/>
-                <w:szCs w:val="21"/>
+                <w:sz w:val="20"/>
+                <w:szCs w:val="20"/>
               </w:rPr>
             </w:pPr>
           </w:p>
@@ -10253,16 +10298,16 @@
               <w:jc w:val="center"/>
               <w:rPr>
                 <w:rFonts w:ascii="Times New Roman" w:hAnsi="Times New Roman" w:cs="Times New Roman"/>
-                <w:sz w:val="21"/>
-                <w:szCs w:val="21"/>
+                <w:sz w:val="20"/>
+                <w:szCs w:val="20"/>
               </w:rPr>
             </w:pPr>
             <w:r>
               <w:rPr>
                 <w:rFonts w:ascii="Times New Roman" w:hAnsi="Times New Roman" w:cs="Times New Roman"/>
                 <w:i/>
-                <w:sz w:val="21"/>
-                <w:szCs w:val="21"/>
+                <w:sz w:val="20"/>
+                <w:szCs w:val="20"/>
               </w:rPr>
               <w:t>r</w:t>
             </w:r>
@@ -10270,22 +10315,22 @@
         </w:tc>
         <w:tc>
           <w:tcPr>
-            <w:tcW w:w="6796" w:type="dxa"/>
+            <w:tcW w:w="6406" w:type="dxa"/>
             <w:vAlign w:val="center"/>
           </w:tcPr>
           <w:p>
             <w:pPr>
               <w:rPr>
                 <w:rFonts w:ascii="Times New Roman" w:hAnsi="Times New Roman" w:cs="Times New Roman"/>
-                <w:sz w:val="21"/>
-                <w:szCs w:val="21"/>
+                <w:sz w:val="20"/>
+                <w:szCs w:val="20"/>
               </w:rPr>
             </w:pPr>
             <w:r>
               <w:rPr>
                 <w:rFonts w:ascii="Times New Roman" w:hAnsi="Times New Roman" w:cs="Times New Roman"/>
-                <w:sz w:val="21"/>
-                <w:szCs w:val="21"/>
+                <w:sz w:val="20"/>
+                <w:szCs w:val="20"/>
               </w:rPr>
               <w:t xml:space="preserve">Proportion of lipid stores allocated to reproduction (this allocation decision is optimized by the dynamic programming equation); can take values between 0 and 1 and the sum of </w:t>
             </w:r>
@@ -10293,16 +10338,16 @@
               <w:rPr>
                 <w:rFonts w:ascii="Times New Roman" w:hAnsi="Times New Roman" w:cs="Times New Roman"/>
                 <w:i/>
-                <w:sz w:val="21"/>
-                <w:szCs w:val="21"/>
+                <w:sz w:val="20"/>
+                <w:szCs w:val="20"/>
               </w:rPr>
               <w:t xml:space="preserve">g </w:t>
             </w:r>
             <w:r>
               <w:rPr>
                 <w:rFonts w:ascii="Times New Roman" w:hAnsi="Times New Roman" w:cs="Times New Roman"/>
-                <w:sz w:val="21"/>
-                <w:szCs w:val="21"/>
+                <w:sz w:val="20"/>
+                <w:szCs w:val="20"/>
               </w:rPr>
               <w:t xml:space="preserve">and </w:t>
             </w:r>
@@ -10310,16 +10355,16 @@
               <w:rPr>
                 <w:rFonts w:ascii="Times New Roman" w:hAnsi="Times New Roman" w:cs="Times New Roman"/>
                 <w:i/>
-                <w:sz w:val="21"/>
-                <w:szCs w:val="21"/>
+                <w:sz w:val="20"/>
+                <w:szCs w:val="20"/>
               </w:rPr>
               <w:t xml:space="preserve">r </w:t>
             </w:r>
             <w:r>
               <w:rPr>
                 <w:rFonts w:ascii="Times New Roman" w:hAnsi="Times New Roman" w:cs="Times New Roman"/>
-                <w:sz w:val="21"/>
-                <w:szCs w:val="21"/>
+                <w:sz w:val="20"/>
+                <w:szCs w:val="20"/>
               </w:rPr>
               <w:t xml:space="preserve">cannot exceed one. </w:t>
             </w:r>
@@ -10327,7 +10372,7 @@
         </w:tc>
         <w:tc>
           <w:tcPr>
-            <w:tcW w:w="1245" w:type="dxa"/>
+            <w:tcW w:w="1635" w:type="dxa"/>
             <w:vAlign w:val="center"/>
           </w:tcPr>
           <w:p>
@@ -10336,8 +10381,8 @@
               <w:rPr>
                 <w:rFonts w:ascii="Times New Roman" w:hAnsi="Times New Roman" w:cs="Times New Roman"/>
                 <w:color w:val="212121"/>
-                <w:sz w:val="21"/>
-                <w:szCs w:val="21"/>
+                <w:sz w:val="20"/>
+                <w:szCs w:val="20"/>
               </w:rPr>
             </w:pPr>
           </w:p>
@@ -10355,16 +10400,16 @@
               <w:rPr>
                 <w:rFonts w:ascii="Times New Roman" w:hAnsi="Times New Roman" w:cs="Times New Roman"/>
                 <w:i/>
-                <w:sz w:val="21"/>
-                <w:szCs w:val="21"/>
+                <w:sz w:val="20"/>
+                <w:szCs w:val="20"/>
               </w:rPr>
             </w:pPr>
             <w:r>
               <w:rPr>
                 <w:rFonts w:ascii="Times New Roman" w:hAnsi="Times New Roman" w:cs="Times New Roman"/>
                 <w:i/>
-                <w:sz w:val="21"/>
-                <w:szCs w:val="21"/>
+                <w:sz w:val="20"/>
+                <w:szCs w:val="20"/>
               </w:rPr>
               <w:t>V</w:t>
             </w:r>
@@ -10372,22 +10417,22 @@
         </w:tc>
         <w:tc>
           <w:tcPr>
-            <w:tcW w:w="6796" w:type="dxa"/>
+            <w:tcW w:w="6406" w:type="dxa"/>
             <w:vAlign w:val="center"/>
           </w:tcPr>
           <w:p>
             <w:pPr>
               <w:rPr>
                 <w:rFonts w:ascii="Times New Roman" w:hAnsi="Times New Roman" w:cs="Times New Roman"/>
-                <w:sz w:val="21"/>
-                <w:szCs w:val="21"/>
+                <w:sz w:val="20"/>
+                <w:szCs w:val="20"/>
               </w:rPr>
             </w:pPr>
             <w:r>
               <w:rPr>
                 <w:rFonts w:ascii="Times New Roman" w:hAnsi="Times New Roman" w:cs="Times New Roman"/>
-                <w:sz w:val="21"/>
-                <w:szCs w:val="21"/>
+                <w:sz w:val="20"/>
+                <w:szCs w:val="20"/>
               </w:rPr>
               <w:t xml:space="preserve">Expected lifetime fitness for an individual of a given state at a given time. </w:t>
             </w:r>
@@ -10395,7 +10440,7 @@
         </w:tc>
         <w:tc>
           <w:tcPr>
-            <w:tcW w:w="1245" w:type="dxa"/>
+            <w:tcW w:w="1635" w:type="dxa"/>
             <w:vAlign w:val="center"/>
           </w:tcPr>
           <w:p>
@@ -10404,8 +10449,8 @@
               <w:rPr>
                 <w:rFonts w:ascii="Times New Roman" w:hAnsi="Times New Roman" w:cs="Times New Roman"/>
                 <w:color w:val="212121"/>
-                <w:sz w:val="21"/>
-                <w:szCs w:val="21"/>
+                <w:sz w:val="20"/>
+                <w:szCs w:val="20"/>
               </w:rPr>
             </w:pPr>
           </w:p>
@@ -10664,11 +10709,11 @@
           <w:noProof/>
           <w:position w:val="-12"/>
         </w:rPr>
-        <w:object w:dxaOrig="3520" w:dyaOrig="380" w14:anchorId="7E5A14AA">
+        <w:object w:dxaOrig="3520" w:dyaOrig="380" w14:anchorId="3196DDBD">
           <v:shape id="_x0000_i1084" type="#_x0000_t75" alt="" style="width:176.1pt;height:19.05pt;mso-width-percent:0;mso-height-percent:0;mso-width-percent:0;mso-height-percent:0" o:ole="">
             <v:imagedata r:id="rId1" o:title=""/>
           </v:shape>
-          <o:OLEObject Type="Embed" ProgID="Equation.DSMT4" ShapeID="_x0000_i1084" DrawAspect="Content" ObjectID="_1633273315" r:id="rId2"/>
+          <o:OLEObject Type="Embed" ProgID="Equation.DSMT4" ShapeID="_x0000_i1084" DrawAspect="Content" ObjectID="_1633425691" r:id="rId2"/>
         </w:object>
       </w:r>
       <w:r>

</xml_diff>

<commit_message>
results from more sensitivity analyeses of costs and updated manuscript.
</commit_message>
<xml_diff>
--- a/Kindsvater tuna model draft 22 Oct.docx
+++ b/Kindsvater tuna model draft 22 Oct.docx
@@ -2011,7 +2011,7 @@
           <w:noProof/>
           <w:position w:val="-12"/>
         </w:rPr>
-        <w:object w:dxaOrig="300" w:dyaOrig="400" w14:anchorId="418FE91A">
+        <w:object w:dxaOrig="300" w:dyaOrig="400" w14:anchorId="2B4266B8">
           <v:shapetype id="_x0000_t75" coordsize="21600,21600" o:spt="75" o:preferrelative="t" path="m@4@5l@4@11@9@11@9@5xe" filled="f" stroked="f">
             <v:stroke joinstyle="miter"/>
             <v:formulas>
@@ -2031,10 +2031,10 @@
             <v:path o:extrusionok="f" gradientshapeok="t" o:connecttype="rect"/>
             <o:lock v:ext="edit" aspectratio="t"/>
           </v:shapetype>
-          <v:shape id="_x0000_i1083" type="#_x0000_t75" alt="" style="width:14.45pt;height:19.75pt;mso-width-percent:0;mso-height-percent:0;mso-width-percent:0;mso-height-percent:0" o:ole="">
+          <v:shape id="_x0000_i1083" type="#_x0000_t75" alt="" style="width:14.2pt;height:19.6pt;mso-width-percent:0;mso-height-percent:0;mso-width-percent:0;mso-height-percent:0" o:ole="">
             <v:imagedata r:id="rId10" o:title=""/>
           </v:shape>
-          <o:OLEObject Type="Embed" ProgID="Equation.DSMT4" ShapeID="_x0000_i1083" DrawAspect="Content" ObjectID="_1633425632" r:id="rId11"/>
+          <o:OLEObject Type="Embed" ProgID="Equation.DSMT4" ShapeID="_x0000_i1083" DrawAspect="Content" ObjectID="_1633542168" r:id="rId11"/>
         </w:object>
       </w:r>
       <w:r>
@@ -2049,11 +2049,11 @@
           <w:noProof/>
           <w:position w:val="-6"/>
         </w:rPr>
-        <w:object w:dxaOrig="220" w:dyaOrig="280" w14:anchorId="78ACBD89">
-          <v:shape id="_x0000_i1082" type="#_x0000_t75" alt="" style="width:10.95pt;height:14.1pt;mso-width-percent:0;mso-height-percent:0;mso-width-percent:0;mso-height-percent:0" o:ole="">
+        <w:object w:dxaOrig="220" w:dyaOrig="280" w14:anchorId="15AB5313">
+          <v:shape id="_x0000_i1082" type="#_x0000_t75" alt="" style="width:10.8pt;height:14.2pt;mso-width-percent:0;mso-height-percent:0;mso-width-percent:0;mso-height-percent:0" o:ole="">
             <v:imagedata r:id="rId12" o:title=""/>
           </v:shape>
-          <o:OLEObject Type="Embed" ProgID="Equation.DSMT4" ShapeID="_x0000_i1082" DrawAspect="Content" ObjectID="_1633425633" r:id="rId13"/>
+          <o:OLEObject Type="Embed" ProgID="Equation.DSMT4" ShapeID="_x0000_i1082" DrawAspect="Content" ObjectID="_1633542169" r:id="rId13"/>
         </w:object>
       </w:r>
       <w:r>
@@ -2077,11 +2077,11 @@
           <w:noProof/>
           <w:position w:val="-12"/>
         </w:rPr>
-        <w:object w:dxaOrig="1420" w:dyaOrig="400" w14:anchorId="601B141D">
-          <v:shape id="_x0000_i1081" type="#_x0000_t75" alt="" style="width:1in;height:19.75pt;mso-width-percent:0;mso-height-percent:0;mso-width-percent:0;mso-height-percent:0" o:ole="">
+        <w:object w:dxaOrig="1420" w:dyaOrig="400" w14:anchorId="63DF533A">
+          <v:shape id="_x0000_i1081" type="#_x0000_t75" alt="" style="width:1in;height:19.6pt;mso-width-percent:0;mso-height-percent:0;mso-width-percent:0;mso-height-percent:0" o:ole="">
             <v:imagedata r:id="rId14" o:title=""/>
           </v:shape>
-          <o:OLEObject Type="Embed" ProgID="Equation.DSMT4" ShapeID="_x0000_i1081" DrawAspect="Content" ObjectID="_1633425634" r:id="rId15"/>
+          <o:OLEObject Type="Embed" ProgID="Equation.DSMT4" ShapeID="_x0000_i1081" DrawAspect="Content" ObjectID="_1633542170" r:id="rId15"/>
         </w:object>
       </w:r>
       <w:r>
@@ -2796,11 +2796,11 @@
           <w:noProof/>
           <w:position w:val="-12"/>
         </w:rPr>
-        <w:object w:dxaOrig="280" w:dyaOrig="380" w14:anchorId="04D945FB">
-          <v:shape id="_x0000_i1080" type="#_x0000_t75" alt="" style="width:14.1pt;height:19.05pt;mso-width-percent:0;mso-height-percent:0;mso-width-percent:0;mso-height-percent:0" o:ole="">
+        <w:object w:dxaOrig="280" w:dyaOrig="380" w14:anchorId="56548D7B">
+          <v:shape id="_x0000_i1080" type="#_x0000_t75" alt="" style="width:14.2pt;height:19.1pt;mso-width-percent:0;mso-height-percent:0;mso-width-percent:0;mso-height-percent:0" o:ole="">
             <v:imagedata r:id="rId16" o:title=""/>
           </v:shape>
-          <o:OLEObject Type="Embed" ProgID="Equation.DSMT4" ShapeID="_x0000_i1080" DrawAspect="Content" ObjectID="_1633425635" r:id="rId17"/>
+          <o:OLEObject Type="Embed" ProgID="Equation.DSMT4" ShapeID="_x0000_i1080" DrawAspect="Content" ObjectID="_1633542171" r:id="rId17"/>
         </w:object>
       </w:r>
       <w:bookmarkEnd w:id="3"/>
@@ -2816,11 +2816,11 @@
           <w:noProof/>
           <w:position w:val="-6"/>
         </w:rPr>
-        <w:object w:dxaOrig="220" w:dyaOrig="280" w14:anchorId="11C1D39E">
-          <v:shape id="_x0000_i1079" type="#_x0000_t75" alt="" style="width:10.95pt;height:14.1pt;mso-width-percent:0;mso-height-percent:0;mso-width-percent:0;mso-height-percent:0" o:ole="">
+        <w:object w:dxaOrig="220" w:dyaOrig="280" w14:anchorId="048457E5">
+          <v:shape id="_x0000_i1079" type="#_x0000_t75" alt="" style="width:10.8pt;height:14.2pt;mso-width-percent:0;mso-height-percent:0;mso-width-percent:0;mso-height-percent:0" o:ole="">
             <v:imagedata r:id="rId18" o:title=""/>
           </v:shape>
-          <o:OLEObject Type="Embed" ProgID="Equation.DSMT4" ShapeID="_x0000_i1079" DrawAspect="Content" ObjectID="_1633425636" r:id="rId19"/>
+          <o:OLEObject Type="Embed" ProgID="Equation.DSMT4" ShapeID="_x0000_i1079" DrawAspect="Content" ObjectID="_1633542172" r:id="rId19"/>
         </w:object>
       </w:r>
       <w:r>
@@ -2835,11 +2835,11 @@
           <w:noProof/>
           <w:position w:val="-12"/>
         </w:rPr>
-        <w:object w:dxaOrig="340" w:dyaOrig="380" w14:anchorId="43BA3857">
-          <v:shape id="_x0000_i1078" type="#_x0000_t75" alt="" style="width:16.95pt;height:19.05pt;mso-width-percent:0;mso-height-percent:0;mso-width-percent:0;mso-height-percent:0" o:ole="">
+        <w:object w:dxaOrig="340" w:dyaOrig="380" w14:anchorId="54DE3A0B">
+          <v:shape id="_x0000_i1078" type="#_x0000_t75" alt="" style="width:17.15pt;height:19.1pt;mso-width-percent:0;mso-height-percent:0;mso-width-percent:0;mso-height-percent:0" o:ole="">
             <v:imagedata r:id="rId20" o:title=""/>
           </v:shape>
-          <o:OLEObject Type="Embed" ProgID="Equation.DSMT4" ShapeID="_x0000_i1078" DrawAspect="Content" ObjectID="_1633425637" r:id="rId21"/>
+          <o:OLEObject Type="Embed" ProgID="Equation.DSMT4" ShapeID="_x0000_i1078" DrawAspect="Content" ObjectID="_1633542173" r:id="rId21"/>
         </w:object>
       </w:r>
       <w:r>
@@ -2885,11 +2885,11 @@
           <w:noProof/>
           <w:position w:val="-16"/>
         </w:rPr>
-        <w:object w:dxaOrig="1980" w:dyaOrig="440" w14:anchorId="528838B7">
-          <v:shape id="_x0000_i1077" type="#_x0000_t75" alt="" style="width:99.55pt;height:22.25pt;mso-width-percent:0;mso-height-percent:0;mso-width-percent:0;mso-height-percent:0" o:ole="">
+        <w:object w:dxaOrig="1980" w:dyaOrig="440" w14:anchorId="18BFDC2B">
+          <v:shape id="_x0000_i1077" type="#_x0000_t75" alt="" style="width:99.45pt;height:22.05pt;mso-width-percent:0;mso-height-percent:0;mso-width-percent:0;mso-height-percent:0" o:ole="">
             <v:imagedata r:id="rId22" o:title=""/>
           </v:shape>
-          <o:OLEObject Type="Embed" ProgID="Equation.DSMT4" ShapeID="_x0000_i1077" DrawAspect="Content" ObjectID="_1633425638" r:id="rId23"/>
+          <o:OLEObject Type="Embed" ProgID="Equation.DSMT4" ShapeID="_x0000_i1077" DrawAspect="Content" ObjectID="_1633542174" r:id="rId23"/>
         </w:object>
       </w:r>
       <w:r>
@@ -2915,11 +2915,11 @@
           <w:noProof/>
           <w:position w:val="-16"/>
         </w:rPr>
-        <w:object w:dxaOrig="860" w:dyaOrig="420" w14:anchorId="34F6474A">
-          <v:shape id="_x0000_i1076" type="#_x0000_t75" alt="" style="width:42.7pt;height:21.2pt;mso-width-percent:0;mso-height-percent:0;mso-width-percent:0;mso-height-percent:0" o:ole="">
+        <w:object w:dxaOrig="860" w:dyaOrig="420" w14:anchorId="49109765">
+          <v:shape id="_x0000_i1076" type="#_x0000_t75" alt="" style="width:42.6pt;height:21.05pt;mso-width-percent:0;mso-height-percent:0;mso-width-percent:0;mso-height-percent:0" o:ole="">
             <v:imagedata r:id="rId24" o:title=""/>
           </v:shape>
-          <o:OLEObject Type="Embed" ProgID="Equation.DSMT4" ShapeID="_x0000_i1076" DrawAspect="Content" ObjectID="_1633425639" r:id="rId25"/>
+          <o:OLEObject Type="Embed" ProgID="Equation.DSMT4" ShapeID="_x0000_i1076" DrawAspect="Content" ObjectID="_1633542175" r:id="rId25"/>
         </w:object>
       </w:r>
       <w:r>
@@ -3022,11 +3022,11 @@
           <w:noProof/>
           <w:position w:val="-6"/>
         </w:rPr>
-        <w:object w:dxaOrig="880" w:dyaOrig="340" w14:anchorId="5CBB8224">
-          <v:shape id="_x0000_i1075" type="#_x0000_t75" alt="" style="width:43.75pt;height:16.95pt;mso-width-percent:0;mso-height-percent:0;mso-width-percent:0;mso-height-percent:0" o:ole="">
+        <w:object w:dxaOrig="880" w:dyaOrig="340" w14:anchorId="7C0CDA85">
+          <v:shape id="_x0000_i1075" type="#_x0000_t75" alt="" style="width:43.6pt;height:17.15pt;mso-width-percent:0;mso-height-percent:0;mso-width-percent:0;mso-height-percent:0" o:ole="">
             <v:imagedata r:id="rId26" o:title=""/>
           </v:shape>
-          <o:OLEObject Type="Embed" ProgID="Equation.DSMT4" ShapeID="_x0000_i1075" DrawAspect="Content" ObjectID="_1633425640" r:id="rId27"/>
+          <o:OLEObject Type="Embed" ProgID="Equation.DSMT4" ShapeID="_x0000_i1075" DrawAspect="Content" ObjectID="_1633542176" r:id="rId27"/>
         </w:object>
       </w:r>
       <w:r>
@@ -3217,11 +3217,11 @@
           <w:noProof/>
           <w:position w:val="-12"/>
         </w:rPr>
-        <w:object w:dxaOrig="280" w:dyaOrig="380" w14:anchorId="10685F85">
-          <v:shape id="_x0000_i1074" type="#_x0000_t75" alt="" style="width:14.1pt;height:19.05pt;mso-width-percent:0;mso-height-percent:0;mso-width-percent:0;mso-height-percent:0" o:ole="">
+        <w:object w:dxaOrig="280" w:dyaOrig="380" w14:anchorId="7468160D">
+          <v:shape id="_x0000_i1074" type="#_x0000_t75" alt="" style="width:14.2pt;height:19.1pt;mso-width-percent:0;mso-height-percent:0;mso-width-percent:0;mso-height-percent:0" o:ole="">
             <v:imagedata r:id="rId28" o:title=""/>
           </v:shape>
-          <o:OLEObject Type="Embed" ProgID="Equation.DSMT4" ShapeID="_x0000_i1074" DrawAspect="Content" ObjectID="_1633425641" r:id="rId29"/>
+          <o:OLEObject Type="Embed" ProgID="Equation.DSMT4" ShapeID="_x0000_i1074" DrawAspect="Content" ObjectID="_1633542177" r:id="rId29"/>
         </w:object>
       </w:r>
       <w:r>
@@ -3263,11 +3263,11 @@
           <w:noProof/>
           <w:position w:val="-28"/>
         </w:rPr>
-        <w:object w:dxaOrig="2800" w:dyaOrig="600" w14:anchorId="74CBDC9F">
-          <v:shape id="_x0000_i1073" type="#_x0000_t75" alt="" style="width:140.45pt;height:30pt;mso-width-percent:0;mso-height-percent:0;mso-width-percent:0;mso-height-percent:0" o:ole="">
+        <w:object w:dxaOrig="2800" w:dyaOrig="600" w14:anchorId="2BD73E01">
+          <v:shape id="_x0000_i1073" type="#_x0000_t75" alt="" style="width:140.55pt;height:29.9pt;mso-width-percent:0;mso-height-percent:0;mso-width-percent:0;mso-height-percent:0" o:ole="">
             <v:imagedata r:id="rId30" o:title=""/>
           </v:shape>
-          <o:OLEObject Type="Embed" ProgID="Equation.DSMT4" ShapeID="_x0000_i1073" DrawAspect="Content" ObjectID="_1633425642" r:id="rId31"/>
+          <o:OLEObject Type="Embed" ProgID="Equation.DSMT4" ShapeID="_x0000_i1073" DrawAspect="Content" ObjectID="_1633542178" r:id="rId31"/>
         </w:object>
       </w:r>
       <w:r>
@@ -3407,11 +3407,11 @@
           <w:noProof/>
           <w:position w:val="-16"/>
         </w:rPr>
-        <w:object w:dxaOrig="360" w:dyaOrig="420" w14:anchorId="6FFABBCA">
-          <v:shape id="_x0000_i1072" type="#_x0000_t75" alt="" style="width:17.65pt;height:20.8pt;mso-width-percent:0;mso-height-percent:0;mso-width-percent:0;mso-height-percent:0" o:ole="">
+        <w:object w:dxaOrig="360" w:dyaOrig="420" w14:anchorId="5B37C924">
+          <v:shape id="_x0000_i1072" type="#_x0000_t75" alt="" style="width:17.65pt;height:20.55pt;mso-width-percent:0;mso-height-percent:0;mso-width-percent:0;mso-height-percent:0" o:ole="">
             <v:imagedata r:id="rId32" o:title=""/>
           </v:shape>
-          <o:OLEObject Type="Embed" ProgID="Equation.DSMT4" ShapeID="_x0000_i1072" DrawAspect="Content" ObjectID="_1633425643" r:id="rId33"/>
+          <o:OLEObject Type="Embed" ProgID="Equation.DSMT4" ShapeID="_x0000_i1072" DrawAspect="Content" ObjectID="_1633542179" r:id="rId33"/>
         </w:object>
       </w:r>
       <w:r>
@@ -3422,11 +3422,11 @@
           <w:noProof/>
           <w:position w:val="-12"/>
         </w:rPr>
-        <w:object w:dxaOrig="260" w:dyaOrig="380" w14:anchorId="6EEE2DE3">
-          <v:shape id="_x0000_i1071" type="#_x0000_t75" alt="" style="width:13.4pt;height:19.05pt;mso-width-percent:0;mso-height-percent:0;mso-width-percent:0;mso-height-percent:0" o:ole="">
+        <w:object w:dxaOrig="260" w:dyaOrig="380" w14:anchorId="5200C29F">
+          <v:shape id="_x0000_i1071" type="#_x0000_t75" alt="" style="width:13.2pt;height:19.1pt;mso-width-percent:0;mso-height-percent:0;mso-width-percent:0;mso-height-percent:0" o:ole="">
             <v:imagedata r:id="rId34" o:title=""/>
           </v:shape>
-          <o:OLEObject Type="Embed" ProgID="Equation.DSMT4" ShapeID="_x0000_i1071" DrawAspect="Content" ObjectID="_1633425644" r:id="rId35"/>
+          <o:OLEObject Type="Embed" ProgID="Equation.DSMT4" ShapeID="_x0000_i1071" DrawAspect="Content" ObjectID="_1633542180" r:id="rId35"/>
         </w:object>
       </w:r>
       <w:r>
@@ -3470,11 +3470,11 @@
           <w:noProof/>
           <w:position w:val="-16"/>
         </w:rPr>
-        <w:object w:dxaOrig="1880" w:dyaOrig="440" w14:anchorId="4440DE22">
-          <v:shape id="_x0000_i1070" type="#_x0000_t75" alt="" style="width:94.25pt;height:22.25pt;mso-width-percent:0;mso-height-percent:0;mso-width-percent:0;mso-height-percent:0" o:ole="">
+        <w:object w:dxaOrig="1880" w:dyaOrig="440" w14:anchorId="201CC472">
+          <v:shape id="_x0000_i1070" type="#_x0000_t75" alt="" style="width:94.05pt;height:22.05pt;mso-width-percent:0;mso-height-percent:0;mso-width-percent:0;mso-height-percent:0" o:ole="">
             <v:imagedata r:id="rId36" o:title=""/>
           </v:shape>
-          <o:OLEObject Type="Embed" ProgID="Equation.DSMT4" ShapeID="_x0000_i1070" DrawAspect="Content" ObjectID="_1633425645" r:id="rId37"/>
+          <o:OLEObject Type="Embed" ProgID="Equation.DSMT4" ShapeID="_x0000_i1070" DrawAspect="Content" ObjectID="_1633542181" r:id="rId37"/>
         </w:object>
       </w:r>
       <w:r>
@@ -3554,11 +3554,11 @@
           <w:noProof/>
           <w:position w:val="-12"/>
         </w:rPr>
-        <w:object w:dxaOrig="260" w:dyaOrig="380" w14:anchorId="62397476">
-          <v:shape id="_x0000_i1069" type="#_x0000_t75" alt="" style="width:13.4pt;height:19.05pt;mso-width-percent:0;mso-height-percent:0;mso-width-percent:0;mso-height-percent:0" o:ole="">
+        <w:object w:dxaOrig="260" w:dyaOrig="380" w14:anchorId="408B6A76">
+          <v:shape id="_x0000_i1069" type="#_x0000_t75" alt="" style="width:13.2pt;height:19.1pt;mso-width-percent:0;mso-height-percent:0;mso-width-percent:0;mso-height-percent:0" o:ole="">
             <v:imagedata r:id="rId34" o:title=""/>
           </v:shape>
-          <o:OLEObject Type="Embed" ProgID="Equation.DSMT4" ShapeID="_x0000_i1069" DrawAspect="Content" ObjectID="_1633425646" r:id="rId38"/>
+          <o:OLEObject Type="Embed" ProgID="Equation.DSMT4" ShapeID="_x0000_i1069" DrawAspect="Content" ObjectID="_1633542182" r:id="rId38"/>
         </w:object>
       </w:r>
       <w:r>
@@ -3596,11 +3596,11 @@
           <w:noProof/>
           <w:position w:val="-12"/>
         </w:rPr>
-        <w:object w:dxaOrig="260" w:dyaOrig="380" w14:anchorId="0D94D229">
-          <v:shape id="_x0000_i1068" type="#_x0000_t75" alt="" style="width:13.4pt;height:19.05pt;mso-width-percent:0;mso-height-percent:0;mso-width-percent:0;mso-height-percent:0" o:ole="">
+        <w:object w:dxaOrig="260" w:dyaOrig="380" w14:anchorId="7FA5C1CC">
+          <v:shape id="_x0000_i1068" type="#_x0000_t75" alt="" style="width:13.2pt;height:19.1pt;mso-width-percent:0;mso-height-percent:0;mso-width-percent:0;mso-height-percent:0" o:ole="">
             <v:imagedata r:id="rId34" o:title=""/>
           </v:shape>
-          <o:OLEObject Type="Embed" ProgID="Equation.DSMT4" ShapeID="_x0000_i1068" DrawAspect="Content" ObjectID="_1633425647" r:id="rId39"/>
+          <o:OLEObject Type="Embed" ProgID="Equation.DSMT4" ShapeID="_x0000_i1068" DrawAspect="Content" ObjectID="_1633542183" r:id="rId39"/>
         </w:object>
       </w:r>
       <w:r>
@@ -3808,11 +3808,11 @@
           <w:noProof/>
           <w:position w:val="-12"/>
         </w:rPr>
-        <w:object w:dxaOrig="260" w:dyaOrig="380" w14:anchorId="22D37E60">
-          <v:shape id="_x0000_i1067" type="#_x0000_t75" alt="" style="width:13.4pt;height:19.05pt;mso-width-percent:0;mso-height-percent:0;mso-width-percent:0;mso-height-percent:0" o:ole="">
+        <w:object w:dxaOrig="260" w:dyaOrig="380" w14:anchorId="1424A4F6">
+          <v:shape id="_x0000_i1067" type="#_x0000_t75" alt="" style="width:13.2pt;height:19.1pt;mso-width-percent:0;mso-height-percent:0;mso-width-percent:0;mso-height-percent:0" o:ole="">
             <v:imagedata r:id="rId40" o:title=""/>
           </v:shape>
-          <o:OLEObject Type="Embed" ProgID="Equation.DSMT4" ShapeID="_x0000_i1067" DrawAspect="Content" ObjectID="_1633425648" r:id="rId41"/>
+          <o:OLEObject Type="Embed" ProgID="Equation.DSMT4" ShapeID="_x0000_i1067" DrawAspect="Content" ObjectID="_1633542184" r:id="rId41"/>
         </w:object>
       </w:r>
       <w:r>
@@ -3870,11 +3870,11 @@
           <w:noProof/>
           <w:position w:val="-4"/>
         </w:rPr>
-        <w:object w:dxaOrig="540" w:dyaOrig="240" w14:anchorId="7F86E41F">
-          <v:shape id="_x0000_i1066" type="#_x0000_t75" alt="" style="width:26.8pt;height:12.35pt;mso-width-percent:0;mso-height-percent:0;mso-width-percent:0;mso-height-percent:0" o:ole="">
+        <w:object w:dxaOrig="540" w:dyaOrig="240" w14:anchorId="42305B3E">
+          <v:shape id="_x0000_i1066" type="#_x0000_t75" alt="" style="width:26.95pt;height:12.25pt;mso-width-percent:0;mso-height-percent:0;mso-width-percent:0;mso-height-percent:0" o:ole="">
             <v:imagedata r:id="rId42" o:title=""/>
           </v:shape>
-          <o:OLEObject Type="Embed" ProgID="Equation.DSMT4" ShapeID="_x0000_i1066" DrawAspect="Content" ObjectID="_1633425649" r:id="rId43"/>
+          <o:OLEObject Type="Embed" ProgID="Equation.DSMT4" ShapeID="_x0000_i1066" DrawAspect="Content" ObjectID="_1633542185" r:id="rId43"/>
         </w:object>
       </w:r>
       <w:r>
@@ -3913,11 +3913,11 @@
           <w:noProof/>
           <w:position w:val="-12"/>
         </w:rPr>
-        <w:object w:dxaOrig="280" w:dyaOrig="380" w14:anchorId="7F45ECC5">
-          <v:shape id="_x0000_i1065" type="#_x0000_t75" alt="" style="width:14.1pt;height:19.05pt;mso-width-percent:0;mso-height-percent:0;mso-width-percent:0;mso-height-percent:0" o:ole="">
+        <w:object w:dxaOrig="280" w:dyaOrig="380" w14:anchorId="48E08BEC">
+          <v:shape id="_x0000_i1065" type="#_x0000_t75" alt="" style="width:14.2pt;height:19.1pt;mso-width-percent:0;mso-height-percent:0;mso-width-percent:0;mso-height-percent:0" o:ole="">
             <v:imagedata r:id="rId16" o:title=""/>
           </v:shape>
-          <o:OLEObject Type="Embed" ProgID="Equation.DSMT4" ShapeID="_x0000_i1065" DrawAspect="Content" ObjectID="_1633425650" r:id="rId44"/>
+          <o:OLEObject Type="Embed" ProgID="Equation.DSMT4" ShapeID="_x0000_i1065" DrawAspect="Content" ObjectID="_1633542186" r:id="rId44"/>
         </w:object>
       </w:r>
       <w:r>
@@ -4231,6 +4231,250 @@
           <w:iCs/>
         </w:rPr>
         <w:t xml:space="preserve">. </w:t>
+      </w:r>
+      <w:r>
+        <w:rPr>
+          <w:rFonts w:ascii="Times New Roman" w:hAnsi="Times New Roman" w:cs="Times New Roman"/>
+          <w:iCs/>
+        </w:rPr>
+        <w:t xml:space="preserve">This is a general model that does not distinguish between reproductive allocation of males and females; </w:t>
+      </w:r>
+      <w:proofErr w:type="gramStart"/>
+      <w:r>
+        <w:rPr>
+          <w:rFonts w:ascii="Times New Roman" w:hAnsi="Times New Roman" w:cs="Times New Roman"/>
+          <w:iCs/>
+        </w:rPr>
+        <w:t>therefore</w:t>
+      </w:r>
+      <w:proofErr w:type="gramEnd"/>
+      <w:r>
+        <w:rPr>
+          <w:rFonts w:ascii="Times New Roman" w:hAnsi="Times New Roman" w:cs="Times New Roman"/>
+          <w:iCs/>
+        </w:rPr>
+        <w:t xml:space="preserve"> all reproductive output is quantified in joules. We consider this</w:t>
+      </w:r>
+      <w:r>
+        <w:rPr>
+          <w:rFonts w:ascii="Times New Roman" w:hAnsi="Times New Roman" w:cs="Times New Roman"/>
+          <w:iCs/>
+        </w:rPr>
+        <w:t xml:space="preserve"> output</w:t>
+      </w:r>
+      <w:r>
+        <w:rPr>
+          <w:rFonts w:ascii="Times New Roman" w:hAnsi="Times New Roman" w:cs="Times New Roman"/>
+          <w:iCs/>
+        </w:rPr>
+        <w:t xml:space="preserve"> to represent investment in the form of gametes of either sex, although it could also include investment in courtship behaviors</w:t>
+      </w:r>
+      <w:r>
+        <w:rPr>
+          <w:rFonts w:ascii="Times New Roman" w:hAnsi="Times New Roman" w:cs="Times New Roman"/>
+          <w:iCs/>
+        </w:rPr>
+        <w:t xml:space="preserve">, mate guarding, or intra-sexual aggression (particularly in males). </w:t>
+      </w:r>
+    </w:p>
+    <w:p>
+      <w:pPr>
+        <w:outlineLvl w:val="0"/>
+        <w:rPr>
+          <w:rFonts w:ascii="Times New Roman" w:hAnsi="Times New Roman" w:cs="Times New Roman"/>
+          <w:iCs/>
+        </w:rPr>
+      </w:pPr>
+    </w:p>
+    <w:p>
+      <w:pPr>
+        <w:outlineLvl w:val="0"/>
+        <w:rPr>
+          <w:rFonts w:ascii="Times New Roman" w:hAnsi="Times New Roman" w:cs="Times New Roman"/>
+        </w:rPr>
+      </w:pPr>
+      <w:r>
+        <w:rPr>
+          <w:rFonts w:ascii="Times New Roman" w:hAnsi="Times New Roman" w:cs="Times New Roman"/>
+          <w:iCs/>
+        </w:rPr>
+        <w:lastRenderedPageBreak/>
+        <w:t xml:space="preserve">In our model, prey availability, predation risk, physiological constraints, and metabolic costs are all a function of mass. We make the simplifying assumption that </w:t>
+      </w:r>
+      <w:r>
+        <w:rPr>
+          <w:rFonts w:ascii="Times New Roman" w:hAnsi="Times New Roman" w:cs="Times New Roman"/>
+          <w:iCs/>
+        </w:rPr>
+        <w:t xml:space="preserve">predation </w:t>
+      </w:r>
+      <w:r>
+        <w:rPr>
+          <w:rFonts w:ascii="Times New Roman" w:hAnsi="Times New Roman" w:cs="Times New Roman"/>
+          <w:iCs/>
+        </w:rPr>
+        <w:t>and physiological constraints (described below) are</w:t>
+      </w:r>
+      <w:r>
+        <w:rPr>
+          <w:rFonts w:ascii="Times New Roman" w:hAnsi="Times New Roman" w:cs="Times New Roman"/>
+          <w:iCs/>
+        </w:rPr>
+        <w:t xml:space="preserve"> a function </w:t>
+      </w:r>
+      <w:r>
+        <w:rPr>
+          <w:rFonts w:ascii="Times New Roman" w:hAnsi="Times New Roman" w:cs="Times New Roman"/>
+          <w:iCs/>
+        </w:rPr>
+        <w:t xml:space="preserve">of </w:t>
+      </w:r>
+      <w:r>
+        <w:rPr>
+          <w:rFonts w:ascii="Times New Roman" w:hAnsi="Times New Roman" w:cs="Times New Roman"/>
+          <w:i/>
+        </w:rPr>
+        <w:t>structural</w:t>
+      </w:r>
+      <w:r>
+        <w:rPr>
+          <w:rFonts w:ascii="Times New Roman" w:hAnsi="Times New Roman" w:cs="Times New Roman"/>
+          <w:iCs/>
+        </w:rPr>
+        <w:t xml:space="preserve"> mass, which we can relate to body length.</w:t>
+      </w:r>
+      <w:r>
+        <w:rPr>
+          <w:rFonts w:ascii="Times New Roman" w:hAnsi="Times New Roman" w:cs="Times New Roman"/>
+          <w:iCs/>
+        </w:rPr>
+        <w:t xml:space="preserve"> </w:t>
+      </w:r>
+      <w:r>
+        <w:rPr>
+          <w:rFonts w:ascii="Times New Roman" w:hAnsi="Times New Roman" w:cs="Times New Roman"/>
+        </w:rPr>
+        <w:t>T</w:t>
+      </w:r>
+      <w:r>
+        <w:rPr>
+          <w:rFonts w:ascii="Times New Roman" w:hAnsi="Times New Roman" w:cs="Times New Roman"/>
+        </w:rPr>
+        <w:t xml:space="preserve">his </w:t>
+      </w:r>
+      <w:r>
+        <w:rPr>
+          <w:rFonts w:ascii="Times New Roman" w:hAnsi="Times New Roman" w:cs="Times New Roman"/>
+        </w:rPr>
+        <w:t>means for individuals of a given length there is no</w:t>
+      </w:r>
+      <w:r>
+        <w:rPr>
+          <w:rFonts w:ascii="Times New Roman" w:hAnsi="Times New Roman" w:cs="Times New Roman"/>
+        </w:rPr>
+        <w:t xml:space="preserve"> variation in</w:t>
+      </w:r>
+      <w:r>
+        <w:rPr>
+          <w:rFonts w:ascii="Times New Roman" w:hAnsi="Times New Roman" w:cs="Times New Roman"/>
+        </w:rPr>
+        <w:t xml:space="preserve"> </w:t>
+      </w:r>
+      <w:r>
+        <w:rPr>
+          <w:rFonts w:ascii="Times New Roman" w:hAnsi="Times New Roman" w:cs="Times New Roman"/>
+        </w:rPr>
+        <w:t>predatio</w:t>
+      </w:r>
+      <w:r>
+        <w:rPr>
+          <w:rFonts w:ascii="Times New Roman" w:hAnsi="Times New Roman" w:cs="Times New Roman"/>
+        </w:rPr>
+        <w:t>n risk</w:t>
+      </w:r>
+      <w:r>
+        <w:rPr>
+          <w:rFonts w:ascii="Times New Roman" w:hAnsi="Times New Roman" w:cs="Times New Roman"/>
+        </w:rPr>
+        <w:t xml:space="preserve"> </w:t>
+      </w:r>
+      <w:r>
+        <w:rPr>
+          <w:rFonts w:ascii="Times New Roman" w:hAnsi="Times New Roman" w:cs="Times New Roman"/>
+        </w:rPr>
+        <w:t>arising from</w:t>
+      </w:r>
+      <w:r>
+        <w:rPr>
+          <w:rFonts w:ascii="Times New Roman" w:hAnsi="Times New Roman" w:cs="Times New Roman"/>
+        </w:rPr>
+        <w:t xml:space="preserve"> differences in stored lipid mass.</w:t>
+      </w:r>
+      <w:r>
+        <w:rPr>
+          <w:rFonts w:ascii="Times New Roman" w:hAnsi="Times New Roman" w:cs="Times New Roman"/>
+        </w:rPr>
+        <w:t xml:space="preserve"> Income and metabolic costs,</w:t>
+      </w:r>
+      <w:r>
+        <w:rPr>
+          <w:rFonts w:ascii="Times New Roman" w:hAnsi="Times New Roman" w:cs="Times New Roman"/>
+        </w:rPr>
+        <w:t xml:space="preserve"> by contrast, depended on total mass.</w:t>
+      </w:r>
+      <w:r>
+        <w:rPr>
+          <w:rFonts w:ascii="Times New Roman" w:hAnsi="Times New Roman" w:cs="Times New Roman"/>
+        </w:rPr>
+        <w:t xml:space="preserve"> In practice</w:t>
+      </w:r>
+      <w:r>
+        <w:rPr>
+          <w:rFonts w:ascii="Times New Roman" w:hAnsi="Times New Roman" w:cs="Times New Roman"/>
+        </w:rPr>
+        <w:t>,</w:t>
+      </w:r>
+      <w:r>
+        <w:rPr>
+          <w:rFonts w:ascii="Times New Roman" w:hAnsi="Times New Roman" w:cs="Times New Roman"/>
+        </w:rPr>
+        <w:t xml:space="preserve"> this assumption did not have a large effect on our result</w:t>
+      </w:r>
+      <w:r>
+        <w:rPr>
+          <w:rFonts w:ascii="Times New Roman" w:hAnsi="Times New Roman" w:cs="Times New Roman"/>
+        </w:rPr>
+        <w:t>s</w:t>
+      </w:r>
+      <w:r>
+        <w:rPr>
+          <w:rFonts w:ascii="Times New Roman" w:hAnsi="Times New Roman" w:cs="Times New Roman"/>
+        </w:rPr>
+        <w:t xml:space="preserve"> because we allowed </w:t>
+      </w:r>
+      <w:r>
+        <w:rPr>
+          <w:rFonts w:ascii="Times New Roman" w:hAnsi="Times New Roman" w:cs="Times New Roman"/>
+        </w:rPr>
+        <w:t>individuals</w:t>
+      </w:r>
+      <w:r>
+        <w:rPr>
+          <w:rFonts w:ascii="Times New Roman" w:hAnsi="Times New Roman" w:cs="Times New Roman"/>
+        </w:rPr>
+        <w:t xml:space="preserve"> to reproduce every month</w:t>
+      </w:r>
+      <w:r>
+        <w:rPr>
+          <w:rFonts w:ascii="Times New Roman" w:hAnsi="Times New Roman" w:cs="Times New Roman"/>
+        </w:rPr>
+        <w:t xml:space="preserve"> (and they did)</w:t>
+      </w:r>
+      <w:r>
+        <w:rPr>
+          <w:rFonts w:ascii="Times New Roman" w:hAnsi="Times New Roman" w:cs="Times New Roman"/>
+        </w:rPr>
+        <w:t xml:space="preserve">, so the mass of stored lipids was generally small. </w:t>
       </w:r>
     </w:p>
     <w:p>
@@ -4312,11 +4556,11 @@
           <w:noProof/>
           <w:position w:val="-12"/>
         </w:rPr>
-        <w:object w:dxaOrig="1380" w:dyaOrig="400" w14:anchorId="42CCE9D6">
-          <v:shape id="_x0000_i1064" type="#_x0000_t75" alt="" style="width:68.8pt;height:20.45pt;mso-width-percent:0;mso-height-percent:0;mso-width-percent:0;mso-height-percent:0" o:ole="">
+        <w:object w:dxaOrig="1380" w:dyaOrig="400" w14:anchorId="0442D868">
+          <v:shape id="_x0000_i1064" type="#_x0000_t75" alt="" style="width:68.55pt;height:20.55pt;mso-width-percent:0;mso-height-percent:0;mso-width-percent:0;mso-height-percent:0" o:ole="">
             <v:imagedata r:id="rId45" o:title=""/>
           </v:shape>
-          <o:OLEObject Type="Embed" ProgID="Equation.DSMT4" ShapeID="_x0000_i1064" DrawAspect="Content" ObjectID="_1633425651" r:id="rId46"/>
+          <o:OLEObject Type="Embed" ProgID="Equation.DSMT4" ShapeID="_x0000_i1064" DrawAspect="Content" ObjectID="_1633542187" r:id="rId46"/>
         </w:object>
       </w:r>
       <w:r>
@@ -4400,7 +4644,6 @@
         <w:rPr>
           <w:rFonts w:ascii="Times New Roman" w:hAnsi="Times New Roman" w:cs="Times New Roman"/>
         </w:rPr>
-        <w:lastRenderedPageBreak/>
         <w:t>S</w:t>
       </w:r>
       <w:r>
@@ -4433,11 +4676,11 @@
           <w:noProof/>
           <w:position w:val="-12"/>
         </w:rPr>
-        <w:object w:dxaOrig="720" w:dyaOrig="380" w14:anchorId="3669B23D">
-          <v:shape id="_x0000_i1063" type="#_x0000_t75" alt="" style="width:36.35pt;height:19.05pt;mso-width-percent:0;mso-height-percent:0;mso-width-percent:0;mso-height-percent:0" o:ole="">
+        <w:object w:dxaOrig="720" w:dyaOrig="380" w14:anchorId="2E109E1C">
+          <v:shape id="_x0000_i1063" type="#_x0000_t75" alt="" style="width:36.25pt;height:19.1pt;mso-width-percent:0;mso-height-percent:0;mso-width-percent:0;mso-height-percent:0" o:ole="">
             <v:imagedata r:id="rId47" o:title=""/>
           </v:shape>
-          <o:OLEObject Type="Embed" ProgID="Equation.DSMT4" ShapeID="_x0000_i1063" DrawAspect="Content" ObjectID="_1633425652" r:id="rId48"/>
+          <o:OLEObject Type="Embed" ProgID="Equation.DSMT4" ShapeID="_x0000_i1063" DrawAspect="Content" ObjectID="_1633542188" r:id="rId48"/>
         </w:object>
       </w:r>
       <w:r>
@@ -4486,11 +4729,11 @@
           <w:noProof/>
           <w:position w:val="-12"/>
         </w:rPr>
-        <w:object w:dxaOrig="1520" w:dyaOrig="380" w14:anchorId="54543498">
-          <v:shape id="_x0000_i1062" type="#_x0000_t75" alt="" style="width:75.55pt;height:19.05pt;mso-width-percent:0;mso-height-percent:0;mso-width-percent:0;mso-height-percent:0" o:ole="">
+        <w:object w:dxaOrig="1520" w:dyaOrig="380" w14:anchorId="7441C83B">
+          <v:shape id="_x0000_i1062" type="#_x0000_t75" alt="" style="width:75.45pt;height:19.1pt;mso-width-percent:0;mso-height-percent:0;mso-width-percent:0;mso-height-percent:0" o:ole="">
             <v:imagedata r:id="rId49" o:title=""/>
           </v:shape>
-          <o:OLEObject Type="Embed" ProgID="Equation.DSMT4" ShapeID="_x0000_i1062" DrawAspect="Content" ObjectID="_1633425653" r:id="rId50"/>
+          <o:OLEObject Type="Embed" ProgID="Equation.DSMT4" ShapeID="_x0000_i1062" DrawAspect="Content" ObjectID="_1633542189" r:id="rId50"/>
         </w:object>
       </w:r>
       <w:r>
@@ -4505,11 +4748,11 @@
           <w:noProof/>
           <w:position w:val="-12"/>
         </w:rPr>
-        <w:object w:dxaOrig="2220" w:dyaOrig="380" w14:anchorId="43EEAE8E">
-          <v:shape id="_x0000_i1061" type="#_x0000_t75" alt="" style="width:111.9pt;height:19.05pt;mso-width-percent:0;mso-height-percent:0;mso-width-percent:0;mso-height-percent:0" o:ole="">
+        <w:object w:dxaOrig="2220" w:dyaOrig="380" w14:anchorId="5392427C">
+          <v:shape id="_x0000_i1061" type="#_x0000_t75" alt="" style="width:111.65pt;height:19.1pt;mso-width-percent:0;mso-height-percent:0;mso-width-percent:0;mso-height-percent:0" o:ole="">
             <v:imagedata r:id="rId51" o:title=""/>
           </v:shape>
-          <o:OLEObject Type="Embed" ProgID="Equation.DSMT4" ShapeID="_x0000_i1061" DrawAspect="Content" ObjectID="_1633425654" r:id="rId52"/>
+          <o:OLEObject Type="Embed" ProgID="Equation.DSMT4" ShapeID="_x0000_i1061" DrawAspect="Content" ObjectID="_1633542190" r:id="rId52"/>
         </w:object>
       </w:r>
       <w:r>
@@ -4547,11 +4790,11 @@
           <w:noProof/>
           <w:position w:val="-4"/>
         </w:rPr>
-        <w:object w:dxaOrig="1060" w:dyaOrig="380" w14:anchorId="4609B6AD">
-          <v:shape id="_x0000_i1060" type="#_x0000_t75" alt="" style="width:52.95pt;height:19.05pt;mso-width-percent:0;mso-height-percent:0;mso-width-percent:0;mso-height-percent:0" o:ole="">
+        <w:object w:dxaOrig="1060" w:dyaOrig="380" w14:anchorId="451EB51F">
+          <v:shape id="_x0000_i1060" type="#_x0000_t75" alt="" style="width:52.9pt;height:19.1pt;mso-width-percent:0;mso-height-percent:0;mso-width-percent:0;mso-height-percent:0" o:ole="">
             <v:imagedata r:id="rId53" o:title=""/>
           </v:shape>
-          <o:OLEObject Type="Embed" ProgID="Equation.DSMT4" ShapeID="_x0000_i1060" DrawAspect="Content" ObjectID="_1633425655" r:id="rId54"/>
+          <o:OLEObject Type="Embed" ProgID="Equation.DSMT4" ShapeID="_x0000_i1060" DrawAspect="Content" ObjectID="_1633542191" r:id="rId54"/>
         </w:object>
       </w:r>
       <w:r>
@@ -4595,11 +4838,11 @@
           <w:noProof/>
           <w:position w:val="-4"/>
         </w:rPr>
-        <w:object w:dxaOrig="1140" w:dyaOrig="420" w14:anchorId="7B8E196D">
-          <v:shape id="_x0000_i1059" type="#_x0000_t75" alt="" style="width:57.2pt;height:21.2pt;mso-width-percent:0;mso-height-percent:0;mso-width-percent:0;mso-height-percent:0" o:ole="">
+        <w:object w:dxaOrig="1140" w:dyaOrig="420" w14:anchorId="7D055B2A">
+          <v:shape id="_x0000_i1059" type="#_x0000_t75" alt="" style="width:57.3pt;height:21.05pt;mso-width-percent:0;mso-height-percent:0;mso-width-percent:0;mso-height-percent:0" o:ole="">
             <v:imagedata r:id="rId55" o:title=""/>
           </v:shape>
-          <o:OLEObject Type="Embed" ProgID="Equation.DSMT4" ShapeID="_x0000_i1059" DrawAspect="Content" ObjectID="_1633425656" r:id="rId56"/>
+          <o:OLEObject Type="Embed" ProgID="Equation.DSMT4" ShapeID="_x0000_i1059" DrawAspect="Content" ObjectID="_1633542192" r:id="rId56"/>
         </w:object>
       </w:r>
       <w:r>
@@ -4643,11 +4886,11 @@
           <w:noProof/>
           <w:position w:val="-12"/>
         </w:rPr>
-        <w:object w:dxaOrig="300" w:dyaOrig="400" w14:anchorId="38162A15">
-          <v:shape id="_x0000_i1058" type="#_x0000_t75" alt="" style="width:14.45pt;height:19.75pt;mso-width-percent:0;mso-height-percent:0;mso-width-percent:0;mso-height-percent:0" o:ole="">
+        <w:object w:dxaOrig="300" w:dyaOrig="400" w14:anchorId="474B694F">
+          <v:shape id="_x0000_i1058" type="#_x0000_t75" alt="" style="width:14.2pt;height:19.6pt;mso-width-percent:0;mso-height-percent:0;mso-width-percent:0;mso-height-percent:0" o:ole="">
             <v:imagedata r:id="rId10" o:title=""/>
           </v:shape>
-          <o:OLEObject Type="Embed" ProgID="Equation.DSMT4" ShapeID="_x0000_i1058" DrawAspect="Content" ObjectID="_1633425657" r:id="rId57"/>
+          <o:OLEObject Type="Embed" ProgID="Equation.DSMT4" ShapeID="_x0000_i1058" DrawAspect="Content" ObjectID="_1633542193" r:id="rId57"/>
         </w:object>
       </w:r>
       <w:r>
@@ -5127,11 +5370,11 @@
           <w:noProof/>
           <w:position w:val="-14"/>
         </w:rPr>
-        <w:object w:dxaOrig="2040" w:dyaOrig="560" w14:anchorId="2D061AAF">
-          <v:shape id="_x0000_i1057" type="#_x0000_t75" alt="" style="width:102pt;height:28.25pt;mso-width-percent:0;mso-height-percent:0;mso-width-percent:0;mso-height-percent:0" o:ole="">
+        <w:object w:dxaOrig="2040" w:dyaOrig="560" w14:anchorId="38258EAF">
+          <v:shape id="_x0000_i1057" type="#_x0000_t75" alt="" style="width:101.9pt;height:28.4pt;mso-width-percent:0;mso-height-percent:0;mso-width-percent:0;mso-height-percent:0" o:ole="">
             <v:imagedata r:id="rId58" o:title=""/>
           </v:shape>
-          <o:OLEObject Type="Embed" ProgID="Equation.DSMT4" ShapeID="_x0000_i1057" DrawAspect="Content" ObjectID="_1633425658" r:id="rId59"/>
+          <o:OLEObject Type="Embed" ProgID="Equation.DSMT4" ShapeID="_x0000_i1057" DrawAspect="Content" ObjectID="_1633542194" r:id="rId59"/>
         </w:object>
       </w:r>
       <w:r>
@@ -5192,11 +5435,11 @@
           <w:noProof/>
           <w:position w:val="-32"/>
         </w:rPr>
-        <w:object w:dxaOrig="5100" w:dyaOrig="780" w14:anchorId="2F4B139D">
-          <v:shape id="_x0000_i1056" type="#_x0000_t75" alt="" style="width:254.8pt;height:38.8pt;mso-width-percent:0;mso-height-percent:0;mso-width-percent:0;mso-height-percent:0" o:ole="">
+        <w:object w:dxaOrig="5100" w:dyaOrig="780" w14:anchorId="545FC2E7">
+          <v:shape id="_x0000_i1056" type="#_x0000_t75" alt="" style="width:254.7pt;height:38.7pt;mso-width-percent:0;mso-height-percent:0;mso-width-percent:0;mso-height-percent:0" o:ole="">
             <v:imagedata r:id="rId60" o:title=""/>
           </v:shape>
-          <o:OLEObject Type="Embed" ProgID="Equation.DSMT4" ShapeID="_x0000_i1056" DrawAspect="Content" ObjectID="_1633425659" r:id="rId61"/>
+          <o:OLEObject Type="Embed" ProgID="Equation.DSMT4" ShapeID="_x0000_i1056" DrawAspect="Content" ObjectID="_1633542195" r:id="rId61"/>
         </w:object>
       </w:r>
       <w:r>
@@ -5279,7 +5522,19 @@
         <w:rPr>
           <w:rFonts w:ascii="Times New Roman" w:hAnsi="Times New Roman" w:cs="Times New Roman"/>
         </w:rPr>
-        <w:t>with the constraints that</w:t>
+        <w:t xml:space="preserve">with the </w:t>
+      </w:r>
+      <w:r>
+        <w:rPr>
+          <w:rFonts w:ascii="Times New Roman" w:hAnsi="Times New Roman" w:cs="Times New Roman"/>
+        </w:rPr>
+        <w:t xml:space="preserve">physiological </w:t>
+      </w:r>
+      <w:r>
+        <w:rPr>
+          <w:rFonts w:ascii="Times New Roman" w:hAnsi="Times New Roman" w:cs="Times New Roman"/>
+        </w:rPr>
+        <w:t>constraints that</w:t>
       </w:r>
       <w:r>
         <w:rPr>
@@ -5341,11 +5596,11 @@
           <w:noProof/>
           <w:position w:val="-12"/>
         </w:rPr>
-        <w:object w:dxaOrig="3240" w:dyaOrig="380" w14:anchorId="63D362F8">
-          <v:shape id="_x0000_i1055" type="#_x0000_t75" alt="" style="width:161.65pt;height:19.05pt;mso-width-percent:0;mso-height-percent:0;mso-width-percent:0;mso-height-percent:0" o:ole="">
+        <w:object w:dxaOrig="3240" w:dyaOrig="380" w14:anchorId="339D7A77">
+          <v:shape id="_x0000_i1055" type="#_x0000_t75" alt="" style="width:161.65pt;height:19.1pt;mso-width-percent:0;mso-height-percent:0;mso-width-percent:0;mso-height-percent:0" o:ole="">
             <v:imagedata r:id="rId62" o:title=""/>
           </v:shape>
-          <o:OLEObject Type="Embed" ProgID="Equation.DSMT4" ShapeID="_x0000_i1055" DrawAspect="Content" ObjectID="_1633425660" r:id="rId63"/>
+          <o:OLEObject Type="Embed" ProgID="Equation.DSMT4" ShapeID="_x0000_i1055" DrawAspect="Content" ObjectID="_1633542196" r:id="rId63"/>
         </w:object>
       </w:r>
       <w:r>
@@ -5397,11 +5652,11 @@
           <w:noProof/>
           <w:position w:val="-10"/>
         </w:rPr>
-        <w:object w:dxaOrig="560" w:dyaOrig="320" w14:anchorId="6B6D428C">
-          <v:shape id="_x0000_i1054" type="#_x0000_t75" alt="" style="width:28.25pt;height:15.9pt;mso-width-percent:0;mso-height-percent:0;mso-width-percent:0;mso-height-percent:0" o:ole="">
+        <w:object w:dxaOrig="560" w:dyaOrig="320" w14:anchorId="74A13B6D">
+          <v:shape id="_x0000_i1054" type="#_x0000_t75" alt="" style="width:28.4pt;height:15.65pt;mso-width-percent:0;mso-height-percent:0;mso-width-percent:0;mso-height-percent:0" o:ole="">
             <v:imagedata r:id="rId64" o:title=""/>
           </v:shape>
-          <o:OLEObject Type="Embed" ProgID="Equation.DSMT4" ShapeID="_x0000_i1054" DrawAspect="Content" ObjectID="_1633425661" r:id="rId65"/>
+          <o:OLEObject Type="Embed" ProgID="Equation.DSMT4" ShapeID="_x0000_i1054" DrawAspect="Content" ObjectID="_1633542197" r:id="rId65"/>
         </w:object>
       </w:r>
       <w:r>
@@ -5494,20 +5749,6 @@
         </w:rPr>
         <w:t xml:space="preserve">. </w:t>
       </w:r>
-    </w:p>
-    <w:p>
-      <w:pPr>
-        <w:outlineLvl w:val="0"/>
-        <w:rPr>
-          <w:rFonts w:ascii="Times New Roman" w:hAnsi="Times New Roman" w:cs="Times New Roman"/>
-        </w:rPr>
-      </w:pPr>
-      <w:r>
-        <w:rPr>
-          <w:rFonts w:ascii="Times New Roman" w:hAnsi="Times New Roman" w:cs="Times New Roman"/>
-        </w:rPr>
-        <w:t xml:space="preserve"> </w:t>
-      </w:r>
       <w:r>
         <w:rPr>
           <w:rFonts w:ascii="Times New Roman" w:hAnsi="Times New Roman" w:cs="Times New Roman"/>
@@ -5629,7 +5870,31 @@
         <w:rPr>
           <w:rFonts w:ascii="Times New Roman" w:hAnsi="Times New Roman" w:cs="Times New Roman"/>
         </w:rPr>
-        <w:t xml:space="preserve">), then the individual receives current fitness but no future fitness. </w:t>
+        <w:t>), then the individual receives current fitness</w:t>
+      </w:r>
+      <w:r>
+        <w:rPr>
+          <w:rFonts w:ascii="Times New Roman" w:hAnsi="Times New Roman" w:cs="Times New Roman"/>
+        </w:rPr>
+        <w:t>,</w:t>
+      </w:r>
+      <w:r>
+        <w:rPr>
+          <w:rFonts w:ascii="Times New Roman" w:hAnsi="Times New Roman" w:cs="Times New Roman"/>
+        </w:rPr>
+        <w:t xml:space="preserve"> but no future fitness</w:t>
+      </w:r>
+      <w:r>
+        <w:rPr>
+          <w:rFonts w:ascii="Times New Roman" w:hAnsi="Times New Roman" w:cs="Times New Roman"/>
+        </w:rPr>
+        <w:t xml:space="preserve"> (i.e., it starves after the current time step)</w:t>
+      </w:r>
+      <w:r>
+        <w:rPr>
+          <w:rFonts w:ascii="Times New Roman" w:hAnsi="Times New Roman" w:cs="Times New Roman"/>
+        </w:rPr>
+        <w:t xml:space="preserve">. </w:t>
       </w:r>
       <w:r>
         <w:rPr>
@@ -5703,7 +5968,14 @@
         <w:rPr>
           <w:rFonts w:ascii="Times New Roman" w:hAnsi="Times New Roman" w:cs="Times New Roman"/>
         </w:rPr>
-        <w:t>given by Eq. 3 for</w:t>
+        <w:t xml:space="preserve">given by Eq. 3 </w:t>
+      </w:r>
+      <w:r>
+        <w:rPr>
+          <w:rFonts w:ascii="Times New Roman" w:hAnsi="Times New Roman" w:cs="Times New Roman"/>
+        </w:rPr>
+        <w:lastRenderedPageBreak/>
+        <w:t>for</w:t>
       </w:r>
       <w:r>
         <w:rPr>
@@ -5723,11 +5995,11 @@
           <w:noProof/>
           <w:position w:val="-12"/>
         </w:rPr>
-        <w:object w:dxaOrig="560" w:dyaOrig="380" w14:anchorId="19035466">
-          <v:shape id="_x0000_i1053" type="#_x0000_t75" alt="" style="width:28.25pt;height:19.05pt;mso-width-percent:0;mso-height-percent:0;mso-width-percent:0;mso-height-percent:0" o:ole="">
+        <w:object w:dxaOrig="560" w:dyaOrig="380" w14:anchorId="7F914671">
+          <v:shape id="_x0000_i1053" type="#_x0000_t75" alt="" style="width:28.4pt;height:19.1pt;mso-width-percent:0;mso-height-percent:0;mso-width-percent:0;mso-height-percent:0" o:ole="">
             <v:imagedata r:id="rId66" o:title=""/>
           </v:shape>
-          <o:OLEObject Type="Embed" ProgID="Equation.DSMT4" ShapeID="_x0000_i1053" DrawAspect="Content" ObjectID="_1633425662" r:id="rId67"/>
+          <o:OLEObject Type="Embed" ProgID="Equation.DSMT4" ShapeID="_x0000_i1053" DrawAspect="Content" ObjectID="_1633542198" r:id="rId67"/>
         </w:object>
       </w:r>
       <w:r>
@@ -5761,7 +6033,19 @@
         <w:rPr>
           <w:rFonts w:ascii="Times New Roman" w:hAnsi="Times New Roman" w:cs="Times New Roman"/>
         </w:rPr>
-        <w:t xml:space="preserve"> is converted to survival </w:t>
+        <w:t xml:space="preserve"> is converted to </w:t>
+      </w:r>
+      <w:r>
+        <w:rPr>
+          <w:rFonts w:ascii="Times New Roman" w:hAnsi="Times New Roman" w:cs="Times New Roman"/>
+        </w:rPr>
+        <w:t xml:space="preserve">the probability of </w:t>
+      </w:r>
+      <w:r>
+        <w:rPr>
+          <w:rFonts w:ascii="Times New Roman" w:hAnsi="Times New Roman" w:cs="Times New Roman"/>
+        </w:rPr>
+        <w:t xml:space="preserve">survival </w:t>
       </w:r>
       <w:r>
         <w:rPr>
@@ -5789,11 +6073,11 @@
           <w:noProof/>
           <w:position w:val="-16"/>
         </w:rPr>
-        <w:object w:dxaOrig="2660" w:dyaOrig="420" w14:anchorId="49E07E8F">
-          <v:shape id="_x0000_i1052" type="#_x0000_t75" alt="" style="width:133.05pt;height:20.8pt;mso-width-percent:0;mso-height-percent:0;mso-width-percent:0;mso-height-percent:0" o:ole="">
+        <w:object w:dxaOrig="2660" w:dyaOrig="420" w14:anchorId="12DE9047">
+          <v:shape id="_x0000_i1052" type="#_x0000_t75" alt="" style="width:133.2pt;height:20.55pt;mso-width-percent:0;mso-height-percent:0;mso-width-percent:0;mso-height-percent:0" o:ole="">
             <v:imagedata r:id="rId68" o:title=""/>
           </v:shape>
-          <o:OLEObject Type="Embed" ProgID="Equation.DSMT4" ShapeID="_x0000_i1052" DrawAspect="Content" ObjectID="_1633425663" r:id="rId69"/>
+          <o:OLEObject Type="Embed" ProgID="Equation.DSMT4" ShapeID="_x0000_i1052" DrawAspect="Content" ObjectID="_1633542199" r:id="rId69"/>
         </w:object>
       </w:r>
       <w:r>
@@ -5801,114 +6085,6 @@
           <w:rFonts w:ascii="Times New Roman" w:hAnsi="Times New Roman" w:cs="Times New Roman"/>
         </w:rPr>
         <w:t xml:space="preserve">. </w:t>
-      </w:r>
-      <w:r>
-        <w:rPr>
-          <w:rFonts w:ascii="Times New Roman" w:hAnsi="Times New Roman" w:cs="Times New Roman"/>
-        </w:rPr>
-        <w:t>Note that predation</w:t>
-      </w:r>
-      <w:r>
-        <w:rPr>
-          <w:rFonts w:ascii="Times New Roman" w:hAnsi="Times New Roman" w:cs="Times New Roman"/>
-        </w:rPr>
-        <w:t xml:space="preserve"> mortality</w:t>
-      </w:r>
-      <w:r>
-        <w:rPr>
-          <w:rFonts w:ascii="Times New Roman" w:hAnsi="Times New Roman" w:cs="Times New Roman"/>
-        </w:rPr>
-        <w:t xml:space="preserve"> depends only on structural mass</w:t>
-      </w:r>
-      <w:r>
-        <w:rPr>
-          <w:rFonts w:ascii="Times New Roman" w:hAnsi="Times New Roman" w:cs="Times New Roman"/>
-        </w:rPr>
-        <w:t>,</w:t>
-      </w:r>
-      <w:r>
-        <w:rPr>
-          <w:rFonts w:ascii="Times New Roman" w:hAnsi="Times New Roman" w:cs="Times New Roman"/>
-        </w:rPr>
-        <w:t xml:space="preserve"> </w:t>
-      </w:r>
-      <w:r>
-        <w:rPr>
-          <w:rFonts w:ascii="Times New Roman" w:hAnsi="Times New Roman" w:cs="Times New Roman"/>
-        </w:rPr>
-        <w:t>which is related directly to length</w:t>
-      </w:r>
-      <w:r>
-        <w:rPr>
-          <w:rFonts w:ascii="Times New Roman" w:hAnsi="Times New Roman" w:cs="Times New Roman"/>
-        </w:rPr>
-        <w:t>;</w:t>
-      </w:r>
-      <w:r>
-        <w:rPr>
-          <w:rFonts w:ascii="Times New Roman" w:hAnsi="Times New Roman" w:cs="Times New Roman"/>
-        </w:rPr>
-        <w:t xml:space="preserve"> </w:t>
-      </w:r>
-      <w:r>
-        <w:rPr>
-          <w:rFonts w:ascii="Times New Roman" w:hAnsi="Times New Roman" w:cs="Times New Roman"/>
-        </w:rPr>
-        <w:t xml:space="preserve">this </w:t>
-      </w:r>
-      <w:r>
-        <w:rPr>
-          <w:rFonts w:ascii="Times New Roman" w:hAnsi="Times New Roman" w:cs="Times New Roman"/>
-        </w:rPr>
-        <w:t>assumes there is no</w:t>
-      </w:r>
-      <w:r>
-        <w:rPr>
-          <w:rFonts w:ascii="Times New Roman" w:hAnsi="Times New Roman" w:cs="Times New Roman"/>
-        </w:rPr>
-        <w:t xml:space="preserve"> variation in predation due to large differences in </w:t>
-      </w:r>
-      <w:r>
-        <w:rPr>
-          <w:rFonts w:ascii="Times New Roman" w:hAnsi="Times New Roman" w:cs="Times New Roman"/>
-        </w:rPr>
-        <w:t>stored lipid mass. I</w:t>
-      </w:r>
-      <w:r>
-        <w:rPr>
-          <w:rFonts w:ascii="Times New Roman" w:hAnsi="Times New Roman" w:cs="Times New Roman"/>
-        </w:rPr>
-        <w:t>n practice</w:t>
-      </w:r>
-      <w:r>
-        <w:rPr>
-          <w:rFonts w:ascii="Times New Roman" w:hAnsi="Times New Roman" w:cs="Times New Roman"/>
-        </w:rPr>
-        <w:t>,</w:t>
-      </w:r>
-      <w:r>
-        <w:rPr>
-          <w:rFonts w:ascii="Times New Roman" w:hAnsi="Times New Roman" w:cs="Times New Roman"/>
-        </w:rPr>
-        <w:t xml:space="preserve"> </w:t>
-      </w:r>
-      <w:r>
-        <w:rPr>
-          <w:rFonts w:ascii="Times New Roman" w:hAnsi="Times New Roman" w:cs="Times New Roman"/>
-        </w:rPr>
-        <w:t xml:space="preserve">this assumption </w:t>
-      </w:r>
-      <w:r>
-        <w:rPr>
-          <w:rFonts w:ascii="Times New Roman" w:hAnsi="Times New Roman" w:cs="Times New Roman"/>
-        </w:rPr>
-        <w:t>did not have a large effect on our results</w:t>
-      </w:r>
-      <w:r>
-        <w:rPr>
-          <w:rFonts w:ascii="Times New Roman" w:hAnsi="Times New Roman" w:cs="Times New Roman"/>
-        </w:rPr>
-        <w:t>.</w:t>
       </w:r>
     </w:p>
     <w:p>
@@ -5980,11 +6156,11 @@
           <w:noProof/>
           <w:position w:val="-10"/>
         </w:rPr>
-        <w:object w:dxaOrig="820" w:dyaOrig="320" w14:anchorId="72806CF7">
-          <v:shape id="_x0000_i1051" type="#_x0000_t75" alt="" style="width:40.95pt;height:15.9pt;mso-width-percent:0;mso-height-percent:0;mso-width-percent:0;mso-height-percent:0" o:ole="">
+        <w:object w:dxaOrig="820" w:dyaOrig="320" w14:anchorId="5F97F429">
+          <v:shape id="_x0000_i1051" type="#_x0000_t75" alt="" style="width:41.15pt;height:15.65pt;mso-width-percent:0;mso-height-percent:0;mso-width-percent:0;mso-height-percent:0" o:ole="">
             <v:imagedata r:id="rId70" o:title=""/>
           </v:shape>
-          <o:OLEObject Type="Embed" ProgID="Equation.DSMT4" ShapeID="_x0000_i1051" DrawAspect="Content" ObjectID="_1633425664" r:id="rId71"/>
+          <o:OLEObject Type="Embed" ProgID="Equation.DSMT4" ShapeID="_x0000_i1051" DrawAspect="Content" ObjectID="_1633542200" r:id="rId71"/>
         </w:object>
       </w:r>
       <w:r>
@@ -6030,11 +6206,11 @@
           <w:noProof/>
           <w:position w:val="-4"/>
         </w:rPr>
-        <w:object w:dxaOrig="220" w:dyaOrig="240" w14:anchorId="22A567C0">
-          <v:shape id="_x0000_i1050" type="#_x0000_t75" alt="" style="width:10.95pt;height:12.35pt;mso-width-percent:0;mso-height-percent:0;mso-width-percent:0;mso-height-percent:0" o:ole="">
+        <w:object w:dxaOrig="220" w:dyaOrig="240" w14:anchorId="7D0CDE46">
+          <v:shape id="_x0000_i1050" type="#_x0000_t75" alt="" style="width:10.8pt;height:12.25pt;mso-width-percent:0;mso-height-percent:0;mso-width-percent:0;mso-height-percent:0" o:ole="">
             <v:imagedata r:id="rId72" o:title=""/>
           </v:shape>
-          <o:OLEObject Type="Embed" ProgID="Equation.DSMT4" ShapeID="_x0000_i1050" DrawAspect="Content" ObjectID="_1633425665" r:id="rId73"/>
+          <o:OLEObject Type="Embed" ProgID="Equation.DSMT4" ShapeID="_x0000_i1050" DrawAspect="Content" ObjectID="_1633542201" r:id="rId73"/>
         </w:object>
       </w:r>
       <w:r>
@@ -6073,11 +6249,11 @@
           <w:noProof/>
           <w:position w:val="-10"/>
         </w:rPr>
-        <w:object w:dxaOrig="780" w:dyaOrig="320" w14:anchorId="04ADFCBC">
-          <v:shape id="_x0000_i1049" type="#_x0000_t75" alt="" style="width:39.2pt;height:15.9pt;mso-width-percent:0;mso-height-percent:0;mso-width-percent:0;mso-height-percent:0" o:ole="">
+        <w:object w:dxaOrig="780" w:dyaOrig="320" w14:anchorId="46AB0B39">
+          <v:shape id="_x0000_i1049" type="#_x0000_t75" alt="" style="width:39.2pt;height:15.65pt;mso-width-percent:0;mso-height-percent:0;mso-width-percent:0;mso-height-percent:0" o:ole="">
             <v:imagedata r:id="rId74" o:title=""/>
           </v:shape>
-          <o:OLEObject Type="Embed" ProgID="Equation.DSMT4" ShapeID="_x0000_i1049" DrawAspect="Content" ObjectID="_1633425666" r:id="rId75"/>
+          <o:OLEObject Type="Embed" ProgID="Equation.DSMT4" ShapeID="_x0000_i1049" DrawAspect="Content" ObjectID="_1633542202" r:id="rId75"/>
         </w:object>
       </w:r>
       <w:r>
@@ -6098,11 +6274,11 @@
           <w:noProof/>
           <w:position w:val="-10"/>
         </w:rPr>
-        <w:object w:dxaOrig="800" w:dyaOrig="320" w14:anchorId="1392F834">
-          <v:shape id="_x0000_i1048" type="#_x0000_t75" alt="" style="width:39.9pt;height:15.9pt;mso-width-percent:0;mso-height-percent:0;mso-width-percent:0;mso-height-percent:0" o:ole="">
+        <w:object w:dxaOrig="800" w:dyaOrig="320" w14:anchorId="1D38BDB1">
+          <v:shape id="_x0000_i1048" type="#_x0000_t75" alt="" style="width:40.15pt;height:15.65pt;mso-width-percent:0;mso-height-percent:0;mso-width-percent:0;mso-height-percent:0" o:ole="">
             <v:imagedata r:id="rId76" o:title=""/>
           </v:shape>
-          <o:OLEObject Type="Embed" ProgID="Equation.DSMT4" ShapeID="_x0000_i1048" DrawAspect="Content" ObjectID="_1633425667" r:id="rId77"/>
+          <o:OLEObject Type="Embed" ProgID="Equation.DSMT4" ShapeID="_x0000_i1048" DrawAspect="Content" ObjectID="_1633542203" r:id="rId77"/>
         </w:object>
       </w:r>
       <w:r>
@@ -6123,11 +6299,11 @@
           <w:noProof/>
           <w:position w:val="-10"/>
         </w:rPr>
-        <w:object w:dxaOrig="1240" w:dyaOrig="320" w14:anchorId="51CBEB55">
-          <v:shape id="_x0000_i1047" type="#_x0000_t75" alt="" style="width:62.45pt;height:15.9pt;mso-width-percent:0;mso-height-percent:0;mso-width-percent:0;mso-height-percent:0" o:ole="">
+        <w:object w:dxaOrig="1240" w:dyaOrig="320" w14:anchorId="68E8429C">
+          <v:shape id="_x0000_i1047" type="#_x0000_t75" alt="" style="width:62.2pt;height:15.65pt;mso-width-percent:0;mso-height-percent:0;mso-width-percent:0;mso-height-percent:0" o:ole="">
             <v:imagedata r:id="rId78" o:title=""/>
           </v:shape>
-          <o:OLEObject Type="Embed" ProgID="Equation.DSMT4" ShapeID="_x0000_i1047" DrawAspect="Content" ObjectID="_1633425668" r:id="rId79"/>
+          <o:OLEObject Type="Embed" ProgID="Equation.DSMT4" ShapeID="_x0000_i1047" DrawAspect="Content" ObjectID="_1633542204" r:id="rId79"/>
         </w:object>
       </w:r>
       <w:r>
@@ -6168,11 +6344,11 @@
           <w:noProof/>
           <w:position w:val="-10"/>
         </w:rPr>
-        <w:object w:dxaOrig="820" w:dyaOrig="320" w14:anchorId="324B3AAE">
-          <v:shape id="_x0000_i1046" type="#_x0000_t75" alt="" style="width:40.95pt;height:15.9pt;mso-width-percent:0;mso-height-percent:0;mso-width-percent:0;mso-height-percent:0" o:ole="">
+        <w:object w:dxaOrig="820" w:dyaOrig="320" w14:anchorId="78FC6071">
+          <v:shape id="_x0000_i1046" type="#_x0000_t75" alt="" style="width:41.15pt;height:15.65pt;mso-width-percent:0;mso-height-percent:0;mso-width-percent:0;mso-height-percent:0" o:ole="">
             <v:imagedata r:id="rId70" o:title=""/>
           </v:shape>
-          <o:OLEObject Type="Embed" ProgID="Equation.DSMT4" ShapeID="_x0000_i1046" DrawAspect="Content" ObjectID="_1633425669" r:id="rId80"/>
+          <o:OLEObject Type="Embed" ProgID="Equation.DSMT4" ShapeID="_x0000_i1046" DrawAspect="Content" ObjectID="_1633542205" r:id="rId80"/>
         </w:object>
       </w:r>
       <w:r>
@@ -6196,11 +6372,11 @@
           <w:noProof/>
           <w:position w:val="-32"/>
         </w:rPr>
-        <w:object w:dxaOrig="5300" w:dyaOrig="620" w14:anchorId="51FDAC73">
-          <v:shape id="_x0000_i1045" type="#_x0000_t75" alt="" style="width:189.2pt;height:22.25pt;mso-width-percent:0;mso-height-percent:0;mso-width-percent:0;mso-height-percent:0" o:ole="">
+        <w:object w:dxaOrig="5300" w:dyaOrig="620" w14:anchorId="555D19C4">
+          <v:shape id="_x0000_i1045" type="#_x0000_t75" alt="" style="width:189.05pt;height:22.05pt;mso-width-percent:0;mso-height-percent:0;mso-width-percent:0;mso-height-percent:0" o:ole="">
             <v:imagedata r:id="rId81" o:title=""/>
           </v:shape>
-          <o:OLEObject Type="Embed" ProgID="Equation.DSMT4" ShapeID="_x0000_i1045" DrawAspect="Content" ObjectID="_1633425670" r:id="rId82"/>
+          <o:OLEObject Type="Embed" ProgID="Equation.DSMT4" ShapeID="_x0000_i1045" DrawAspect="Content" ObjectID="_1633542206" r:id="rId82"/>
         </w:object>
       </w:r>
       <w:r>
@@ -6306,11 +6482,11 @@
           <w:noProof/>
           <w:position w:val="-10"/>
         </w:rPr>
-        <w:object w:dxaOrig="1620" w:dyaOrig="320" w14:anchorId="6D564F12">
-          <v:shape id="_x0000_i1044" type="#_x0000_t75" alt="" style="width:81.2pt;height:15.9pt;mso-width-percent:0;mso-height-percent:0;mso-width-percent:0;mso-height-percent:0" o:ole="">
+        <w:object w:dxaOrig="1620" w:dyaOrig="320" w14:anchorId="7DFF1998">
+          <v:shape id="_x0000_i1044" type="#_x0000_t75" alt="" style="width:81.3pt;height:15.65pt;mso-width-percent:0;mso-height-percent:0;mso-width-percent:0;mso-height-percent:0" o:ole="">
             <v:imagedata r:id="rId83" o:title=""/>
           </v:shape>
-          <o:OLEObject Type="Embed" ProgID="Equation.DSMT4" ShapeID="_x0000_i1044" DrawAspect="Content" ObjectID="_1633425671" r:id="rId84"/>
+          <o:OLEObject Type="Embed" ProgID="Equation.DSMT4" ShapeID="_x0000_i1044" DrawAspect="Content" ObjectID="_1633542207" r:id="rId84"/>
         </w:object>
       </w:r>
       <w:r>
@@ -6381,11 +6557,11 @@
           <w:noProof/>
           <w:position w:val="-16"/>
         </w:rPr>
-        <w:object w:dxaOrig="5460" w:dyaOrig="420" w14:anchorId="186157E2">
-          <v:shape id="_x0000_i1043" type="#_x0000_t75" alt="" style="width:273.2pt;height:20.8pt;mso-width-percent:0;mso-height-percent:0;mso-width-percent:0;mso-height-percent:0" o:ole="">
+        <w:object w:dxaOrig="5460" w:dyaOrig="420" w14:anchorId="302812F1">
+          <v:shape id="_x0000_i1043" type="#_x0000_t75" alt="" style="width:273.3pt;height:20.55pt;mso-width-percent:0;mso-height-percent:0;mso-width-percent:0;mso-height-percent:0" o:ole="">
             <v:imagedata r:id="rId85" o:title=""/>
           </v:shape>
-          <o:OLEObject Type="Embed" ProgID="Equation.DSMT4" ShapeID="_x0000_i1043" DrawAspect="Content" ObjectID="_1633425672" r:id="rId86"/>
+          <o:OLEObject Type="Embed" ProgID="Equation.DSMT4" ShapeID="_x0000_i1043" DrawAspect="Content" ObjectID="_1633542208" r:id="rId86"/>
         </w:object>
       </w:r>
       <w:r>
@@ -6413,11 +6589,11 @@
           <w:noProof/>
           <w:position w:val="-10"/>
         </w:rPr>
-        <w:object w:dxaOrig="940" w:dyaOrig="320" w14:anchorId="68170E19">
-          <v:shape id="_x0000_i1042" type="#_x0000_t75" alt="" style="width:46.95pt;height:15.9pt;mso-width-percent:0;mso-height-percent:0;mso-width-percent:0;mso-height-percent:0" o:ole="">
+        <w:object w:dxaOrig="940" w:dyaOrig="320" w14:anchorId="258D5B82">
+          <v:shape id="_x0000_i1042" type="#_x0000_t75" alt="" style="width:47pt;height:15.65pt;mso-width-percent:0;mso-height-percent:0;mso-width-percent:0;mso-height-percent:0" o:ole="">
             <v:imagedata r:id="rId87" o:title=""/>
           </v:shape>
-          <o:OLEObject Type="Embed" ProgID="Equation.DSMT4" ShapeID="_x0000_i1042" DrawAspect="Content" ObjectID="_1633425673" r:id="rId88"/>
+          <o:OLEObject Type="Embed" ProgID="Equation.DSMT4" ShapeID="_x0000_i1042" DrawAspect="Content" ObjectID="_1633542209" r:id="rId88"/>
         </w:object>
       </w:r>
       <w:r>
@@ -6432,11 +6608,11 @@
           <w:noProof/>
           <w:position w:val="-10"/>
         </w:rPr>
-        <w:object w:dxaOrig="960" w:dyaOrig="320" w14:anchorId="1DFDB5A0">
-          <v:shape id="_x0000_i1041" type="#_x0000_t75" alt="" style="width:47.65pt;height:15.9pt;mso-width-percent:0;mso-height-percent:0;mso-width-percent:0;mso-height-percent:0" o:ole="">
+        <w:object w:dxaOrig="960" w:dyaOrig="320" w14:anchorId="46E793BA">
+          <v:shape id="_x0000_i1041" type="#_x0000_t75" alt="" style="width:47.5pt;height:15.65pt;mso-width-percent:0;mso-height-percent:0;mso-width-percent:0;mso-height-percent:0" o:ole="">
             <v:imagedata r:id="rId89" o:title=""/>
           </v:shape>
-          <o:OLEObject Type="Embed" ProgID="Equation.DSMT4" ShapeID="_x0000_i1041" DrawAspect="Content" ObjectID="_1633425674" r:id="rId90"/>
+          <o:OLEObject Type="Embed" ProgID="Equation.DSMT4" ShapeID="_x0000_i1041" DrawAspect="Content" ObjectID="_1633542210" r:id="rId90"/>
         </w:object>
       </w:r>
       <w:r>
@@ -6523,6 +6699,12 @@
         <w:rPr>
           <w:rFonts w:ascii="Times New Roman" w:hAnsi="Times New Roman" w:cs="Times New Roman"/>
         </w:rPr>
+        <w:t>s</w:t>
+      </w:r>
+      <w:r>
+        <w:rPr>
+          <w:rFonts w:ascii="Times New Roman" w:hAnsi="Times New Roman" w:cs="Times New Roman"/>
+        </w:rPr>
         <w:t>) w</w:t>
       </w:r>
       <w:r>
@@ -6649,7 +6831,19 @@
         <w:rPr>
           <w:rFonts w:ascii="Times New Roman" w:hAnsi="Times New Roman" w:cs="Times New Roman"/>
         </w:rPr>
-        <w:t>on reproductive effort or stores that led to identical fitness outcomes</w:t>
+        <w:t xml:space="preserve">on reproductive effort or </w:t>
+      </w:r>
+      <w:r>
+        <w:rPr>
+          <w:rFonts w:ascii="Times New Roman" w:hAnsi="Times New Roman" w:cs="Times New Roman"/>
+        </w:rPr>
+        <w:t xml:space="preserve">lipid </w:t>
+      </w:r>
+      <w:r>
+        <w:rPr>
+          <w:rFonts w:ascii="Times New Roman" w:hAnsi="Times New Roman" w:cs="Times New Roman"/>
+        </w:rPr>
+        <w:t>stores led to identical fitness outcomes</w:t>
       </w:r>
       <w:r>
         <w:rPr>
@@ -6771,7 +6965,19 @@
         <w:rPr>
           <w:rFonts w:ascii="Times New Roman" w:hAnsi="Times New Roman" w:cs="Times New Roman"/>
         </w:rPr>
-        <w:t xml:space="preserve">not concur with nature </w:t>
+        <w:t xml:space="preserve">not </w:t>
+      </w:r>
+      <w:r>
+        <w:rPr>
+          <w:rFonts w:ascii="Times New Roman" w:hAnsi="Times New Roman" w:cs="Times New Roman"/>
+        </w:rPr>
+        <w:t>occur naturally</w:t>
+      </w:r>
+      <w:r>
+        <w:rPr>
+          <w:rFonts w:ascii="Times New Roman" w:hAnsi="Times New Roman" w:cs="Times New Roman"/>
+        </w:rPr>
+        <w:t xml:space="preserve"> </w:t>
       </w:r>
       <w:r>
         <w:rPr>
@@ -6978,42 +7184,6 @@
         </w:rPr>
         <w:t xml:space="preserve">. </w:t>
       </w:r>
-      <w:r>
-        <w:rPr>
-          <w:rFonts w:ascii="Times New Roman" w:hAnsi="Times New Roman" w:cs="Times New Roman"/>
-        </w:rPr>
-        <w:t xml:space="preserve">The cumulative survival of the individual was calculated from its size-based risk of predation, which was determined </w:t>
-      </w:r>
-      <w:r>
-        <w:rPr>
-          <w:rFonts w:ascii="Times New Roman" w:hAnsi="Times New Roman" w:cs="Times New Roman"/>
-        </w:rPr>
-        <w:t>after reproduction but before growth</w:t>
-      </w:r>
-      <w:r>
-        <w:rPr>
-          <w:rFonts w:ascii="Times New Roman" w:hAnsi="Times New Roman" w:cs="Times New Roman"/>
-        </w:rPr>
-        <w:t>. From this survival curve we calculated the annual</w:t>
-      </w:r>
-      <w:r>
-        <w:rPr>
-          <w:rFonts w:ascii="Times New Roman" w:hAnsi="Times New Roman" w:cs="Times New Roman"/>
-        </w:rPr>
-        <w:t xml:space="preserve"> mortality rate</w:t>
-      </w:r>
-      <w:r>
-        <w:rPr>
-          <w:rFonts w:ascii="Times New Roman" w:hAnsi="Times New Roman" w:cs="Times New Roman"/>
-        </w:rPr>
-        <w:t xml:space="preserve">. </w:t>
-      </w:r>
-      <w:r>
-        <w:rPr>
-          <w:rFonts w:ascii="Times New Roman" w:hAnsi="Times New Roman" w:cs="Times New Roman"/>
-        </w:rPr>
-        <w:t xml:space="preserve"> </w:t>
-      </w:r>
     </w:p>
     <w:p>
       <w:pPr>
@@ -7026,6 +7196,147 @@
       <w:pPr>
         <w:rPr>
           <w:rFonts w:ascii="Times New Roman" w:hAnsi="Times New Roman" w:cs="Times New Roman"/>
+        </w:rPr>
+      </w:pPr>
+      <w:r>
+        <w:rPr>
+          <w:rFonts w:ascii="Times New Roman" w:hAnsi="Times New Roman" w:cs="Times New Roman"/>
+        </w:rPr>
+        <w:t>We also calculated</w:t>
+      </w:r>
+      <w:r>
+        <w:rPr>
+          <w:rFonts w:ascii="Times New Roman" w:hAnsi="Times New Roman" w:cs="Times New Roman"/>
+        </w:rPr>
+        <w:t xml:space="preserve"> the exponent of the size-fecundity relationship. Recent work has suggested the relationship between size and fecundity is </w:t>
+      </w:r>
+      <w:proofErr w:type="spellStart"/>
+      <w:r>
+        <w:rPr>
+          <w:rFonts w:ascii="Times New Roman" w:hAnsi="Times New Roman" w:cs="Times New Roman"/>
+        </w:rPr>
+        <w:t>hyperallometric</w:t>
+      </w:r>
+      <w:proofErr w:type="spellEnd"/>
+      <w:r>
+        <w:rPr>
+          <w:rFonts w:ascii="Times New Roman" w:hAnsi="Times New Roman" w:cs="Times New Roman"/>
+        </w:rPr>
+        <w:t xml:space="preserve"> in ectotherms with indeterminate growth, including fishes. (Dick et al. 2014; Marshall et al. 2019). This relationship assumes that fecundity is not strictly proportional to size, but rather grows as older individuals allocate an increasing proportion of their energy budget to reproduction (rather than growth or metabolic maintenance). </w:t>
+      </w:r>
+      <w:r>
+        <w:rPr>
+          <w:rFonts w:ascii="Times New Roman" w:hAnsi="Times New Roman" w:cs="Times New Roman"/>
+        </w:rPr>
+        <w:t xml:space="preserve">How this exponent is expected to vary </w:t>
+      </w:r>
+      <w:r>
+        <w:rPr>
+          <w:rFonts w:ascii="Times New Roman" w:hAnsi="Times New Roman" w:cs="Times New Roman"/>
+        </w:rPr>
+        <w:t xml:space="preserve">for batch </w:t>
+      </w:r>
+      <w:proofErr w:type="spellStart"/>
+      <w:r>
+        <w:rPr>
+          <w:rFonts w:ascii="Times New Roman" w:hAnsi="Times New Roman" w:cs="Times New Roman"/>
+        </w:rPr>
+        <w:t>spawners</w:t>
+      </w:r>
+      <w:proofErr w:type="spellEnd"/>
+      <w:r>
+        <w:rPr>
+          <w:rFonts w:ascii="Times New Roman" w:hAnsi="Times New Roman" w:cs="Times New Roman"/>
+        </w:rPr>
+        <w:t xml:space="preserve"> in</w:t>
+      </w:r>
+      <w:r>
+        <w:rPr>
+          <w:rFonts w:ascii="Times New Roman" w:hAnsi="Times New Roman" w:cs="Times New Roman"/>
+        </w:rPr>
+        <w:t xml:space="preserve"> different environments, and in different metabolic cost scenarios, is currently </w:t>
+      </w:r>
+      <w:commentRangeStart w:id="5"/>
+      <w:r>
+        <w:rPr>
+          <w:rFonts w:ascii="Times New Roman" w:hAnsi="Times New Roman" w:cs="Times New Roman"/>
+        </w:rPr>
+        <w:t>unknown</w:t>
+      </w:r>
+      <w:r>
+        <w:rPr>
+          <w:rFonts w:ascii="Times New Roman" w:hAnsi="Times New Roman" w:cs="Times New Roman"/>
+        </w:rPr>
+        <w:t xml:space="preserve">. </w:t>
+      </w:r>
+      <w:commentRangeEnd w:id="5"/>
+      <w:r>
+        <w:rPr>
+          <w:rStyle w:val="CommentReference"/>
+        </w:rPr>
+        <w:commentReference w:id="5"/>
+      </w:r>
+      <w:r>
+        <w:rPr>
+          <w:rFonts w:ascii="Times New Roman" w:hAnsi="Times New Roman" w:cs="Times New Roman"/>
+        </w:rPr>
+        <w:t>Finally, we calculated t</w:t>
+      </w:r>
+      <w:r>
+        <w:rPr>
+          <w:rFonts w:ascii="Times New Roman" w:hAnsi="Times New Roman" w:cs="Times New Roman"/>
+        </w:rPr>
+        <w:t xml:space="preserve">he cumulative survival of the individual was calculated from its size-based risk of </w:t>
+      </w:r>
+      <w:r>
+        <w:rPr>
+          <w:rFonts w:ascii="Times New Roman" w:hAnsi="Times New Roman" w:cs="Times New Roman"/>
+        </w:rPr>
+        <w:lastRenderedPageBreak/>
+        <w:t xml:space="preserve">predation, which was determined </w:t>
+      </w:r>
+      <w:r>
+        <w:rPr>
+          <w:rFonts w:ascii="Times New Roman" w:hAnsi="Times New Roman" w:cs="Times New Roman"/>
+        </w:rPr>
+        <w:t>after reproduction but before growth</w:t>
+      </w:r>
+      <w:r>
+        <w:rPr>
+          <w:rFonts w:ascii="Times New Roman" w:hAnsi="Times New Roman" w:cs="Times New Roman"/>
+        </w:rPr>
+        <w:t>. From this survival curve we calculated the annual</w:t>
+      </w:r>
+      <w:r>
+        <w:rPr>
+          <w:rFonts w:ascii="Times New Roman" w:hAnsi="Times New Roman" w:cs="Times New Roman"/>
+        </w:rPr>
+        <w:t xml:space="preserve"> mortality rate</w:t>
+      </w:r>
+      <w:r>
+        <w:rPr>
+          <w:rFonts w:ascii="Times New Roman" w:hAnsi="Times New Roman" w:cs="Times New Roman"/>
+        </w:rPr>
+        <w:t xml:space="preserve">. </w:t>
+      </w:r>
+      <w:r>
+        <w:rPr>
+          <w:rFonts w:ascii="Times New Roman" w:hAnsi="Times New Roman" w:cs="Times New Roman"/>
+        </w:rPr>
+        <w:t xml:space="preserve"> </w:t>
+      </w:r>
+    </w:p>
+    <w:p>
+      <w:pPr>
+        <w:rPr>
+          <w:rFonts w:ascii="Times New Roman" w:hAnsi="Times New Roman" w:cs="Times New Roman"/>
+        </w:rPr>
+      </w:pPr>
+    </w:p>
+    <w:p>
+      <w:pPr>
+        <w:rPr>
+          <w:rFonts w:ascii="Times New Roman" w:hAnsi="Times New Roman" w:cs="Times New Roman"/>
           <w:b/>
           <w:bCs/>
           <w:i/>
@@ -7083,7 +7394,19 @@
         <w:rPr>
           <w:rFonts w:ascii="Times New Roman" w:hAnsi="Times New Roman" w:cs="Times New Roman"/>
         </w:rPr>
-        <w:t>, and on isolating the effects of food, predation risk, and temperature, as those processes may change differentially in response to changes in climate</w:t>
+        <w:t>, and on isolating the effects of food</w:t>
+      </w:r>
+      <w:r>
+        <w:rPr>
+          <w:rFonts w:ascii="Times New Roman" w:hAnsi="Times New Roman" w:cs="Times New Roman"/>
+        </w:rPr>
+        <w:t xml:space="preserve"> amount and seasonality</w:t>
+      </w:r>
+      <w:r>
+        <w:rPr>
+          <w:rFonts w:ascii="Times New Roman" w:hAnsi="Times New Roman" w:cs="Times New Roman"/>
+        </w:rPr>
+        <w:t>, predation risk, and temperature, as those processes may change differentially in response to changes in climate</w:t>
       </w:r>
       <w:r>
         <w:rPr>
@@ -7125,25 +7448,67 @@
         <w:rPr>
           <w:rFonts w:ascii="Times New Roman" w:hAnsi="Times New Roman" w:cs="Times New Roman"/>
         </w:rPr>
-        <w:t>high and low food, predation risk, and temperature</w:t>
-      </w:r>
-      <w:r>
-        <w:rPr>
-          <w:rFonts w:ascii="Times New Roman" w:hAnsi="Times New Roman" w:cs="Times New Roman"/>
-        </w:rPr>
-        <w:t>. E</w:t>
-      </w:r>
-      <w:r>
-        <w:rPr>
-          <w:rFonts w:ascii="Times New Roman" w:hAnsi="Times New Roman" w:cs="Times New Roman"/>
-        </w:rPr>
-        <w:t>nvironmental</w:t>
-      </w:r>
-      <w:r>
-        <w:rPr>
-          <w:rFonts w:ascii="Times New Roman" w:hAnsi="Times New Roman" w:cs="Times New Roman"/>
-        </w:rPr>
-        <w:t xml:space="preserve"> parameter values are given in Table 1. We also </w:t>
+        <w:t>high and low food, predation risk, and</w:t>
+      </w:r>
+      <w:r>
+        <w:rPr>
+          <w:rFonts w:ascii="Times New Roman" w:hAnsi="Times New Roman" w:cs="Times New Roman"/>
+        </w:rPr>
+        <w:t xml:space="preserve"> base</w:t>
+      </w:r>
+      <w:r>
+        <w:rPr>
+          <w:rFonts w:ascii="Times New Roman" w:hAnsi="Times New Roman" w:cs="Times New Roman"/>
+        </w:rPr>
+        <w:t xml:space="preserve"> temperature</w:t>
+      </w:r>
+      <w:r>
+        <w:rPr>
+          <w:rFonts w:ascii="Times New Roman" w:hAnsi="Times New Roman" w:cs="Times New Roman"/>
+        </w:rPr>
+        <w:t>, which was either the temperature of the constant environment or the temperature of the co</w:t>
+      </w:r>
+      <w:r>
+        <w:rPr>
+          <w:rFonts w:ascii="Times New Roman" w:hAnsi="Times New Roman" w:cs="Times New Roman"/>
+        </w:rPr>
+        <w:t>ld</w:t>
+      </w:r>
+      <w:r>
+        <w:rPr>
+          <w:rFonts w:ascii="Times New Roman" w:hAnsi="Times New Roman" w:cs="Times New Roman"/>
+        </w:rPr>
+        <w:t xml:space="preserve"> season</w:t>
+      </w:r>
+      <w:r>
+        <w:rPr>
+          <w:rFonts w:ascii="Times New Roman" w:hAnsi="Times New Roman" w:cs="Times New Roman"/>
+        </w:rPr>
+        <w:t xml:space="preserve"> (Figure 1)</w:t>
+      </w:r>
+      <w:r>
+        <w:rPr>
+          <w:rFonts w:ascii="Times New Roman" w:hAnsi="Times New Roman" w:cs="Times New Roman"/>
+        </w:rPr>
+        <w:t>.</w:t>
+      </w:r>
+      <w:r>
+        <w:rPr>
+          <w:rFonts w:ascii="Times New Roman" w:hAnsi="Times New Roman" w:cs="Times New Roman"/>
+        </w:rPr>
+        <w:t xml:space="preserve"> </w:t>
+      </w:r>
+      <w:r>
+        <w:rPr>
+          <w:rFonts w:ascii="Times New Roman" w:hAnsi="Times New Roman" w:cs="Times New Roman"/>
+        </w:rPr>
+        <w:t xml:space="preserve"> </w:t>
+      </w:r>
+      <w:r>
+        <w:rPr>
+          <w:rFonts w:ascii="Times New Roman" w:hAnsi="Times New Roman" w:cs="Times New Roman"/>
+        </w:rPr>
+        <w:t xml:space="preserve">We also </w:t>
       </w:r>
       <w:r>
         <w:rPr>
@@ -7185,13 +7550,87 @@
         <w:rPr>
           <w:rFonts w:ascii="Times New Roman" w:hAnsi="Times New Roman" w:cs="Times New Roman"/>
         </w:rPr>
-        <w:t xml:space="preserve"> (described above)</w:t>
-      </w:r>
-      <w:r>
-        <w:rPr>
-          <w:rFonts w:ascii="Times New Roman" w:hAnsi="Times New Roman" w:cs="Times New Roman"/>
-        </w:rPr>
-        <w:t>, as we are motivated by tunas that migrate seasonally vs. those that remain in tropical waters year</w:t>
+        <w:t xml:space="preserve"> (</w:t>
+      </w:r>
+      <w:r>
+        <w:rPr>
+          <w:rFonts w:ascii="Times New Roman" w:hAnsi="Times New Roman" w:cs="Times New Roman"/>
+        </w:rPr>
+        <w:t xml:space="preserve">dashed lines, </w:t>
+      </w:r>
+      <w:r>
+        <w:rPr>
+          <w:rFonts w:ascii="Times New Roman" w:hAnsi="Times New Roman" w:cs="Times New Roman"/>
+        </w:rPr>
+        <w:t>Figure 1</w:t>
+      </w:r>
+      <w:r>
+        <w:rPr>
+          <w:rFonts w:ascii="Times New Roman" w:hAnsi="Times New Roman" w:cs="Times New Roman"/>
+        </w:rPr>
+        <w:t>)</w:t>
+      </w:r>
+      <w:r>
+        <w:rPr>
+          <w:rFonts w:ascii="Times New Roman" w:hAnsi="Times New Roman" w:cs="Times New Roman"/>
+        </w:rPr>
+        <w:t xml:space="preserve">, as we are </w:t>
+      </w:r>
+      <w:proofErr w:type="gramStart"/>
+      <w:r>
+        <w:rPr>
+          <w:rFonts w:ascii="Times New Roman" w:hAnsi="Times New Roman" w:cs="Times New Roman"/>
+        </w:rPr>
+        <w:t>motivate</w:t>
+      </w:r>
+      <w:proofErr w:type="gramEnd"/>
+      <w:r>
+        <w:rPr>
+          <w:rFonts w:ascii="Times New Roman" w:hAnsi="Times New Roman" w:cs="Times New Roman"/>
+        </w:rPr>
+        <w:t xml:space="preserve"> to understand life history strategies of</w:t>
+      </w:r>
+      <w:r>
+        <w:rPr>
+          <w:rFonts w:ascii="Times New Roman" w:hAnsi="Times New Roman" w:cs="Times New Roman"/>
+        </w:rPr>
+        <w:t xml:space="preserve"> tunas that migrate seasonally </w:t>
+      </w:r>
+      <w:r>
+        <w:rPr>
+          <w:rFonts w:ascii="Times New Roman" w:hAnsi="Times New Roman" w:cs="Times New Roman"/>
+        </w:rPr>
+        <w:t>amon</w:t>
+      </w:r>
+      <w:r>
+        <w:rPr>
+          <w:rFonts w:ascii="Times New Roman" w:hAnsi="Times New Roman" w:cs="Times New Roman"/>
+        </w:rPr>
+        <w:t>g</w:t>
+      </w:r>
+      <w:r>
+        <w:rPr>
+          <w:rFonts w:ascii="Times New Roman" w:hAnsi="Times New Roman" w:cs="Times New Roman"/>
+        </w:rPr>
+        <w:t xml:space="preserve"> </w:t>
+      </w:r>
+      <w:r>
+        <w:rPr>
+          <w:rFonts w:ascii="Times New Roman" w:hAnsi="Times New Roman" w:cs="Times New Roman"/>
+        </w:rPr>
+        <w:t>environments</w:t>
+      </w:r>
+      <w:r>
+        <w:rPr>
+          <w:rFonts w:ascii="Times New Roman" w:hAnsi="Times New Roman" w:cs="Times New Roman"/>
+        </w:rPr>
+        <w:t>, relative to</w:t>
+      </w:r>
+      <w:r>
+        <w:rPr>
+          <w:rFonts w:ascii="Times New Roman" w:hAnsi="Times New Roman" w:cs="Times New Roman"/>
+        </w:rPr>
+        <w:t xml:space="preserve"> those that remain in tropical waters year</w:t>
       </w:r>
       <w:r>
         <w:rPr>
@@ -7209,7 +7648,43 @@
         <w:rPr>
           <w:rFonts w:ascii="Times New Roman" w:hAnsi="Times New Roman" w:cs="Times New Roman"/>
         </w:rPr>
-        <w:t xml:space="preserve"> </w:t>
+        <w:t>Environmental parameter values for the functions in Figure 1 are given in Table 1. I</w:t>
+      </w:r>
+      <w:r>
+        <w:rPr>
+          <w:rFonts w:ascii="Times New Roman" w:hAnsi="Times New Roman" w:cs="Times New Roman"/>
+        </w:rPr>
+        <w:t xml:space="preserve">ndividuals in our cool-baseline scenario experience seasonal warming to temperatures that </w:t>
+      </w:r>
+      <w:r>
+        <w:rPr>
+          <w:rFonts w:ascii="Times New Roman" w:hAnsi="Times New Roman" w:cs="Times New Roman"/>
+        </w:rPr>
+        <w:t xml:space="preserve">approach </w:t>
+      </w:r>
+      <w:r>
+        <w:rPr>
+          <w:rFonts w:ascii="Times New Roman" w:hAnsi="Times New Roman" w:cs="Times New Roman"/>
+        </w:rPr>
+        <w:t>the warm-baseline scenario</w:t>
+      </w:r>
+      <w:r>
+        <w:rPr>
+          <w:rFonts w:ascii="Times New Roman" w:hAnsi="Times New Roman" w:cs="Times New Roman"/>
+        </w:rPr>
+        <w:t xml:space="preserve"> (Figure 1b)</w:t>
+      </w:r>
+      <w:r>
+        <w:rPr>
+          <w:rFonts w:ascii="Times New Roman" w:hAnsi="Times New Roman" w:cs="Times New Roman"/>
+        </w:rPr>
+        <w:t>.</w:t>
+      </w:r>
+      <w:r>
+        <w:rPr>
+          <w:rFonts w:ascii="Times New Roman" w:hAnsi="Times New Roman" w:cs="Times New Roman"/>
+        </w:rPr>
+        <w:t xml:space="preserve">  </w:t>
       </w:r>
     </w:p>
     <w:p>
@@ -7225,17 +7700,2706 @@
       <w:pPr>
         <w:rPr>
           <w:rFonts w:ascii="Times New Roman" w:hAnsi="Times New Roman" w:cs="Times New Roman"/>
-        </w:rPr>
-      </w:pPr>
-      <w:r>
-        <w:rPr>
-          <w:rFonts w:ascii="Times New Roman" w:hAnsi="Times New Roman" w:cs="Times New Roman"/>
           <w:b/>
           <w:bCs/>
           <w:sz w:val="28"/>
           <w:szCs w:val="28"/>
         </w:rPr>
+      </w:pPr>
+      <w:r>
+        <w:rPr>
+          <w:rFonts w:ascii="Times New Roman" w:hAnsi="Times New Roman" w:cs="Times New Roman"/>
+          <w:b/>
+          <w:bCs/>
+          <w:sz w:val="28"/>
+          <w:szCs w:val="28"/>
+        </w:rPr>
         <w:t>Results</w:t>
+      </w:r>
+    </w:p>
+    <w:p>
+      <w:pPr>
+        <w:rPr>
+          <w:rFonts w:ascii="Times New Roman" w:hAnsi="Times New Roman" w:cs="Times New Roman"/>
+        </w:rPr>
+      </w:pPr>
+      <w:r>
+        <w:rPr>
+          <w:rFonts w:ascii="Times New Roman" w:hAnsi="Times New Roman" w:cs="Times New Roman"/>
+        </w:rPr>
+        <w:t xml:space="preserve">Our model predicted </w:t>
+      </w:r>
+      <w:r>
+        <w:rPr>
+          <w:rFonts w:ascii="Times New Roman" w:hAnsi="Times New Roman" w:cs="Times New Roman"/>
+        </w:rPr>
+        <w:t xml:space="preserve">different </w:t>
+      </w:r>
+      <w:r>
+        <w:rPr>
+          <w:rFonts w:ascii="Times New Roman" w:hAnsi="Times New Roman" w:cs="Times New Roman"/>
+        </w:rPr>
+        <w:t xml:space="preserve">growth and reproductive </w:t>
+      </w:r>
+      <w:r>
+        <w:rPr>
+          <w:rFonts w:ascii="Times New Roman" w:hAnsi="Times New Roman" w:cs="Times New Roman"/>
+        </w:rPr>
+        <w:t>outputs</w:t>
+      </w:r>
+      <w:r>
+        <w:rPr>
+          <w:rFonts w:ascii="Times New Roman" w:hAnsi="Times New Roman" w:cs="Times New Roman"/>
+        </w:rPr>
+        <w:t xml:space="preserve">, </w:t>
+      </w:r>
+      <w:r>
+        <w:rPr>
+          <w:rFonts w:ascii="Times New Roman" w:hAnsi="Times New Roman" w:cs="Times New Roman"/>
+        </w:rPr>
+        <w:t>body size</w:t>
+      </w:r>
+      <w:r>
+        <w:rPr>
+          <w:rFonts w:ascii="Times New Roman" w:hAnsi="Times New Roman" w:cs="Times New Roman"/>
+        </w:rPr>
+        <w:t>s</w:t>
+      </w:r>
+      <w:r>
+        <w:rPr>
+          <w:rFonts w:ascii="Times New Roman" w:hAnsi="Times New Roman" w:cs="Times New Roman"/>
+        </w:rPr>
+        <w:t xml:space="preserve">, and mortality rates for each </w:t>
+      </w:r>
+      <w:r>
+        <w:rPr>
+          <w:rFonts w:ascii="Times New Roman" w:hAnsi="Times New Roman" w:cs="Times New Roman"/>
+        </w:rPr>
+        <w:t xml:space="preserve">environmental </w:t>
+      </w:r>
+      <w:r>
+        <w:rPr>
+          <w:rFonts w:ascii="Times New Roman" w:hAnsi="Times New Roman" w:cs="Times New Roman"/>
+        </w:rPr>
+        <w:t xml:space="preserve">scenario. </w:t>
+      </w:r>
+      <w:r>
+        <w:rPr>
+          <w:rFonts w:ascii="Times New Roman" w:hAnsi="Times New Roman" w:cs="Times New Roman"/>
+        </w:rPr>
+        <w:t>Individuals</w:t>
+      </w:r>
+      <w:r>
+        <w:rPr>
+          <w:rFonts w:ascii="Times New Roman" w:hAnsi="Times New Roman" w:cs="Times New Roman"/>
+        </w:rPr>
+        <w:t xml:space="preserve"> largely allocated to growth early in life, and shifted to reproduction later, so that an asymptotic growth pattern naturally emerged from the model (Figure 2). </w:t>
+      </w:r>
+      <w:r>
+        <w:rPr>
+          <w:rFonts w:ascii="Times New Roman" w:hAnsi="Times New Roman" w:cs="Times New Roman"/>
+        </w:rPr>
+        <w:t>The notable</w:t>
+      </w:r>
+      <w:r>
+        <w:rPr>
+          <w:rFonts w:ascii="Times New Roman" w:hAnsi="Times New Roman" w:cs="Times New Roman"/>
+        </w:rPr>
+        <w:t xml:space="preserve"> exception</w:t>
+      </w:r>
+      <w:r>
+        <w:rPr>
+          <w:rFonts w:ascii="Times New Roman" w:hAnsi="Times New Roman" w:cs="Times New Roman"/>
+        </w:rPr>
+        <w:t>s</w:t>
+      </w:r>
+      <w:r>
+        <w:rPr>
+          <w:rFonts w:ascii="Times New Roman" w:hAnsi="Times New Roman" w:cs="Times New Roman"/>
+        </w:rPr>
+        <w:t xml:space="preserve"> w</w:t>
+      </w:r>
+      <w:r>
+        <w:rPr>
+          <w:rFonts w:ascii="Times New Roman" w:hAnsi="Times New Roman" w:cs="Times New Roman"/>
+        </w:rPr>
+        <w:t>ere</w:t>
+      </w:r>
+      <w:r>
+        <w:rPr>
+          <w:rFonts w:ascii="Times New Roman" w:hAnsi="Times New Roman" w:cs="Times New Roman"/>
+        </w:rPr>
+        <w:t xml:space="preserve"> the scenario</w:t>
+      </w:r>
+      <w:r>
+        <w:rPr>
+          <w:rFonts w:ascii="Times New Roman" w:hAnsi="Times New Roman" w:cs="Times New Roman"/>
+        </w:rPr>
+        <w:t>s</w:t>
+      </w:r>
+      <w:r>
+        <w:rPr>
+          <w:rFonts w:ascii="Times New Roman" w:hAnsi="Times New Roman" w:cs="Times New Roman"/>
+        </w:rPr>
+        <w:t xml:space="preserve"> with </w:t>
+      </w:r>
+      <w:r>
+        <w:rPr>
+          <w:rFonts w:ascii="Times New Roman" w:hAnsi="Times New Roman" w:cs="Times New Roman"/>
+        </w:rPr>
+        <w:t>high</w:t>
+      </w:r>
+      <w:r>
+        <w:rPr>
+          <w:rFonts w:ascii="Times New Roman" w:hAnsi="Times New Roman" w:cs="Times New Roman"/>
+        </w:rPr>
+        <w:t xml:space="preserve"> food and </w:t>
+      </w:r>
+      <w:r>
+        <w:rPr>
+          <w:rFonts w:ascii="Times New Roman" w:hAnsi="Times New Roman" w:cs="Times New Roman"/>
+        </w:rPr>
+        <w:t xml:space="preserve">low </w:t>
+      </w:r>
+      <w:r>
+        <w:rPr>
+          <w:rFonts w:ascii="Times New Roman" w:hAnsi="Times New Roman" w:cs="Times New Roman"/>
+        </w:rPr>
+        <w:t xml:space="preserve">predation, </w:t>
+      </w:r>
+      <w:r>
+        <w:rPr>
+          <w:rFonts w:ascii="Times New Roman" w:hAnsi="Times New Roman" w:cs="Times New Roman"/>
+        </w:rPr>
+        <w:t xml:space="preserve">in which </w:t>
+      </w:r>
+      <w:r>
+        <w:rPr>
+          <w:rFonts w:ascii="Times New Roman" w:hAnsi="Times New Roman" w:cs="Times New Roman"/>
+        </w:rPr>
+        <w:t xml:space="preserve">individuals </w:t>
+      </w:r>
+      <w:r>
+        <w:rPr>
+          <w:rFonts w:ascii="Times New Roman" w:hAnsi="Times New Roman" w:cs="Times New Roman"/>
+        </w:rPr>
+        <w:t>delayed growth to the</w:t>
+      </w:r>
+      <w:r>
+        <w:rPr>
+          <w:rFonts w:ascii="Times New Roman" w:hAnsi="Times New Roman" w:cs="Times New Roman"/>
+        </w:rPr>
+        <w:t>ir eventual</w:t>
+      </w:r>
+      <w:r>
+        <w:rPr>
+          <w:rFonts w:ascii="Times New Roman" w:hAnsi="Times New Roman" w:cs="Times New Roman"/>
+        </w:rPr>
+        <w:t xml:space="preserve"> maximum body size</w:t>
+      </w:r>
+      <w:r>
+        <w:rPr>
+          <w:rFonts w:ascii="Times New Roman" w:hAnsi="Times New Roman" w:cs="Times New Roman"/>
+        </w:rPr>
+        <w:t xml:space="preserve"> (which varied with seasonality; </w:t>
+      </w:r>
+      <w:r>
+        <w:rPr>
+          <w:rFonts w:ascii="Times New Roman" w:hAnsi="Times New Roman" w:cs="Times New Roman"/>
+        </w:rPr>
+        <w:t xml:space="preserve">Figure 2c). </w:t>
+      </w:r>
+      <w:r>
+        <w:rPr>
+          <w:rFonts w:ascii="Times New Roman" w:hAnsi="Times New Roman" w:cs="Times New Roman"/>
+        </w:rPr>
+        <w:t>The age at which individuals deferred growth to the</w:t>
+      </w:r>
+      <w:r>
+        <w:rPr>
+          <w:rFonts w:ascii="Times New Roman" w:hAnsi="Times New Roman" w:cs="Times New Roman"/>
+        </w:rPr>
+        <w:t>ir</w:t>
+      </w:r>
+      <w:r>
+        <w:rPr>
+          <w:rFonts w:ascii="Times New Roman" w:hAnsi="Times New Roman" w:cs="Times New Roman"/>
+        </w:rPr>
+        <w:t xml:space="preserve"> maximum body size varied with </w:t>
+      </w:r>
+      <w:proofErr w:type="spellStart"/>
+      <w:r>
+        <w:rPr>
+          <w:rFonts w:ascii="Times New Roman" w:hAnsi="Times New Roman" w:cs="Times New Roman"/>
+          <w:i/>
+          <w:iCs/>
+        </w:rPr>
+        <w:t>T</w:t>
+      </w:r>
+      <w:r>
+        <w:rPr>
+          <w:rFonts w:ascii="Times New Roman" w:hAnsi="Times New Roman" w:cs="Times New Roman"/>
+          <w:i/>
+          <w:iCs/>
+          <w:vertAlign w:val="subscript"/>
+        </w:rPr>
+        <w:t>max</w:t>
+      </w:r>
+      <w:proofErr w:type="spellEnd"/>
+      <w:r>
+        <w:rPr>
+          <w:rFonts w:ascii="Times New Roman" w:hAnsi="Times New Roman" w:cs="Times New Roman"/>
+        </w:rPr>
+        <w:t xml:space="preserve"> (</w:t>
+      </w:r>
+      <w:r>
+        <w:rPr>
+          <w:rFonts w:ascii="Times New Roman" w:hAnsi="Times New Roman" w:cs="Times New Roman"/>
+        </w:rPr>
+        <w:t>the maximum lifespan possible</w:t>
+      </w:r>
+      <w:r>
+        <w:rPr>
+          <w:rFonts w:ascii="Times New Roman" w:hAnsi="Times New Roman" w:cs="Times New Roman"/>
+        </w:rPr>
+        <w:t>)</w:t>
+      </w:r>
+      <w:r>
+        <w:rPr>
+          <w:rFonts w:ascii="Times New Roman" w:hAnsi="Times New Roman" w:cs="Times New Roman"/>
+        </w:rPr>
+        <w:t xml:space="preserve">, as well as with </w:t>
+      </w:r>
+      <w:r>
+        <w:rPr>
+          <w:rFonts w:ascii="Times New Roman" w:hAnsi="Times New Roman" w:cs="Times New Roman"/>
+        </w:rPr>
+        <w:t>predation</w:t>
+      </w:r>
+      <w:r>
+        <w:rPr>
+          <w:rFonts w:ascii="Times New Roman" w:hAnsi="Times New Roman" w:cs="Times New Roman"/>
+        </w:rPr>
+        <w:t xml:space="preserve"> (</w:t>
+      </w:r>
+      <w:r>
+        <w:rPr>
+          <w:rFonts w:ascii="Times New Roman" w:hAnsi="Times New Roman" w:cs="Times New Roman"/>
+          <w:i/>
+          <w:iCs/>
+        </w:rPr>
+        <w:t>f</w:t>
+      </w:r>
+      <w:r>
+        <w:rPr>
+          <w:rFonts w:ascii="Times New Roman" w:hAnsi="Times New Roman" w:cs="Times New Roman"/>
+          <w:i/>
+          <w:iCs/>
+          <w:vertAlign w:val="subscript"/>
+        </w:rPr>
+        <w:t>0</w:t>
+      </w:r>
+      <w:r>
+        <w:rPr>
+          <w:rFonts w:ascii="Times New Roman" w:hAnsi="Times New Roman" w:cs="Times New Roman"/>
+          <w:i/>
+          <w:iCs/>
+        </w:rPr>
+        <w:t>h</w:t>
+      </w:r>
+      <w:r>
+        <w:rPr>
+          <w:rFonts w:ascii="Times New Roman" w:hAnsi="Times New Roman" w:cs="Times New Roman"/>
+        </w:rPr>
+        <w:t>, sensitivity analyses not shown),</w:t>
+      </w:r>
+      <w:r>
+        <w:rPr>
+          <w:rFonts w:ascii="Times New Roman" w:hAnsi="Times New Roman" w:cs="Times New Roman"/>
+        </w:rPr>
+        <w:t xml:space="preserve"> but not with seasonality or the base temperature</w:t>
+      </w:r>
+      <w:r>
+        <w:rPr>
+          <w:rFonts w:ascii="Times New Roman" w:hAnsi="Times New Roman" w:cs="Times New Roman"/>
+        </w:rPr>
+        <w:t xml:space="preserve">. </w:t>
+      </w:r>
+      <w:r>
+        <w:rPr>
+          <w:rFonts w:ascii="Times New Roman" w:hAnsi="Times New Roman" w:cs="Times New Roman"/>
+        </w:rPr>
+        <w:t xml:space="preserve">At very low predation levels, individuals in low-food seasonal scenarios also had a delayed onset of secondary growth. </w:t>
+      </w:r>
+      <w:r>
+        <w:rPr>
+          <w:rFonts w:ascii="Times New Roman" w:hAnsi="Times New Roman" w:cs="Times New Roman"/>
+        </w:rPr>
+        <w:t>W</w:t>
+      </w:r>
+      <w:r>
+        <w:rPr>
+          <w:rFonts w:ascii="Times New Roman" w:hAnsi="Times New Roman" w:cs="Times New Roman"/>
+        </w:rPr>
+        <w:t xml:space="preserve">e can interpret </w:t>
+      </w:r>
+      <w:r>
+        <w:rPr>
+          <w:rFonts w:ascii="Times New Roman" w:hAnsi="Times New Roman" w:cs="Times New Roman"/>
+        </w:rPr>
+        <w:t>this</w:t>
+      </w:r>
+      <w:r>
+        <w:rPr>
+          <w:rFonts w:ascii="Times New Roman" w:hAnsi="Times New Roman" w:cs="Times New Roman"/>
+        </w:rPr>
+        <w:t xml:space="preserve"> </w:t>
+      </w:r>
+      <w:r>
+        <w:rPr>
+          <w:rFonts w:ascii="Times New Roman" w:hAnsi="Times New Roman" w:cs="Times New Roman"/>
+        </w:rPr>
+        <w:t xml:space="preserve">secondary </w:t>
+      </w:r>
+      <w:r>
+        <w:rPr>
+          <w:rFonts w:ascii="Times New Roman" w:hAnsi="Times New Roman" w:cs="Times New Roman"/>
+        </w:rPr>
+        <w:t xml:space="preserve">growth </w:t>
+      </w:r>
+      <w:r>
+        <w:rPr>
+          <w:rFonts w:ascii="Times New Roman" w:hAnsi="Times New Roman" w:cs="Times New Roman"/>
+        </w:rPr>
+        <w:t xml:space="preserve">pattern </w:t>
+      </w:r>
+      <w:r>
+        <w:rPr>
+          <w:rFonts w:ascii="Times New Roman" w:hAnsi="Times New Roman" w:cs="Times New Roman"/>
+        </w:rPr>
+        <w:t xml:space="preserve">as an effect of changing reproductive value </w:t>
+      </w:r>
+      <w:r>
+        <w:rPr>
+          <w:rFonts w:ascii="Times New Roman" w:hAnsi="Times New Roman" w:cs="Times New Roman"/>
+        </w:rPr>
+        <w:t>due to senescence</w:t>
+      </w:r>
+      <w:r>
+        <w:rPr>
+          <w:rFonts w:ascii="Times New Roman" w:hAnsi="Times New Roman" w:cs="Times New Roman"/>
+        </w:rPr>
+        <w:t xml:space="preserve"> (and predation risk)</w:t>
+      </w:r>
+      <w:r>
+        <w:rPr>
+          <w:rFonts w:ascii="Times New Roman" w:hAnsi="Times New Roman" w:cs="Times New Roman"/>
+        </w:rPr>
+        <w:t xml:space="preserve">. If we </w:t>
+      </w:r>
+      <w:r>
+        <w:rPr>
+          <w:rFonts w:ascii="Times New Roman" w:hAnsi="Times New Roman" w:cs="Times New Roman"/>
+        </w:rPr>
+        <w:t xml:space="preserve">delay the onset of </w:t>
+      </w:r>
+      <w:r>
+        <w:rPr>
+          <w:rFonts w:ascii="Times New Roman" w:hAnsi="Times New Roman" w:cs="Times New Roman"/>
+        </w:rPr>
+        <w:t>senescence</w:t>
+      </w:r>
+      <w:r>
+        <w:rPr>
+          <w:rFonts w:ascii="Times New Roman" w:hAnsi="Times New Roman" w:cs="Times New Roman"/>
+        </w:rPr>
+        <w:t xml:space="preserve"> (increasing </w:t>
+      </w:r>
+      <w:proofErr w:type="spellStart"/>
+      <w:r>
+        <w:rPr>
+          <w:rFonts w:ascii="Times New Roman" w:hAnsi="Times New Roman" w:cs="Times New Roman"/>
+          <w:i/>
+          <w:iCs/>
+        </w:rPr>
+        <w:t>T</w:t>
+      </w:r>
+      <w:r>
+        <w:rPr>
+          <w:rFonts w:ascii="Times New Roman" w:hAnsi="Times New Roman" w:cs="Times New Roman"/>
+          <w:i/>
+          <w:iCs/>
+          <w:vertAlign w:val="subscript"/>
+        </w:rPr>
+        <w:t>max</w:t>
+      </w:r>
+      <w:proofErr w:type="spellEnd"/>
+      <w:r>
+        <w:rPr>
+          <w:rFonts w:ascii="Times New Roman" w:hAnsi="Times New Roman" w:cs="Times New Roman"/>
+        </w:rPr>
+        <w:t>)</w:t>
+      </w:r>
+      <w:r>
+        <w:rPr>
+          <w:rFonts w:ascii="Times New Roman" w:hAnsi="Times New Roman" w:cs="Times New Roman"/>
+        </w:rPr>
+        <w:t xml:space="preserve">, </w:t>
+      </w:r>
+      <w:r>
+        <w:rPr>
+          <w:rFonts w:ascii="Times New Roman" w:hAnsi="Times New Roman" w:cs="Times New Roman"/>
+        </w:rPr>
+        <w:t>individuals delay this period of secondary growth</w:t>
+      </w:r>
+      <w:r>
+        <w:rPr>
+          <w:rFonts w:ascii="Times New Roman" w:hAnsi="Times New Roman" w:cs="Times New Roman"/>
+        </w:rPr>
+        <w:t>. We can conclude that</w:t>
+      </w:r>
+      <w:r>
+        <w:rPr>
+          <w:rFonts w:ascii="Times New Roman" w:hAnsi="Times New Roman" w:cs="Times New Roman"/>
+        </w:rPr>
+        <w:t xml:space="preserve"> when </w:t>
+      </w:r>
+      <w:r>
+        <w:rPr>
+          <w:rFonts w:ascii="Times New Roman" w:hAnsi="Times New Roman" w:cs="Times New Roman"/>
+        </w:rPr>
+        <w:t>extrinsic and intrinsic mortality are low</w:t>
+      </w:r>
+      <w:r>
+        <w:rPr>
+          <w:rFonts w:ascii="Times New Roman" w:hAnsi="Times New Roman" w:cs="Times New Roman"/>
+        </w:rPr>
+        <w:t>,</w:t>
+      </w:r>
+      <w:r>
+        <w:rPr>
+          <w:rFonts w:ascii="Times New Roman" w:hAnsi="Times New Roman" w:cs="Times New Roman"/>
+        </w:rPr>
+        <w:t xml:space="preserve"> large body size</w:t>
+      </w:r>
+      <w:r>
+        <w:rPr>
+          <w:rFonts w:ascii="Times New Roman" w:hAnsi="Times New Roman" w:cs="Times New Roman"/>
+        </w:rPr>
+        <w:t>s</w:t>
+      </w:r>
+      <w:r>
+        <w:rPr>
+          <w:rFonts w:ascii="Times New Roman" w:hAnsi="Times New Roman" w:cs="Times New Roman"/>
+        </w:rPr>
+        <w:t xml:space="preserve"> </w:t>
+      </w:r>
+      <w:r>
+        <w:rPr>
+          <w:rFonts w:ascii="Times New Roman" w:hAnsi="Times New Roman" w:cs="Times New Roman"/>
+        </w:rPr>
+        <w:t xml:space="preserve">and </w:t>
+      </w:r>
+      <w:r>
+        <w:rPr>
+          <w:rFonts w:ascii="Times New Roman" w:hAnsi="Times New Roman" w:cs="Times New Roman"/>
+        </w:rPr>
+        <w:t xml:space="preserve">early </w:t>
+      </w:r>
+      <w:r>
+        <w:rPr>
+          <w:rFonts w:ascii="Times New Roman" w:hAnsi="Times New Roman" w:cs="Times New Roman"/>
+        </w:rPr>
+        <w:t xml:space="preserve">reproductive investment </w:t>
+      </w:r>
+      <w:r>
+        <w:rPr>
+          <w:rFonts w:ascii="Times New Roman" w:hAnsi="Times New Roman" w:cs="Times New Roman"/>
+        </w:rPr>
+        <w:t xml:space="preserve">are </w:t>
+      </w:r>
+      <w:r>
+        <w:rPr>
+          <w:rFonts w:ascii="Times New Roman" w:hAnsi="Times New Roman" w:cs="Times New Roman"/>
+        </w:rPr>
+        <w:t>less</w:t>
+      </w:r>
+      <w:r>
+        <w:rPr>
+          <w:rFonts w:ascii="Times New Roman" w:hAnsi="Times New Roman" w:cs="Times New Roman"/>
+        </w:rPr>
+        <w:t xml:space="preserve"> advantageous</w:t>
+      </w:r>
+      <w:r>
+        <w:rPr>
+          <w:rFonts w:ascii="Times New Roman" w:hAnsi="Times New Roman" w:cs="Times New Roman"/>
+        </w:rPr>
+        <w:t xml:space="preserve"> (food is abundant </w:t>
+      </w:r>
+      <w:r>
+        <w:rPr>
+          <w:rFonts w:ascii="Times New Roman" w:hAnsi="Times New Roman" w:cs="Times New Roman"/>
+        </w:rPr>
+        <w:t xml:space="preserve">and </w:t>
+      </w:r>
+      <w:r>
+        <w:rPr>
+          <w:rFonts w:ascii="Times New Roman" w:hAnsi="Times New Roman" w:cs="Times New Roman"/>
+        </w:rPr>
+        <w:t>survival is high</w:t>
+      </w:r>
+      <w:r>
+        <w:rPr>
+          <w:rFonts w:ascii="Times New Roman" w:hAnsi="Times New Roman" w:cs="Times New Roman"/>
+        </w:rPr>
+        <w:t>, even for mid-size individuals).</w:t>
+      </w:r>
+      <w:r>
+        <w:rPr>
+          <w:rFonts w:ascii="Times New Roman" w:hAnsi="Times New Roman" w:cs="Times New Roman"/>
+        </w:rPr>
+        <w:t xml:space="preserve"> In other </w:t>
+      </w:r>
+      <w:r>
+        <w:rPr>
+          <w:rFonts w:ascii="Times New Roman" w:hAnsi="Times New Roman" w:cs="Times New Roman"/>
+        </w:rPr>
+        <w:t>scenarios</w:t>
+      </w:r>
+      <w:r>
+        <w:rPr>
+          <w:rFonts w:ascii="Times New Roman" w:hAnsi="Times New Roman" w:cs="Times New Roman"/>
+        </w:rPr>
+        <w:t xml:space="preserve"> with</w:t>
+      </w:r>
+      <w:r>
+        <w:rPr>
+          <w:rFonts w:ascii="Times New Roman" w:hAnsi="Times New Roman" w:cs="Times New Roman"/>
+        </w:rPr>
+        <w:t xml:space="preserve"> </w:t>
+      </w:r>
+      <w:r>
+        <w:rPr>
+          <w:rFonts w:ascii="Times New Roman" w:hAnsi="Times New Roman" w:cs="Times New Roman"/>
+        </w:rPr>
+        <w:t>higher</w:t>
+      </w:r>
+      <w:r>
+        <w:rPr>
+          <w:rFonts w:ascii="Times New Roman" w:hAnsi="Times New Roman" w:cs="Times New Roman"/>
+        </w:rPr>
+        <w:t xml:space="preserve"> predation, the evolutionarily optimal strategy did not vary with </w:t>
+      </w:r>
+      <w:proofErr w:type="spellStart"/>
+      <w:r>
+        <w:rPr>
+          <w:rFonts w:ascii="Times New Roman" w:hAnsi="Times New Roman" w:cs="Times New Roman"/>
+          <w:i/>
+          <w:iCs/>
+        </w:rPr>
+        <w:t>T</w:t>
+      </w:r>
+      <w:r>
+        <w:rPr>
+          <w:rFonts w:ascii="Times New Roman" w:hAnsi="Times New Roman" w:cs="Times New Roman"/>
+          <w:i/>
+          <w:iCs/>
+          <w:vertAlign w:val="subscript"/>
+        </w:rPr>
+        <w:t>max</w:t>
+      </w:r>
+      <w:proofErr w:type="spellEnd"/>
+      <w:r>
+        <w:rPr>
+          <w:rFonts w:ascii="Times New Roman" w:hAnsi="Times New Roman" w:cs="Times New Roman"/>
+        </w:rPr>
+        <w:t>.</w:t>
+      </w:r>
+    </w:p>
+    <w:p>
+      <w:pPr>
+        <w:rPr>
+          <w:rFonts w:ascii="Times New Roman" w:hAnsi="Times New Roman" w:cs="Times New Roman"/>
+        </w:rPr>
+      </w:pPr>
+    </w:p>
+    <w:p>
+      <w:pPr>
+        <w:rPr>
+          <w:rFonts w:ascii="Times New Roman" w:hAnsi="Times New Roman" w:cs="Times New Roman"/>
+        </w:rPr>
+      </w:pPr>
+      <w:r>
+        <w:rPr>
+          <w:rFonts w:ascii="Times New Roman" w:hAnsi="Times New Roman" w:cs="Times New Roman"/>
+        </w:rPr>
+        <w:t xml:space="preserve">Figure 2 shows that in all scenarios, </w:t>
+      </w:r>
+      <w:r>
+        <w:rPr>
+          <w:rFonts w:ascii="Times New Roman" w:hAnsi="Times New Roman" w:cs="Times New Roman"/>
+        </w:rPr>
+        <w:t xml:space="preserve">selection favored larger </w:t>
+      </w:r>
+      <w:r>
+        <w:rPr>
+          <w:rFonts w:ascii="Times New Roman" w:hAnsi="Times New Roman" w:cs="Times New Roman"/>
+        </w:rPr>
+        <w:t xml:space="preserve">maximum </w:t>
+      </w:r>
+      <w:r>
+        <w:rPr>
+          <w:rFonts w:ascii="Times New Roman" w:hAnsi="Times New Roman" w:cs="Times New Roman"/>
+        </w:rPr>
+        <w:t>body size</w:t>
+      </w:r>
+      <w:r>
+        <w:rPr>
+          <w:rFonts w:ascii="Times New Roman" w:hAnsi="Times New Roman" w:cs="Times New Roman"/>
+        </w:rPr>
+        <w:t>s</w:t>
+      </w:r>
+      <w:r>
+        <w:rPr>
+          <w:rFonts w:ascii="Times New Roman" w:hAnsi="Times New Roman" w:cs="Times New Roman"/>
+        </w:rPr>
+        <w:t xml:space="preserve"> in seasonal environments</w:t>
+      </w:r>
+      <w:r>
+        <w:rPr>
+          <w:rFonts w:ascii="Times New Roman" w:hAnsi="Times New Roman" w:cs="Times New Roman"/>
+        </w:rPr>
+        <w:t xml:space="preserve"> than in constant environments</w:t>
+      </w:r>
+      <w:r>
+        <w:rPr>
+          <w:rFonts w:ascii="Times New Roman" w:hAnsi="Times New Roman" w:cs="Times New Roman"/>
+        </w:rPr>
+        <w:t xml:space="preserve">. In </w:t>
+      </w:r>
+      <w:r>
+        <w:rPr>
+          <w:rFonts w:ascii="Times New Roman" w:hAnsi="Times New Roman" w:cs="Times New Roman"/>
+        </w:rPr>
+        <w:t xml:space="preserve">the </w:t>
+      </w:r>
+      <w:r>
+        <w:rPr>
+          <w:rFonts w:ascii="Times New Roman" w:hAnsi="Times New Roman" w:cs="Times New Roman"/>
+        </w:rPr>
+        <w:t>high food scenario</w:t>
+      </w:r>
+      <w:r>
+        <w:rPr>
+          <w:rFonts w:ascii="Times New Roman" w:hAnsi="Times New Roman" w:cs="Times New Roman"/>
+        </w:rPr>
+        <w:t>s</w:t>
+      </w:r>
+      <w:r>
+        <w:rPr>
+          <w:rFonts w:ascii="Times New Roman" w:hAnsi="Times New Roman" w:cs="Times New Roman"/>
+        </w:rPr>
+        <w:t xml:space="preserve"> (Figure 2</w:t>
+      </w:r>
+      <w:proofErr w:type="gramStart"/>
+      <w:r>
+        <w:rPr>
+          <w:rFonts w:ascii="Times New Roman" w:hAnsi="Times New Roman" w:cs="Times New Roman"/>
+        </w:rPr>
+        <w:t>a,c</w:t>
+      </w:r>
+      <w:proofErr w:type="gramEnd"/>
+      <w:r>
+        <w:rPr>
+          <w:rFonts w:ascii="Times New Roman" w:hAnsi="Times New Roman" w:cs="Times New Roman"/>
+        </w:rPr>
+        <w:t xml:space="preserve">), </w:t>
+      </w:r>
+      <w:r>
+        <w:rPr>
+          <w:rFonts w:ascii="Times New Roman" w:hAnsi="Times New Roman" w:cs="Times New Roman"/>
+        </w:rPr>
+        <w:t>the quantity of food is very high</w:t>
+      </w:r>
+      <w:r>
+        <w:rPr>
+          <w:rFonts w:ascii="Times New Roman" w:hAnsi="Times New Roman" w:cs="Times New Roman"/>
+        </w:rPr>
+        <w:t xml:space="preserve"> in the seasonal environment</w:t>
+      </w:r>
+      <w:r>
+        <w:rPr>
+          <w:rFonts w:ascii="Times New Roman" w:hAnsi="Times New Roman" w:cs="Times New Roman"/>
+        </w:rPr>
+        <w:t xml:space="preserve"> (Figure 1a)</w:t>
+      </w:r>
+      <w:r>
+        <w:rPr>
+          <w:rFonts w:ascii="Times New Roman" w:hAnsi="Times New Roman" w:cs="Times New Roman"/>
+        </w:rPr>
+        <w:t xml:space="preserve">, explaining the evolution of </w:t>
+      </w:r>
+      <w:r>
+        <w:rPr>
+          <w:rFonts w:ascii="Times New Roman" w:hAnsi="Times New Roman" w:cs="Times New Roman"/>
+        </w:rPr>
+        <w:t xml:space="preserve">the </w:t>
+      </w:r>
+      <w:r>
+        <w:rPr>
+          <w:rFonts w:ascii="Times New Roman" w:hAnsi="Times New Roman" w:cs="Times New Roman"/>
+        </w:rPr>
+        <w:t>large</w:t>
+      </w:r>
+      <w:r>
+        <w:rPr>
+          <w:rFonts w:ascii="Times New Roman" w:hAnsi="Times New Roman" w:cs="Times New Roman"/>
+        </w:rPr>
+        <w:t>st</w:t>
+      </w:r>
+      <w:r>
+        <w:rPr>
+          <w:rFonts w:ascii="Times New Roman" w:hAnsi="Times New Roman" w:cs="Times New Roman"/>
+        </w:rPr>
+        <w:t xml:space="preserve"> body sizes</w:t>
+      </w:r>
+      <w:r>
+        <w:rPr>
+          <w:rFonts w:ascii="Times New Roman" w:hAnsi="Times New Roman" w:cs="Times New Roman"/>
+        </w:rPr>
+        <w:t xml:space="preserve"> possible</w:t>
+      </w:r>
+      <w:r>
+        <w:rPr>
+          <w:rFonts w:ascii="Times New Roman" w:hAnsi="Times New Roman" w:cs="Times New Roman"/>
+        </w:rPr>
+        <w:t xml:space="preserve">. </w:t>
+      </w:r>
+      <w:r>
+        <w:rPr>
+          <w:rFonts w:ascii="Times New Roman" w:hAnsi="Times New Roman" w:cs="Times New Roman"/>
+        </w:rPr>
+        <w:t>W</w:t>
+      </w:r>
+      <w:r>
+        <w:rPr>
+          <w:rFonts w:ascii="Times New Roman" w:hAnsi="Times New Roman" w:cs="Times New Roman"/>
+        </w:rPr>
+        <w:t xml:space="preserve">hen comparing scenarios in Fig. 2, </w:t>
+      </w:r>
+      <w:r>
+        <w:rPr>
+          <w:rFonts w:ascii="Times New Roman" w:hAnsi="Times New Roman" w:cs="Times New Roman"/>
+        </w:rPr>
+        <w:t>we can infer that</w:t>
+      </w:r>
+      <w:r>
+        <w:rPr>
+          <w:rFonts w:ascii="Times New Roman" w:hAnsi="Times New Roman" w:cs="Times New Roman"/>
+        </w:rPr>
+        <w:t xml:space="preserve"> </w:t>
+      </w:r>
+      <w:r>
+        <w:rPr>
+          <w:rFonts w:ascii="Times New Roman" w:hAnsi="Times New Roman" w:cs="Times New Roman"/>
+        </w:rPr>
+        <w:t>s</w:t>
+      </w:r>
+      <w:r>
+        <w:rPr>
+          <w:rFonts w:ascii="Times New Roman" w:hAnsi="Times New Roman" w:cs="Times New Roman"/>
+        </w:rPr>
+        <w:t>easonality itself is important to the evolution of body size</w:t>
+      </w:r>
+      <w:r>
+        <w:rPr>
+          <w:rFonts w:ascii="Times New Roman" w:hAnsi="Times New Roman" w:cs="Times New Roman"/>
+        </w:rPr>
+        <w:t>. T</w:t>
+      </w:r>
+      <w:r>
+        <w:rPr>
+          <w:rFonts w:ascii="Times New Roman" w:hAnsi="Times New Roman" w:cs="Times New Roman"/>
+        </w:rPr>
+        <w:t>he</w:t>
+      </w:r>
+      <w:r>
+        <w:rPr>
+          <w:rFonts w:ascii="Times New Roman" w:hAnsi="Times New Roman" w:cs="Times New Roman"/>
+        </w:rPr>
+        <w:t xml:space="preserve"> </w:t>
+      </w:r>
+      <w:r>
+        <w:rPr>
+          <w:rFonts w:ascii="Times New Roman" w:hAnsi="Times New Roman" w:cs="Times New Roman"/>
+        </w:rPr>
+        <w:t xml:space="preserve">maximum </w:t>
+      </w:r>
+      <w:r>
+        <w:rPr>
+          <w:rFonts w:ascii="Times New Roman" w:hAnsi="Times New Roman" w:cs="Times New Roman"/>
+        </w:rPr>
+        <w:t xml:space="preserve">body sizes of individuals in the low-food seasonal scenarios were comparable to </w:t>
+      </w:r>
+      <w:r>
+        <w:rPr>
+          <w:rFonts w:ascii="Times New Roman" w:hAnsi="Times New Roman" w:cs="Times New Roman"/>
+        </w:rPr>
+        <w:t xml:space="preserve">maximum </w:t>
+      </w:r>
+      <w:r>
+        <w:rPr>
+          <w:rFonts w:ascii="Times New Roman" w:hAnsi="Times New Roman" w:cs="Times New Roman"/>
+        </w:rPr>
+        <w:t xml:space="preserve">body sizes </w:t>
+      </w:r>
+      <w:r>
+        <w:rPr>
+          <w:rFonts w:ascii="Times New Roman" w:hAnsi="Times New Roman" w:cs="Times New Roman"/>
+        </w:rPr>
+        <w:t xml:space="preserve">evolving in the </w:t>
+      </w:r>
+      <w:r>
+        <w:rPr>
+          <w:rFonts w:ascii="Times New Roman" w:hAnsi="Times New Roman" w:cs="Times New Roman"/>
+        </w:rPr>
+        <w:t>high-food constant environment</w:t>
+      </w:r>
+      <w:r>
+        <w:rPr>
+          <w:rFonts w:ascii="Times New Roman" w:hAnsi="Times New Roman" w:cs="Times New Roman"/>
+        </w:rPr>
+        <w:t>s</w:t>
+      </w:r>
+      <w:r>
+        <w:rPr>
+          <w:rFonts w:ascii="Times New Roman" w:hAnsi="Times New Roman" w:cs="Times New Roman"/>
+        </w:rPr>
+        <w:t xml:space="preserve"> </w:t>
+      </w:r>
+      <w:r>
+        <w:rPr>
+          <w:rFonts w:ascii="Times New Roman" w:hAnsi="Times New Roman" w:cs="Times New Roman"/>
+        </w:rPr>
+        <w:t xml:space="preserve">at both base temperatures </w:t>
+      </w:r>
+      <w:r>
+        <w:rPr>
+          <w:rFonts w:ascii="Times New Roman" w:hAnsi="Times New Roman" w:cs="Times New Roman"/>
+        </w:rPr>
+        <w:t xml:space="preserve">(Figure 2). This is surprising, given that the food available in the high-food constant environment was greater at every body size (Figure 1a, thick solid red line) than the </w:t>
+      </w:r>
+      <w:r>
+        <w:rPr>
+          <w:rFonts w:ascii="Times New Roman" w:hAnsi="Times New Roman" w:cs="Times New Roman"/>
+        </w:rPr>
+        <w:t xml:space="preserve">maximum available in the </w:t>
+      </w:r>
+      <w:r>
+        <w:rPr>
+          <w:rFonts w:ascii="Times New Roman" w:hAnsi="Times New Roman" w:cs="Times New Roman"/>
+        </w:rPr>
+        <w:t xml:space="preserve">low-food seasonal environment (Figure 1a, thin dashed blue line). </w:t>
+      </w:r>
+      <w:r>
+        <w:rPr>
+          <w:rFonts w:ascii="Times New Roman" w:hAnsi="Times New Roman" w:cs="Times New Roman"/>
+        </w:rPr>
+        <w:t>S</w:t>
+      </w:r>
+      <w:r>
+        <w:rPr>
+          <w:rFonts w:ascii="Times New Roman" w:hAnsi="Times New Roman" w:cs="Times New Roman"/>
+        </w:rPr>
+        <w:t>ize-dependent metabolic costs</w:t>
+      </w:r>
+      <w:r>
+        <w:rPr>
+          <w:rFonts w:ascii="Times New Roman" w:hAnsi="Times New Roman" w:cs="Times New Roman"/>
+        </w:rPr>
+        <w:t xml:space="preserve"> in the seasonal environment</w:t>
+      </w:r>
+      <w:r>
+        <w:rPr>
+          <w:rFonts w:ascii="Times New Roman" w:hAnsi="Times New Roman" w:cs="Times New Roman"/>
+        </w:rPr>
+        <w:t xml:space="preserve"> were </w:t>
+      </w:r>
+      <w:r>
+        <w:rPr>
+          <w:rFonts w:ascii="Times New Roman" w:hAnsi="Times New Roman" w:cs="Times New Roman"/>
+        </w:rPr>
+        <w:t>higher or</w:t>
+      </w:r>
+      <w:r>
+        <w:rPr>
+          <w:rFonts w:ascii="Times New Roman" w:hAnsi="Times New Roman" w:cs="Times New Roman"/>
+        </w:rPr>
+        <w:t xml:space="preserve"> comparable </w:t>
+      </w:r>
+      <w:r>
+        <w:rPr>
+          <w:rFonts w:ascii="Times New Roman" w:hAnsi="Times New Roman" w:cs="Times New Roman"/>
+        </w:rPr>
+        <w:t xml:space="preserve">to the </w:t>
+      </w:r>
+      <w:r>
+        <w:rPr>
+          <w:rFonts w:ascii="Times New Roman" w:hAnsi="Times New Roman" w:cs="Times New Roman"/>
+        </w:rPr>
+        <w:t xml:space="preserve">constant environment (Figure 1b, </w:t>
+      </w:r>
+      <w:r>
+        <w:rPr>
+          <w:rFonts w:ascii="Times New Roman" w:hAnsi="Times New Roman" w:cs="Times New Roman"/>
+        </w:rPr>
+        <w:t>dashed red li</w:t>
+      </w:r>
+      <w:r>
+        <w:rPr>
+          <w:rFonts w:ascii="Times New Roman" w:hAnsi="Times New Roman" w:cs="Times New Roman"/>
+        </w:rPr>
+        <w:t>n</w:t>
+      </w:r>
+      <w:r>
+        <w:rPr>
+          <w:rFonts w:ascii="Times New Roman" w:hAnsi="Times New Roman" w:cs="Times New Roman"/>
+        </w:rPr>
+        <w:t>es are higher or comparable to</w:t>
+      </w:r>
+      <w:r>
+        <w:rPr>
+          <w:rFonts w:ascii="Times New Roman" w:hAnsi="Times New Roman" w:cs="Times New Roman"/>
+        </w:rPr>
+        <w:t xml:space="preserve"> solid blue lines)</w:t>
+      </w:r>
+      <w:r>
+        <w:rPr>
+          <w:rFonts w:ascii="Times New Roman" w:hAnsi="Times New Roman" w:cs="Times New Roman"/>
+        </w:rPr>
+        <w:t>.</w:t>
+      </w:r>
+      <w:r>
+        <w:rPr>
+          <w:rFonts w:ascii="Times New Roman" w:hAnsi="Times New Roman" w:cs="Times New Roman"/>
+        </w:rPr>
+        <w:t xml:space="preserve"> T</w:t>
+      </w:r>
+      <w:r>
+        <w:rPr>
+          <w:rFonts w:ascii="Times New Roman" w:hAnsi="Times New Roman" w:cs="Times New Roman"/>
+        </w:rPr>
+        <w:t>herefore,</w:t>
+      </w:r>
+      <w:r>
+        <w:rPr>
+          <w:rFonts w:ascii="Times New Roman" w:hAnsi="Times New Roman" w:cs="Times New Roman"/>
+        </w:rPr>
+        <w:t xml:space="preserve"> we infer</w:t>
+      </w:r>
+      <w:r>
+        <w:rPr>
+          <w:rFonts w:ascii="Times New Roman" w:hAnsi="Times New Roman" w:cs="Times New Roman"/>
+        </w:rPr>
+        <w:t xml:space="preserve"> </w:t>
+      </w:r>
+      <w:r>
+        <w:rPr>
+          <w:rFonts w:ascii="Times New Roman" w:hAnsi="Times New Roman" w:cs="Times New Roman"/>
+        </w:rPr>
+        <w:t xml:space="preserve">seasonality favors larger body sizes despite </w:t>
+      </w:r>
+      <w:r>
+        <w:rPr>
+          <w:rFonts w:ascii="Times New Roman" w:hAnsi="Times New Roman" w:cs="Times New Roman"/>
+        </w:rPr>
+        <w:lastRenderedPageBreak/>
+        <w:t>increased metabolic costs</w:t>
+      </w:r>
+      <w:r>
+        <w:rPr>
+          <w:rFonts w:ascii="Times New Roman" w:hAnsi="Times New Roman" w:cs="Times New Roman"/>
+        </w:rPr>
+        <w:t xml:space="preserve"> during the warm season</w:t>
+      </w:r>
+      <w:r>
+        <w:rPr>
+          <w:rFonts w:ascii="Times New Roman" w:hAnsi="Times New Roman" w:cs="Times New Roman"/>
+        </w:rPr>
+        <w:t xml:space="preserve">, </w:t>
+      </w:r>
+      <w:r>
+        <w:rPr>
+          <w:rFonts w:ascii="Times New Roman" w:hAnsi="Times New Roman" w:cs="Times New Roman"/>
+        </w:rPr>
+        <w:t>because</w:t>
+      </w:r>
+      <w:r>
+        <w:rPr>
+          <w:rFonts w:ascii="Times New Roman" w:hAnsi="Times New Roman" w:cs="Times New Roman"/>
+        </w:rPr>
+        <w:t xml:space="preserve"> larger individuals can </w:t>
+      </w:r>
+      <w:r>
+        <w:rPr>
+          <w:rFonts w:ascii="Times New Roman" w:hAnsi="Times New Roman" w:cs="Times New Roman"/>
+        </w:rPr>
+        <w:t xml:space="preserve">better </w:t>
+      </w:r>
+      <w:r>
+        <w:rPr>
+          <w:rFonts w:ascii="Times New Roman" w:hAnsi="Times New Roman" w:cs="Times New Roman"/>
+        </w:rPr>
+        <w:t>take advantage of high food conditions during the cold season. T</w:t>
+      </w:r>
+      <w:r>
+        <w:rPr>
+          <w:rFonts w:ascii="Times New Roman" w:hAnsi="Times New Roman" w:cs="Times New Roman"/>
+        </w:rPr>
+        <w:t xml:space="preserve">o achieve this growth pattern, </w:t>
+      </w:r>
+      <w:r>
+        <w:rPr>
+          <w:rFonts w:ascii="Times New Roman" w:hAnsi="Times New Roman" w:cs="Times New Roman"/>
+        </w:rPr>
+        <w:t xml:space="preserve">in the seasonal </w:t>
+      </w:r>
+      <w:r>
+        <w:rPr>
+          <w:rFonts w:ascii="Times New Roman" w:hAnsi="Times New Roman" w:cs="Times New Roman"/>
+        </w:rPr>
+        <w:t>environments</w:t>
+      </w:r>
+      <w:r>
+        <w:rPr>
+          <w:rFonts w:ascii="Times New Roman" w:hAnsi="Times New Roman" w:cs="Times New Roman"/>
+        </w:rPr>
+        <w:t xml:space="preserve"> </w:t>
+      </w:r>
+      <w:r>
+        <w:rPr>
+          <w:rFonts w:ascii="Times New Roman" w:hAnsi="Times New Roman" w:cs="Times New Roman"/>
+        </w:rPr>
+        <w:t>individuals</w:t>
+      </w:r>
+      <w:r>
+        <w:rPr>
+          <w:rFonts w:ascii="Times New Roman" w:hAnsi="Times New Roman" w:cs="Times New Roman"/>
+        </w:rPr>
+        <w:t xml:space="preserve"> matured slightly later </w:t>
+      </w:r>
+      <w:r>
+        <w:rPr>
+          <w:rFonts w:ascii="Times New Roman" w:hAnsi="Times New Roman" w:cs="Times New Roman"/>
+        </w:rPr>
+        <w:t xml:space="preserve">than individuals in the constant environment, </w:t>
+      </w:r>
+      <w:r>
+        <w:rPr>
+          <w:rFonts w:ascii="Times New Roman" w:hAnsi="Times New Roman" w:cs="Times New Roman"/>
+        </w:rPr>
+        <w:t>and</w:t>
+      </w:r>
+      <w:r>
+        <w:rPr>
+          <w:rFonts w:ascii="Times New Roman" w:hAnsi="Times New Roman" w:cs="Times New Roman"/>
+        </w:rPr>
+        <w:t xml:space="preserve"> </w:t>
+      </w:r>
+      <w:r>
+        <w:rPr>
+          <w:rFonts w:ascii="Times New Roman" w:hAnsi="Times New Roman" w:cs="Times New Roman"/>
+        </w:rPr>
+        <w:t xml:space="preserve">also </w:t>
+      </w:r>
+      <w:r>
+        <w:rPr>
+          <w:rFonts w:ascii="Times New Roman" w:hAnsi="Times New Roman" w:cs="Times New Roman"/>
+        </w:rPr>
+        <w:t>sacrificed</w:t>
+      </w:r>
+      <w:r>
+        <w:rPr>
+          <w:rFonts w:ascii="Times New Roman" w:hAnsi="Times New Roman" w:cs="Times New Roman"/>
+        </w:rPr>
+        <w:t xml:space="preserve"> </w:t>
+      </w:r>
+      <w:r>
+        <w:rPr>
+          <w:rFonts w:ascii="Times New Roman" w:hAnsi="Times New Roman" w:cs="Times New Roman"/>
+        </w:rPr>
+        <w:t xml:space="preserve">some of their </w:t>
+      </w:r>
+      <w:r>
+        <w:rPr>
+          <w:rFonts w:ascii="Times New Roman" w:hAnsi="Times New Roman" w:cs="Times New Roman"/>
+        </w:rPr>
+        <w:t xml:space="preserve">reproductive </w:t>
+      </w:r>
+      <w:r>
+        <w:rPr>
+          <w:rFonts w:ascii="Times New Roman" w:hAnsi="Times New Roman" w:cs="Times New Roman"/>
+        </w:rPr>
+        <w:t>output</w:t>
+      </w:r>
+      <w:r>
+        <w:rPr>
+          <w:rFonts w:ascii="Times New Roman" w:hAnsi="Times New Roman" w:cs="Times New Roman"/>
+        </w:rPr>
+        <w:t xml:space="preserve"> </w:t>
+      </w:r>
+      <w:r>
+        <w:rPr>
+          <w:rFonts w:ascii="Times New Roman" w:hAnsi="Times New Roman" w:cs="Times New Roman"/>
+        </w:rPr>
+        <w:t>(</w:t>
+      </w:r>
+      <w:r>
+        <w:rPr>
+          <w:rFonts w:ascii="Times New Roman" w:hAnsi="Times New Roman" w:cs="Times New Roman"/>
+        </w:rPr>
+        <w:t xml:space="preserve">results </w:t>
+      </w:r>
+      <w:r>
+        <w:rPr>
+          <w:rFonts w:ascii="Times New Roman" w:hAnsi="Times New Roman" w:cs="Times New Roman"/>
+        </w:rPr>
+        <w:t>not shown)</w:t>
+      </w:r>
+      <w:r>
+        <w:rPr>
+          <w:rFonts w:ascii="Times New Roman" w:hAnsi="Times New Roman" w:cs="Times New Roman"/>
+        </w:rPr>
+        <w:t>.</w:t>
+      </w:r>
+      <w:r>
+        <w:rPr>
+          <w:rFonts w:ascii="Times New Roman" w:hAnsi="Times New Roman" w:cs="Times New Roman"/>
+        </w:rPr>
+        <w:t xml:space="preserve"> Additionally, in the high predation scenarios (Figure 2, top row) </w:t>
+      </w:r>
+      <w:r>
+        <w:rPr>
+          <w:rFonts w:ascii="Times New Roman" w:hAnsi="Times New Roman" w:cs="Times New Roman"/>
+        </w:rPr>
+        <w:t>somatic</w:t>
+      </w:r>
+      <w:r>
+        <w:rPr>
+          <w:rFonts w:ascii="Times New Roman" w:hAnsi="Times New Roman" w:cs="Times New Roman"/>
+        </w:rPr>
+        <w:t xml:space="preserve"> growth rate</w:t>
+      </w:r>
+      <w:r>
+        <w:rPr>
+          <w:rFonts w:ascii="Times New Roman" w:hAnsi="Times New Roman" w:cs="Times New Roman"/>
+        </w:rPr>
+        <w:t>s</w:t>
+      </w:r>
+      <w:r>
+        <w:rPr>
+          <w:rFonts w:ascii="Times New Roman" w:hAnsi="Times New Roman" w:cs="Times New Roman"/>
+        </w:rPr>
+        <w:t xml:space="preserve"> </w:t>
+      </w:r>
+      <w:r>
+        <w:rPr>
+          <w:rFonts w:ascii="Times New Roman" w:hAnsi="Times New Roman" w:cs="Times New Roman"/>
+        </w:rPr>
+        <w:t xml:space="preserve">(time to reach identical </w:t>
+      </w:r>
+      <w:r>
+        <w:rPr>
+          <w:rFonts w:ascii="Times New Roman" w:hAnsi="Times New Roman" w:cs="Times New Roman"/>
+        </w:rPr>
+        <w:t>maximum body size</w:t>
+      </w:r>
+      <w:r>
+        <w:rPr>
+          <w:rFonts w:ascii="Times New Roman" w:hAnsi="Times New Roman" w:cs="Times New Roman"/>
+        </w:rPr>
+        <w:t>s)</w:t>
+      </w:r>
+      <w:r>
+        <w:rPr>
+          <w:rFonts w:ascii="Times New Roman" w:hAnsi="Times New Roman" w:cs="Times New Roman"/>
+        </w:rPr>
+        <w:t xml:space="preserve"> </w:t>
+      </w:r>
+      <w:r>
+        <w:rPr>
+          <w:rFonts w:ascii="Times New Roman" w:hAnsi="Times New Roman" w:cs="Times New Roman"/>
+        </w:rPr>
+        <w:t xml:space="preserve">was slower in low-food seasonal environments than in high-food constant </w:t>
+      </w:r>
+      <w:r>
+        <w:rPr>
+          <w:rFonts w:ascii="Times New Roman" w:hAnsi="Times New Roman" w:cs="Times New Roman"/>
+        </w:rPr>
+        <w:t>environments</w:t>
+      </w:r>
+      <w:r>
+        <w:rPr>
+          <w:rFonts w:ascii="Times New Roman" w:hAnsi="Times New Roman" w:cs="Times New Roman"/>
+        </w:rPr>
+        <w:t>.</w:t>
+      </w:r>
+      <w:r>
+        <w:rPr>
+          <w:rFonts w:ascii="Times New Roman" w:hAnsi="Times New Roman" w:cs="Times New Roman"/>
+        </w:rPr>
+        <w:t xml:space="preserve"> </w:t>
+      </w:r>
+      <w:commentRangeStart w:id="7"/>
+      <w:r>
+        <w:rPr>
+          <w:rFonts w:ascii="Times New Roman" w:hAnsi="Times New Roman" w:cs="Times New Roman"/>
+        </w:rPr>
+        <w:t xml:space="preserve">This convergence </w:t>
+      </w:r>
+      <w:commentRangeEnd w:id="7"/>
+      <w:r>
+        <w:rPr>
+          <w:rStyle w:val="CommentReference"/>
+        </w:rPr>
+        <w:commentReference w:id="7"/>
+      </w:r>
+      <w:r>
+        <w:rPr>
+          <w:rFonts w:ascii="Times New Roman" w:hAnsi="Times New Roman" w:cs="Times New Roman"/>
+        </w:rPr>
+        <w:t xml:space="preserve">on the same body size (250 cm) in </w:t>
+      </w:r>
+      <w:r>
+        <w:rPr>
+          <w:rFonts w:ascii="Times New Roman" w:hAnsi="Times New Roman" w:cs="Times New Roman"/>
+        </w:rPr>
+        <w:t xml:space="preserve">several </w:t>
+      </w:r>
+      <w:r>
+        <w:rPr>
+          <w:rFonts w:ascii="Times New Roman" w:hAnsi="Times New Roman" w:cs="Times New Roman"/>
+        </w:rPr>
+        <w:t xml:space="preserve">different </w:t>
+      </w:r>
+      <w:r>
+        <w:rPr>
+          <w:rFonts w:ascii="Times New Roman" w:hAnsi="Times New Roman" w:cs="Times New Roman"/>
+        </w:rPr>
+        <w:t xml:space="preserve">environmental </w:t>
+      </w:r>
+      <w:r>
+        <w:rPr>
+          <w:rFonts w:ascii="Times New Roman" w:hAnsi="Times New Roman" w:cs="Times New Roman"/>
+        </w:rPr>
+        <w:t>scenarios suggests that, despite differences in the monthly income and costs</w:t>
+      </w:r>
+      <w:r>
+        <w:rPr>
+          <w:rFonts w:ascii="Times New Roman" w:hAnsi="Times New Roman" w:cs="Times New Roman"/>
+        </w:rPr>
+        <w:t xml:space="preserve">, </w:t>
+      </w:r>
+      <w:r>
+        <w:rPr>
+          <w:rFonts w:ascii="Times New Roman" w:hAnsi="Times New Roman" w:cs="Times New Roman"/>
+        </w:rPr>
+        <w:t>there is a peak in the fitness landscape at this size</w:t>
+      </w:r>
+      <w:r>
+        <w:rPr>
+          <w:rFonts w:ascii="Times New Roman" w:hAnsi="Times New Roman" w:cs="Times New Roman"/>
+        </w:rPr>
+        <w:t xml:space="preserve">. </w:t>
+      </w:r>
+      <w:r>
+        <w:rPr>
+          <w:rFonts w:ascii="Times New Roman" w:hAnsi="Times New Roman" w:cs="Times New Roman"/>
+        </w:rPr>
+        <w:t xml:space="preserve"> </w:t>
+      </w:r>
+    </w:p>
+    <w:p>
+      <w:pPr>
+        <w:rPr>
+          <w:rFonts w:ascii="Times New Roman" w:hAnsi="Times New Roman" w:cs="Times New Roman"/>
+        </w:rPr>
+      </w:pPr>
+    </w:p>
+    <w:p>
+      <w:pPr>
+        <w:rPr>
+          <w:rFonts w:ascii="Times New Roman" w:hAnsi="Times New Roman" w:cs="Times New Roman"/>
+        </w:rPr>
+      </w:pPr>
+      <w:r>
+        <w:rPr>
+          <w:rFonts w:ascii="Times New Roman" w:hAnsi="Times New Roman" w:cs="Times New Roman"/>
+        </w:rPr>
+        <w:t>We calculated t</w:t>
+      </w:r>
+      <w:r>
+        <w:rPr>
+          <w:rFonts w:ascii="Times New Roman" w:hAnsi="Times New Roman" w:cs="Times New Roman"/>
+        </w:rPr>
+        <w:t>he optimal m</w:t>
+      </w:r>
+      <w:r>
+        <w:rPr>
+          <w:rFonts w:ascii="Times New Roman" w:hAnsi="Times New Roman" w:cs="Times New Roman"/>
+        </w:rPr>
+        <w:t>aturation age</w:t>
+      </w:r>
+      <w:r>
+        <w:rPr>
+          <w:rFonts w:ascii="Times New Roman" w:hAnsi="Times New Roman" w:cs="Times New Roman"/>
+        </w:rPr>
+        <w:t>s in each scenario</w:t>
+      </w:r>
+      <w:r>
+        <w:rPr>
+          <w:rFonts w:ascii="Times New Roman" w:hAnsi="Times New Roman" w:cs="Times New Roman"/>
+        </w:rPr>
+        <w:t xml:space="preserve"> as </w:t>
+      </w:r>
+      <w:r>
+        <w:rPr>
+          <w:rFonts w:ascii="Times New Roman" w:hAnsi="Times New Roman" w:cs="Times New Roman"/>
+        </w:rPr>
+        <w:t>the youngest age</w:t>
+      </w:r>
+      <w:r>
+        <w:rPr>
+          <w:rFonts w:ascii="Times New Roman" w:hAnsi="Times New Roman" w:cs="Times New Roman"/>
+        </w:rPr>
+        <w:t xml:space="preserve"> that individuals</w:t>
+      </w:r>
+      <w:r>
+        <w:rPr>
+          <w:rFonts w:ascii="Times New Roman" w:hAnsi="Times New Roman" w:cs="Times New Roman"/>
+        </w:rPr>
+        <w:t xml:space="preserve"> produce </w:t>
+      </w:r>
+      <w:r>
+        <w:rPr>
+          <w:rFonts w:ascii="Times New Roman" w:hAnsi="Times New Roman" w:cs="Times New Roman"/>
+        </w:rPr>
+        <w:t xml:space="preserve">at least </w:t>
+      </w:r>
+      <w:r>
+        <w:rPr>
+          <w:rFonts w:ascii="Times New Roman" w:hAnsi="Times New Roman" w:cs="Times New Roman"/>
+        </w:rPr>
+        <w:t>50% of their maximum reproductive output</w:t>
+      </w:r>
+      <w:r>
+        <w:rPr>
+          <w:rFonts w:ascii="Times New Roman" w:hAnsi="Times New Roman" w:cs="Times New Roman"/>
+        </w:rPr>
+        <w:t xml:space="preserve"> (</w:t>
+      </w:r>
+      <w:r>
+        <w:rPr>
+          <w:rFonts w:ascii="Times New Roman" w:hAnsi="Times New Roman" w:cs="Times New Roman"/>
+        </w:rPr>
+        <w:t>Figure 3b</w:t>
+      </w:r>
+      <w:r>
+        <w:rPr>
+          <w:rFonts w:ascii="Times New Roman" w:hAnsi="Times New Roman" w:cs="Times New Roman"/>
+        </w:rPr>
+        <w:t>)</w:t>
+      </w:r>
+      <w:r>
+        <w:rPr>
+          <w:rFonts w:ascii="Times New Roman" w:hAnsi="Times New Roman" w:cs="Times New Roman"/>
+        </w:rPr>
+        <w:t xml:space="preserve">. </w:t>
+      </w:r>
+      <w:r>
+        <w:rPr>
+          <w:rFonts w:ascii="Times New Roman" w:hAnsi="Times New Roman" w:cs="Times New Roman"/>
+        </w:rPr>
+        <w:t>Our model</w:t>
+      </w:r>
+      <w:r>
+        <w:rPr>
+          <w:rFonts w:ascii="Times New Roman" w:hAnsi="Times New Roman" w:cs="Times New Roman"/>
+        </w:rPr>
+        <w:t xml:space="preserve"> structure</w:t>
+      </w:r>
+      <w:r>
+        <w:rPr>
+          <w:rFonts w:ascii="Times New Roman" w:hAnsi="Times New Roman" w:cs="Times New Roman"/>
+        </w:rPr>
+        <w:t xml:space="preserve"> allowed y</w:t>
+      </w:r>
+      <w:r>
+        <w:rPr>
+          <w:rFonts w:ascii="Times New Roman" w:hAnsi="Times New Roman" w:cs="Times New Roman"/>
+        </w:rPr>
+        <w:t xml:space="preserve">oung individuals </w:t>
+      </w:r>
+      <w:r>
+        <w:rPr>
+          <w:rFonts w:ascii="Times New Roman" w:hAnsi="Times New Roman" w:cs="Times New Roman"/>
+        </w:rPr>
+        <w:t>to</w:t>
+      </w:r>
+      <w:r>
+        <w:rPr>
+          <w:rFonts w:ascii="Times New Roman" w:hAnsi="Times New Roman" w:cs="Times New Roman"/>
+        </w:rPr>
+        <w:t xml:space="preserve"> reproduce </w:t>
+      </w:r>
+      <w:r>
+        <w:rPr>
+          <w:rFonts w:ascii="Times New Roman" w:hAnsi="Times New Roman" w:cs="Times New Roman"/>
+        </w:rPr>
+        <w:t>(although output was constrained to a percentage of body size)</w:t>
+      </w:r>
+      <w:r>
+        <w:rPr>
+          <w:rFonts w:ascii="Times New Roman" w:hAnsi="Times New Roman" w:cs="Times New Roman"/>
+        </w:rPr>
+        <w:t>, and</w:t>
+      </w:r>
+      <w:r>
+        <w:rPr>
+          <w:rFonts w:ascii="Times New Roman" w:hAnsi="Times New Roman" w:cs="Times New Roman"/>
+        </w:rPr>
+        <w:t xml:space="preserve"> </w:t>
+      </w:r>
+      <w:r>
+        <w:rPr>
+          <w:rFonts w:ascii="Times New Roman" w:hAnsi="Times New Roman" w:cs="Times New Roman"/>
+        </w:rPr>
+        <w:t>allocation of a</w:t>
+      </w:r>
+      <w:r>
+        <w:rPr>
+          <w:rFonts w:ascii="Times New Roman" w:hAnsi="Times New Roman" w:cs="Times New Roman"/>
+        </w:rPr>
+        <w:t xml:space="preserve"> small amount </w:t>
+      </w:r>
+      <w:r>
+        <w:rPr>
+          <w:rFonts w:ascii="Times New Roman" w:hAnsi="Times New Roman" w:cs="Times New Roman"/>
+        </w:rPr>
+        <w:t xml:space="preserve">of energy </w:t>
+      </w:r>
+      <w:r>
+        <w:rPr>
+          <w:rFonts w:ascii="Times New Roman" w:hAnsi="Times New Roman" w:cs="Times New Roman"/>
+        </w:rPr>
+        <w:t>to reproduction early on</w:t>
+      </w:r>
+      <w:r>
+        <w:rPr>
+          <w:rFonts w:ascii="Times New Roman" w:hAnsi="Times New Roman" w:cs="Times New Roman"/>
+        </w:rPr>
+        <w:t xml:space="preserve"> was </w:t>
+      </w:r>
+      <w:r>
+        <w:rPr>
+          <w:rFonts w:ascii="Times New Roman" w:hAnsi="Times New Roman" w:cs="Times New Roman"/>
+        </w:rPr>
+        <w:t xml:space="preserve">optimal </w:t>
+      </w:r>
+      <w:r>
+        <w:rPr>
+          <w:rFonts w:ascii="Times New Roman" w:hAnsi="Times New Roman" w:cs="Times New Roman"/>
+        </w:rPr>
+        <w:t>in every scenario</w:t>
+      </w:r>
+      <w:r>
+        <w:rPr>
+          <w:rFonts w:ascii="Times New Roman" w:hAnsi="Times New Roman" w:cs="Times New Roman"/>
+        </w:rPr>
+        <w:t xml:space="preserve">. This pattern </w:t>
+      </w:r>
+      <w:r>
+        <w:rPr>
+          <w:rFonts w:ascii="Times New Roman" w:hAnsi="Times New Roman" w:cs="Times New Roman"/>
+        </w:rPr>
+        <w:t>occurred</w:t>
+      </w:r>
+      <w:r>
+        <w:rPr>
+          <w:rFonts w:ascii="Times New Roman" w:hAnsi="Times New Roman" w:cs="Times New Roman"/>
+        </w:rPr>
+        <w:t xml:space="preserve"> because we d</w:t>
+      </w:r>
+      <w:r>
+        <w:rPr>
+          <w:rFonts w:ascii="Times New Roman" w:hAnsi="Times New Roman" w:cs="Times New Roman"/>
+        </w:rPr>
+        <w:t>id</w:t>
+      </w:r>
+      <w:r>
+        <w:rPr>
+          <w:rFonts w:ascii="Times New Roman" w:hAnsi="Times New Roman" w:cs="Times New Roman"/>
+        </w:rPr>
+        <w:t xml:space="preserve"> not </w:t>
+      </w:r>
+      <w:r>
+        <w:rPr>
+          <w:rFonts w:ascii="Times New Roman" w:hAnsi="Times New Roman" w:cs="Times New Roman"/>
+        </w:rPr>
+        <w:t>model</w:t>
+      </w:r>
+      <w:r>
+        <w:rPr>
+          <w:rFonts w:ascii="Times New Roman" w:hAnsi="Times New Roman" w:cs="Times New Roman"/>
+        </w:rPr>
+        <w:t xml:space="preserve"> physiological </w:t>
+      </w:r>
+      <w:r>
+        <w:rPr>
+          <w:rFonts w:ascii="Times New Roman" w:hAnsi="Times New Roman" w:cs="Times New Roman"/>
+        </w:rPr>
+        <w:t xml:space="preserve">constraints or </w:t>
+      </w:r>
+      <w:r>
+        <w:rPr>
+          <w:rFonts w:ascii="Times New Roman" w:hAnsi="Times New Roman" w:cs="Times New Roman"/>
+        </w:rPr>
+        <w:t xml:space="preserve">costs </w:t>
+      </w:r>
+      <w:r>
+        <w:rPr>
+          <w:rFonts w:ascii="Times New Roman" w:hAnsi="Times New Roman" w:cs="Times New Roman"/>
+        </w:rPr>
+        <w:t xml:space="preserve">preventing </w:t>
+      </w:r>
+      <w:r>
+        <w:rPr>
+          <w:rFonts w:ascii="Times New Roman" w:hAnsi="Times New Roman" w:cs="Times New Roman"/>
+        </w:rPr>
+        <w:t>low levels of</w:t>
+      </w:r>
+      <w:r>
+        <w:rPr>
+          <w:rFonts w:ascii="Times New Roman" w:hAnsi="Times New Roman" w:cs="Times New Roman"/>
+        </w:rPr>
+        <w:t xml:space="preserve"> </w:t>
+      </w:r>
+      <w:r>
+        <w:rPr>
+          <w:rFonts w:ascii="Times New Roman" w:hAnsi="Times New Roman" w:cs="Times New Roman"/>
+        </w:rPr>
+        <w:t xml:space="preserve">spawning </w:t>
+      </w:r>
+      <w:r>
+        <w:rPr>
+          <w:rFonts w:ascii="Times New Roman" w:hAnsi="Times New Roman" w:cs="Times New Roman"/>
+          <w:i/>
+          <w:iCs/>
+        </w:rPr>
+        <w:t>per se</w:t>
+      </w:r>
+      <w:r>
+        <w:rPr>
+          <w:rFonts w:ascii="Times New Roman" w:hAnsi="Times New Roman" w:cs="Times New Roman"/>
+          <w:i/>
+          <w:iCs/>
+        </w:rPr>
+        <w:t xml:space="preserve">, </w:t>
+      </w:r>
+      <w:r>
+        <w:rPr>
+          <w:rFonts w:ascii="Times New Roman" w:hAnsi="Times New Roman" w:cs="Times New Roman"/>
+        </w:rPr>
+        <w:t>and because small fish were also limited in how many resources they could store to use for growth (so</w:t>
+      </w:r>
+      <w:r>
+        <w:rPr>
+          <w:rFonts w:ascii="Times New Roman" w:hAnsi="Times New Roman" w:cs="Times New Roman"/>
+        </w:rPr>
+        <w:t xml:space="preserve"> any</w:t>
+      </w:r>
+      <w:r>
+        <w:rPr>
+          <w:rFonts w:ascii="Times New Roman" w:hAnsi="Times New Roman" w:cs="Times New Roman"/>
+        </w:rPr>
+        <w:t xml:space="preserve"> excess energy devoted to reproduction d</w:t>
+      </w:r>
+      <w:r>
+        <w:rPr>
+          <w:rFonts w:ascii="Times New Roman" w:hAnsi="Times New Roman" w:cs="Times New Roman"/>
+        </w:rPr>
+        <w:t>id</w:t>
+      </w:r>
+      <w:r>
+        <w:rPr>
+          <w:rFonts w:ascii="Times New Roman" w:hAnsi="Times New Roman" w:cs="Times New Roman"/>
+        </w:rPr>
+        <w:t xml:space="preserve"> not trade-off with somatic growth for the food </w:t>
+      </w:r>
+      <w:r>
+        <w:rPr>
+          <w:rFonts w:ascii="Times New Roman" w:hAnsi="Times New Roman" w:cs="Times New Roman"/>
+        </w:rPr>
+        <w:t>conditions</w:t>
+      </w:r>
+      <w:r>
+        <w:rPr>
+          <w:rFonts w:ascii="Times New Roman" w:hAnsi="Times New Roman" w:cs="Times New Roman"/>
+        </w:rPr>
+        <w:t xml:space="preserve"> we con</w:t>
+      </w:r>
+      <w:r>
+        <w:rPr>
+          <w:rFonts w:ascii="Times New Roman" w:hAnsi="Times New Roman" w:cs="Times New Roman"/>
+        </w:rPr>
+        <w:t>s</w:t>
+      </w:r>
+      <w:r>
+        <w:rPr>
+          <w:rFonts w:ascii="Times New Roman" w:hAnsi="Times New Roman" w:cs="Times New Roman"/>
+        </w:rPr>
+        <w:t>i</w:t>
+      </w:r>
+      <w:r>
+        <w:rPr>
+          <w:rFonts w:ascii="Times New Roman" w:hAnsi="Times New Roman" w:cs="Times New Roman"/>
+        </w:rPr>
+        <w:t>d</w:t>
+      </w:r>
+      <w:r>
+        <w:rPr>
+          <w:rFonts w:ascii="Times New Roman" w:hAnsi="Times New Roman" w:cs="Times New Roman"/>
+        </w:rPr>
+        <w:t>ered here)</w:t>
+      </w:r>
+      <w:r>
+        <w:rPr>
+          <w:rFonts w:ascii="Times New Roman" w:hAnsi="Times New Roman" w:cs="Times New Roman"/>
+        </w:rPr>
+        <w:t>. I</w:t>
+      </w:r>
+      <w:r>
+        <w:rPr>
+          <w:rFonts w:ascii="Times New Roman" w:hAnsi="Times New Roman" w:cs="Times New Roman"/>
+        </w:rPr>
+        <w:t>n reality</w:t>
+      </w:r>
+      <w:r>
+        <w:rPr>
+          <w:rFonts w:ascii="Times New Roman" w:hAnsi="Times New Roman" w:cs="Times New Roman"/>
+        </w:rPr>
+        <w:t>,</w:t>
+      </w:r>
+      <w:r>
+        <w:rPr>
+          <w:rFonts w:ascii="Times New Roman" w:hAnsi="Times New Roman" w:cs="Times New Roman"/>
+        </w:rPr>
+        <w:t xml:space="preserve"> </w:t>
+      </w:r>
+      <w:r>
+        <w:rPr>
+          <w:rFonts w:ascii="Times New Roman" w:hAnsi="Times New Roman" w:cs="Times New Roman"/>
+        </w:rPr>
+        <w:t xml:space="preserve">behavioral, </w:t>
+      </w:r>
+      <w:r>
+        <w:rPr>
+          <w:rFonts w:ascii="Times New Roman" w:hAnsi="Times New Roman" w:cs="Times New Roman"/>
+        </w:rPr>
+        <w:t xml:space="preserve">developmental and hormonal mechanisms </w:t>
+      </w:r>
+      <w:r>
+        <w:rPr>
+          <w:rFonts w:ascii="Times New Roman" w:hAnsi="Times New Roman" w:cs="Times New Roman"/>
+        </w:rPr>
+        <w:t xml:space="preserve">likely </w:t>
+      </w:r>
+      <w:r>
+        <w:rPr>
+          <w:rFonts w:ascii="Times New Roman" w:hAnsi="Times New Roman" w:cs="Times New Roman"/>
+        </w:rPr>
+        <w:t xml:space="preserve">prevent </w:t>
+      </w:r>
+      <w:r>
+        <w:rPr>
+          <w:rFonts w:ascii="Times New Roman" w:hAnsi="Times New Roman" w:cs="Times New Roman"/>
+        </w:rPr>
+        <w:t>this pattern of</w:t>
+      </w:r>
+      <w:r>
+        <w:rPr>
+          <w:rFonts w:ascii="Times New Roman" w:hAnsi="Times New Roman" w:cs="Times New Roman"/>
+        </w:rPr>
+        <w:t xml:space="preserve"> maturation</w:t>
+      </w:r>
+      <w:r>
+        <w:rPr>
+          <w:rFonts w:ascii="Times New Roman" w:hAnsi="Times New Roman" w:cs="Times New Roman"/>
+        </w:rPr>
+        <w:t xml:space="preserve"> in large fish</w:t>
+      </w:r>
+      <w:r>
+        <w:rPr>
+          <w:rFonts w:ascii="Times New Roman" w:hAnsi="Times New Roman" w:cs="Times New Roman"/>
+        </w:rPr>
+        <w:t>. M</w:t>
+      </w:r>
+      <w:r>
+        <w:rPr>
+          <w:rFonts w:ascii="Times New Roman" w:hAnsi="Times New Roman" w:cs="Times New Roman"/>
+        </w:rPr>
+        <w:t>any</w:t>
+      </w:r>
+      <w:r>
+        <w:rPr>
+          <w:rFonts w:ascii="Times New Roman" w:hAnsi="Times New Roman" w:cs="Times New Roman"/>
+        </w:rPr>
+        <w:t xml:space="preserve"> iteroparous</w:t>
+      </w:r>
+      <w:r>
+        <w:rPr>
+          <w:rFonts w:ascii="Times New Roman" w:hAnsi="Times New Roman" w:cs="Times New Roman"/>
+        </w:rPr>
+        <w:t xml:space="preserve"> fishes do </w:t>
+      </w:r>
+      <w:r>
+        <w:rPr>
+          <w:rFonts w:ascii="Times New Roman" w:hAnsi="Times New Roman" w:cs="Times New Roman"/>
+        </w:rPr>
+        <w:t>mature by</w:t>
+      </w:r>
+      <w:r>
+        <w:rPr>
+          <w:rFonts w:ascii="Times New Roman" w:hAnsi="Times New Roman" w:cs="Times New Roman"/>
+        </w:rPr>
+        <w:t xml:space="preserve"> reproducing at very low levels</w:t>
+      </w:r>
+      <w:r>
+        <w:rPr>
+          <w:rFonts w:ascii="Times New Roman" w:hAnsi="Times New Roman" w:cs="Times New Roman"/>
+        </w:rPr>
+        <w:t xml:space="preserve">, so we do not consider this outcome of our model </w:t>
+      </w:r>
+      <w:r>
+        <w:rPr>
+          <w:rFonts w:ascii="Times New Roman" w:hAnsi="Times New Roman" w:cs="Times New Roman"/>
+        </w:rPr>
+        <w:t>to be wildly inconsistent with reality</w:t>
+      </w:r>
+      <w:r>
+        <w:rPr>
+          <w:rFonts w:ascii="Times New Roman" w:hAnsi="Times New Roman" w:cs="Times New Roman"/>
+        </w:rPr>
+        <w:t>.</w:t>
+      </w:r>
+      <w:r>
+        <w:rPr>
+          <w:rFonts w:ascii="Times New Roman" w:hAnsi="Times New Roman" w:cs="Times New Roman"/>
+        </w:rPr>
+        <w:t xml:space="preserve"> </w:t>
+      </w:r>
+    </w:p>
+    <w:p>
+      <w:pPr>
+        <w:rPr>
+          <w:rFonts w:ascii="Times New Roman" w:hAnsi="Times New Roman" w:cs="Times New Roman"/>
+        </w:rPr>
+      </w:pPr>
+    </w:p>
+    <w:p>
+      <w:pPr>
+        <w:rPr>
+          <w:rFonts w:ascii="Times New Roman" w:hAnsi="Times New Roman" w:cs="Times New Roman"/>
+        </w:rPr>
+      </w:pPr>
+      <w:r>
+        <w:rPr>
+          <w:rFonts w:ascii="Times New Roman" w:hAnsi="Times New Roman" w:cs="Times New Roman"/>
+        </w:rPr>
+        <w:t xml:space="preserve">Maturation age primarily varied according to the interaction of food availability and predation risk. </w:t>
+      </w:r>
+      <w:r>
+        <w:rPr>
+          <w:rFonts w:ascii="Times New Roman" w:hAnsi="Times New Roman" w:cs="Times New Roman"/>
+        </w:rPr>
+        <w:t>In sensitivity analyses, we found that with very low food in constant environments, individuals matured after their first year and did not invest in somatic growth after their first year</w:t>
+      </w:r>
+      <w:r>
+        <w:rPr>
+          <w:rFonts w:ascii="Times New Roman" w:hAnsi="Times New Roman" w:cs="Times New Roman"/>
+        </w:rPr>
+        <w:t xml:space="preserve"> (</w:t>
+      </w:r>
+      <w:r>
+        <w:rPr>
+          <w:rFonts w:ascii="Times New Roman" w:hAnsi="Times New Roman" w:cs="Times New Roman"/>
+        </w:rPr>
+        <w:t>not shown).</w:t>
+      </w:r>
+      <w:r>
+        <w:rPr>
+          <w:rFonts w:ascii="Times New Roman" w:hAnsi="Times New Roman" w:cs="Times New Roman"/>
+        </w:rPr>
+        <w:t xml:space="preserve"> In the environmental scenarios presented here, m</w:t>
+      </w:r>
+      <w:r>
+        <w:rPr>
+          <w:rFonts w:ascii="Times New Roman" w:hAnsi="Times New Roman" w:cs="Times New Roman"/>
+        </w:rPr>
+        <w:t>aturation age was between 2 and 3 years</w:t>
+      </w:r>
+      <w:r>
+        <w:rPr>
+          <w:rFonts w:ascii="Times New Roman" w:hAnsi="Times New Roman" w:cs="Times New Roman"/>
+        </w:rPr>
+        <w:t>, except when predation was low and food abundant</w:t>
+      </w:r>
+      <w:r>
+        <w:rPr>
+          <w:rFonts w:ascii="Times New Roman" w:hAnsi="Times New Roman" w:cs="Times New Roman"/>
+        </w:rPr>
+        <w:t xml:space="preserve">. </w:t>
+      </w:r>
+      <w:r>
+        <w:rPr>
+          <w:rFonts w:ascii="Times New Roman" w:hAnsi="Times New Roman" w:cs="Times New Roman"/>
+        </w:rPr>
+        <w:t>S</w:t>
+      </w:r>
+      <w:r>
+        <w:rPr>
+          <w:rFonts w:ascii="Times New Roman" w:hAnsi="Times New Roman" w:cs="Times New Roman"/>
+        </w:rPr>
+        <w:t>easonal</w:t>
+      </w:r>
+      <w:r>
+        <w:rPr>
+          <w:rFonts w:ascii="Times New Roman" w:hAnsi="Times New Roman" w:cs="Times New Roman"/>
+        </w:rPr>
+        <w:t>ity</w:t>
+      </w:r>
+      <w:r>
+        <w:rPr>
+          <w:rFonts w:ascii="Times New Roman" w:hAnsi="Times New Roman" w:cs="Times New Roman"/>
+        </w:rPr>
+        <w:t xml:space="preserve"> delayed maturation </w:t>
+      </w:r>
+      <w:r>
+        <w:rPr>
+          <w:rFonts w:ascii="Times New Roman" w:hAnsi="Times New Roman" w:cs="Times New Roman"/>
+        </w:rPr>
+        <w:t>to 4 years</w:t>
+      </w:r>
+      <w:r>
+        <w:rPr>
+          <w:rFonts w:ascii="Times New Roman" w:hAnsi="Times New Roman" w:cs="Times New Roman"/>
+        </w:rPr>
+        <w:t xml:space="preserve"> </w:t>
+      </w:r>
+      <w:r>
+        <w:rPr>
+          <w:rFonts w:ascii="Times New Roman" w:hAnsi="Times New Roman" w:cs="Times New Roman"/>
+        </w:rPr>
+        <w:t xml:space="preserve">with </w:t>
+      </w:r>
+      <w:r>
+        <w:rPr>
+          <w:rFonts w:ascii="Times New Roman" w:hAnsi="Times New Roman" w:cs="Times New Roman"/>
+        </w:rPr>
+        <w:t xml:space="preserve">warmer </w:t>
+      </w:r>
+      <w:r>
+        <w:rPr>
+          <w:rFonts w:ascii="Times New Roman" w:hAnsi="Times New Roman" w:cs="Times New Roman"/>
+        </w:rPr>
+        <w:t>base temperature</w:t>
+      </w:r>
+      <w:r>
+        <w:rPr>
+          <w:rFonts w:ascii="Times New Roman" w:hAnsi="Times New Roman" w:cs="Times New Roman"/>
+        </w:rPr>
+        <w:t>s</w:t>
+      </w:r>
+      <w:r>
+        <w:rPr>
+          <w:rFonts w:ascii="Times New Roman" w:hAnsi="Times New Roman" w:cs="Times New Roman"/>
+        </w:rPr>
+        <w:t xml:space="preserve"> (Figure 3b)</w:t>
+      </w:r>
+      <w:r>
+        <w:rPr>
+          <w:rFonts w:ascii="Times New Roman" w:hAnsi="Times New Roman" w:cs="Times New Roman"/>
+        </w:rPr>
+        <w:t xml:space="preserve">, but these effects were </w:t>
+      </w:r>
+      <w:r>
+        <w:rPr>
+          <w:rFonts w:ascii="Times New Roman" w:hAnsi="Times New Roman" w:cs="Times New Roman"/>
+        </w:rPr>
+        <w:t>small</w:t>
+      </w:r>
+      <w:r>
+        <w:rPr>
+          <w:rFonts w:ascii="Times New Roman" w:hAnsi="Times New Roman" w:cs="Times New Roman"/>
+        </w:rPr>
+        <w:t xml:space="preserve"> relative to the</w:t>
+      </w:r>
+      <w:r>
+        <w:rPr>
+          <w:rFonts w:ascii="Times New Roman" w:hAnsi="Times New Roman" w:cs="Times New Roman"/>
+        </w:rPr>
+        <w:t xml:space="preserve"> interacting</w:t>
+      </w:r>
+      <w:r>
+        <w:rPr>
+          <w:rFonts w:ascii="Times New Roman" w:hAnsi="Times New Roman" w:cs="Times New Roman"/>
+        </w:rPr>
+        <w:t xml:space="preserve"> </w:t>
+      </w:r>
+      <w:r>
+        <w:rPr>
+          <w:rFonts w:ascii="Times New Roman" w:hAnsi="Times New Roman" w:cs="Times New Roman"/>
+        </w:rPr>
+        <w:t xml:space="preserve">effects </w:t>
+      </w:r>
+      <w:r>
+        <w:rPr>
+          <w:rFonts w:ascii="Times New Roman" w:hAnsi="Times New Roman" w:cs="Times New Roman"/>
+        </w:rPr>
+        <w:t xml:space="preserve">of food and </w:t>
+      </w:r>
+      <w:r>
+        <w:rPr>
+          <w:rFonts w:ascii="Times New Roman" w:hAnsi="Times New Roman" w:cs="Times New Roman"/>
+        </w:rPr>
+        <w:t>predation</w:t>
+      </w:r>
+      <w:r>
+        <w:rPr>
+          <w:rFonts w:ascii="Times New Roman" w:hAnsi="Times New Roman" w:cs="Times New Roman"/>
+        </w:rPr>
+        <w:t>.</w:t>
+      </w:r>
+      <w:r>
+        <w:rPr>
+          <w:rFonts w:ascii="Times New Roman" w:hAnsi="Times New Roman" w:cs="Times New Roman"/>
+        </w:rPr>
+        <w:t xml:space="preserve"> Delayed maturation was advantageous i</w:t>
+      </w:r>
+      <w:r>
+        <w:rPr>
+          <w:rFonts w:ascii="Times New Roman" w:hAnsi="Times New Roman" w:cs="Times New Roman"/>
+        </w:rPr>
+        <w:t xml:space="preserve">n </w:t>
+      </w:r>
+      <w:r>
+        <w:rPr>
+          <w:rFonts w:ascii="Times New Roman" w:hAnsi="Times New Roman" w:cs="Times New Roman"/>
+        </w:rPr>
+        <w:t>all</w:t>
+      </w:r>
+      <w:r>
+        <w:rPr>
+          <w:rFonts w:ascii="Times New Roman" w:hAnsi="Times New Roman" w:cs="Times New Roman"/>
+        </w:rPr>
+        <w:t xml:space="preserve"> high food</w:t>
+      </w:r>
+      <w:r>
+        <w:rPr>
+          <w:rFonts w:ascii="Times New Roman" w:hAnsi="Times New Roman" w:cs="Times New Roman"/>
+        </w:rPr>
+        <w:t>, low predation</w:t>
+      </w:r>
+      <w:r>
+        <w:rPr>
+          <w:rFonts w:ascii="Times New Roman" w:hAnsi="Times New Roman" w:cs="Times New Roman"/>
+        </w:rPr>
+        <w:t xml:space="preserve"> scenarios</w:t>
+      </w:r>
+      <w:r>
+        <w:rPr>
+          <w:rFonts w:ascii="Times New Roman" w:hAnsi="Times New Roman" w:cs="Times New Roman"/>
+        </w:rPr>
+        <w:t>;</w:t>
+      </w:r>
+      <w:r>
+        <w:rPr>
+          <w:rFonts w:ascii="Times New Roman" w:hAnsi="Times New Roman" w:cs="Times New Roman"/>
+        </w:rPr>
+        <w:t xml:space="preserve"> </w:t>
+      </w:r>
+      <w:r>
+        <w:rPr>
+          <w:rFonts w:ascii="Times New Roman" w:hAnsi="Times New Roman" w:cs="Times New Roman"/>
+        </w:rPr>
+        <w:t>individuals</w:t>
+      </w:r>
+      <w:r>
+        <w:rPr>
+          <w:rFonts w:ascii="Times New Roman" w:hAnsi="Times New Roman" w:cs="Times New Roman"/>
+        </w:rPr>
+        <w:t xml:space="preserve"> mature</w:t>
+      </w:r>
+      <w:r>
+        <w:rPr>
+          <w:rFonts w:ascii="Times New Roman" w:hAnsi="Times New Roman" w:cs="Times New Roman"/>
+        </w:rPr>
+        <w:t>d</w:t>
+      </w:r>
+      <w:r>
+        <w:rPr>
+          <w:rFonts w:ascii="Times New Roman" w:hAnsi="Times New Roman" w:cs="Times New Roman"/>
+        </w:rPr>
+        <w:t xml:space="preserve"> </w:t>
+      </w:r>
+      <w:r>
+        <w:rPr>
+          <w:rFonts w:ascii="Times New Roman" w:hAnsi="Times New Roman" w:cs="Times New Roman"/>
+        </w:rPr>
+        <w:t>between</w:t>
+      </w:r>
+      <w:r>
+        <w:rPr>
+          <w:rFonts w:ascii="Times New Roman" w:hAnsi="Times New Roman" w:cs="Times New Roman"/>
+        </w:rPr>
+        <w:t xml:space="preserve"> age</w:t>
+      </w:r>
+      <w:r>
+        <w:rPr>
+          <w:rFonts w:ascii="Times New Roman" w:hAnsi="Times New Roman" w:cs="Times New Roman"/>
+        </w:rPr>
+        <w:t>s</w:t>
+      </w:r>
+      <w:r>
+        <w:rPr>
+          <w:rFonts w:ascii="Times New Roman" w:hAnsi="Times New Roman" w:cs="Times New Roman"/>
+        </w:rPr>
+        <w:t xml:space="preserve"> 13 (constant) and </w:t>
+      </w:r>
+      <w:r>
+        <w:rPr>
+          <w:rFonts w:ascii="Times New Roman" w:hAnsi="Times New Roman" w:cs="Times New Roman"/>
+        </w:rPr>
+        <w:t>14</w:t>
+      </w:r>
+      <w:r>
+        <w:rPr>
+          <w:rFonts w:ascii="Times New Roman" w:hAnsi="Times New Roman" w:cs="Times New Roman"/>
+        </w:rPr>
+        <w:t xml:space="preserve"> (seasonal) years</w:t>
+      </w:r>
+      <w:r>
+        <w:rPr>
+          <w:rFonts w:ascii="Times New Roman" w:hAnsi="Times New Roman" w:cs="Times New Roman"/>
+        </w:rPr>
+        <w:t>; this</w:t>
+      </w:r>
+      <w:r>
+        <w:rPr>
+          <w:rFonts w:ascii="Times New Roman" w:hAnsi="Times New Roman" w:cs="Times New Roman"/>
+        </w:rPr>
+        <w:t xml:space="preserve"> timing coincides with the onset of secondary growth (Figure 2c)</w:t>
+      </w:r>
+      <w:r>
+        <w:rPr>
+          <w:rFonts w:ascii="Times New Roman" w:hAnsi="Times New Roman" w:cs="Times New Roman"/>
+        </w:rPr>
+        <w:t>.</w:t>
+      </w:r>
+      <w:r>
+        <w:rPr>
+          <w:rFonts w:ascii="Times New Roman" w:hAnsi="Times New Roman" w:cs="Times New Roman"/>
+        </w:rPr>
+        <w:t xml:space="preserve"> In our model, these individuals </w:t>
+      </w:r>
+      <w:r>
+        <w:rPr>
+          <w:rFonts w:ascii="Times New Roman" w:hAnsi="Times New Roman" w:cs="Times New Roman"/>
+        </w:rPr>
+        <w:t>can and do</w:t>
+      </w:r>
+      <w:r>
+        <w:rPr>
+          <w:rFonts w:ascii="Times New Roman" w:hAnsi="Times New Roman" w:cs="Times New Roman"/>
+        </w:rPr>
+        <w:t xml:space="preserve"> reproduce at</w:t>
+      </w:r>
+      <w:r>
+        <w:rPr>
+          <w:rFonts w:ascii="Times New Roman" w:hAnsi="Times New Roman" w:cs="Times New Roman"/>
+        </w:rPr>
+        <w:t xml:space="preserve"> very</w:t>
+      </w:r>
+      <w:r>
+        <w:rPr>
+          <w:rFonts w:ascii="Times New Roman" w:hAnsi="Times New Roman" w:cs="Times New Roman"/>
+        </w:rPr>
+        <w:t xml:space="preserve"> low levels </w:t>
+      </w:r>
+      <w:r>
+        <w:rPr>
+          <w:rFonts w:ascii="Times New Roman" w:hAnsi="Times New Roman" w:cs="Times New Roman"/>
+        </w:rPr>
+        <w:t>(~8</w:t>
+      </w:r>
+      <w:r>
+        <w:rPr>
+          <w:rFonts w:ascii="Times New Roman" w:hAnsi="Times New Roman" w:cs="Times New Roman"/>
+        </w:rPr>
+        <w:t>% of their eventual maximum reproductive output) before age 13</w:t>
+      </w:r>
+      <w:r>
+        <w:rPr>
+          <w:rFonts w:ascii="Times New Roman" w:hAnsi="Times New Roman" w:cs="Times New Roman"/>
+        </w:rPr>
+        <w:t>, for the reasons described above</w:t>
+      </w:r>
+      <w:r>
+        <w:rPr>
+          <w:rFonts w:ascii="Times New Roman" w:hAnsi="Times New Roman" w:cs="Times New Roman"/>
+        </w:rPr>
+        <w:t xml:space="preserve">. </w:t>
+      </w:r>
+      <w:r>
+        <w:rPr>
+          <w:rFonts w:ascii="Times New Roman" w:hAnsi="Times New Roman" w:cs="Times New Roman"/>
+        </w:rPr>
+        <w:t xml:space="preserve">Sensitivity analyses showed </w:t>
+      </w:r>
+      <w:r>
+        <w:rPr>
+          <w:rFonts w:ascii="Times New Roman" w:hAnsi="Times New Roman" w:cs="Times New Roman"/>
+        </w:rPr>
+        <w:t xml:space="preserve">this delay in </w:t>
+      </w:r>
+      <w:r>
+        <w:rPr>
+          <w:rFonts w:ascii="Times New Roman" w:hAnsi="Times New Roman" w:cs="Times New Roman"/>
+        </w:rPr>
+        <w:t xml:space="preserve">maturation age </w:t>
+      </w:r>
+      <w:r>
+        <w:rPr>
+          <w:rFonts w:ascii="Times New Roman" w:hAnsi="Times New Roman" w:cs="Times New Roman"/>
+        </w:rPr>
+        <w:t>decreased</w:t>
+      </w:r>
+      <w:r>
+        <w:rPr>
+          <w:rFonts w:ascii="Times New Roman" w:hAnsi="Times New Roman" w:cs="Times New Roman"/>
+        </w:rPr>
+        <w:t xml:space="preserve"> </w:t>
+      </w:r>
+      <w:r>
+        <w:rPr>
+          <w:rFonts w:ascii="Times New Roman" w:hAnsi="Times New Roman" w:cs="Times New Roman"/>
+        </w:rPr>
+        <w:t xml:space="preserve">predictably </w:t>
+      </w:r>
+      <w:r>
+        <w:rPr>
+          <w:rFonts w:ascii="Times New Roman" w:hAnsi="Times New Roman" w:cs="Times New Roman"/>
+        </w:rPr>
+        <w:t xml:space="preserve">with </w:t>
+      </w:r>
+      <w:r>
+        <w:rPr>
+          <w:rFonts w:ascii="Times New Roman" w:hAnsi="Times New Roman" w:cs="Times New Roman"/>
+        </w:rPr>
+        <w:t>earlier</w:t>
+      </w:r>
+      <w:r>
+        <w:rPr>
+          <w:rFonts w:ascii="Times New Roman" w:hAnsi="Times New Roman" w:cs="Times New Roman"/>
+        </w:rPr>
+        <w:t xml:space="preserve"> onset of senescence</w:t>
+      </w:r>
+      <w:r>
+        <w:rPr>
+          <w:rFonts w:ascii="Times New Roman" w:hAnsi="Times New Roman" w:cs="Times New Roman"/>
+        </w:rPr>
+        <w:t xml:space="preserve"> (</w:t>
+      </w:r>
+      <w:r>
+        <w:rPr>
+          <w:rFonts w:ascii="Times New Roman" w:hAnsi="Times New Roman" w:cs="Times New Roman"/>
+        </w:rPr>
+        <w:t xml:space="preserve">lower </w:t>
+      </w:r>
+      <w:proofErr w:type="spellStart"/>
+      <w:r>
+        <w:rPr>
+          <w:rFonts w:ascii="Times New Roman" w:hAnsi="Times New Roman" w:cs="Times New Roman"/>
+          <w:i/>
+          <w:iCs/>
+        </w:rPr>
+        <w:t>T</w:t>
+      </w:r>
+      <w:r>
+        <w:rPr>
+          <w:rFonts w:ascii="Times New Roman" w:hAnsi="Times New Roman" w:cs="Times New Roman"/>
+          <w:i/>
+          <w:iCs/>
+          <w:vertAlign w:val="subscript"/>
+        </w:rPr>
+        <w:t>max</w:t>
+      </w:r>
+      <w:proofErr w:type="spellEnd"/>
+      <w:r>
+        <w:rPr>
+          <w:rFonts w:ascii="Times New Roman" w:hAnsi="Times New Roman" w:cs="Times New Roman"/>
+        </w:rPr>
+        <w:t>)</w:t>
+      </w:r>
+      <w:r>
+        <w:rPr>
+          <w:rFonts w:ascii="Times New Roman" w:hAnsi="Times New Roman" w:cs="Times New Roman"/>
+        </w:rPr>
+        <w:t xml:space="preserve"> and </w:t>
+      </w:r>
+      <w:r>
+        <w:rPr>
+          <w:rFonts w:ascii="Times New Roman" w:hAnsi="Times New Roman" w:cs="Times New Roman"/>
+        </w:rPr>
+        <w:t xml:space="preserve">with </w:t>
+      </w:r>
+      <w:r>
+        <w:rPr>
+          <w:rFonts w:ascii="Times New Roman" w:hAnsi="Times New Roman" w:cs="Times New Roman"/>
+        </w:rPr>
+        <w:t xml:space="preserve">increased </w:t>
+      </w:r>
+      <w:r>
+        <w:rPr>
+          <w:rFonts w:ascii="Times New Roman" w:hAnsi="Times New Roman" w:cs="Times New Roman"/>
+        </w:rPr>
+        <w:t>predation risk</w:t>
+      </w:r>
+      <w:r>
+        <w:rPr>
+          <w:rFonts w:ascii="Times New Roman" w:hAnsi="Times New Roman" w:cs="Times New Roman"/>
+        </w:rPr>
+        <w:t xml:space="preserve"> </w:t>
+      </w:r>
+      <w:r>
+        <w:rPr>
+          <w:rFonts w:ascii="Times New Roman" w:hAnsi="Times New Roman" w:cs="Times New Roman"/>
+          <w:i/>
+          <w:iCs/>
+        </w:rPr>
+        <w:t>f</w:t>
+      </w:r>
+      <w:r>
+        <w:rPr>
+          <w:rFonts w:ascii="Times New Roman" w:hAnsi="Times New Roman" w:cs="Times New Roman"/>
+          <w:i/>
+          <w:iCs/>
+          <w:vertAlign w:val="subscript"/>
+        </w:rPr>
+        <w:t>0</w:t>
+      </w:r>
+      <w:r>
+        <w:rPr>
+          <w:rFonts w:ascii="Times New Roman" w:hAnsi="Times New Roman" w:cs="Times New Roman"/>
+          <w:i/>
+          <w:iCs/>
+        </w:rPr>
+        <w:t>h</w:t>
+      </w:r>
+      <w:r>
+        <w:rPr>
+          <w:rFonts w:ascii="Times New Roman" w:hAnsi="Times New Roman" w:cs="Times New Roman"/>
+        </w:rPr>
+        <w:t xml:space="preserve"> (not shown).</w:t>
+      </w:r>
+      <w:r>
+        <w:rPr>
+          <w:rFonts w:ascii="Times New Roman" w:hAnsi="Times New Roman" w:cs="Times New Roman"/>
+        </w:rPr>
+        <w:t xml:space="preserve"> </w:t>
+      </w:r>
+      <w:r>
+        <w:rPr>
+          <w:rFonts w:ascii="Times New Roman" w:hAnsi="Times New Roman" w:cs="Times New Roman"/>
+        </w:rPr>
+        <w:t xml:space="preserve">Delayed maturation was not evolutionarily advantageous in low food or high predation scenarios (Figure 3b). </w:t>
+      </w:r>
+      <w:r>
+        <w:rPr>
+          <w:rFonts w:ascii="Times New Roman" w:hAnsi="Times New Roman" w:cs="Times New Roman"/>
+        </w:rPr>
+        <w:t>Th</w:t>
+      </w:r>
+      <w:r>
+        <w:rPr>
+          <w:rFonts w:ascii="Times New Roman" w:hAnsi="Times New Roman" w:cs="Times New Roman"/>
+        </w:rPr>
+        <w:t xml:space="preserve">e </w:t>
+      </w:r>
+      <w:r>
+        <w:rPr>
+          <w:rFonts w:ascii="Times New Roman" w:hAnsi="Times New Roman" w:cs="Times New Roman"/>
+        </w:rPr>
+        <w:t>pattern of</w:t>
+      </w:r>
+      <w:r>
+        <w:rPr>
+          <w:rFonts w:ascii="Times New Roman" w:hAnsi="Times New Roman" w:cs="Times New Roman"/>
+        </w:rPr>
+        <w:t xml:space="preserve"> later maturation in environments with low </w:t>
+      </w:r>
+      <w:r>
+        <w:rPr>
+          <w:rFonts w:ascii="Times New Roman" w:hAnsi="Times New Roman" w:cs="Times New Roman"/>
+        </w:rPr>
+        <w:t>intrinsic and extrinsic mortality</w:t>
+      </w:r>
+      <w:r>
+        <w:rPr>
+          <w:rFonts w:ascii="Times New Roman" w:hAnsi="Times New Roman" w:cs="Times New Roman"/>
+        </w:rPr>
+        <w:t xml:space="preserve"> is </w:t>
+      </w:r>
+      <w:r>
+        <w:rPr>
+          <w:rFonts w:ascii="Times New Roman" w:hAnsi="Times New Roman" w:cs="Times New Roman"/>
+        </w:rPr>
+        <w:t xml:space="preserve">highly </w:t>
+      </w:r>
+      <w:r>
+        <w:rPr>
+          <w:rFonts w:ascii="Times New Roman" w:hAnsi="Times New Roman" w:cs="Times New Roman"/>
+        </w:rPr>
+        <w:t xml:space="preserve">consistent with </w:t>
+      </w:r>
+      <w:r>
+        <w:rPr>
+          <w:rFonts w:ascii="Times New Roman" w:hAnsi="Times New Roman" w:cs="Times New Roman"/>
+        </w:rPr>
+        <w:t xml:space="preserve">expectations from </w:t>
+      </w:r>
+      <w:r>
+        <w:rPr>
+          <w:rFonts w:ascii="Times New Roman" w:hAnsi="Times New Roman" w:cs="Times New Roman"/>
+        </w:rPr>
+        <w:t>life</w:t>
+      </w:r>
+      <w:r>
+        <w:rPr>
+          <w:rFonts w:ascii="Times New Roman" w:hAnsi="Times New Roman" w:cs="Times New Roman"/>
+        </w:rPr>
+        <w:t>-</w:t>
+      </w:r>
+      <w:r>
+        <w:rPr>
+          <w:rFonts w:ascii="Times New Roman" w:hAnsi="Times New Roman" w:cs="Times New Roman"/>
+        </w:rPr>
+        <w:t xml:space="preserve">history theory. </w:t>
+      </w:r>
+      <w:r>
+        <w:rPr>
+          <w:rFonts w:ascii="Times New Roman" w:hAnsi="Times New Roman" w:cs="Times New Roman"/>
+        </w:rPr>
+        <w:t xml:space="preserve"> </w:t>
+      </w:r>
+      <w:r>
+        <w:rPr>
+          <w:rFonts w:ascii="Times New Roman" w:hAnsi="Times New Roman" w:cs="Times New Roman"/>
+        </w:rPr>
+        <w:t xml:space="preserve"> </w:t>
+      </w:r>
+    </w:p>
+    <w:p>
+      <w:pPr>
+        <w:rPr>
+          <w:rFonts w:ascii="Times New Roman" w:hAnsi="Times New Roman" w:cs="Times New Roman"/>
+        </w:rPr>
+      </w:pPr>
+    </w:p>
+    <w:p>
+      <w:pPr>
+        <w:rPr>
+          <w:rFonts w:ascii="Times New Roman" w:hAnsi="Times New Roman" w:cs="Times New Roman"/>
+        </w:rPr>
+      </w:pPr>
+      <w:r>
+        <w:rPr>
+          <w:rFonts w:ascii="Times New Roman" w:hAnsi="Times New Roman" w:cs="Times New Roman"/>
+        </w:rPr>
+        <w:t xml:space="preserve">The age of maturation could be different for individuals with similar </w:t>
+      </w:r>
+      <w:r>
+        <w:rPr>
+          <w:rFonts w:ascii="Times New Roman" w:hAnsi="Times New Roman" w:cs="Times New Roman"/>
+        </w:rPr>
+        <w:t xml:space="preserve">levels of </w:t>
+      </w:r>
+      <w:r>
+        <w:rPr>
+          <w:rFonts w:ascii="Times New Roman" w:hAnsi="Times New Roman" w:cs="Times New Roman"/>
+        </w:rPr>
+        <w:t xml:space="preserve">reproductive output per month (e.g., batch fecundity). We found reproductive </w:t>
+      </w:r>
+      <w:r>
+        <w:rPr>
+          <w:rFonts w:ascii="Times New Roman" w:hAnsi="Times New Roman" w:cs="Times New Roman"/>
+        </w:rPr>
+        <w:t xml:space="preserve">output </w:t>
+      </w:r>
+      <w:r>
+        <w:rPr>
+          <w:rFonts w:ascii="Times New Roman" w:hAnsi="Times New Roman" w:cs="Times New Roman"/>
+        </w:rPr>
+        <w:t xml:space="preserve">(in joules) </w:t>
+      </w:r>
+      <w:r>
+        <w:rPr>
+          <w:rFonts w:ascii="Times New Roman" w:hAnsi="Times New Roman" w:cs="Times New Roman"/>
+        </w:rPr>
+        <w:t xml:space="preserve">varied over the lifetime </w:t>
+      </w:r>
+      <w:r>
+        <w:rPr>
+          <w:rFonts w:ascii="Times New Roman" w:hAnsi="Times New Roman" w:cs="Times New Roman"/>
+        </w:rPr>
+        <w:t>mature</w:t>
+      </w:r>
+      <w:r>
+        <w:rPr>
+          <w:rFonts w:ascii="Times New Roman" w:hAnsi="Times New Roman" w:cs="Times New Roman"/>
+        </w:rPr>
+        <w:t xml:space="preserve"> individual</w:t>
+      </w:r>
+      <w:r>
+        <w:rPr>
+          <w:rFonts w:ascii="Times New Roman" w:hAnsi="Times New Roman" w:cs="Times New Roman"/>
+        </w:rPr>
+        <w:t>s</w:t>
+      </w:r>
+      <w:r>
+        <w:rPr>
+          <w:rFonts w:ascii="Times New Roman" w:hAnsi="Times New Roman" w:cs="Times New Roman"/>
+        </w:rPr>
+        <w:t xml:space="preserve">, according to the </w:t>
+      </w:r>
+      <w:r>
+        <w:rPr>
+          <w:rFonts w:ascii="Times New Roman" w:hAnsi="Times New Roman" w:cs="Times New Roman"/>
+        </w:rPr>
+        <w:t xml:space="preserve">optimal </w:t>
+      </w:r>
+      <w:r>
+        <w:rPr>
+          <w:rFonts w:ascii="Times New Roman" w:hAnsi="Times New Roman" w:cs="Times New Roman"/>
+        </w:rPr>
+        <w:t xml:space="preserve">body size, seasonality, and metabolic costs </w:t>
+      </w:r>
+      <w:r>
+        <w:rPr>
+          <w:rFonts w:ascii="Times New Roman" w:hAnsi="Times New Roman" w:cs="Times New Roman"/>
+        </w:rPr>
+        <w:t>of</w:t>
+      </w:r>
+      <w:r>
+        <w:rPr>
+          <w:rFonts w:ascii="Times New Roman" w:hAnsi="Times New Roman" w:cs="Times New Roman"/>
+        </w:rPr>
+        <w:t xml:space="preserve"> each environmental scenario. </w:t>
+      </w:r>
+      <w:r>
+        <w:rPr>
+          <w:rFonts w:ascii="Times New Roman" w:hAnsi="Times New Roman" w:cs="Times New Roman"/>
+        </w:rPr>
+        <w:t>I</w:t>
+      </w:r>
+      <w:r>
+        <w:rPr>
+          <w:rFonts w:ascii="Times New Roman" w:hAnsi="Times New Roman" w:cs="Times New Roman"/>
+        </w:rPr>
+        <w:t>n seasonal environment</w:t>
+      </w:r>
+      <w:r>
+        <w:rPr>
+          <w:rFonts w:ascii="Times New Roman" w:hAnsi="Times New Roman" w:cs="Times New Roman"/>
+        </w:rPr>
+        <w:t>s</w:t>
+      </w:r>
+      <w:r>
+        <w:rPr>
+          <w:rFonts w:ascii="Times New Roman" w:hAnsi="Times New Roman" w:cs="Times New Roman"/>
+        </w:rPr>
+        <w:t>, reproduction occurred in both seasons, but was higher in the cold season (when food availability increased</w:t>
+      </w:r>
+      <w:r>
+        <w:rPr>
+          <w:rFonts w:ascii="Times New Roman" w:hAnsi="Times New Roman" w:cs="Times New Roman"/>
+        </w:rPr>
+        <w:t>,</w:t>
+      </w:r>
+      <w:r>
+        <w:rPr>
+          <w:rFonts w:ascii="Times New Roman" w:hAnsi="Times New Roman" w:cs="Times New Roman"/>
+        </w:rPr>
+        <w:t xml:space="preserve"> and temperature decreased</w:t>
+      </w:r>
+      <w:r>
+        <w:rPr>
+          <w:rFonts w:ascii="Times New Roman" w:hAnsi="Times New Roman" w:cs="Times New Roman"/>
+        </w:rPr>
+        <w:t>,</w:t>
+      </w:r>
+      <w:r>
+        <w:rPr>
+          <w:rFonts w:ascii="Times New Roman" w:hAnsi="Times New Roman" w:cs="Times New Roman"/>
+        </w:rPr>
+        <w:t xml:space="preserve"> relative to the warm season). The maximum reproductive output per month (i.e., the batch fecundity) was related to body size. Because the optimal pattern of somatic growth differed </w:t>
+      </w:r>
+      <w:r>
+        <w:rPr>
+          <w:rFonts w:ascii="Times New Roman" w:hAnsi="Times New Roman" w:cs="Times New Roman"/>
+        </w:rPr>
+        <w:lastRenderedPageBreak/>
+        <w:t>between constant and seasonal environments (described above) there was no consistent relationship between food or temperature, maturation age, and reproductive output.</w:t>
+      </w:r>
+      <w:r>
+        <w:rPr>
+          <w:rFonts w:ascii="Times New Roman" w:hAnsi="Times New Roman" w:cs="Times New Roman"/>
+        </w:rPr>
+        <w:t xml:space="preserve"> </w:t>
+      </w:r>
+    </w:p>
+    <w:p>
+      <w:pPr>
+        <w:rPr>
+          <w:rFonts w:ascii="Times New Roman" w:hAnsi="Times New Roman" w:cs="Times New Roman"/>
+        </w:rPr>
+      </w:pPr>
+    </w:p>
+    <w:p>
+      <w:pPr>
+        <w:rPr>
+          <w:rFonts w:ascii="Times New Roman" w:hAnsi="Times New Roman" w:cs="Times New Roman"/>
+        </w:rPr>
+      </w:pPr>
+      <w:r>
+        <w:rPr>
+          <w:rFonts w:ascii="Times New Roman" w:hAnsi="Times New Roman" w:cs="Times New Roman"/>
+        </w:rPr>
+        <w:t xml:space="preserve">We are interested in the effect of environmental factors on the fecundity exponent. However, sensitivity analyses </w:t>
+      </w:r>
+      <w:r>
+        <w:rPr>
+          <w:rFonts w:ascii="Times New Roman" w:hAnsi="Times New Roman" w:cs="Times New Roman"/>
+        </w:rPr>
+        <w:t>In Figure 3c we plot the fecundity exponent for each environmental scenario presented here. As reproductive output (batch fecundity) varies with</w:t>
+      </w:r>
+      <w:r>
+        <w:rPr>
+          <w:rFonts w:ascii="Times New Roman" w:hAnsi="Times New Roman" w:cs="Times New Roman"/>
+        </w:rPr>
+        <w:t xml:space="preserve"> both </w:t>
+      </w:r>
+      <w:r>
+        <w:rPr>
+          <w:rFonts w:ascii="Times New Roman" w:hAnsi="Times New Roman" w:cs="Times New Roman"/>
+        </w:rPr>
+        <w:t>age and seasonality, we calculated this exponent</w:t>
+      </w:r>
+      <w:r>
+        <w:rPr>
+          <w:rFonts w:ascii="Times New Roman" w:hAnsi="Times New Roman" w:cs="Times New Roman"/>
+        </w:rPr>
+        <w:t xml:space="preserve"> as the </w:t>
+      </w:r>
+    </w:p>
+    <w:p>
+      <w:pPr>
+        <w:rPr>
+          <w:rFonts w:ascii="Times New Roman" w:hAnsi="Times New Roman" w:cs="Times New Roman"/>
+        </w:rPr>
+      </w:pPr>
+    </w:p>
+    <w:p>
+      <w:pPr>
+        <w:rPr>
+          <w:rFonts w:ascii="Times New Roman" w:hAnsi="Times New Roman" w:cs="Times New Roman"/>
+        </w:rPr>
+      </w:pPr>
+    </w:p>
+    <w:p>
+      <w:pPr>
+        <w:rPr>
+          <w:rFonts w:ascii="Times New Roman" w:hAnsi="Times New Roman" w:cs="Times New Roman"/>
+          <w:i/>
+          <w:iCs/>
+        </w:rPr>
+      </w:pPr>
+      <w:r>
+        <w:rPr>
+          <w:rFonts w:ascii="Times New Roman" w:hAnsi="Times New Roman" w:cs="Times New Roman"/>
+          <w:i/>
+          <w:iCs/>
+        </w:rPr>
+        <w:t xml:space="preserve">Mortality rate. </w:t>
+      </w:r>
+    </w:p>
+    <w:p>
+      <w:pPr>
+        <w:rPr>
+          <w:rFonts w:ascii="Times New Roman" w:hAnsi="Times New Roman" w:cs="Times New Roman"/>
+          <w:i/>
+          <w:iCs/>
+        </w:rPr>
+      </w:pPr>
+    </w:p>
+    <w:p>
+      <w:pPr>
+        <w:rPr>
+          <w:rFonts w:ascii="Times New Roman" w:hAnsi="Times New Roman" w:cs="Times New Roman"/>
+          <w:i/>
+          <w:iCs/>
+        </w:rPr>
+      </w:pPr>
+      <w:r>
+        <w:rPr>
+          <w:rFonts w:ascii="Times New Roman" w:hAnsi="Times New Roman" w:cs="Times New Roman"/>
+          <w:i/>
+          <w:iCs/>
+        </w:rPr>
+        <w:t>Interaction with temperature</w:t>
+      </w:r>
+    </w:p>
+    <w:p>
+      <w:pPr>
+        <w:rPr>
+          <w:rFonts w:ascii="Times New Roman" w:hAnsi="Times New Roman" w:cs="Times New Roman"/>
+        </w:rPr>
+      </w:pPr>
+    </w:p>
+    <w:p>
+      <w:pPr>
+        <w:rPr>
+          <w:rFonts w:ascii="Times New Roman" w:hAnsi="Times New Roman" w:cs="Times New Roman"/>
+        </w:rPr>
+      </w:pPr>
+    </w:p>
+    <w:p>
+      <w:pPr>
+        <w:rPr>
+          <w:rFonts w:ascii="Times New Roman" w:hAnsi="Times New Roman" w:cs="Times New Roman"/>
+        </w:rPr>
+      </w:pPr>
+      <w:r>
+        <w:rPr>
+          <w:rFonts w:ascii="Times New Roman" w:hAnsi="Times New Roman" w:cs="Times New Roman"/>
+        </w:rPr>
+        <w:t xml:space="preserve">The effect of base temperature was more subtle (Figure 3). </w:t>
+      </w:r>
+      <w:r>
+        <w:rPr>
+          <w:rFonts w:ascii="Times New Roman" w:hAnsi="Times New Roman" w:cs="Times New Roman"/>
+        </w:rPr>
+        <w:t xml:space="preserve">Size differences due to differences in temperature were most important in the constant environment when food was low and predation was high (Figure 2b).    </w:t>
       </w:r>
       <w:r>
         <w:rPr>
@@ -7584,11 +10748,11 @@
                 <w:sz w:val="20"/>
                 <w:szCs w:val="20"/>
               </w:rPr>
-              <w:object w:dxaOrig="300" w:dyaOrig="400" w14:anchorId="72D98F7F">
-                <v:shape id="_x0000_i1040" type="#_x0000_t75" alt="" style="width:14.45pt;height:19.75pt;mso-width-percent:0;mso-height-percent:0;mso-width-percent:0;mso-height-percent:0" o:ole="">
+              <w:object w:dxaOrig="300" w:dyaOrig="400" w14:anchorId="4869D189">
+                <v:shape id="_x0000_i1040" type="#_x0000_t75" alt="" style="width:14.2pt;height:19.6pt;mso-width-percent:0;mso-height-percent:0;mso-width-percent:0;mso-height-percent:0" o:ole="">
                   <v:imagedata r:id="rId10" o:title=""/>
                 </v:shape>
-                <o:OLEObject Type="Embed" ProgID="Equation.DSMT4" ShapeID="_x0000_i1040" DrawAspect="Content" ObjectID="_1633425675" r:id="rId91"/>
+                <o:OLEObject Type="Embed" ProgID="Equation.DSMT4" ShapeID="_x0000_i1040" DrawAspect="Content" ObjectID="_1633542211" r:id="rId91"/>
               </w:object>
             </w:r>
           </w:p>
@@ -7700,11 +10864,11 @@
                 <w:sz w:val="20"/>
                 <w:szCs w:val="20"/>
               </w:rPr>
-              <w:object w:dxaOrig="340" w:dyaOrig="380" w14:anchorId="384E0705">
-                <v:shape id="_x0000_i1039" type="#_x0000_t75" alt="" style="width:16.95pt;height:19.05pt;mso-width-percent:0;mso-height-percent:0;mso-width-percent:0;mso-height-percent:0" o:ole="">
+              <w:object w:dxaOrig="340" w:dyaOrig="380" w14:anchorId="0BC165CF">
+                <v:shape id="_x0000_i1039" type="#_x0000_t75" alt="" style="width:17.15pt;height:19.1pt;mso-width-percent:0;mso-height-percent:0;mso-width-percent:0;mso-height-percent:0" o:ole="">
                   <v:imagedata r:id="rId20" o:title=""/>
                 </v:shape>
-                <o:OLEObject Type="Embed" ProgID="Equation.DSMT4" ShapeID="_x0000_i1039" DrawAspect="Content" ObjectID="_1633425676" r:id="rId92"/>
+                <o:OLEObject Type="Embed" ProgID="Equation.DSMT4" ShapeID="_x0000_i1039" DrawAspect="Content" ObjectID="_1633542212" r:id="rId92"/>
               </w:object>
             </w:r>
           </w:p>
@@ -7869,11 +11033,11 @@
                 <w:sz w:val="20"/>
                 <w:szCs w:val="20"/>
               </w:rPr>
-              <w:object w:dxaOrig="320" w:dyaOrig="420" w14:anchorId="632C0DA9">
-                <v:shape id="_x0000_i1038" type="#_x0000_t75" alt="" style="width:15.9pt;height:20.8pt;mso-width-percent:0;mso-height-percent:0;mso-width-percent:0;mso-height-percent:0" o:ole="">
+              <w:object w:dxaOrig="320" w:dyaOrig="420" w14:anchorId="22488740">
+                <v:shape id="_x0000_i1038" type="#_x0000_t75" alt="" style="width:15.65pt;height:20.55pt;mso-width-percent:0;mso-height-percent:0;mso-width-percent:0;mso-height-percent:0" o:ole="">
                   <v:imagedata r:id="rId93" o:title=""/>
                 </v:shape>
-                <o:OLEObject Type="Embed" ProgID="Equation.DSMT4" ShapeID="_x0000_i1038" DrawAspect="Content" ObjectID="_1633425677" r:id="rId94"/>
+                <o:OLEObject Type="Embed" ProgID="Equation.DSMT4" ShapeID="_x0000_i1038" DrawAspect="Content" ObjectID="_1633542213" r:id="rId94"/>
               </w:object>
             </w:r>
             <w:r>
@@ -7960,11 +11124,11 @@
                 <w:sz w:val="20"/>
                 <w:szCs w:val="20"/>
               </w:rPr>
-              <w:object w:dxaOrig="360" w:dyaOrig="420" w14:anchorId="76E20B5F">
-                <v:shape id="_x0000_i1037" type="#_x0000_t75" alt="" style="width:17.65pt;height:20.8pt;mso-width-percent:0;mso-height-percent:0;mso-width-percent:0;mso-height-percent:0" o:ole="">
+              <w:object w:dxaOrig="360" w:dyaOrig="420" w14:anchorId="43F983F0">
+                <v:shape id="_x0000_i1037" type="#_x0000_t75" alt="" style="width:17.65pt;height:20.55pt;mso-width-percent:0;mso-height-percent:0;mso-width-percent:0;mso-height-percent:0" o:ole="">
                   <v:imagedata r:id="rId32" o:title=""/>
                 </v:shape>
-                <o:OLEObject Type="Embed" ProgID="Equation.DSMT4" ShapeID="_x0000_i1037" DrawAspect="Content" ObjectID="_1633425678" r:id="rId95"/>
+                <o:OLEObject Type="Embed" ProgID="Equation.DSMT4" ShapeID="_x0000_i1037" DrawAspect="Content" ObjectID="_1633542214" r:id="rId95"/>
               </w:object>
             </w:r>
           </w:p>
@@ -8016,11 +11180,11 @@
                 <w:sz w:val="20"/>
                 <w:szCs w:val="20"/>
               </w:rPr>
-              <w:object w:dxaOrig="340" w:dyaOrig="380" w14:anchorId="3EDF3DDB">
-                <v:shape id="_x0000_i1036" type="#_x0000_t75" alt="" style="width:16.95pt;height:19.05pt;mso-width-percent:0;mso-height-percent:0;mso-width-percent:0;mso-height-percent:0" o:ole="">
+              <w:object w:dxaOrig="340" w:dyaOrig="380" w14:anchorId="168F1D6F">
+                <v:shape id="_x0000_i1036" type="#_x0000_t75" alt="" style="width:17.15pt;height:19.1pt;mso-width-percent:0;mso-height-percent:0;mso-width-percent:0;mso-height-percent:0" o:ole="">
                   <v:imagedata r:id="rId96" o:title=""/>
                 </v:shape>
-                <o:OLEObject Type="Embed" ProgID="Equation.DSMT4" ShapeID="_x0000_i1036" DrawAspect="Content" ObjectID="_1633425679" r:id="rId97"/>
+                <o:OLEObject Type="Embed" ProgID="Equation.DSMT4" ShapeID="_x0000_i1036" DrawAspect="Content" ObjectID="_1633542215" r:id="rId97"/>
               </w:object>
             </w:r>
             <w:r>
@@ -8082,11 +11246,11 @@
                 <w:sz w:val="20"/>
                 <w:szCs w:val="20"/>
               </w:rPr>
-              <w:object w:dxaOrig="400" w:dyaOrig="380" w14:anchorId="41BBDCAC">
-                <v:shape id="_x0000_i1035" type="#_x0000_t75" alt="" style="width:20.1pt;height:19.05pt;mso-width-percent:0;mso-height-percent:0;mso-width-percent:0;mso-height-percent:0" o:ole="">
+              <w:object w:dxaOrig="400" w:dyaOrig="380" w14:anchorId="68A93ACD">
+                <v:shape id="_x0000_i1035" type="#_x0000_t75" alt="" style="width:20.1pt;height:19.1pt;mso-width-percent:0;mso-height-percent:0;mso-width-percent:0;mso-height-percent:0" o:ole="">
                   <v:imagedata r:id="rId98" o:title=""/>
                 </v:shape>
-                <o:OLEObject Type="Embed" ProgID="Equation.DSMT4" ShapeID="_x0000_i1035" DrawAspect="Content" ObjectID="_1633425680" r:id="rId99"/>
+                <o:OLEObject Type="Embed" ProgID="Equation.DSMT4" ShapeID="_x0000_i1035" DrawAspect="Content" ObjectID="_1633542216" r:id="rId99"/>
               </w:object>
             </w:r>
           </w:p>
@@ -8144,8 +11308,8 @@
               </w:rPr>
               <w:t xml:space="preserve"> </w:t>
             </w:r>
-            <w:bookmarkStart w:id="5" w:name="PasteStart"/>
-            <w:bookmarkEnd w:id="5"/>
+            <w:bookmarkStart w:id="8" w:name="PasteStart"/>
+            <w:bookmarkEnd w:id="8"/>
             <w:r>
               <w:rPr>
                 <w:rFonts w:ascii="Times New Roman" w:hAnsi="Times New Roman" w:cs="Times New Roman"/>
@@ -8154,15 +11318,15 @@
                 <w:sz w:val="20"/>
                 <w:szCs w:val="20"/>
               </w:rPr>
-              <w:object w:dxaOrig="260" w:dyaOrig="380" w14:anchorId="1AA91103">
-                <v:shape id="_x0000_i1034" type="#_x0000_t75" alt="" style="width:9.2pt;height:13.4pt;mso-width-percent:0;mso-height-percent:0;mso-width-percent:0;mso-height-percent:0" o:ole="">
+              <w:object w:dxaOrig="260" w:dyaOrig="380" w14:anchorId="52730F0A">
+                <v:shape id="_x0000_i1034" type="#_x0000_t75" alt="" style="width:9.3pt;height:13.2pt;mso-width-percent:0;mso-height-percent:0;mso-width-percent:0;mso-height-percent:0" o:ole="">
                   <v:imagedata r:id="rId100" o:title=""/>
                 </v:shape>
-                <o:OLEObject Type="Embed" ProgID="Equation.DSMT4" ShapeID="_x0000_i1034" DrawAspect="Content" ObjectID="_1633425681" r:id="rId101"/>
+                <o:OLEObject Type="Embed" ProgID="Equation.DSMT4" ShapeID="_x0000_i1034" DrawAspect="Content" ObjectID="_1633542217" r:id="rId101"/>
               </w:object>
             </w:r>
-            <w:bookmarkStart w:id="6" w:name="PasteEnd"/>
-            <w:bookmarkEnd w:id="6"/>
+            <w:bookmarkStart w:id="9" w:name="PasteEnd"/>
+            <w:bookmarkEnd w:id="9"/>
             <w:r>
               <w:rPr>
                 <w:rFonts w:ascii="Times New Roman" w:hAnsi="Times New Roman" w:cs="Times New Roman"/>
@@ -8661,8 +11825,6 @@
                 <w:szCs w:val="20"/>
               </w:rPr>
             </w:pPr>
-            <w:bookmarkStart w:id="7" w:name="_GoBack"/>
-            <w:bookmarkEnd w:id="7"/>
             <w:r>
               <w:rPr>
                 <w:rFonts w:ascii="Times New Roman" w:hAnsi="Times New Roman" w:cs="Times New Roman"/>
@@ -8670,16 +11832,7 @@
                 <w:sz w:val="20"/>
                 <w:szCs w:val="20"/>
               </w:rPr>
-              <w:t>5</w:t>
-            </w:r>
-            <w:r>
-              <w:rPr>
-                <w:rFonts w:ascii="Times New Roman" w:hAnsi="Times New Roman" w:cs="Times New Roman"/>
-                <w:color w:val="212121"/>
-                <w:sz w:val="20"/>
-                <w:szCs w:val="20"/>
-              </w:rPr>
-              <w:t>× 10</w:t>
+              <w:t>5× 10</w:t>
             </w:r>
             <w:r>
               <w:rPr>
@@ -9523,11 +12676,11 @@
                 <w:sz w:val="20"/>
                 <w:szCs w:val="20"/>
               </w:rPr>
-              <w:object w:dxaOrig="280" w:dyaOrig="380" w14:anchorId="01363D97">
-                <v:shape id="_x0000_i1033" type="#_x0000_t75" alt="" style="width:14.1pt;height:19.05pt;mso-width-percent:0;mso-height-percent:0;mso-width-percent:0;mso-height-percent:0" o:ole="">
+              <w:object w:dxaOrig="280" w:dyaOrig="380" w14:anchorId="16125281">
+                <v:shape id="_x0000_i1033" type="#_x0000_t75" alt="" style="width:14.2pt;height:19.1pt;mso-width-percent:0;mso-height-percent:0;mso-width-percent:0;mso-height-percent:0" o:ole="">
                   <v:imagedata r:id="rId102" o:title=""/>
                 </v:shape>
-                <o:OLEObject Type="Embed" ProgID="Equation.DSMT4" ShapeID="_x0000_i1033" DrawAspect="Content" ObjectID="_1633425682" r:id="rId103"/>
+                <o:OLEObject Type="Embed" ProgID="Equation.DSMT4" ShapeID="_x0000_i1033" DrawAspect="Content" ObjectID="_1633542218" r:id="rId103"/>
               </w:object>
             </w:r>
             <w:r>
@@ -9714,11 +12867,11 @@
                 <w:sz w:val="20"/>
                 <w:szCs w:val="20"/>
               </w:rPr>
-              <w:object w:dxaOrig="300" w:dyaOrig="380" w14:anchorId="0E69B405">
-                <v:shape id="_x0000_i1032" type="#_x0000_t75" alt="" style="width:14.45pt;height:19.05pt;mso-width-percent:0;mso-height-percent:0;mso-width-percent:0;mso-height-percent:0" o:ole="">
+              <w:object w:dxaOrig="300" w:dyaOrig="380" w14:anchorId="7A7B9212">
+                <v:shape id="_x0000_i1032" type="#_x0000_t75" alt="" style="width:14.2pt;height:19.1pt;mso-width-percent:0;mso-height-percent:0;mso-width-percent:0;mso-height-percent:0" o:ole="">
                   <v:imagedata r:id="rId104" o:title=""/>
                 </v:shape>
-                <o:OLEObject Type="Embed" ProgID="Equation.DSMT4" ShapeID="_x0000_i1032" DrawAspect="Content" ObjectID="_1633425683" r:id="rId105"/>
+                <o:OLEObject Type="Embed" ProgID="Equation.DSMT4" ShapeID="_x0000_i1032" DrawAspect="Content" ObjectID="_1633542219" r:id="rId105"/>
               </w:object>
             </w:r>
           </w:p>
@@ -9752,11 +12905,11 @@
                 <w:sz w:val="20"/>
                 <w:szCs w:val="20"/>
               </w:rPr>
-              <w:object w:dxaOrig="300" w:dyaOrig="380" w14:anchorId="4F56C328">
-                <v:shape id="_x0000_i1031" type="#_x0000_t75" alt="" style="width:14.45pt;height:19.05pt;mso-width-percent:0;mso-height-percent:0;mso-width-percent:0;mso-height-percent:0" o:ole="">
+              <w:object w:dxaOrig="300" w:dyaOrig="380" w14:anchorId="65F0E9D8">
+                <v:shape id="_x0000_i1031" type="#_x0000_t75" alt="" style="width:14.2pt;height:19.1pt;mso-width-percent:0;mso-height-percent:0;mso-width-percent:0;mso-height-percent:0" o:ole="">
                   <v:imagedata r:id="rId106" o:title=""/>
                 </v:shape>
-                <o:OLEObject Type="Embed" ProgID="Equation.DSMT4" ShapeID="_x0000_i1031" DrawAspect="Content" ObjectID="_1633425684" r:id="rId107"/>
+                <o:OLEObject Type="Embed" ProgID="Equation.DSMT4" ShapeID="_x0000_i1031" DrawAspect="Content" ObjectID="_1633542220" r:id="rId107"/>
               </w:object>
             </w:r>
             <w:r>
@@ -9775,11 +12928,11 @@
                 <w:sz w:val="20"/>
                 <w:szCs w:val="20"/>
               </w:rPr>
-              <w:object w:dxaOrig="700" w:dyaOrig="380" w14:anchorId="77EAF2C2">
-                <v:shape id="_x0000_i1030" type="#_x0000_t75" alt="" style="width:34.95pt;height:19.05pt;mso-width-percent:0;mso-height-percent:0;mso-width-percent:0;mso-height-percent:0" o:ole="">
+              <w:object w:dxaOrig="700" w:dyaOrig="380" w14:anchorId="6839D870">
+                <v:shape id="_x0000_i1030" type="#_x0000_t75" alt="" style="width:34.8pt;height:19.1pt;mso-width-percent:0;mso-height-percent:0;mso-width-percent:0;mso-height-percent:0" o:ole="">
                   <v:imagedata r:id="rId108" o:title=""/>
                 </v:shape>
-                <o:OLEObject Type="Embed" ProgID="Equation.DSMT4" ShapeID="_x0000_i1030" DrawAspect="Content" ObjectID="_1633425685" r:id="rId109"/>
+                <o:OLEObject Type="Embed" ProgID="Equation.DSMT4" ShapeID="_x0000_i1030" DrawAspect="Content" ObjectID="_1633542221" r:id="rId109"/>
               </w:object>
             </w:r>
             <w:r>
@@ -9843,11 +12996,11 @@
                 <w:sz w:val="20"/>
                 <w:szCs w:val="20"/>
               </w:rPr>
-              <w:object w:dxaOrig="500" w:dyaOrig="380" w14:anchorId="7D4A39E5">
-                <v:shape id="_x0000_i1029" type="#_x0000_t75" alt="" style="width:25.05pt;height:19.05pt;mso-width-percent:0;mso-height-percent:0;mso-width-percent:0;mso-height-percent:0" o:ole="">
+              <w:object w:dxaOrig="500" w:dyaOrig="380" w14:anchorId="36FCDDE3">
+                <v:shape id="_x0000_i1029" type="#_x0000_t75" alt="" style="width:25pt;height:19.1pt;mso-width-percent:0;mso-height-percent:0;mso-width-percent:0;mso-height-percent:0" o:ole="">
                   <v:imagedata r:id="rId110" o:title=""/>
                 </v:shape>
-                <o:OLEObject Type="Embed" ProgID="Equation.DSMT4" ShapeID="_x0000_i1029" DrawAspect="Content" ObjectID="_1633425686" r:id="rId111"/>
+                <o:OLEObject Type="Embed" ProgID="Equation.DSMT4" ShapeID="_x0000_i1029" DrawAspect="Content" ObjectID="_1633542222" r:id="rId111"/>
               </w:object>
             </w:r>
             <w:r>
@@ -9934,11 +13087,11 @@
                 <w:sz w:val="20"/>
                 <w:szCs w:val="20"/>
               </w:rPr>
-              <w:object w:dxaOrig="200" w:dyaOrig="220" w14:anchorId="4A2894CE">
-                <v:shape id="_x0000_i1028" type="#_x0000_t75" alt="" style="width:8.1pt;height:9.2pt;mso-width-percent:0;mso-height-percent:0;mso-width-percent:0;mso-height-percent:0" o:ole="">
+              <w:object w:dxaOrig="200" w:dyaOrig="220" w14:anchorId="58CD5F3D">
+                <v:shape id="_x0000_i1028" type="#_x0000_t75" alt="" style="width:8.35pt;height:9.3pt;mso-width-percent:0;mso-height-percent:0;mso-width-percent:0;mso-height-percent:0" o:ole="">
                   <v:imagedata r:id="rId112" o:title=""/>
                 </v:shape>
-                <o:OLEObject Type="Embed" ProgID="Equation.DSMT4" ShapeID="_x0000_i1028" DrawAspect="Content" ObjectID="_1633425687" r:id="rId113"/>
+                <o:OLEObject Type="Embed" ProgID="Equation.DSMT4" ShapeID="_x0000_i1028" DrawAspect="Content" ObjectID="_1633542223" r:id="rId113"/>
               </w:object>
             </w:r>
           </w:p>
@@ -9982,11 +13135,11 @@
                 <w:szCs w:val="20"/>
                 <w:vertAlign w:val="subscript"/>
               </w:rPr>
-              <w:object w:dxaOrig="880" w:dyaOrig="380" w14:anchorId="1E47EA1B">
-                <v:shape id="_x0000_i1027" type="#_x0000_t75" alt="" style="width:44.1pt;height:19.05pt;mso-width-percent:0;mso-height-percent:0;mso-width-percent:0;mso-height-percent:0" o:ole="">
+              <w:object w:dxaOrig="880" w:dyaOrig="380" w14:anchorId="059FA4A8">
+                <v:shape id="_x0000_i1027" type="#_x0000_t75" alt="" style="width:44.1pt;height:19.1pt;mso-width-percent:0;mso-height-percent:0;mso-width-percent:0;mso-height-percent:0" o:ole="">
                   <v:imagedata r:id="rId114" o:title=""/>
                 </v:shape>
-                <o:OLEObject Type="Embed" ProgID="Equation.DSMT4" ShapeID="_x0000_i1027" DrawAspect="Content" ObjectID="_1633425688" r:id="rId115"/>
+                <o:OLEObject Type="Embed" ProgID="Equation.DSMT4" ShapeID="_x0000_i1027" DrawAspect="Content" ObjectID="_1633542224" r:id="rId115"/>
               </w:object>
             </w:r>
             <w:r>
@@ -10051,11 +13204,11 @@
                 <w:sz w:val="20"/>
                 <w:szCs w:val="20"/>
               </w:rPr>
-              <w:object w:dxaOrig="220" w:dyaOrig="260" w14:anchorId="32F4967E">
-                <v:shape id="_x0000_i1026" type="#_x0000_t75" alt="" style="width:10.95pt;height:13.05pt;mso-width-percent:0;mso-height-percent:0;mso-width-percent:0;mso-height-percent:0" o:ole="">
+              <w:object w:dxaOrig="220" w:dyaOrig="260" w14:anchorId="7CCEEAA5">
+                <v:shape id="_x0000_i1026" type="#_x0000_t75" alt="" style="width:10.8pt;height:13.2pt;mso-width-percent:0;mso-height-percent:0;mso-width-percent:0;mso-height-percent:0" o:ole="">
                   <v:imagedata r:id="rId116" o:title=""/>
                 </v:shape>
-                <o:OLEObject Type="Embed" ProgID="Equation.DSMT4" ShapeID="_x0000_i1026" DrawAspect="Content" ObjectID="_1633425689" r:id="rId117"/>
+                <o:OLEObject Type="Embed" ProgID="Equation.DSMT4" ShapeID="_x0000_i1026" DrawAspect="Content" ObjectID="_1633542225" r:id="rId117"/>
               </w:object>
             </w:r>
           </w:p>
@@ -10183,11 +13336,11 @@
                 <w:sz w:val="20"/>
                 <w:szCs w:val="20"/>
               </w:rPr>
-              <w:object w:dxaOrig="680" w:dyaOrig="420" w14:anchorId="736B4A78">
-                <v:shape id="_x0000_i1025" type="#_x0000_t75" alt="" style="width:25.75pt;height:15.9pt;mso-width-percent:0;mso-height-percent:0;mso-width-percent:0;mso-height-percent:0" o:ole="">
+              <w:object w:dxaOrig="680" w:dyaOrig="420" w14:anchorId="5E90FD23">
+                <v:shape id="_x0000_i1025" type="#_x0000_t75" alt="" style="width:25.95pt;height:15.65pt;mso-width-percent:0;mso-height-percent:0;mso-width-percent:0;mso-height-percent:0" o:ole="">
                   <v:imagedata r:id="rId118" o:title=""/>
                 </v:shape>
-                <o:OLEObject Type="Embed" ProgID="Equation.DSMT4" ShapeID="_x0000_i1025" DrawAspect="Content" ObjectID="_1633425690" r:id="rId119"/>
+                <o:OLEObject Type="Embed" ProgID="Equation.DSMT4" ShapeID="_x0000_i1025" DrawAspect="Content" ObjectID="_1633542226" r:id="rId119"/>
               </w:object>
             </w:r>
             <w:r>
@@ -10514,6 +13667,56 @@
       </w:r>
     </w:p>
   </w:comment>
+  <w:comment w:id="5" w:author="Holly K" w:date="2019-10-25T13:41:00Z" w:initials="HK">
+    <w:p>
+      <w:pPr>
+        <w:pStyle w:val="CommentText"/>
+      </w:pPr>
+      <w:r>
+        <w:rPr>
+          <w:rStyle w:val="CommentReference"/>
+        </w:rPr>
+        <w:annotationRef/>
+      </w:r>
+      <w:r>
+        <w:t xml:space="preserve">Describe how we calculated </w:t>
+      </w:r>
+      <w:r>
+        <w:t>it</w:t>
+      </w:r>
+      <w:bookmarkStart w:id="6" w:name="_GoBack"/>
+      <w:bookmarkEnd w:id="6"/>
+    </w:p>
+  </w:comment>
+  <w:comment w:id="7" w:author="Holly K" w:date="2019-10-25T11:51:00Z" w:initials="HK">
+    <w:p>
+      <w:pPr>
+        <w:pStyle w:val="CommentText"/>
+      </w:pPr>
+      <w:r>
+        <w:rPr>
+          <w:rStyle w:val="CommentReference"/>
+        </w:rPr>
+        <w:annotationRef/>
+      </w:r>
+      <w:r>
+        <w:t xml:space="preserve">I don’t entirely know how to explain this. It happens with different magnitudes of metabolic costs, predation, and income, although the shape of the functions </w:t>
+      </w:r>
+      <w:proofErr w:type="gramStart"/>
+      <w:r>
+        <w:t>are</w:t>
+      </w:r>
+      <w:proofErr w:type="gramEnd"/>
+      <w:r>
+        <w:t xml:space="preserve"> the same</w:t>
+      </w:r>
+    </w:p>
+    <w:p>
+      <w:pPr>
+        <w:pStyle w:val="CommentText"/>
+      </w:pPr>
+    </w:p>
+  </w:comment>
 </w:comments>
 </file>
 
@@ -10521,6 +13724,8 @@
 <w15:commentsEx xmlns:wpc="http://schemas.microsoft.com/office/word/2010/wordprocessingCanvas" xmlns:cx="http://schemas.microsoft.com/office/drawing/2014/chartex" xmlns:cx1="http://schemas.microsoft.com/office/drawing/2015/9/8/chartex" xmlns:cx2="http://schemas.microsoft.com/office/drawing/2015/10/21/chartex" xmlns:cx3="http://schemas.microsoft.com/office/drawing/2016/5/9/chartex" xmlns:cx4="http://schemas.microsoft.com/office/drawing/2016/5/10/chartex" xmlns:cx5="http://schemas.microsoft.com/office/drawing/2016/5/11/chartex" xmlns:cx6="http://schemas.microsoft.com/office/drawing/2016/5/12/chartex" xmlns:cx7="http://schemas.microsoft.com/office/drawing/2016/5/13/chartex" xmlns:cx8="http://schemas.microsoft.com/office/drawing/2016/5/14/chartex" xmlns:mc="http://schemas.openxmlformats.org/markup-compatibility/2006" xmlns:aink="http://schemas.microsoft.com/office/drawing/2016/ink" xmlns:am3d="http://schemas.microsoft.com/office/drawing/2017/model3d" xmlns:o="urn:schemas-microsoft-com:office:office" xmlns:r="http://schemas.openxmlformats.org/officeDocument/2006/relationships" xmlns:m="http://schemas.openxmlformats.org/officeDocument/2006/math" xmlns:v="urn:schemas-microsoft-com:vml" xmlns:wp14="http://schemas.microsoft.com/office/word/2010/wordprocessingDrawing" xmlns:wp="http://schemas.openxmlformats.org/drawingml/2006/wordprocessingDrawing" xmlns:w10="urn:schemas-microsoft-com:office:word" xmlns:w="http://schemas.openxmlformats.org/wordprocessingml/2006/main" xmlns:w14="http://schemas.microsoft.com/office/word/2010/wordml" xmlns:w15="http://schemas.microsoft.com/office/word/2012/wordml" xmlns:w16cid="http://schemas.microsoft.com/office/word/2016/wordml/cid" xmlns:w16se="http://schemas.microsoft.com/office/word/2015/wordml/symex" xmlns:wpg="http://schemas.microsoft.com/office/word/2010/wordprocessingGroup" xmlns:wpi="http://schemas.microsoft.com/office/word/2010/wordprocessingInk" xmlns:wne="http://schemas.microsoft.com/office/word/2006/wordml" xmlns:wps="http://schemas.microsoft.com/office/word/2010/wordprocessingShape" mc:Ignorable="w14 w15 w16se w16cid wp14">
   <w15:commentEx w15:paraId="45FD5DAF" w15:done="0"/>
   <w15:commentEx w15:paraId="38375A91" w15:done="0"/>
+  <w15:commentEx w15:paraId="284ADCE1" w15:done="0"/>
+  <w15:commentEx w15:paraId="4583D379" w15:done="0"/>
 </w15:commentsEx>
 </file>
 
@@ -10528,6 +13733,8 @@
 <w16cid:commentsIds xmlns:wpc="http://schemas.microsoft.com/office/word/2010/wordprocessingCanvas" xmlns:cx="http://schemas.microsoft.com/office/drawing/2014/chartex" xmlns:cx1="http://schemas.microsoft.com/office/drawing/2015/9/8/chartex" xmlns:cx2="http://schemas.microsoft.com/office/drawing/2015/10/21/chartex" xmlns:cx3="http://schemas.microsoft.com/office/drawing/2016/5/9/chartex" xmlns:cx4="http://schemas.microsoft.com/office/drawing/2016/5/10/chartex" xmlns:cx5="http://schemas.microsoft.com/office/drawing/2016/5/11/chartex" xmlns:cx6="http://schemas.microsoft.com/office/drawing/2016/5/12/chartex" xmlns:cx7="http://schemas.microsoft.com/office/drawing/2016/5/13/chartex" xmlns:cx8="http://schemas.microsoft.com/office/drawing/2016/5/14/chartex" xmlns:mc="http://schemas.openxmlformats.org/markup-compatibility/2006" xmlns:aink="http://schemas.microsoft.com/office/drawing/2016/ink" xmlns:am3d="http://schemas.microsoft.com/office/drawing/2017/model3d" xmlns:o="urn:schemas-microsoft-com:office:office" xmlns:r="http://schemas.openxmlformats.org/officeDocument/2006/relationships" xmlns:m="http://schemas.openxmlformats.org/officeDocument/2006/math" xmlns:v="urn:schemas-microsoft-com:vml" xmlns:wp14="http://schemas.microsoft.com/office/word/2010/wordprocessingDrawing" xmlns:wp="http://schemas.openxmlformats.org/drawingml/2006/wordprocessingDrawing" xmlns:w10="urn:schemas-microsoft-com:office:word" xmlns:w="http://schemas.openxmlformats.org/wordprocessingml/2006/main" xmlns:w14="http://schemas.microsoft.com/office/word/2010/wordml" xmlns:w15="http://schemas.microsoft.com/office/word/2012/wordml" xmlns:w16cid="http://schemas.microsoft.com/office/word/2016/wordml/cid" xmlns:w16se="http://schemas.microsoft.com/office/word/2015/wordml/symex" xmlns:wpg="http://schemas.microsoft.com/office/word/2010/wordprocessingGroup" xmlns:wpi="http://schemas.microsoft.com/office/word/2010/wordprocessingInk" xmlns:wne="http://schemas.microsoft.com/office/word/2006/wordml" xmlns:wps="http://schemas.microsoft.com/office/word/2010/wordprocessingShape" mc:Ignorable="w14 w15 w16se w16cid wp14">
   <w16cid:commentId w16cid:paraId="45FD5DAF" w16cid:durableId="21598AFE"/>
   <w16cid:commentId w16cid:paraId="38375A91" w16cid:durableId="20485CB7"/>
+  <w16cid:commentId w16cid:paraId="284ADCE1" w16cid:durableId="215D79FA"/>
+  <w16cid:commentId w16cid:paraId="4583D379" w16cid:durableId="215D6050"/>
 </w16cid:commentsIds>
 </file>
 
@@ -10709,11 +13916,11 @@
           <w:noProof/>
           <w:position w:val="-12"/>
         </w:rPr>
-        <w:object w:dxaOrig="3520" w:dyaOrig="380" w14:anchorId="3196DDBD">
-          <v:shape id="_x0000_i1084" type="#_x0000_t75" alt="" style="width:176.1pt;height:19.05pt;mso-width-percent:0;mso-height-percent:0;mso-width-percent:0;mso-height-percent:0" o:ole="">
+        <w:object w:dxaOrig="3520" w:dyaOrig="380" w14:anchorId="02F0FEE1">
+          <v:shape id="_x0000_i1084" type="#_x0000_t75" alt="" style="width:176.35pt;height:19.1pt;mso-width-percent:0;mso-height-percent:0;mso-width-percent:0;mso-height-percent:0" o:ole="">
             <v:imagedata r:id="rId1" o:title=""/>
           </v:shape>
-          <o:OLEObject Type="Embed" ProgID="Equation.DSMT4" ShapeID="_x0000_i1084" DrawAspect="Content" ObjectID="_1633425691" r:id="rId2"/>
+          <o:OLEObject Type="Embed" ProgID="Equation.DSMT4" ShapeID="_x0000_i1084" DrawAspect="Content" ObjectID="_1633542227" r:id="rId2"/>
         </w:object>
       </w:r>
       <w:r>
@@ -11567,7 +14774,6 @@
   <w:style w:type="character" w:default="1" w:styleId="DefaultParagraphFont">
     <w:name w:val="Default Paragraph Font"/>
     <w:uiPriority w:val="1"/>
-    <w:semiHidden/>
     <w:unhideWhenUsed/>
   </w:style>
   <w:style w:type="table" w:default="1" w:styleId="TableNormal">

</xml_diff>